<commit_message>
updated readme and user instructions doc
</commit_message>
<xml_diff>
--- a/GUI User Instructions.docx
+++ b/GUI User Instructions.docx
@@ -330,49 +330,70 @@
     </w:p>
     <w:p>
       <w:pPr>
-        <w:rPr>
-          <w:sz w:val="32"/>
-          <w:szCs w:val="32"/>
-        </w:rPr>
-      </w:pPr>
-    </w:p>
-    <w:p>
-      <w:pPr>
-        <w:rPr>
-          <w:sz w:val="32"/>
-          <w:szCs w:val="32"/>
-        </w:rPr>
-      </w:pPr>
-    </w:p>
-    <w:p>
-      <w:pPr>
-        <w:rPr>
-          <w:sz w:val="32"/>
-          <w:szCs w:val="32"/>
-        </w:rPr>
-      </w:pPr>
-    </w:p>
-    <w:p>
-      <w:pPr>
-        <w:rPr>
-          <w:sz w:val="32"/>
-          <w:szCs w:val="32"/>
-        </w:rPr>
-      </w:pPr>
-    </w:p>
-    <w:p>
-      <w:pPr>
-        <w:rPr>
-          <w:sz w:val="32"/>
-          <w:szCs w:val="32"/>
-        </w:rPr>
-      </w:pPr>
-      <w:r>
-        <w:rPr>
-          <w:sz w:val="32"/>
-          <w:szCs w:val="32"/>
-        </w:rPr>
-        <w:lastRenderedPageBreak/>
+        <w:pStyle w:val="ListParagraph"/>
+        <w:numPr>
+          <w:ilvl w:val="0"/>
+          <w:numId w:val="3"/>
+        </w:numPr>
+        <w:spacing w:before="120" w:line="600" w:lineRule="auto"/>
+        <w:ind w:left="648"/>
+        <w:rPr>
+          <w:sz w:val="32"/>
+          <w:szCs w:val="32"/>
+        </w:rPr>
+      </w:pPr>
+      <w:r>
+        <w:rPr>
+          <w:sz w:val="32"/>
+          <w:szCs w:val="32"/>
+        </w:rPr>
+        <w:t xml:space="preserve"> Moving the app to a new directory</w:t>
+      </w:r>
+    </w:p>
+    <w:p>
+      <w:pPr>
+        <w:rPr>
+          <w:sz w:val="32"/>
+          <w:szCs w:val="32"/>
+        </w:rPr>
+      </w:pPr>
+    </w:p>
+    <w:p>
+      <w:pPr>
+        <w:rPr>
+          <w:sz w:val="32"/>
+          <w:szCs w:val="32"/>
+        </w:rPr>
+      </w:pPr>
+    </w:p>
+    <w:p>
+      <w:pPr>
+        <w:rPr>
+          <w:sz w:val="32"/>
+          <w:szCs w:val="32"/>
+        </w:rPr>
+      </w:pPr>
+    </w:p>
+    <w:p>
+      <w:pPr>
+        <w:rPr>
+          <w:sz w:val="32"/>
+          <w:szCs w:val="32"/>
+        </w:rPr>
+      </w:pPr>
+    </w:p>
+    <w:p>
+      <w:pPr>
+        <w:rPr>
+          <w:sz w:val="32"/>
+          <w:szCs w:val="32"/>
+        </w:rPr>
+      </w:pPr>
+      <w:r>
+        <w:rPr>
+          <w:sz w:val="32"/>
+          <w:szCs w:val="32"/>
+        </w:rPr>
         <w:t>Installing Dependencies:</w:t>
       </w:r>
     </w:p>
@@ -3416,8 +3437,6 @@
         </w:rPr>
         <w:t>Database Sample &amp; Neuron Entry</w:t>
       </w:r>
-      <w:bookmarkStart w:id="0" w:name="_GoBack"/>
-      <w:bookmarkEnd w:id="0"/>
     </w:p>
     <w:p>
       <w:pPr>
@@ -3731,10 +3750,270 @@
     </w:p>
     <w:p>
       <w:pPr>
+        <w:pStyle w:val="ListParagraph"/>
+        <w:ind w:left="1440"/>
+      </w:pPr>
+    </w:p>
+    <w:p>
+      <w:pPr>
+        <w:pStyle w:val="ListParagraph"/>
+        <w:numPr>
+          <w:ilvl w:val="0"/>
+          <w:numId w:val="2"/>
+        </w:numPr>
+        <w:ind w:left="648"/>
+      </w:pPr>
+      <w:r>
+        <w:t xml:space="preserve"> </w:t>
+      </w:r>
+      <w:r>
+        <w:t>Moving the app to a new directory</w:t>
+      </w:r>
+    </w:p>
+    <w:p>
+      <w:pPr>
+        <w:pStyle w:val="ListParagraph"/>
+        <w:numPr>
+          <w:ilvl w:val="1"/>
+          <w:numId w:val="2"/>
+        </w:numPr>
+      </w:pPr>
+      <w:r>
+        <w:t>Moving the app to a new directory is fairly simple</w:t>
+      </w:r>
+    </w:p>
+    <w:p>
+      <w:pPr>
+        <w:pStyle w:val="ListParagraph"/>
+        <w:numPr>
+          <w:ilvl w:val="1"/>
+          <w:numId w:val="2"/>
+        </w:numPr>
+      </w:pPr>
+      <w:r>
+        <w:rPr>
+          <w:noProof/>
+        </w:rPr>
+        <w:drawing>
+          <wp:anchor distT="0" distB="0" distL="114300" distR="114300" simplePos="0" relativeHeight="251679744" behindDoc="1" locked="0" layoutInCell="1" allowOverlap="1" wp14:anchorId="59E483A0" wp14:editId="2E9A7621">
+            <wp:simplePos x="0" y="0"/>
+            <wp:positionH relativeFrom="margin">
+              <wp:align>right</wp:align>
+            </wp:positionH>
+            <wp:positionV relativeFrom="paragraph">
+              <wp:posOffset>379426</wp:posOffset>
+            </wp:positionV>
+            <wp:extent cx="5943600" cy="3385820"/>
+            <wp:effectExtent l="0" t="0" r="0" b="5080"/>
+            <wp:wrapTight wrapText="bothSides">
+              <wp:wrapPolygon edited="0">
+                <wp:start x="0" y="0"/>
+                <wp:lineTo x="0" y="21511"/>
+                <wp:lineTo x="21531" y="21511"/>
+                <wp:lineTo x="21531" y="0"/>
+                <wp:lineTo x="0" y="0"/>
+              </wp:wrapPolygon>
+            </wp:wrapTight>
+            <wp:docPr id="6" name="Picture 6"/>
+            <wp:cNvGraphicFramePr>
+              <a:graphicFrameLocks xmlns:a="http://schemas.openxmlformats.org/drawingml/2006/main" noChangeAspect="1"/>
+            </wp:cNvGraphicFramePr>
+            <a:graphic xmlns:a="http://schemas.openxmlformats.org/drawingml/2006/main">
+              <a:graphicData uri="http://schemas.openxmlformats.org/drawingml/2006/picture">
+                <pic:pic xmlns:pic="http://schemas.openxmlformats.org/drawingml/2006/picture">
+                  <pic:nvPicPr>
+                    <pic:cNvPr id="1" name=""/>
+                    <pic:cNvPicPr/>
+                  </pic:nvPicPr>
+                  <pic:blipFill>
+                    <a:blip r:embed="rId36">
+                      <a:extLst>
+                        <a:ext uri="{28A0092B-C50C-407E-A947-70E740481C1C}">
+                          <a14:useLocalDpi xmlns:a14="http://schemas.microsoft.com/office/drawing/2010/main" val="0"/>
+                        </a:ext>
+                      </a:extLst>
+                    </a:blip>
+                    <a:stretch>
+                      <a:fillRect/>
+                    </a:stretch>
+                  </pic:blipFill>
+                  <pic:spPr>
+                    <a:xfrm>
+                      <a:off x="0" y="0"/>
+                      <a:ext cx="5943600" cy="3385820"/>
+                    </a:xfrm>
+                    <a:prstGeom prst="rect">
+                      <a:avLst/>
+                    </a:prstGeom>
+                  </pic:spPr>
+                </pic:pic>
+              </a:graphicData>
+            </a:graphic>
+          </wp:anchor>
+        </w:drawing>
+      </w:r>
+      <w:r>
+        <w:t xml:space="preserve">Copy the main app folders and paste them to a new directory (you can ignore copying </w:t>
+      </w:r>
+      <w:proofErr w:type="gramStart"/>
+      <w:r>
+        <w:t>the .</w:t>
+      </w:r>
+      <w:proofErr w:type="spellStart"/>
+      <w:r>
+        <w:t>git</w:t>
+      </w:r>
+      <w:proofErr w:type="spellEnd"/>
+      <w:proofErr w:type="gramEnd"/>
+      <w:r>
+        <w:t xml:space="preserve"> folder and the .</w:t>
+      </w:r>
+      <w:proofErr w:type="spellStart"/>
+      <w:r>
+        <w:t>gitignore</w:t>
+      </w:r>
+      <w:proofErr w:type="spellEnd"/>
+      <w:r>
+        <w:t xml:space="preserve"> </w:t>
+      </w:r>
+      <w:proofErr w:type="spellStart"/>
+      <w:r>
+        <w:t>textfile</w:t>
+      </w:r>
+      <w:proofErr w:type="spellEnd"/>
+      <w:r>
+        <w:t>)</w:t>
+      </w:r>
+      <w:r>
+        <w:rPr>
+          <w:noProof/>
+        </w:rPr>
+        <w:t xml:space="preserve"> </w:t>
+      </w:r>
+    </w:p>
+    <w:p>
+      <w:pPr>
+        <w:pStyle w:val="ListParagraph"/>
+        <w:numPr>
+          <w:ilvl w:val="1"/>
+          <w:numId w:val="2"/>
+        </w:numPr>
+      </w:pPr>
+      <w:r>
+        <w:rPr>
+          <w:noProof/>
+        </w:rPr>
+        <w:t>Then, enter the GUI_Menu_Related&gt;Release 1.0</w:t>
+      </w:r>
+    </w:p>
+    <w:p>
+      <w:pPr>
+        <w:pStyle w:val="ListParagraph"/>
+        <w:numPr>
+          <w:ilvl w:val="1"/>
+          <w:numId w:val="2"/>
+        </w:numPr>
+      </w:pPr>
+      <w:r>
+        <w:rPr>
+          <w:noProof/>
+        </w:rPr>
+        <w:t>Then, right click the main.bat Windows batch file and open it with any text editor of your choice</w:t>
+      </w:r>
+      <w:r>
+        <w:rPr>
+          <w:noProof/>
+        </w:rPr>
+        <w:t xml:space="preserve"> </w:t>
+      </w:r>
+    </w:p>
+    <w:p>
+      <w:pPr>
+        <w:pStyle w:val="ListParagraph"/>
+        <w:numPr>
+          <w:ilvl w:val="1"/>
+          <w:numId w:val="2"/>
+        </w:numPr>
+      </w:pPr>
+      <w:r>
+        <w:rPr>
+          <w:noProof/>
+        </w:rPr>
+        <w:lastRenderedPageBreak/>
+        <w:drawing>
+          <wp:anchor distT="0" distB="0" distL="114300" distR="114300" simplePos="0" relativeHeight="251680768" behindDoc="0" locked="0" layoutInCell="1" allowOverlap="1">
+            <wp:simplePos x="0" y="0"/>
+            <wp:positionH relativeFrom="column">
+              <wp:posOffset>873457</wp:posOffset>
+            </wp:positionH>
+            <wp:positionV relativeFrom="paragraph">
+              <wp:posOffset>496</wp:posOffset>
+            </wp:positionV>
+            <wp:extent cx="4828540" cy="5437505"/>
+            <wp:effectExtent l="0" t="0" r="0" b="0"/>
+            <wp:wrapSquare wrapText="bothSides"/>
+            <wp:docPr id="19" name="Picture 19"/>
+            <wp:cNvGraphicFramePr>
+              <a:graphicFrameLocks xmlns:a="http://schemas.openxmlformats.org/drawingml/2006/main" noChangeAspect="1"/>
+            </wp:cNvGraphicFramePr>
+            <a:graphic xmlns:a="http://schemas.openxmlformats.org/drawingml/2006/main">
+              <a:graphicData uri="http://schemas.openxmlformats.org/drawingml/2006/picture">
+                <pic:pic xmlns:pic="http://schemas.openxmlformats.org/drawingml/2006/picture">
+                  <pic:nvPicPr>
+                    <pic:cNvPr id="1" name=""/>
+                    <pic:cNvPicPr/>
+                  </pic:nvPicPr>
+                  <pic:blipFill>
+                    <a:blip r:embed="rId37">
+                      <a:extLst>
+                        <a:ext uri="{28A0092B-C50C-407E-A947-70E740481C1C}">
+                          <a14:useLocalDpi xmlns:a14="http://schemas.microsoft.com/office/drawing/2010/main" val="0"/>
+                        </a:ext>
+                      </a:extLst>
+                    </a:blip>
+                    <a:stretch>
+                      <a:fillRect/>
+                    </a:stretch>
+                  </pic:blipFill>
+                  <pic:spPr>
+                    <a:xfrm>
+                      <a:off x="0" y="0"/>
+                      <a:ext cx="4828540" cy="5437505"/>
+                    </a:xfrm>
+                    <a:prstGeom prst="rect">
+                      <a:avLst/>
+                    </a:prstGeom>
+                  </pic:spPr>
+                </pic:pic>
+              </a:graphicData>
+            </a:graphic>
+          </wp:anchor>
+        </w:drawing>
+      </w:r>
+      <w:r>
+        <w:t>swap the old path to the main.py python file (in between quotation marks) with the new path</w:t>
+      </w:r>
+    </w:p>
+    <w:p>
+      <w:pPr>
+        <w:pStyle w:val="ListParagraph"/>
+        <w:numPr>
+          <w:ilvl w:val="1"/>
+          <w:numId w:val="2"/>
+        </w:numPr>
+      </w:pPr>
+      <w:r>
+        <w:t>You can then create a new shortcut to the main.bat file and put it in any directory to access the app</w:t>
+      </w:r>
+    </w:p>
+    <w:p>
+      <w:pPr>
         <w:rPr>
           <w:b/>
         </w:rPr>
       </w:pPr>
+      <w:bookmarkStart w:id="0" w:name="_GoBack"/>
+      <w:bookmarkEnd w:id="0"/>
     </w:p>
     <w:p>
       <w:pPr>
@@ -3759,7 +4038,6 @@
     </w:p>
     <w:p>
       <w:pPr>
-        <w:ind w:left="1080"/>
         <w:rPr>
           <w:b/>
         </w:rPr>
@@ -3771,6 +4049,33 @@
           <w:b/>
         </w:rPr>
       </w:pPr>
+    </w:p>
+    <w:p>
+      <w:pPr>
+        <w:rPr>
+          <w:b/>
+        </w:rPr>
+      </w:pPr>
+    </w:p>
+    <w:p>
+      <w:pPr>
+        <w:rPr>
+          <w:b/>
+        </w:rPr>
+      </w:pPr>
+    </w:p>
+    <w:p>
+      <w:pPr>
+        <w:rPr>
+          <w:b/>
+        </w:rPr>
+      </w:pPr>
+      <w:r>
+        <w:rPr>
+          <w:b/>
+        </w:rPr>
+        <w:tab/>
+      </w:r>
     </w:p>
     <w:sectPr>
       <w:pgSz w:w="12240" w:h="15840"/>
@@ -4819,7 +5124,7 @@
 </file>
 
 <file path=customXml/itemProps1.xml><?xml version="1.0" encoding="utf-8"?>
-<ds:datastoreItem xmlns:ds="http://schemas.openxmlformats.org/officeDocument/2006/customXml" ds:itemID="{F1C478A8-9638-437C-8E58-5F6DBA3E8528}">
+<ds:datastoreItem xmlns:ds="http://schemas.openxmlformats.org/officeDocument/2006/customXml" ds:itemID="{0029520F-7668-4697-B0BF-5E625E297582}">
   <ds:schemaRefs>
     <ds:schemaRef ds:uri="http://schemas.openxmlformats.org/officeDocument/2006/bibliography"/>
   </ds:schemaRefs>

</xml_diff>

<commit_message>
update 1 on dependency install file & swc upload class
</commit_message>
<xml_diff>
--- a/GUI User Instructions.docx
+++ b/GUI User Instructions.docx
@@ -43,22 +43,14 @@
           <w:sz w:val="32"/>
           <w:szCs w:val="32"/>
         </w:rPr>
-        <w:t>Installing Anaconda + 3</w:t>
-      </w:r>
-      <w:r>
-        <w:rPr>
-          <w:sz w:val="32"/>
-          <w:szCs w:val="32"/>
-          <w:vertAlign w:val="superscript"/>
-        </w:rPr>
-        <w:t>rd</w:t>
-      </w:r>
-      <w:r>
-        <w:rPr>
-          <w:sz w:val="32"/>
-          <w:szCs w:val="32"/>
-        </w:rPr>
-        <w:t xml:space="preserve"> Party Libraries</w:t>
+        <w:t xml:space="preserve">Installing </w:t>
+      </w:r>
+      <w:r>
+        <w:rPr>
+          <w:sz w:val="32"/>
+          <w:szCs w:val="32"/>
+        </w:rPr>
+        <w:t>the app + dependencies</w:t>
       </w:r>
       <w:r>
         <w:rPr>
@@ -93,7 +85,7 @@
           <w:sz w:val="32"/>
           <w:szCs w:val="32"/>
         </w:rPr>
-        <w:t xml:space="preserve"> – page 4</w:t>
+        <w:t xml:space="preserve"> – page 3</w:t>
       </w:r>
     </w:p>
     <w:p>
@@ -121,7 +113,7 @@
           <w:sz w:val="32"/>
           <w:szCs w:val="32"/>
         </w:rPr>
-        <w:t xml:space="preserve"> – page 5</w:t>
+        <w:t xml:space="preserve"> – page 3</w:t>
       </w:r>
     </w:p>
     <w:p>
@@ -149,7 +141,7 @@
           <w:sz w:val="32"/>
           <w:szCs w:val="32"/>
         </w:rPr>
-        <w:t xml:space="preserve"> – page 6</w:t>
+        <w:t xml:space="preserve"> – page 4</w:t>
       </w:r>
     </w:p>
     <w:p>
@@ -177,7 +169,7 @@
           <w:sz w:val="32"/>
           <w:szCs w:val="32"/>
         </w:rPr>
-        <w:t xml:space="preserve"> – page 7</w:t>
+        <w:t xml:space="preserve"> – page 5</w:t>
       </w:r>
     </w:p>
     <w:p>
@@ -205,7 +197,7 @@
           <w:sz w:val="32"/>
           <w:szCs w:val="32"/>
         </w:rPr>
-        <w:t xml:space="preserve"> – page 9</w:t>
+        <w:t xml:space="preserve"> – page 7</w:t>
       </w:r>
     </w:p>
     <w:p>
@@ -233,7 +225,7 @@
           <w:sz w:val="32"/>
           <w:szCs w:val="32"/>
         </w:rPr>
-        <w:t xml:space="preserve"> – page 10</w:t>
+        <w:t xml:space="preserve"> – page 8</w:t>
       </w:r>
     </w:p>
     <w:p>
@@ -261,7 +253,14 @@
           <w:sz w:val="32"/>
           <w:szCs w:val="32"/>
         </w:rPr>
-        <w:t xml:space="preserve"> – page 11</w:t>
+        <w:t xml:space="preserve"> – page </w:t>
+      </w:r>
+      <w:r>
+        <w:rPr>
+          <w:sz w:val="32"/>
+          <w:szCs w:val="32"/>
+        </w:rPr>
+        <w:t>9</w:t>
       </w:r>
     </w:p>
     <w:p>
@@ -289,7 +288,7 @@
           <w:sz w:val="32"/>
           <w:szCs w:val="32"/>
         </w:rPr>
-        <w:t xml:space="preserve"> – page 12</w:t>
+        <w:t xml:space="preserve"> – page 10</w:t>
       </w:r>
     </w:p>
     <w:p>
@@ -325,7 +324,7 @@
           <w:sz w:val="32"/>
           <w:szCs w:val="32"/>
         </w:rPr>
-        <w:t xml:space="preserve"> – page 17</w:t>
+        <w:t xml:space="preserve"> – page 15</w:t>
       </w:r>
     </w:p>
     <w:p>
@@ -354,55 +353,24 @@
           <w:sz w:val="32"/>
           <w:szCs w:val="32"/>
         </w:rPr>
-        <w:t xml:space="preserve"> – page 19</w:t>
-      </w:r>
-    </w:p>
-    <w:p>
-      <w:pPr>
-        <w:rPr>
-          <w:sz w:val="32"/>
-          <w:szCs w:val="32"/>
-        </w:rPr>
-      </w:pPr>
-    </w:p>
-    <w:p>
-      <w:pPr>
-        <w:rPr>
-          <w:sz w:val="32"/>
-          <w:szCs w:val="32"/>
-        </w:rPr>
-      </w:pPr>
-    </w:p>
-    <w:p>
-      <w:pPr>
-        <w:rPr>
-          <w:sz w:val="32"/>
-          <w:szCs w:val="32"/>
-        </w:rPr>
-      </w:pPr>
-    </w:p>
-    <w:p>
-      <w:pPr>
-        <w:rPr>
-          <w:sz w:val="32"/>
-          <w:szCs w:val="32"/>
-        </w:rPr>
-      </w:pPr>
-    </w:p>
-    <w:p>
-      <w:pPr>
-        <w:rPr>
-          <w:sz w:val="32"/>
-          <w:szCs w:val="32"/>
-        </w:rPr>
-      </w:pPr>
-      <w:r>
-        <w:rPr>
-          <w:sz w:val="32"/>
-          <w:szCs w:val="32"/>
-        </w:rPr>
-        <w:t>Installing Dependencies:</w:t>
-      </w:r>
+        <w:t xml:space="preserve"> – page 17</w:t>
+      </w:r>
+    </w:p>
+    <w:p>
+      <w:pPr>
+        <w:rPr>
+          <w:sz w:val="32"/>
+          <w:szCs w:val="32"/>
+        </w:rPr>
+      </w:pPr>
+    </w:p>
+    <w:p>
+      <w:pPr>
+        <w:rPr>
+          <w:sz w:val="32"/>
+          <w:szCs w:val="32"/>
+        </w:rPr>
+      </w:pPr>
     </w:p>
     <w:p>
       <w:pPr>
@@ -421,22 +389,8 @@
           <w:sz w:val="32"/>
           <w:szCs w:val="32"/>
         </w:rPr>
-        <w:t>Anaconda + 3</w:t>
-      </w:r>
-      <w:r>
-        <w:rPr>
-          <w:sz w:val="32"/>
-          <w:szCs w:val="32"/>
-          <w:vertAlign w:val="superscript"/>
-        </w:rPr>
-        <w:t>rd</w:t>
-      </w:r>
-      <w:r>
-        <w:rPr>
-          <w:sz w:val="32"/>
-          <w:szCs w:val="32"/>
-        </w:rPr>
-        <w:t xml:space="preserve"> Party Libraries</w:t>
+        <w:lastRenderedPageBreak/>
+        <w:t>Installing app &amp; dependencies</w:t>
       </w:r>
     </w:p>
     <w:p>
@@ -450,163 +404,146 @@
       <w:r>
         <w:t xml:space="preserve">Go to </w:t>
       </w:r>
-      <w:hyperlink r:id="rId6" w:anchor="Downloads" w:history="1">
+      <w:hyperlink r:id="rId6" w:history="1">
         <w:r>
           <w:rPr>
             <w:rStyle w:val="Hyperlink"/>
           </w:rPr>
-          <w:t>https://www.anaconda.com/products/individual#Downloads</w:t>
+          <w:t>https://www.python.org/downloads/release/python-3810/</w:t>
         </w:r>
       </w:hyperlink>
       <w:r>
-        <w:t xml:space="preserve"> and select the 64-bit graphical installer for Windows</w:t>
-      </w:r>
-    </w:p>
-    <w:p>
-      <w:pPr>
-        <w:pStyle w:val="ListParagraph"/>
-        <w:numPr>
-          <w:ilvl w:val="1"/>
-          <w:numId w:val="2"/>
-        </w:numPr>
-      </w:pPr>
-      <w:r>
-        <w:t>Open the installer and click next until you come to the ‘Choose Install Location</w:t>
-      </w:r>
-      <w:r>
-        <w:t>’ menu</w:t>
-      </w:r>
+        <w:t xml:space="preserve"> and scroll all the way down to select the Windows installer (64bit) for Python 3.8.10</w:t>
+      </w:r>
+    </w:p>
+    <w:p>
+      <w:pPr>
+        <w:pStyle w:val="ListParagraph"/>
+        <w:numPr>
+          <w:ilvl w:val="2"/>
+          <w:numId w:val="2"/>
+        </w:numPr>
+      </w:pPr>
+      <w:r>
+        <w:rPr>
+          <w:highlight w:val="yellow"/>
+        </w:rPr>
+        <w:t>Make sure the “</w:t>
+      </w:r>
+      <w:r>
+        <w:rPr>
+          <w:highlight w:val="yellow"/>
+        </w:rPr>
+        <w:t>A</w:t>
+      </w:r>
+      <w:r>
+        <w:rPr>
+          <w:highlight w:val="yellow"/>
+        </w:rPr>
+        <w:t xml:space="preserve">dd </w:t>
+      </w:r>
+      <w:r>
+        <w:rPr>
+          <w:highlight w:val="yellow"/>
+        </w:rPr>
+        <w:t xml:space="preserve">Python 3.8 </w:t>
+      </w:r>
+      <w:r>
+        <w:rPr>
+          <w:highlight w:val="yellow"/>
+        </w:rPr>
+        <w:t>to PATH” option is checked</w:t>
+      </w:r>
+      <w:r>
+        <w:t xml:space="preserve"> during installation</w:t>
+      </w:r>
+    </w:p>
+    <w:p>
+      <w:pPr>
+        <w:pStyle w:val="ListParagraph"/>
+        <w:numPr>
+          <w:ilvl w:val="2"/>
+          <w:numId w:val="2"/>
+        </w:numPr>
+      </w:pPr>
+      <w:r>
+        <w:t>Choose the default install options</w:t>
+      </w:r>
+    </w:p>
+    <w:p>
+      <w:pPr>
+        <w:pStyle w:val="ListParagraph"/>
+        <w:numPr>
+          <w:ilvl w:val="1"/>
+          <w:numId w:val="2"/>
+        </w:numPr>
+      </w:pPr>
+      <w:r>
+        <w:rPr>
+          <w:noProof/>
+        </w:rPr>
+        <w:t xml:space="preserve">Go to </w:t>
+      </w:r>
+      <w:hyperlink r:id="rId7" w:history="1">
+        <w:r>
+          <w:rPr>
+            <w:rStyle w:val="Hyperlink"/>
+            <w:noProof/>
+          </w:rPr>
+          <w:t>https://github.com/Elsayedaa/MLDAMS</w:t>
+        </w:r>
+      </w:hyperlink>
+      <w:bookmarkStart w:id="0" w:name="_GoBack"/>
+      <w:bookmarkEnd w:id="0"/>
+    </w:p>
+    <w:p>
+      <w:pPr>
+        <w:pStyle w:val="ListParagraph"/>
+        <w:numPr>
+          <w:ilvl w:val="1"/>
+          <w:numId w:val="2"/>
+        </w:numPr>
+      </w:pPr>
+      <w:r>
+        <w:rPr>
+          <w:noProof/>
+        </w:rPr>
+        <w:t>If you have git bash and are familiar with git, clone the project repository into any folder</w:t>
+      </w:r>
+    </w:p>
+    <w:p>
+      <w:pPr>
+        <w:pStyle w:val="ListParagraph"/>
+        <w:numPr>
+          <w:ilvl w:val="1"/>
+          <w:numId w:val="2"/>
+        </w:numPr>
+      </w:pPr>
       <w:r>
         <w:rPr>
           <w:noProof/>
         </w:rPr>
         <w:drawing>
-          <wp:inline distT="0" distB="0" distL="0" distR="0" wp14:anchorId="41D2C148" wp14:editId="1C035376">
-            <wp:extent cx="4752381" cy="3695238"/>
-            <wp:effectExtent l="0" t="0" r="0" b="635"/>
-            <wp:docPr id="2" name="Picture 2"/>
-            <wp:cNvGraphicFramePr>
-              <a:graphicFrameLocks xmlns:a="http://schemas.openxmlformats.org/drawingml/2006/main" noChangeAspect="1"/>
-            </wp:cNvGraphicFramePr>
-            <a:graphic xmlns:a="http://schemas.openxmlformats.org/drawingml/2006/main">
-              <a:graphicData uri="http://schemas.openxmlformats.org/drawingml/2006/picture">
-                <pic:pic xmlns:pic="http://schemas.openxmlformats.org/drawingml/2006/picture">
-                  <pic:nvPicPr>
-                    <pic:cNvPr id="1" name=""/>
-                    <pic:cNvPicPr/>
-                  </pic:nvPicPr>
-                  <pic:blipFill>
-                    <a:blip r:embed="rId7"/>
-                    <a:stretch>
-                      <a:fillRect/>
-                    </a:stretch>
-                  </pic:blipFill>
-                  <pic:spPr>
-                    <a:xfrm>
-                      <a:off x="0" y="0"/>
-                      <a:ext cx="4752381" cy="3695238"/>
-                    </a:xfrm>
-                    <a:prstGeom prst="rect">
-                      <a:avLst/>
-                    </a:prstGeom>
-                  </pic:spPr>
-                </pic:pic>
-              </a:graphicData>
-            </a:graphic>
-          </wp:inline>
-        </w:drawing>
-      </w:r>
-    </w:p>
-    <w:p>
-      <w:pPr>
-        <w:pStyle w:val="ListParagraph"/>
-        <w:numPr>
-          <w:ilvl w:val="1"/>
-          <w:numId w:val="2"/>
-        </w:numPr>
-      </w:pPr>
-      <w:r>
-        <w:rPr>
-          <w:highlight w:val="yellow"/>
-        </w:rPr>
-        <w:t xml:space="preserve">IMPORTANT: Make sure the destination folder matches what is show above. Create a new folder called Anaconda3 in </w:t>
-      </w:r>
-      <w:proofErr w:type="spellStart"/>
-      <w:r>
-        <w:rPr>
-          <w:highlight w:val="yellow"/>
-        </w:rPr>
-        <w:t>ProgramData</w:t>
-      </w:r>
-      <w:proofErr w:type="spellEnd"/>
-      <w:r>
-        <w:rPr>
-          <w:highlight w:val="yellow"/>
-        </w:rPr>
-        <w:t xml:space="preserve"> if the installer doesn’t create it for you automatically</w:t>
-      </w:r>
-      <w:r>
-        <w:t xml:space="preserve">. Click Next. </w:t>
-      </w:r>
-    </w:p>
-    <w:p>
-      <w:pPr>
-        <w:pStyle w:val="ListParagraph"/>
-        <w:numPr>
-          <w:ilvl w:val="1"/>
-          <w:numId w:val="2"/>
-        </w:numPr>
-      </w:pPr>
-      <w:r>
-        <w:t>Check the checkbox for ‘Add Anaconda3 to my PATH environment variable’</w:t>
-      </w:r>
-    </w:p>
-    <w:p>
-      <w:pPr>
-        <w:pStyle w:val="ListParagraph"/>
-        <w:numPr>
-          <w:ilvl w:val="1"/>
-          <w:numId w:val="2"/>
-        </w:numPr>
-      </w:pPr>
-      <w:r>
-        <w:t>Click Install</w:t>
-      </w:r>
-    </w:p>
-    <w:p>
-      <w:pPr>
-        <w:pStyle w:val="ListParagraph"/>
-        <w:numPr>
-          <w:ilvl w:val="1"/>
-          <w:numId w:val="2"/>
-        </w:numPr>
-      </w:pPr>
-      <w:r>
-        <w:rPr>
-          <w:noProof/>
-        </w:rPr>
-        <w:lastRenderedPageBreak/>
-        <w:drawing>
-          <wp:anchor distT="0" distB="0" distL="114300" distR="114300" simplePos="0" relativeHeight="251676672" behindDoc="1" locked="0" layoutInCell="1" allowOverlap="1" wp14:anchorId="70EB1C5C" wp14:editId="06ABE0F3">
+          <wp:anchor distT="0" distB="0" distL="114300" distR="114300" simplePos="0" relativeHeight="251681792" behindDoc="1" locked="0" layoutInCell="1" allowOverlap="1" wp14:anchorId="34595E49" wp14:editId="6382D2E9">
             <wp:simplePos x="0" y="0"/>
             <wp:positionH relativeFrom="margin">
               <wp:align>right</wp:align>
             </wp:positionH>
             <wp:positionV relativeFrom="paragraph">
-              <wp:posOffset>230587</wp:posOffset>
+              <wp:posOffset>386742</wp:posOffset>
             </wp:positionV>
-            <wp:extent cx="5818505" cy="4571365"/>
-            <wp:effectExtent l="0" t="0" r="0" b="635"/>
+            <wp:extent cx="5943600" cy="2574290"/>
+            <wp:effectExtent l="0" t="0" r="0" b="0"/>
             <wp:wrapTight wrapText="bothSides">
               <wp:wrapPolygon edited="0">
                 <wp:start x="0" y="0"/>
-                <wp:lineTo x="0" y="21513"/>
-                <wp:lineTo x="21499" y="21513"/>
-                <wp:lineTo x="21499" y="0"/>
+                <wp:lineTo x="0" y="21419"/>
+                <wp:lineTo x="21531" y="21419"/>
+                <wp:lineTo x="21531" y="0"/>
                 <wp:lineTo x="0" y="0"/>
               </wp:wrapPolygon>
             </wp:wrapTight>
-            <wp:docPr id="4" name="Picture 4"/>
+            <wp:docPr id="20" name="Picture 20"/>
             <wp:cNvGraphicFramePr>
               <a:graphicFrameLocks xmlns:a="http://schemas.openxmlformats.org/drawingml/2006/main" noChangeAspect="1"/>
             </wp:cNvGraphicFramePr>
@@ -632,7 +569,7 @@
                   <pic:spPr>
                     <a:xfrm>
                       <a:off x="0" y="0"/>
-                      <a:ext cx="5818505" cy="4571365"/>
+                      <a:ext cx="5943600" cy="2574290"/>
                     </a:xfrm>
                     <a:prstGeom prst="rect">
                       <a:avLst/>
@@ -645,54 +582,50 @@
         </w:drawing>
       </w:r>
       <w:r>
-        <w:t>Right click the anaconda navigator and click ‘Run as Administrator’</w:t>
-      </w:r>
-    </w:p>
-    <w:p>
-      <w:pPr>
-        <w:pStyle w:val="ListParagraph"/>
-        <w:numPr>
-          <w:ilvl w:val="1"/>
-          <w:numId w:val="2"/>
-        </w:numPr>
-      </w:pPr>
-      <w:r>
-        <w:t xml:space="preserve"> click the environments tab on the sidebar</w:t>
-      </w:r>
-    </w:p>
-    <w:p>
-      <w:pPr>
-        <w:pStyle w:val="ListParagraph"/>
-        <w:numPr>
-          <w:ilvl w:val="1"/>
-          <w:numId w:val="2"/>
-        </w:numPr>
-      </w:pPr>
+        <w:rPr>
+          <w:noProof/>
+        </w:rPr>
+        <w:t>If you do not have git bash, click the ‘Code’ icon in the github page and then click ‘Download Zip’</w:t>
+      </w:r>
+    </w:p>
+    <w:p>
+      <w:pPr>
+        <w:pStyle w:val="ListParagraph"/>
+        <w:numPr>
+          <w:ilvl w:val="1"/>
+          <w:numId w:val="2"/>
+        </w:numPr>
+      </w:pPr>
+      <w:r>
+        <w:rPr>
+          <w:noProof/>
+        </w:rPr>
+        <w:t>Unzip the app folder into any folder you want</w:t>
+      </w:r>
+    </w:p>
+    <w:p>
+      <w:pPr>
+        <w:pStyle w:val="ListParagraph"/>
+        <w:numPr>
+          <w:ilvl w:val="1"/>
+          <w:numId w:val="2"/>
+        </w:numPr>
+      </w:pPr>
+      <w:r>
+        <w:rPr>
+          <w:noProof/>
+        </w:rPr>
+        <w:t>Find the installdependences.bat file and run it as administrator</w:t>
+      </w:r>
       <w:r>
         <w:rPr>
           <w:noProof/>
         </w:rPr>
         <w:drawing>
-          <wp:anchor distT="0" distB="0" distL="114300" distR="114300" simplePos="0" relativeHeight="251677696" behindDoc="1" locked="0" layoutInCell="1" allowOverlap="1" wp14:anchorId="418564F4" wp14:editId="357EB50A">
-            <wp:simplePos x="0" y="0"/>
-            <wp:positionH relativeFrom="margin">
-              <wp:align>right</wp:align>
-            </wp:positionH>
-            <wp:positionV relativeFrom="paragraph">
-              <wp:posOffset>4912581</wp:posOffset>
-            </wp:positionV>
-            <wp:extent cx="5943600" cy="3144520"/>
-            <wp:effectExtent l="0" t="0" r="0" b="0"/>
-            <wp:wrapTight wrapText="bothSides">
-              <wp:wrapPolygon edited="0">
-                <wp:start x="0" y="0"/>
-                <wp:lineTo x="0" y="21460"/>
-                <wp:lineTo x="21531" y="21460"/>
-                <wp:lineTo x="21531" y="0"/>
-                <wp:lineTo x="0" y="0"/>
-              </wp:wrapPolygon>
-            </wp:wrapTight>
-            <wp:docPr id="5" name="Picture 5"/>
+          <wp:inline distT="0" distB="0" distL="0" distR="0" wp14:anchorId="6B7D4C3D" wp14:editId="54DB0E77">
+            <wp:extent cx="2886323" cy="1669298"/>
+            <wp:effectExtent l="0" t="0" r="0" b="7620"/>
+            <wp:docPr id="21" name="Picture 21"/>
             <wp:cNvGraphicFramePr>
               <a:graphicFrameLocks xmlns:a="http://schemas.openxmlformats.org/drawingml/2006/main" noChangeAspect="1"/>
             </wp:cNvGraphicFramePr>
@@ -704,13 +637,7 @@
                     <pic:cNvPicPr/>
                   </pic:nvPicPr>
                   <pic:blipFill>
-                    <a:blip r:embed="rId9">
-                      <a:extLst>
-                        <a:ext uri="{28A0092B-C50C-407E-A947-70E740481C1C}">
-                          <a14:useLocalDpi xmlns:a14="http://schemas.microsoft.com/office/drawing/2010/main" val="0"/>
-                        </a:ext>
-                      </a:extLst>
-                    </a:blip>
+                    <a:blip r:embed="rId9"/>
                     <a:stretch>
                       <a:fillRect/>
                     </a:stretch>
@@ -718,284 +645,7 @@
                   <pic:spPr>
                     <a:xfrm>
                       <a:off x="0" y="0"/>
-                      <a:ext cx="5943600" cy="3144520"/>
-                    </a:xfrm>
-                    <a:prstGeom prst="rect">
-                      <a:avLst/>
-                    </a:prstGeom>
-                  </pic:spPr>
-                </pic:pic>
-              </a:graphicData>
-            </a:graphic>
-          </wp:anchor>
-        </w:drawing>
-      </w:r>
-      <w:r>
-        <w:t xml:space="preserve">Click the channels button and make sure </w:t>
-      </w:r>
-      <w:proofErr w:type="spellStart"/>
-      <w:r>
-        <w:t>conda</w:t>
-      </w:r>
-      <w:proofErr w:type="spellEnd"/>
-      <w:r>
-        <w:t>-forge is added.</w:t>
-      </w:r>
-    </w:p>
-    <w:p>
-      <w:pPr>
-        <w:pStyle w:val="ListParagraph"/>
-        <w:numPr>
-          <w:ilvl w:val="1"/>
-          <w:numId w:val="2"/>
-        </w:numPr>
-      </w:pPr>
-      <w:r>
-        <w:t>If it is not there, click ‘add’ and type in ‘</w:t>
-      </w:r>
-      <w:proofErr w:type="spellStart"/>
-      <w:r>
-        <w:t>conda</w:t>
-      </w:r>
-      <w:proofErr w:type="spellEnd"/>
-      <w:r>
-        <w:t>-forge’ and press enter</w:t>
-      </w:r>
-    </w:p>
-    <w:p/>
-    <w:p>
-      <w:pPr>
-        <w:pStyle w:val="ListParagraph"/>
-        <w:numPr>
-          <w:ilvl w:val="1"/>
-          <w:numId w:val="2"/>
-        </w:numPr>
-      </w:pPr>
-      <w:r>
-        <w:lastRenderedPageBreak/>
-        <w:t>Next, make sure the following libraries are installed</w:t>
-      </w:r>
-    </w:p>
-    <w:p>
-      <w:pPr>
-        <w:pStyle w:val="ListParagraph"/>
-        <w:numPr>
-          <w:ilvl w:val="2"/>
-          <w:numId w:val="2"/>
-        </w:numPr>
-      </w:pPr>
-      <w:proofErr w:type="spellStart"/>
-      <w:r>
-        <w:t>openpyxl</w:t>
-      </w:r>
-      <w:proofErr w:type="spellEnd"/>
-    </w:p>
-    <w:p>
-      <w:pPr>
-        <w:pStyle w:val="ListParagraph"/>
-        <w:numPr>
-          <w:ilvl w:val="2"/>
-          <w:numId w:val="2"/>
-        </w:numPr>
-      </w:pPr>
-      <w:r>
-        <w:t>pandas</w:t>
-      </w:r>
-    </w:p>
-    <w:p>
-      <w:pPr>
-        <w:pStyle w:val="ListParagraph"/>
-        <w:numPr>
-          <w:ilvl w:val="2"/>
-          <w:numId w:val="2"/>
-        </w:numPr>
-      </w:pPr>
-      <w:proofErr w:type="spellStart"/>
-      <w:r>
-        <w:t>numpy</w:t>
-      </w:r>
-      <w:proofErr w:type="spellEnd"/>
-    </w:p>
-    <w:p>
-      <w:pPr>
-        <w:pStyle w:val="ListParagraph"/>
-        <w:numPr>
-          <w:ilvl w:val="2"/>
-          <w:numId w:val="2"/>
-        </w:numPr>
-      </w:pPr>
-      <w:r>
-        <w:t>requests</w:t>
-      </w:r>
-    </w:p>
-    <w:p>
-      <w:pPr>
-        <w:pStyle w:val="ListParagraph"/>
-        <w:numPr>
-          <w:ilvl w:val="2"/>
-          <w:numId w:val="2"/>
-        </w:numPr>
-      </w:pPr>
-      <w:r>
-        <w:t xml:space="preserve">pillow </w:t>
-      </w:r>
-      <w:bookmarkStart w:id="0" w:name="_GoBack"/>
-      <w:bookmarkEnd w:id="0"/>
-    </w:p>
-    <w:p>
-      <w:pPr>
-        <w:pStyle w:val="ListParagraph"/>
-        <w:numPr>
-          <w:ilvl w:val="2"/>
-          <w:numId w:val="2"/>
-        </w:numPr>
-      </w:pPr>
-      <w:proofErr w:type="spellStart"/>
-      <w:r>
-        <w:t>html_table_parser</w:t>
-      </w:r>
-      <w:proofErr w:type="spellEnd"/>
-    </w:p>
-    <w:p>
-      <w:pPr>
-        <w:pStyle w:val="ListParagraph"/>
-        <w:numPr>
-          <w:ilvl w:val="2"/>
-          <w:numId w:val="2"/>
-        </w:numPr>
-      </w:pPr>
-      <w:r>
-        <w:t xml:space="preserve">selenium </w:t>
-      </w:r>
-      <w:r>
-        <w:tab/>
-      </w:r>
-    </w:p>
-    <w:p>
-      <w:pPr>
-        <w:pStyle w:val="ListParagraph"/>
-        <w:numPr>
-          <w:ilvl w:val="1"/>
-          <w:numId w:val="2"/>
-        </w:numPr>
-      </w:pPr>
-      <w:r>
-        <w:rPr>
-          <w:noProof/>
-        </w:rPr>
-        <w:drawing>
-          <wp:anchor distT="0" distB="0" distL="114300" distR="114300" simplePos="0" relativeHeight="251678720" behindDoc="1" locked="0" layoutInCell="1" allowOverlap="1" wp14:anchorId="5D63DB8E" wp14:editId="5AEAB9F1">
-            <wp:simplePos x="0" y="0"/>
-            <wp:positionH relativeFrom="column">
-              <wp:posOffset>1398850</wp:posOffset>
-            </wp:positionH>
-            <wp:positionV relativeFrom="paragraph">
-              <wp:posOffset>437956</wp:posOffset>
-            </wp:positionV>
-            <wp:extent cx="2818765" cy="2066290"/>
-            <wp:effectExtent l="0" t="0" r="635" b="0"/>
-            <wp:wrapTight wrapText="bothSides">
-              <wp:wrapPolygon edited="0">
-                <wp:start x="0" y="0"/>
-                <wp:lineTo x="0" y="21308"/>
-                <wp:lineTo x="21459" y="21308"/>
-                <wp:lineTo x="21459" y="0"/>
-                <wp:lineTo x="0" y="0"/>
-              </wp:wrapPolygon>
-            </wp:wrapTight>
-            <wp:docPr id="7" name="Picture 7"/>
-            <wp:cNvGraphicFramePr>
-              <a:graphicFrameLocks xmlns:a="http://schemas.openxmlformats.org/drawingml/2006/main" noChangeAspect="1"/>
-            </wp:cNvGraphicFramePr>
-            <a:graphic xmlns:a="http://schemas.openxmlformats.org/drawingml/2006/main">
-              <a:graphicData uri="http://schemas.openxmlformats.org/drawingml/2006/picture">
-                <pic:pic xmlns:pic="http://schemas.openxmlformats.org/drawingml/2006/picture">
-                  <pic:nvPicPr>
-                    <pic:cNvPr id="1" name=""/>
-                    <pic:cNvPicPr/>
-                  </pic:nvPicPr>
-                  <pic:blipFill>
-                    <a:blip r:embed="rId10">
-                      <a:extLst>
-                        <a:ext uri="{28A0092B-C50C-407E-A947-70E740481C1C}">
-                          <a14:useLocalDpi xmlns:a14="http://schemas.microsoft.com/office/drawing/2010/main" val="0"/>
-                        </a:ext>
-                      </a:extLst>
-                    </a:blip>
-                    <a:stretch>
-                      <a:fillRect/>
-                    </a:stretch>
-                  </pic:blipFill>
-                  <pic:spPr>
-                    <a:xfrm>
-                      <a:off x="0" y="0"/>
-                      <a:ext cx="2818765" cy="2066290"/>
-                    </a:xfrm>
-                    <a:prstGeom prst="rect">
-                      <a:avLst/>
-                    </a:prstGeom>
-                  </pic:spPr>
-                </pic:pic>
-              </a:graphicData>
-            </a:graphic>
-          </wp:anchor>
-        </w:drawing>
-      </w:r>
-      <w:r>
-        <w:t>If any of the above libraries are not installed, c</w:t>
-      </w:r>
-      <w:r>
-        <w:t>lick the dropdown menu and click ‘not installed’</w:t>
-      </w:r>
-    </w:p>
-    <w:p/>
-    <w:p/>
-    <w:p/>
-    <w:p/>
-    <w:p/>
-    <w:p/>
-    <w:p/>
-    <w:p/>
-    <w:p>
-      <w:pPr>
-        <w:pStyle w:val="ListParagraph"/>
-        <w:numPr>
-          <w:ilvl w:val="1"/>
-          <w:numId w:val="2"/>
-        </w:numPr>
-      </w:pPr>
-      <w:r>
-        <w:t>Search for the libraries that are not installed and click the checkbox next to their name, then click ‘Apply’ in the bottom right corner to install</w:t>
-      </w:r>
-      <w:r>
-        <w:rPr>
-          <w:noProof/>
-        </w:rPr>
-        <w:drawing>
-          <wp:inline distT="0" distB="0" distL="0" distR="0" wp14:anchorId="6487A7F2" wp14:editId="76302DDB">
-            <wp:extent cx="3895238" cy="1590476"/>
-            <wp:effectExtent l="0" t="0" r="0" b="0"/>
-            <wp:docPr id="8" name="Picture 8"/>
-            <wp:cNvGraphicFramePr>
-              <a:graphicFrameLocks xmlns:a="http://schemas.openxmlformats.org/drawingml/2006/main" noChangeAspect="1"/>
-            </wp:cNvGraphicFramePr>
-            <a:graphic xmlns:a="http://schemas.openxmlformats.org/drawingml/2006/main">
-              <a:graphicData uri="http://schemas.openxmlformats.org/drawingml/2006/picture">
-                <pic:pic xmlns:pic="http://schemas.openxmlformats.org/drawingml/2006/picture">
-                  <pic:nvPicPr>
-                    <pic:cNvPr id="1" name=""/>
-                    <pic:cNvPicPr/>
-                  </pic:nvPicPr>
-                  <pic:blipFill>
-                    <a:blip r:embed="rId11"/>
-                    <a:stretch>
-                      <a:fillRect/>
-                    </a:stretch>
-                  </pic:blipFill>
-                  <pic:spPr>
-                    <a:xfrm>
-                      <a:off x="0" y="0"/>
-                      <a:ext cx="3895238" cy="1590476"/>
+                      <a:ext cx="2893682" cy="1673554"/>
                     </a:xfrm>
                     <a:prstGeom prst="rect">
                       <a:avLst/>
@@ -1012,6 +662,198 @@
       <w:pPr>
         <w:pStyle w:val="ListParagraph"/>
         <w:numPr>
+          <w:ilvl w:val="1"/>
+          <w:numId w:val="2"/>
+        </w:numPr>
+      </w:pPr>
+      <w:r>
+        <w:rPr>
+          <w:noProof/>
+        </w:rPr>
+        <w:t>This batch script will create a virtual python environment called mldamsenv in the app folder which contains all the necessary dependences to run the app</w:t>
+      </w:r>
+    </w:p>
+    <w:p>
+      <w:pPr>
+        <w:pStyle w:val="ListParagraph"/>
+        <w:numPr>
+          <w:ilvl w:val="2"/>
+          <w:numId w:val="2"/>
+        </w:numPr>
+        <w:rPr>
+          <w:noProof/>
+        </w:rPr>
+      </w:pPr>
+      <w:r>
+        <w:rPr>
+          <w:noProof/>
+        </w:rPr>
+        <w:t>These include:</w:t>
+      </w:r>
+      <w:r>
+        <w:t xml:space="preserve"> </w:t>
+      </w:r>
+    </w:p>
+    <w:p>
+      <w:pPr>
+        <w:pStyle w:val="ListParagraph"/>
+        <w:numPr>
+          <w:ilvl w:val="3"/>
+          <w:numId w:val="2"/>
+        </w:numPr>
+        <w:rPr>
+          <w:noProof/>
+        </w:rPr>
+      </w:pPr>
+      <w:r>
+        <w:rPr>
+          <w:noProof/>
+        </w:rPr>
+        <w:t>-openpyxl</w:t>
+      </w:r>
+    </w:p>
+    <w:p>
+      <w:pPr>
+        <w:pStyle w:val="ListParagraph"/>
+        <w:numPr>
+          <w:ilvl w:val="3"/>
+          <w:numId w:val="2"/>
+        </w:numPr>
+        <w:rPr>
+          <w:noProof/>
+        </w:rPr>
+      </w:pPr>
+      <w:r>
+        <w:rPr>
+          <w:noProof/>
+        </w:rPr>
+        <w:t>-pandas</w:t>
+      </w:r>
+    </w:p>
+    <w:p>
+      <w:pPr>
+        <w:pStyle w:val="ListParagraph"/>
+        <w:numPr>
+          <w:ilvl w:val="3"/>
+          <w:numId w:val="2"/>
+        </w:numPr>
+        <w:rPr>
+          <w:noProof/>
+        </w:rPr>
+      </w:pPr>
+      <w:r>
+        <w:rPr>
+          <w:noProof/>
+        </w:rPr>
+        <w:t>-numpy</w:t>
+      </w:r>
+    </w:p>
+    <w:p>
+      <w:pPr>
+        <w:pStyle w:val="ListParagraph"/>
+        <w:numPr>
+          <w:ilvl w:val="3"/>
+          <w:numId w:val="2"/>
+        </w:numPr>
+        <w:rPr>
+          <w:noProof/>
+        </w:rPr>
+      </w:pPr>
+      <w:r>
+        <w:rPr>
+          <w:noProof/>
+        </w:rPr>
+        <w:t>-requests</w:t>
+      </w:r>
+    </w:p>
+    <w:p>
+      <w:pPr>
+        <w:pStyle w:val="ListParagraph"/>
+        <w:numPr>
+          <w:ilvl w:val="3"/>
+          <w:numId w:val="2"/>
+        </w:numPr>
+        <w:rPr>
+          <w:noProof/>
+        </w:rPr>
+      </w:pPr>
+      <w:r>
+        <w:rPr>
+          <w:noProof/>
+        </w:rPr>
+        <w:t>-gql</w:t>
+      </w:r>
+    </w:p>
+    <w:p>
+      <w:pPr>
+        <w:pStyle w:val="ListParagraph"/>
+        <w:numPr>
+          <w:ilvl w:val="3"/>
+          <w:numId w:val="2"/>
+        </w:numPr>
+        <w:rPr>
+          <w:noProof/>
+        </w:rPr>
+      </w:pPr>
+      <w:r>
+        <w:rPr>
+          <w:noProof/>
+        </w:rPr>
+        <w:t xml:space="preserve">-Pillow </w:t>
+      </w:r>
+    </w:p>
+    <w:p>
+      <w:pPr>
+        <w:pStyle w:val="ListParagraph"/>
+        <w:numPr>
+          <w:ilvl w:val="3"/>
+          <w:numId w:val="2"/>
+        </w:numPr>
+        <w:rPr>
+          <w:noProof/>
+        </w:rPr>
+      </w:pPr>
+      <w:r>
+        <w:rPr>
+          <w:noProof/>
+        </w:rPr>
+        <w:t>-html-table-parser-python3</w:t>
+      </w:r>
+    </w:p>
+    <w:p>
+      <w:pPr>
+        <w:pStyle w:val="ListParagraph"/>
+        <w:numPr>
+          <w:ilvl w:val="3"/>
+          <w:numId w:val="2"/>
+        </w:numPr>
+      </w:pPr>
+      <w:r>
+        <w:rPr>
+          <w:noProof/>
+        </w:rPr>
+        <w:t>-selenium</w:t>
+      </w:r>
+    </w:p>
+    <w:p>
+      <w:pPr>
+        <w:pStyle w:val="ListParagraph"/>
+        <w:numPr>
+          <w:ilvl w:val="1"/>
+          <w:numId w:val="2"/>
+        </w:numPr>
+      </w:pPr>
+      <w:r>
+        <w:rPr>
+          <w:noProof/>
+        </w:rPr>
+        <w:t>You can then run the app via the Startapp.bat file, which links the virtual environment installation of python to the app’s main script</w:t>
+      </w:r>
+    </w:p>
+    <w:p>
+      <w:pPr>
+        <w:pStyle w:val="ListParagraph"/>
+        <w:numPr>
           <w:ilvl w:val="0"/>
           <w:numId w:val="2"/>
         </w:numPr>
@@ -1025,6 +867,7 @@
           <w:sz w:val="32"/>
           <w:szCs w:val="32"/>
         </w:rPr>
+        <w:lastRenderedPageBreak/>
         <w:t>Installing MATLAB</w:t>
       </w:r>
     </w:p>
@@ -1039,7 +882,7 @@
       <w:r>
         <w:t xml:space="preserve">The instructions for installing the latest version of MATLAB can be found at </w:t>
       </w:r>
-      <w:hyperlink r:id="rId12" w:history="1">
+      <w:hyperlink r:id="rId10" w:history="1">
         <w:r>
           <w:rPr>
             <w:rStyle w:val="Hyperlink"/>
@@ -1051,8 +894,11 @@
         <w:t xml:space="preserve"> </w:t>
       </w:r>
     </w:p>
-    <w:p/>
-    <w:p/>
+    <w:p>
+      <w:pPr>
+        <w:pStyle w:val="ListParagraph"/>
+      </w:pPr>
+    </w:p>
     <w:p>
       <w:pPr>
         <w:pStyle w:val="ListParagraph"/>
@@ -1071,7 +917,6 @@
           <w:sz w:val="32"/>
           <w:szCs w:val="32"/>
         </w:rPr>
-        <w:lastRenderedPageBreak/>
         <w:drawing>
           <wp:anchor distT="0" distB="0" distL="114300" distR="114300" simplePos="0" relativeHeight="251659264" behindDoc="1" locked="0" layoutInCell="1" allowOverlap="1" wp14:anchorId="6D77E822" wp14:editId="2C115398">
             <wp:simplePos x="0" y="0"/>
@@ -1104,7 +949,7 @@
                     <pic:cNvPicPr/>
                   </pic:nvPicPr>
                   <pic:blipFill>
-                    <a:blip r:embed="rId13" cstate="print">
+                    <a:blip r:embed="rId11" cstate="print">
                       <a:extLst>
                         <a:ext uri="{28A0092B-C50C-407E-A947-70E740481C1C}">
                           <a14:useLocalDpi xmlns:a14="http://schemas.microsoft.com/office/drawing/2010/main" val="0"/>
@@ -1264,7 +1109,7 @@
                     <pic:cNvPicPr/>
                   </pic:nvPicPr>
                   <pic:blipFill>
-                    <a:blip r:embed="rId14">
+                    <a:blip r:embed="rId12">
                       <a:extLst>
                         <a:ext uri="{28A0092B-C50C-407E-A947-70E740481C1C}">
                           <a14:useLocalDpi xmlns:a14="http://schemas.microsoft.com/office/drawing/2010/main" val="0"/>
@@ -1369,7 +1214,7 @@
                     <pic:cNvPicPr/>
                   </pic:nvPicPr>
                   <pic:blipFill>
-                    <a:blip r:embed="rId15"/>
+                    <a:blip r:embed="rId13"/>
                     <a:stretch>
                       <a:fillRect/>
                     </a:stretch>
@@ -1430,6 +1275,216 @@
               </wp:wrapPolygon>
             </wp:wrapTight>
             <wp:docPr id="10" name="Picture 10"/>
+            <wp:cNvGraphicFramePr>
+              <a:graphicFrameLocks xmlns:a="http://schemas.openxmlformats.org/drawingml/2006/main" noChangeAspect="1"/>
+            </wp:cNvGraphicFramePr>
+            <a:graphic xmlns:a="http://schemas.openxmlformats.org/drawingml/2006/main">
+              <a:graphicData uri="http://schemas.openxmlformats.org/drawingml/2006/picture">
+                <pic:pic xmlns:pic="http://schemas.openxmlformats.org/drawingml/2006/picture">
+                  <pic:nvPicPr>
+                    <pic:cNvPr id="1" name=""/>
+                    <pic:cNvPicPr/>
+                  </pic:nvPicPr>
+                  <pic:blipFill>
+                    <a:blip r:embed="rId14">
+                      <a:extLst>
+                        <a:ext uri="{28A0092B-C50C-407E-A947-70E740481C1C}">
+                          <a14:useLocalDpi xmlns:a14="http://schemas.microsoft.com/office/drawing/2010/main" val="0"/>
+                        </a:ext>
+                      </a:extLst>
+                    </a:blip>
+                    <a:stretch>
+                      <a:fillRect/>
+                    </a:stretch>
+                  </pic:blipFill>
+                  <pic:spPr>
+                    <a:xfrm>
+                      <a:off x="0" y="0"/>
+                      <a:ext cx="5943600" cy="3681730"/>
+                    </a:xfrm>
+                    <a:prstGeom prst="rect">
+                      <a:avLst/>
+                    </a:prstGeom>
+                  </pic:spPr>
+                </pic:pic>
+              </a:graphicData>
+            </a:graphic>
+          </wp:anchor>
+        </w:drawing>
+      </w:r>
+      <w:r>
+        <w:rPr>
+          <w:sz w:val="32"/>
+          <w:szCs w:val="32"/>
+        </w:rPr>
+        <w:t>Soma Brain Area Locator</w:t>
+      </w:r>
+    </w:p>
+    <w:p>
+      <w:pPr>
+        <w:pStyle w:val="ListParagraph"/>
+        <w:numPr>
+          <w:ilvl w:val="1"/>
+          <w:numId w:val="2"/>
+        </w:numPr>
+      </w:pPr>
+      <w:r>
+        <w:t xml:space="preserve">The Soma Brain Area Locator allows the user to check the brain area locations in which the roots of a particular neurons are encapsulated. </w:t>
+      </w:r>
+    </w:p>
+    <w:p>
+      <w:pPr>
+        <w:pStyle w:val="ListParagraph"/>
+        <w:numPr>
+          <w:ilvl w:val="1"/>
+          <w:numId w:val="2"/>
+        </w:numPr>
+      </w:pPr>
+      <w:r>
+        <w:rPr>
+          <w:noProof/>
+        </w:rPr>
+        <w:drawing>
+          <wp:anchor distT="0" distB="0" distL="114300" distR="114300" simplePos="0" relativeHeight="251661312" behindDoc="1" locked="0" layoutInCell="1" allowOverlap="1" wp14:anchorId="4373F63C" wp14:editId="52BA2BAB">
+            <wp:simplePos x="0" y="0"/>
+            <wp:positionH relativeFrom="margin">
+              <wp:align>right</wp:align>
+            </wp:positionH>
+            <wp:positionV relativeFrom="paragraph">
+              <wp:posOffset>370205</wp:posOffset>
+            </wp:positionV>
+            <wp:extent cx="5943600" cy="3681730"/>
+            <wp:effectExtent l="0" t="0" r="0" b="0"/>
+            <wp:wrapTight wrapText="bothSides">
+              <wp:wrapPolygon edited="0">
+                <wp:start x="0" y="0"/>
+                <wp:lineTo x="0" y="21458"/>
+                <wp:lineTo x="21531" y="21458"/>
+                <wp:lineTo x="21531" y="0"/>
+                <wp:lineTo x="0" y="0"/>
+              </wp:wrapPolygon>
+            </wp:wrapTight>
+            <wp:docPr id="11" name="Picture 11"/>
+            <wp:cNvGraphicFramePr>
+              <a:graphicFrameLocks xmlns:a="http://schemas.openxmlformats.org/drawingml/2006/main" noChangeAspect="1"/>
+            </wp:cNvGraphicFramePr>
+            <a:graphic xmlns:a="http://schemas.openxmlformats.org/drawingml/2006/main">
+              <a:graphicData uri="http://schemas.openxmlformats.org/drawingml/2006/picture">
+                <pic:pic xmlns:pic="http://schemas.openxmlformats.org/drawingml/2006/picture">
+                  <pic:nvPicPr>
+                    <pic:cNvPr id="1" name=""/>
+                    <pic:cNvPicPr/>
+                  </pic:nvPicPr>
+                  <pic:blipFill>
+                    <a:blip r:embed="rId15">
+                      <a:extLst>
+                        <a:ext uri="{28A0092B-C50C-407E-A947-70E740481C1C}">
+                          <a14:useLocalDpi xmlns:a14="http://schemas.microsoft.com/office/drawing/2010/main" val="0"/>
+                        </a:ext>
+                      </a:extLst>
+                    </a:blip>
+                    <a:stretch>
+                      <a:fillRect/>
+                    </a:stretch>
+                  </pic:blipFill>
+                  <pic:spPr>
+                    <a:xfrm>
+                      <a:off x="0" y="0"/>
+                      <a:ext cx="5943600" cy="3681730"/>
+                    </a:xfrm>
+                    <a:prstGeom prst="rect">
+                      <a:avLst/>
+                    </a:prstGeom>
+                  </pic:spPr>
+                </pic:pic>
+              </a:graphicData>
+            </a:graphic>
+          </wp:anchor>
+        </w:drawing>
+      </w:r>
+      <w:r>
+        <w:t>The user can select a sample and get all the soma locations of its neurons by keeping the tag dropdown menu blank and clicking the ‘Give soma location’ button.</w:t>
+      </w:r>
+      <w:r>
+        <w:rPr>
+          <w:noProof/>
+        </w:rPr>
+        <w:t xml:space="preserve"> </w:t>
+      </w:r>
+    </w:p>
+    <w:p>
+      <w:pPr>
+        <w:pStyle w:val="ListParagraph"/>
+        <w:numPr>
+          <w:ilvl w:val="1"/>
+          <w:numId w:val="2"/>
+        </w:numPr>
+      </w:pPr>
+      <w:r>
+        <w:rPr>
+          <w:noProof/>
+        </w:rPr>
+        <w:lastRenderedPageBreak/>
+        <w:t>Doing this will generat</w:t>
+      </w:r>
+      <w:r>
+        <w:rPr>
+          <w:noProof/>
+        </w:rPr>
+        <w:t>e a breakdown of each neuron consisting of</w:t>
+      </w:r>
+      <w:r>
+        <w:rPr>
+          <w:noProof/>
+        </w:rPr>
+        <w:t xml:space="preserve"> its parent sample, its tag, its curated soma location (under ‘somaloc’), and its MLCuration.m script generated soma location</w:t>
+      </w:r>
+      <w:r>
+        <w:rPr>
+          <w:noProof/>
+        </w:rPr>
+        <w:t xml:space="preserve"> (under ‘script’)</w:t>
+      </w:r>
+      <w:r>
+        <w:rPr>
+          <w:noProof/>
+        </w:rPr>
+        <w:t>.</w:t>
+      </w:r>
+    </w:p>
+    <w:p>
+      <w:pPr>
+        <w:pStyle w:val="ListParagraph"/>
+        <w:numPr>
+          <w:ilvl w:val="1"/>
+          <w:numId w:val="2"/>
+        </w:numPr>
+      </w:pPr>
+      <w:r>
+        <w:rPr>
+          <w:noProof/>
+        </w:rPr>
+        <w:drawing>
+          <wp:anchor distT="0" distB="0" distL="114300" distR="114300" simplePos="0" relativeHeight="251662336" behindDoc="1" locked="0" layoutInCell="1" allowOverlap="1" wp14:anchorId="2776C66E" wp14:editId="12A7253B">
+            <wp:simplePos x="0" y="0"/>
+            <wp:positionH relativeFrom="margin">
+              <wp:align>right</wp:align>
+            </wp:positionH>
+            <wp:positionV relativeFrom="paragraph">
+              <wp:posOffset>362471</wp:posOffset>
+            </wp:positionV>
+            <wp:extent cx="5943600" cy="3681730"/>
+            <wp:effectExtent l="0" t="0" r="0" b="0"/>
+            <wp:wrapTight wrapText="bothSides">
+              <wp:wrapPolygon edited="0">
+                <wp:start x="0" y="0"/>
+                <wp:lineTo x="0" y="21458"/>
+                <wp:lineTo x="21531" y="21458"/>
+                <wp:lineTo x="21531" y="0"/>
+                <wp:lineTo x="0" y="0"/>
+              </wp:wrapPolygon>
+            </wp:wrapTight>
+            <wp:docPr id="12" name="Picture 12"/>
             <wp:cNvGraphicFramePr>
               <a:graphicFrameLocks xmlns:a="http://schemas.openxmlformats.org/drawingml/2006/main" noChangeAspect="1"/>
             </wp:cNvGraphicFramePr>
@@ -1469,216 +1524,6 @@
       </w:r>
       <w:r>
         <w:rPr>
-          <w:sz w:val="32"/>
-          <w:szCs w:val="32"/>
-        </w:rPr>
-        <w:t>Soma Brain Area Locator</w:t>
-      </w:r>
-    </w:p>
-    <w:p>
-      <w:pPr>
-        <w:pStyle w:val="ListParagraph"/>
-        <w:numPr>
-          <w:ilvl w:val="1"/>
-          <w:numId w:val="2"/>
-        </w:numPr>
-      </w:pPr>
-      <w:r>
-        <w:t xml:space="preserve">The Soma Brain Area Locator allows the user to check the brain area locations in which the roots of a particular neurons are encapsulated. </w:t>
-      </w:r>
-    </w:p>
-    <w:p>
-      <w:pPr>
-        <w:pStyle w:val="ListParagraph"/>
-        <w:numPr>
-          <w:ilvl w:val="1"/>
-          <w:numId w:val="2"/>
-        </w:numPr>
-      </w:pPr>
-      <w:r>
-        <w:rPr>
-          <w:noProof/>
-        </w:rPr>
-        <w:drawing>
-          <wp:anchor distT="0" distB="0" distL="114300" distR="114300" simplePos="0" relativeHeight="251661312" behindDoc="1" locked="0" layoutInCell="1" allowOverlap="1" wp14:anchorId="4373F63C" wp14:editId="52BA2BAB">
-            <wp:simplePos x="0" y="0"/>
-            <wp:positionH relativeFrom="margin">
-              <wp:align>right</wp:align>
-            </wp:positionH>
-            <wp:positionV relativeFrom="paragraph">
-              <wp:posOffset>370205</wp:posOffset>
-            </wp:positionV>
-            <wp:extent cx="5943600" cy="3681730"/>
-            <wp:effectExtent l="0" t="0" r="0" b="0"/>
-            <wp:wrapTight wrapText="bothSides">
-              <wp:wrapPolygon edited="0">
-                <wp:start x="0" y="0"/>
-                <wp:lineTo x="0" y="21458"/>
-                <wp:lineTo x="21531" y="21458"/>
-                <wp:lineTo x="21531" y="0"/>
-                <wp:lineTo x="0" y="0"/>
-              </wp:wrapPolygon>
-            </wp:wrapTight>
-            <wp:docPr id="11" name="Picture 11"/>
-            <wp:cNvGraphicFramePr>
-              <a:graphicFrameLocks xmlns:a="http://schemas.openxmlformats.org/drawingml/2006/main" noChangeAspect="1"/>
-            </wp:cNvGraphicFramePr>
-            <a:graphic xmlns:a="http://schemas.openxmlformats.org/drawingml/2006/main">
-              <a:graphicData uri="http://schemas.openxmlformats.org/drawingml/2006/picture">
-                <pic:pic xmlns:pic="http://schemas.openxmlformats.org/drawingml/2006/picture">
-                  <pic:nvPicPr>
-                    <pic:cNvPr id="1" name=""/>
-                    <pic:cNvPicPr/>
-                  </pic:nvPicPr>
-                  <pic:blipFill>
-                    <a:blip r:embed="rId17">
-                      <a:extLst>
-                        <a:ext uri="{28A0092B-C50C-407E-A947-70E740481C1C}">
-                          <a14:useLocalDpi xmlns:a14="http://schemas.microsoft.com/office/drawing/2010/main" val="0"/>
-                        </a:ext>
-                      </a:extLst>
-                    </a:blip>
-                    <a:stretch>
-                      <a:fillRect/>
-                    </a:stretch>
-                  </pic:blipFill>
-                  <pic:spPr>
-                    <a:xfrm>
-                      <a:off x="0" y="0"/>
-                      <a:ext cx="5943600" cy="3681730"/>
-                    </a:xfrm>
-                    <a:prstGeom prst="rect">
-                      <a:avLst/>
-                    </a:prstGeom>
-                  </pic:spPr>
-                </pic:pic>
-              </a:graphicData>
-            </a:graphic>
-          </wp:anchor>
-        </w:drawing>
-      </w:r>
-      <w:r>
-        <w:t>The user can select a sample and get all the soma locations of its neurons by keeping the tag dropdown menu blank and clicking the ‘Give soma location’ button.</w:t>
-      </w:r>
-      <w:r>
-        <w:rPr>
-          <w:noProof/>
-        </w:rPr>
-        <w:t xml:space="preserve"> </w:t>
-      </w:r>
-    </w:p>
-    <w:p>
-      <w:pPr>
-        <w:pStyle w:val="ListParagraph"/>
-        <w:numPr>
-          <w:ilvl w:val="1"/>
-          <w:numId w:val="2"/>
-        </w:numPr>
-      </w:pPr>
-      <w:r>
-        <w:rPr>
-          <w:noProof/>
-        </w:rPr>
-        <w:lastRenderedPageBreak/>
-        <w:t>Doing this will generat</w:t>
-      </w:r>
-      <w:r>
-        <w:rPr>
-          <w:noProof/>
-        </w:rPr>
-        <w:t>e a breakdown of each neuron consisting of</w:t>
-      </w:r>
-      <w:r>
-        <w:rPr>
-          <w:noProof/>
-        </w:rPr>
-        <w:t xml:space="preserve"> its parent sample, its tag, its curated soma location (under ‘somaloc’), and its MLCuration.m script generated soma location</w:t>
-      </w:r>
-      <w:r>
-        <w:rPr>
-          <w:noProof/>
-        </w:rPr>
-        <w:t xml:space="preserve"> (under ‘script’)</w:t>
-      </w:r>
-      <w:r>
-        <w:rPr>
-          <w:noProof/>
-        </w:rPr>
-        <w:t>.</w:t>
-      </w:r>
-    </w:p>
-    <w:p>
-      <w:pPr>
-        <w:pStyle w:val="ListParagraph"/>
-        <w:numPr>
-          <w:ilvl w:val="1"/>
-          <w:numId w:val="2"/>
-        </w:numPr>
-      </w:pPr>
-      <w:r>
-        <w:rPr>
-          <w:noProof/>
-        </w:rPr>
-        <w:drawing>
-          <wp:anchor distT="0" distB="0" distL="114300" distR="114300" simplePos="0" relativeHeight="251662336" behindDoc="1" locked="0" layoutInCell="1" allowOverlap="1" wp14:anchorId="2776C66E" wp14:editId="12A7253B">
-            <wp:simplePos x="0" y="0"/>
-            <wp:positionH relativeFrom="margin">
-              <wp:align>right</wp:align>
-            </wp:positionH>
-            <wp:positionV relativeFrom="paragraph">
-              <wp:posOffset>362471</wp:posOffset>
-            </wp:positionV>
-            <wp:extent cx="5943600" cy="3681730"/>
-            <wp:effectExtent l="0" t="0" r="0" b="0"/>
-            <wp:wrapTight wrapText="bothSides">
-              <wp:wrapPolygon edited="0">
-                <wp:start x="0" y="0"/>
-                <wp:lineTo x="0" y="21458"/>
-                <wp:lineTo x="21531" y="21458"/>
-                <wp:lineTo x="21531" y="0"/>
-                <wp:lineTo x="0" y="0"/>
-              </wp:wrapPolygon>
-            </wp:wrapTight>
-            <wp:docPr id="12" name="Picture 12"/>
-            <wp:cNvGraphicFramePr>
-              <a:graphicFrameLocks xmlns:a="http://schemas.openxmlformats.org/drawingml/2006/main" noChangeAspect="1"/>
-            </wp:cNvGraphicFramePr>
-            <a:graphic xmlns:a="http://schemas.openxmlformats.org/drawingml/2006/main">
-              <a:graphicData uri="http://schemas.openxmlformats.org/drawingml/2006/picture">
-                <pic:pic xmlns:pic="http://schemas.openxmlformats.org/drawingml/2006/picture">
-                  <pic:nvPicPr>
-                    <pic:cNvPr id="1" name=""/>
-                    <pic:cNvPicPr/>
-                  </pic:nvPicPr>
-                  <pic:blipFill>
-                    <a:blip r:embed="rId18">
-                      <a:extLst>
-                        <a:ext uri="{28A0092B-C50C-407E-A947-70E740481C1C}">
-                          <a14:useLocalDpi xmlns:a14="http://schemas.microsoft.com/office/drawing/2010/main" val="0"/>
-                        </a:ext>
-                      </a:extLst>
-                    </a:blip>
-                    <a:stretch>
-                      <a:fillRect/>
-                    </a:stretch>
-                  </pic:blipFill>
-                  <pic:spPr>
-                    <a:xfrm>
-                      <a:off x="0" y="0"/>
-                      <a:ext cx="5943600" cy="3681730"/>
-                    </a:xfrm>
-                    <a:prstGeom prst="rect">
-                      <a:avLst/>
-                    </a:prstGeom>
-                  </pic:spPr>
-                </pic:pic>
-              </a:graphicData>
-            </a:graphic>
-          </wp:anchor>
-        </w:drawing>
-      </w:r>
-      <w:r>
-        <w:rPr>
           <w:noProof/>
         </w:rPr>
         <w:t xml:space="preserve">The user can also check the ‘simple list’ checkbox to return only a list of the curated soma locations. </w:t>
@@ -1728,7 +1573,7 @@
                     <pic:cNvPicPr/>
                   </pic:nvPicPr>
                   <pic:blipFill>
-                    <a:blip r:embed="rId19">
+                    <a:blip r:embed="rId17">
                       <a:extLst>
                         <a:ext uri="{28A0092B-C50C-407E-A947-70E740481C1C}">
                           <a14:useLocalDpi xmlns:a14="http://schemas.microsoft.com/office/drawing/2010/main" val="0"/>
@@ -1825,7 +1670,7 @@
                     <pic:cNvPicPr/>
                   </pic:nvPicPr>
                   <pic:blipFill>
-                    <a:blip r:embed="rId20">
+                    <a:blip r:embed="rId18">
                       <a:extLst>
                         <a:ext uri="{28A0092B-C50C-407E-A947-70E740481C1C}">
                           <a14:useLocalDpi xmlns:a14="http://schemas.microsoft.com/office/drawing/2010/main" val="0"/>
@@ -1986,7 +1831,7 @@
                     <pic:cNvPicPr/>
                   </pic:nvPicPr>
                   <pic:blipFill>
-                    <a:blip r:embed="rId21">
+                    <a:blip r:embed="rId19">
                       <a:extLst>
                         <a:ext uri="{28A0092B-C50C-407E-A947-70E740481C1C}">
                           <a14:useLocalDpi xmlns:a14="http://schemas.microsoft.com/office/drawing/2010/main" val="0"/>
@@ -2172,7 +2017,7 @@
                     <pic:cNvPicPr/>
                   </pic:nvPicPr>
                   <pic:blipFill>
-                    <a:blip r:embed="rId22">
+                    <a:blip r:embed="rId20">
                       <a:extLst>
                         <a:ext uri="{28A0092B-C50C-407E-A947-70E740481C1C}">
                           <a14:useLocalDpi xmlns:a14="http://schemas.microsoft.com/office/drawing/2010/main" val="0"/>
@@ -2324,7 +2169,7 @@
                     <pic:cNvPicPr/>
                   </pic:nvPicPr>
                   <pic:blipFill>
-                    <a:blip r:embed="rId23" cstate="print">
+                    <a:blip r:embed="rId21" cstate="print">
                       <a:extLst>
                         <a:ext uri="{28A0092B-C50C-407E-A947-70E740481C1C}">
                           <a14:useLocalDpi xmlns:a14="http://schemas.microsoft.com/office/drawing/2010/main" val="0"/>
@@ -2427,7 +2272,7 @@
                     <pic:cNvPicPr/>
                   </pic:nvPicPr>
                   <pic:blipFill>
-                    <a:blip r:embed="rId24" cstate="print">
+                    <a:blip r:embed="rId22" cstate="print">
                       <a:extLst>
                         <a:ext uri="{28A0092B-C50C-407E-A947-70E740481C1C}">
                           <a14:useLocalDpi xmlns:a14="http://schemas.microsoft.com/office/drawing/2010/main" val="0"/>
@@ -2517,7 +2362,7 @@
                     <pic:cNvPicPr/>
                   </pic:nvPicPr>
                   <pic:blipFill>
-                    <a:blip r:embed="rId25">
+                    <a:blip r:embed="rId23">
                       <a:extLst>
                         <a:ext uri="{28A0092B-C50C-407E-A947-70E740481C1C}">
                           <a14:useLocalDpi xmlns:a14="http://schemas.microsoft.com/office/drawing/2010/main" val="0"/>
@@ -2610,7 +2455,7 @@
                     <pic:cNvPicPr/>
                   </pic:nvPicPr>
                   <pic:blipFill>
-                    <a:blip r:embed="rId26">
+                    <a:blip r:embed="rId24">
                       <a:extLst>
                         <a:ext uri="{28A0092B-C50C-407E-A947-70E740481C1C}">
                           <a14:useLocalDpi xmlns:a14="http://schemas.microsoft.com/office/drawing/2010/main" val="0"/>
@@ -2752,7 +2597,7 @@
                     <pic:cNvPicPr/>
                   </pic:nvPicPr>
                   <pic:blipFill>
-                    <a:blip r:embed="rId27"/>
+                    <a:blip r:embed="rId25"/>
                     <a:stretch>
                       <a:fillRect/>
                     </a:stretch>
@@ -2832,7 +2677,7 @@
                     <pic:cNvPicPr/>
                   </pic:nvPicPr>
                   <pic:blipFill>
-                    <a:blip r:embed="rId28">
+                    <a:blip r:embed="rId26">
                       <a:extLst>
                         <a:ext uri="{28A0092B-C50C-407E-A947-70E740481C1C}">
                           <a14:useLocalDpi xmlns:a14="http://schemas.microsoft.com/office/drawing/2010/main" val="0"/>
@@ -2889,7 +2734,7 @@
         <w:lastRenderedPageBreak/>
         <w:t xml:space="preserve"> Now you need to review if the output of the MLCuration.m script is correct. Using the </w:t>
       </w:r>
-      <w:hyperlink r:id="rId29" w:anchor="atlas=1&amp;plate=100960520&amp;resolution=NaN&amp;x=2200.034907826206&amp;y=2031.849399365877&amp;zoom=-1&amp;z=8" w:history="1">
+      <w:hyperlink r:id="rId27" w:anchor="atlas=1&amp;plate=100960520&amp;resolution=NaN&amp;x=2200.034907826206&amp;y=2031.849399365877&amp;zoom=-1&amp;z=8" w:history="1">
         <w:r>
           <w:rPr>
             <w:rStyle w:val="Hyperlink"/>
@@ -3021,7 +2866,7 @@
                     <pic:cNvPicPr/>
                   </pic:nvPicPr>
                   <pic:blipFill>
-                    <a:blip r:embed="rId30">
+                    <a:blip r:embed="rId28">
                       <a:extLst>
                         <a:ext uri="{28A0092B-C50C-407E-A947-70E740481C1C}">
                           <a14:useLocalDpi xmlns:a14="http://schemas.microsoft.com/office/drawing/2010/main" val="0"/>
@@ -3217,7 +3062,7 @@
                     <pic:cNvPicPr/>
                   </pic:nvPicPr>
                   <pic:blipFill>
-                    <a:blip r:embed="rId31">
+                    <a:blip r:embed="rId29">
                       <a:extLst>
                         <a:ext uri="{28A0092B-C50C-407E-A947-70E740481C1C}">
                           <a14:useLocalDpi xmlns:a14="http://schemas.microsoft.com/office/drawing/2010/main" val="0"/>
@@ -3522,7 +3367,7 @@
                     <pic:cNvPicPr/>
                   </pic:nvPicPr>
                   <pic:blipFill>
-                    <a:blip r:embed="rId32">
+                    <a:blip r:embed="rId30">
                       <a:extLst>
                         <a:ext uri="{28A0092B-C50C-407E-A947-70E740481C1C}">
                           <a14:useLocalDpi xmlns:a14="http://schemas.microsoft.com/office/drawing/2010/main" val="0"/>
@@ -3607,7 +3452,7 @@
                     <pic:cNvPicPr/>
                   </pic:nvPicPr>
                   <pic:blipFill>
-                    <a:blip r:embed="rId33">
+                    <a:blip r:embed="rId31">
                       <a:extLst>
                         <a:ext uri="{28A0092B-C50C-407E-A947-70E740481C1C}">
                           <a14:useLocalDpi xmlns:a14="http://schemas.microsoft.com/office/drawing/2010/main" val="0"/>
@@ -3662,7 +3507,7 @@
       <w:r>
         <w:t xml:space="preserve">’ text file at </w:t>
       </w:r>
-      <w:hyperlink r:id="rId34" w:history="1">
+      <w:hyperlink r:id="rId32" w:history="1">
         <w:r>
           <w:rPr>
             <w:rStyle w:val="Hyperlink"/>
@@ -3709,7 +3554,7 @@
                     <pic:cNvPicPr/>
                   </pic:nvPicPr>
                   <pic:blipFill>
-                    <a:blip r:embed="rId35"/>
+                    <a:blip r:embed="rId33"/>
                     <a:stretch>
                       <a:fillRect/>
                     </a:stretch>
@@ -4103,7 +3948,7 @@
                     <pic:cNvPicPr/>
                   </pic:nvPicPr>
                   <pic:blipFill>
-                    <a:blip r:embed="rId36">
+                    <a:blip r:embed="rId34">
                       <a:extLst>
                         <a:ext uri="{28A0092B-C50C-407E-A947-70E740481C1C}">
                           <a14:useLocalDpi xmlns:a14="http://schemas.microsoft.com/office/drawing/2010/main" val="0"/>
@@ -4134,13 +3979,8 @@
       </w:r>
       <w:proofErr w:type="gramStart"/>
       <w:r>
-        <w:t>the .</w:t>
-      </w:r>
-      <w:proofErr w:type="spellStart"/>
-      <w:r>
-        <w:t>git</w:t>
-      </w:r>
-      <w:proofErr w:type="spellEnd"/>
+        <w:t>the .git</w:t>
+      </w:r>
       <w:proofErr w:type="gramEnd"/>
       <w:r>
         <w:t xml:space="preserve"> folder and the .</w:t>
@@ -4258,7 +4098,7 @@
                     <pic:cNvPicPr/>
                   </pic:nvPicPr>
                   <pic:blipFill rotWithShape="1">
-                    <a:blip r:embed="rId37">
+                    <a:blip r:embed="rId35">
                       <a:extLst>
                         <a:ext uri="{28A0092B-C50C-407E-A947-70E740481C1C}">
                           <a14:useLocalDpi xmlns:a14="http://schemas.microsoft.com/office/drawing/2010/main" val="0"/>
@@ -4540,7 +4380,7 @@
         <w:ind w:left="2160" w:hanging="180"/>
       </w:pPr>
     </w:lvl>
-    <w:lvl w:ilvl="3" w:tplc="0409000F" w:tentative="1">
+    <w:lvl w:ilvl="3" w:tplc="0409000F">
       <w:start w:val="1"/>
       <w:numFmt w:val="decimal"/>
       <w:lvlText w:val="%4."/>
@@ -5366,7 +5206,7 @@
 </file>
 
 <file path=customXml/itemProps1.xml><?xml version="1.0" encoding="utf-8"?>
-<ds:datastoreItem xmlns:ds="http://schemas.openxmlformats.org/officeDocument/2006/customXml" ds:itemID="{F8444103-31EF-475A-B1B0-83199C062916}">
+<ds:datastoreItem xmlns:ds="http://schemas.openxmlformats.org/officeDocument/2006/customXml" ds:itemID="{02298C8D-3CF3-4094-AD25-CF3366AC08EB}">
   <ds:schemaRefs>
     <ds:schemaRef ds:uri="http://schemas.openxmlformats.org/officeDocument/2006/bibliography"/>
   </ds:schemaRefs>

</xml_diff>

<commit_message>
update 3 on dependency install file & swc upload class
</commit_message>
<xml_diff>
--- a/GUI User Instructions.docx
+++ b/GUI User Instructions.docx
@@ -43,14 +43,7 @@
           <w:sz w:val="32"/>
           <w:szCs w:val="32"/>
         </w:rPr>
-        <w:t xml:space="preserve">Installing </w:t>
-      </w:r>
-      <w:r>
-        <w:rPr>
-          <w:sz w:val="32"/>
-          <w:szCs w:val="32"/>
-        </w:rPr>
-        <w:t>the app + dependencies</w:t>
+        <w:t>Installing MATLAB</w:t>
       </w:r>
       <w:r>
         <w:rPr>
@@ -78,14 +71,14 @@
           <w:sz w:val="32"/>
           <w:szCs w:val="32"/>
         </w:rPr>
-        <w:t>Installing MATLAB</w:t>
-      </w:r>
-      <w:r>
-        <w:rPr>
-          <w:sz w:val="32"/>
-          <w:szCs w:val="32"/>
-        </w:rPr>
-        <w:t xml:space="preserve"> – page 3</w:t>
+        <w:t xml:space="preserve">Installing </w:t>
+      </w:r>
+      <w:r>
+        <w:rPr>
+          <w:sz w:val="32"/>
+          <w:szCs w:val="32"/>
+        </w:rPr>
+        <w:t>the app + dependencies – page 2</w:t>
       </w:r>
     </w:p>
     <w:p>
@@ -390,6 +383,49 @@
           <w:szCs w:val="32"/>
         </w:rPr>
         <w:lastRenderedPageBreak/>
+        <w:t>Installing MATLAB</w:t>
+      </w:r>
+    </w:p>
+    <w:p>
+      <w:pPr>
+        <w:pStyle w:val="ListParagraph"/>
+        <w:numPr>
+          <w:ilvl w:val="1"/>
+          <w:numId w:val="2"/>
+        </w:numPr>
+      </w:pPr>
+      <w:r>
+        <w:t xml:space="preserve">The instructions for installing the latest version of MATLAB can be found at </w:t>
+      </w:r>
+      <w:hyperlink r:id="rId6" w:history="1">
+        <w:r>
+          <w:rPr>
+            <w:rStyle w:val="Hyperlink"/>
+          </w:rPr>
+          <w:t>\\dm11\mousebrainmicro\SOP\How to install latest MATLAB.docx</w:t>
+        </w:r>
+      </w:hyperlink>
+      <w:r>
+        <w:t xml:space="preserve"> </w:t>
+      </w:r>
+    </w:p>
+    <w:p>
+      <w:pPr>
+        <w:pStyle w:val="ListParagraph"/>
+        <w:numPr>
+          <w:ilvl w:val="0"/>
+          <w:numId w:val="2"/>
+        </w:numPr>
+        <w:rPr>
+          <w:sz w:val="32"/>
+          <w:szCs w:val="32"/>
+        </w:rPr>
+      </w:pPr>
+      <w:r>
+        <w:rPr>
+          <w:sz w:val="32"/>
+          <w:szCs w:val="32"/>
+        </w:rPr>
         <w:t>Installing app &amp; dependencies</w:t>
       </w:r>
     </w:p>
@@ -404,7 +440,7 @@
       <w:r>
         <w:t xml:space="preserve">Go to </w:t>
       </w:r>
-      <w:hyperlink r:id="rId6" w:history="1">
+      <w:hyperlink r:id="rId7" w:history="1">
         <w:r>
           <w:rPr>
             <w:rStyle w:val="Hyperlink"/>
@@ -484,7 +520,7 @@
         </w:rPr>
         <w:t xml:space="preserve">Go to </w:t>
       </w:r>
-      <w:hyperlink r:id="rId7" w:history="1">
+      <w:hyperlink r:id="rId8" w:history="1">
         <w:r>
           <w:rPr>
             <w:rStyle w:val="Hyperlink"/>
@@ -493,23 +529,6 @@
           <w:t>https://github.com/Elsayedaa/MLDAMS</w:t>
         </w:r>
       </w:hyperlink>
-      <w:bookmarkStart w:id="0" w:name="_GoBack"/>
-      <w:bookmarkEnd w:id="0"/>
-    </w:p>
-    <w:p>
-      <w:pPr>
-        <w:pStyle w:val="ListParagraph"/>
-        <w:numPr>
-          <w:ilvl w:val="1"/>
-          <w:numId w:val="2"/>
-        </w:numPr>
-      </w:pPr>
-      <w:r>
-        <w:rPr>
-          <w:noProof/>
-        </w:rPr>
-        <w:t>If you have git bash and are familiar with git, clone the project repository into any folder</w:t>
-      </w:r>
     </w:p>
     <w:p>
       <w:pPr>
@@ -524,13 +543,13 @@
           <w:noProof/>
         </w:rPr>
         <w:drawing>
-          <wp:anchor distT="0" distB="0" distL="114300" distR="114300" simplePos="0" relativeHeight="251681792" behindDoc="1" locked="0" layoutInCell="1" allowOverlap="1" wp14:anchorId="34595E49" wp14:editId="6382D2E9">
+          <wp:anchor distT="0" distB="0" distL="114300" distR="114300" simplePos="0" relativeHeight="251682816" behindDoc="1" locked="0" layoutInCell="1" allowOverlap="1" wp14:anchorId="73FCC127" wp14:editId="428AE33D">
             <wp:simplePos x="0" y="0"/>
             <wp:positionH relativeFrom="margin">
-              <wp:align>right</wp:align>
+              <wp:posOffset>254442</wp:posOffset>
             </wp:positionH>
             <wp:positionV relativeFrom="paragraph">
-              <wp:posOffset>386742</wp:posOffset>
+              <wp:posOffset>243895</wp:posOffset>
             </wp:positionV>
             <wp:extent cx="5943600" cy="2574290"/>
             <wp:effectExtent l="0" t="0" r="0" b="0"/>
@@ -555,7 +574,7 @@
                     <pic:cNvPicPr/>
                   </pic:nvPicPr>
                   <pic:blipFill>
-                    <a:blip r:embed="rId8">
+                    <a:blip r:embed="rId9">
                       <a:extLst>
                         <a:ext uri="{28A0092B-C50C-407E-A947-70E740481C1C}">
                           <a14:useLocalDpi xmlns:a14="http://schemas.microsoft.com/office/drawing/2010/main" val="0"/>
@@ -585,47 +604,184 @@
         <w:rPr>
           <w:noProof/>
         </w:rPr>
-        <w:t>If you do not have git bash, click the ‘Code’ icon in the github page and then click ‘Download Zip’</w:t>
-      </w:r>
-    </w:p>
-    <w:p>
-      <w:pPr>
-        <w:pStyle w:val="ListParagraph"/>
-        <w:numPr>
-          <w:ilvl w:val="1"/>
-          <w:numId w:val="2"/>
-        </w:numPr>
-      </w:pPr>
-      <w:r>
-        <w:rPr>
-          <w:noProof/>
-        </w:rPr>
-        <w:t>Unzip the app folder into any folder you want</w:t>
-      </w:r>
-    </w:p>
-    <w:p>
-      <w:pPr>
-        <w:pStyle w:val="ListParagraph"/>
-        <w:numPr>
-          <w:ilvl w:val="1"/>
-          <w:numId w:val="2"/>
-        </w:numPr>
-      </w:pPr>
-      <w:r>
-        <w:rPr>
-          <w:noProof/>
-        </w:rPr>
-        <w:t>Find the installdependences.bat file and run it as administrator</w:t>
+        <w:t>click the ‘Code’ icon in the github page and then click ‘Download Zip’</w:t>
+      </w:r>
+    </w:p>
+    <w:p>
+      <w:pPr>
+        <w:pStyle w:val="ListParagraph"/>
+        <w:numPr>
+          <w:ilvl w:val="1"/>
+          <w:numId w:val="2"/>
+        </w:numPr>
+      </w:pPr>
+      <w:r>
+        <w:rPr>
+          <w:noProof/>
+        </w:rPr>
+        <w:t xml:space="preserve">Unzip the app folder into the </w:t>
+      </w:r>
+      <w:r>
+        <w:rPr>
+          <w:b/>
+          <w:noProof/>
+        </w:rPr>
+        <w:t xml:space="preserve">same folder that you installed MATLAB, if you used the default install path this should be </w:t>
+      </w:r>
+      <w:r>
+        <w:rPr>
+          <w:b/>
+          <w:noProof/>
+        </w:rPr>
+        <w:t>C:\Program Files</w:t>
+      </w:r>
+    </w:p>
+    <w:p>
+      <w:pPr>
+        <w:pStyle w:val="ListParagraph"/>
+        <w:numPr>
+          <w:ilvl w:val="1"/>
+          <w:numId w:val="2"/>
+        </w:numPr>
+      </w:pPr>
+      <w:r>
+        <w:rPr>
+          <w:noProof/>
+        </w:rPr>
+        <w:t>Find the installdependences.bat file and double click it</w:t>
+      </w:r>
+    </w:p>
+    <w:p>
+      <w:pPr>
+        <w:pStyle w:val="ListParagraph"/>
+        <w:numPr>
+          <w:ilvl w:val="1"/>
+          <w:numId w:val="2"/>
+        </w:numPr>
+      </w:pPr>
+      <w:r>
+        <w:rPr>
+          <w:noProof/>
+        </w:rPr>
+        <w:t>This batch script will create a virtual python environment called mldamsenv in the app folder which contains all the necessary dependences to run the app</w:t>
+      </w:r>
+      <w:r>
+        <w:rPr>
+          <w:noProof/>
+        </w:rPr>
+        <w:t>, t</w:t>
+      </w:r>
+      <w:r>
+        <w:rPr>
+          <w:noProof/>
+        </w:rPr>
+        <w:t>hese include:</w:t>
+      </w:r>
+    </w:p>
+    <w:p>
+      <w:pPr>
+        <w:pStyle w:val="ListParagraph"/>
+        <w:numPr>
+          <w:ilvl w:val="2"/>
+          <w:numId w:val="2"/>
+        </w:numPr>
+      </w:pPr>
+      <w:r>
+        <w:rPr>
+          <w:noProof/>
+        </w:rPr>
+        <w:t>Matlab engine, Openpyxl, pandas, numpy, requests, gql, Pillow, html-table-parser-python3, selenium</w:t>
+      </w:r>
+    </w:p>
+    <w:p>
+      <w:pPr>
+        <w:pStyle w:val="ListParagraph"/>
+        <w:numPr>
+          <w:ilvl w:val="1"/>
+          <w:numId w:val="2"/>
+        </w:numPr>
+      </w:pPr>
+      <w:r>
+        <w:rPr>
+          <w:noProof/>
+        </w:rPr>
+        <w:t>You can then run the app via the Startapp.bat file, which links the virtual environment installation of python to the app’s main script</w:t>
+      </w:r>
+    </w:p>
+    <w:p>
+      <w:pPr>
+        <w:pStyle w:val="ListParagraph"/>
+        <w:numPr>
+          <w:ilvl w:val="1"/>
+          <w:numId w:val="2"/>
+        </w:numPr>
+      </w:pPr>
+      <w:r>
+        <w:t xml:space="preserve">Before starting, </w:t>
+      </w:r>
+      <w:r>
+        <w:t>create a text file named ‘</w:t>
+      </w:r>
+      <w:proofErr w:type="spellStart"/>
+      <w:r>
+        <w:t>auth</w:t>
+      </w:r>
+      <w:proofErr w:type="spellEnd"/>
+      <w:r>
+        <w:t xml:space="preserve">’ text file in the </w:t>
+      </w:r>
+      <w:proofErr w:type="spellStart"/>
+      <w:r>
+        <w:rPr>
+          <w:b/>
+        </w:rPr>
+        <w:t>Database_Related_GUI_Branch</w:t>
+      </w:r>
+      <w:proofErr w:type="spellEnd"/>
+      <w:r>
+        <w:rPr>
+          <w:b/>
+        </w:rPr>
+        <w:t xml:space="preserve"> </w:t>
+      </w:r>
+      <w:r>
+        <w:t>folder. Then,</w:t>
+      </w:r>
+      <w:r>
+        <w:t xml:space="preserve"> enter your HHMI username and password in the file</w:t>
+      </w:r>
+      <w:r>
+        <w:t>.</w:t>
+      </w:r>
+      <w:bookmarkStart w:id="0" w:name="_GoBack"/>
+      <w:bookmarkEnd w:id="0"/>
+    </w:p>
+    <w:p>
+      <w:pPr>
+        <w:pStyle w:val="ListParagraph"/>
+        <w:numPr>
+          <w:ilvl w:val="1"/>
+          <w:numId w:val="2"/>
+        </w:numPr>
+      </w:pPr>
+      <w:r>
+        <w:t>Your username should be the top line, and your password should be the following line.</w:t>
+      </w:r>
+      <w:r>
+        <w:rPr>
+          <w:noProof/>
+        </w:rPr>
+        <w:t xml:space="preserve"> </w:t>
       </w:r>
       <w:r>
         <w:rPr>
           <w:noProof/>
         </w:rPr>
         <w:drawing>
-          <wp:inline distT="0" distB="0" distL="0" distR="0" wp14:anchorId="6B7D4C3D" wp14:editId="54DB0E77">
-            <wp:extent cx="2886323" cy="1669298"/>
-            <wp:effectExtent l="0" t="0" r="0" b="7620"/>
-            <wp:docPr id="21" name="Picture 21"/>
+          <wp:inline distT="0" distB="0" distL="0" distR="0" wp14:anchorId="4AB93DAB" wp14:editId="3F7FA1D6">
+            <wp:extent cx="1485714" cy="1104762"/>
+            <wp:effectExtent l="0" t="0" r="635" b="635"/>
+            <wp:docPr id="34" name="Picture 34"/>
             <wp:cNvGraphicFramePr>
               <a:graphicFrameLocks xmlns:a="http://schemas.openxmlformats.org/drawingml/2006/main" noChangeAspect="1"/>
             </wp:cNvGraphicFramePr>
@@ -637,7 +793,7 @@
                     <pic:cNvPicPr/>
                   </pic:nvPicPr>
                   <pic:blipFill>
-                    <a:blip r:embed="rId9"/>
+                    <a:blip r:embed="rId10"/>
                     <a:stretch>
                       <a:fillRect/>
                     </a:stretch>
@@ -645,7 +801,7 @@
                   <pic:spPr>
                     <a:xfrm>
                       <a:off x="0" y="0"/>
-                      <a:ext cx="2893682" cy="1673554"/>
+                      <a:ext cx="1485714" cy="1104762"/>
                     </a:xfrm>
                     <a:prstGeom prst="rect">
                       <a:avLst/>
@@ -661,194 +817,8 @@
     <w:p>
       <w:pPr>
         <w:pStyle w:val="ListParagraph"/>
-        <w:numPr>
-          <w:ilvl w:val="1"/>
-          <w:numId w:val="2"/>
-        </w:numPr>
-      </w:pPr>
-      <w:r>
-        <w:rPr>
-          <w:noProof/>
-        </w:rPr>
-        <w:t>This batch script will create a virtual python environment called mldamsenv in the app folder which contains all the necessary dependences to run the app</w:t>
-      </w:r>
-    </w:p>
-    <w:p>
-      <w:pPr>
-        <w:pStyle w:val="ListParagraph"/>
-        <w:numPr>
-          <w:ilvl w:val="2"/>
-          <w:numId w:val="2"/>
-        </w:numPr>
-        <w:rPr>
-          <w:noProof/>
-        </w:rPr>
-      </w:pPr>
-      <w:r>
-        <w:rPr>
-          <w:noProof/>
-        </w:rPr>
-        <w:t>These include:</w:t>
-      </w:r>
-      <w:r>
-        <w:t xml:space="preserve"> </w:t>
-      </w:r>
-    </w:p>
-    <w:p>
-      <w:pPr>
-        <w:pStyle w:val="ListParagraph"/>
-        <w:numPr>
-          <w:ilvl w:val="3"/>
-          <w:numId w:val="2"/>
-        </w:numPr>
-        <w:rPr>
-          <w:noProof/>
-        </w:rPr>
-      </w:pPr>
-      <w:r>
-        <w:rPr>
-          <w:noProof/>
-        </w:rPr>
-        <w:t>-openpyxl</w:t>
-      </w:r>
-    </w:p>
-    <w:p>
-      <w:pPr>
-        <w:pStyle w:val="ListParagraph"/>
-        <w:numPr>
-          <w:ilvl w:val="3"/>
-          <w:numId w:val="2"/>
-        </w:numPr>
-        <w:rPr>
-          <w:noProof/>
-        </w:rPr>
-      </w:pPr>
-      <w:r>
-        <w:rPr>
-          <w:noProof/>
-        </w:rPr>
-        <w:t>-pandas</w:t>
-      </w:r>
-    </w:p>
-    <w:p>
-      <w:pPr>
-        <w:pStyle w:val="ListParagraph"/>
-        <w:numPr>
-          <w:ilvl w:val="3"/>
-          <w:numId w:val="2"/>
-        </w:numPr>
-        <w:rPr>
-          <w:noProof/>
-        </w:rPr>
-      </w:pPr>
-      <w:r>
-        <w:rPr>
-          <w:noProof/>
-        </w:rPr>
-        <w:t>-numpy</w:t>
-      </w:r>
-    </w:p>
-    <w:p>
-      <w:pPr>
-        <w:pStyle w:val="ListParagraph"/>
-        <w:numPr>
-          <w:ilvl w:val="3"/>
-          <w:numId w:val="2"/>
-        </w:numPr>
-        <w:rPr>
-          <w:noProof/>
-        </w:rPr>
-      </w:pPr>
-      <w:r>
-        <w:rPr>
-          <w:noProof/>
-        </w:rPr>
-        <w:t>-requests</w:t>
-      </w:r>
-    </w:p>
-    <w:p>
-      <w:pPr>
-        <w:pStyle w:val="ListParagraph"/>
-        <w:numPr>
-          <w:ilvl w:val="3"/>
-          <w:numId w:val="2"/>
-        </w:numPr>
-        <w:rPr>
-          <w:noProof/>
-        </w:rPr>
-      </w:pPr>
-      <w:r>
-        <w:rPr>
-          <w:noProof/>
-        </w:rPr>
-        <w:t>-gql</w:t>
-      </w:r>
-    </w:p>
-    <w:p>
-      <w:pPr>
-        <w:pStyle w:val="ListParagraph"/>
-        <w:numPr>
-          <w:ilvl w:val="3"/>
-          <w:numId w:val="2"/>
-        </w:numPr>
-        <w:rPr>
-          <w:noProof/>
-        </w:rPr>
-      </w:pPr>
-      <w:r>
-        <w:rPr>
-          <w:noProof/>
-        </w:rPr>
-        <w:t xml:space="preserve">-Pillow </w:t>
-      </w:r>
-    </w:p>
-    <w:p>
-      <w:pPr>
-        <w:pStyle w:val="ListParagraph"/>
-        <w:numPr>
-          <w:ilvl w:val="3"/>
-          <w:numId w:val="2"/>
-        </w:numPr>
-        <w:rPr>
-          <w:noProof/>
-        </w:rPr>
-      </w:pPr>
-      <w:r>
-        <w:rPr>
-          <w:noProof/>
-        </w:rPr>
-        <w:t>-html-table-parser-python3</w:t>
-      </w:r>
-    </w:p>
-    <w:p>
-      <w:pPr>
-        <w:pStyle w:val="ListParagraph"/>
-        <w:numPr>
-          <w:ilvl w:val="3"/>
-          <w:numId w:val="2"/>
-        </w:numPr>
-      </w:pPr>
-      <w:r>
-        <w:rPr>
-          <w:noProof/>
-        </w:rPr>
-        <w:t>-selenium</w:t>
-      </w:r>
-    </w:p>
-    <w:p>
-      <w:pPr>
-        <w:pStyle w:val="ListParagraph"/>
-        <w:numPr>
-          <w:ilvl w:val="1"/>
-          <w:numId w:val="2"/>
-        </w:numPr>
-      </w:pPr>
-      <w:r>
-        <w:rPr>
-          <w:noProof/>
-        </w:rPr>
-        <w:t>You can then run the app via the Startapp.bat file, which links the virtual environment installation of python to the app’s main script</w:t>
-      </w:r>
+        <w:ind w:left="1440"/>
+      </w:pPr>
     </w:p>
     <w:p>
       <w:pPr>
@@ -864,59 +834,11 @@
       </w:pPr>
       <w:r>
         <w:rPr>
+          <w:noProof/>
           <w:sz w:val="32"/>
           <w:szCs w:val="32"/>
         </w:rPr>
         <w:lastRenderedPageBreak/>
-        <w:t>Installing MATLAB</w:t>
-      </w:r>
-    </w:p>
-    <w:p>
-      <w:pPr>
-        <w:pStyle w:val="ListParagraph"/>
-        <w:numPr>
-          <w:ilvl w:val="1"/>
-          <w:numId w:val="2"/>
-        </w:numPr>
-      </w:pPr>
-      <w:r>
-        <w:t xml:space="preserve">The instructions for installing the latest version of MATLAB can be found at </w:t>
-      </w:r>
-      <w:hyperlink r:id="rId10" w:history="1">
-        <w:r>
-          <w:rPr>
-            <w:rStyle w:val="Hyperlink"/>
-          </w:rPr>
-          <w:t>\\dm11\mousebrainmicro\SOP\How to install latest MATLAB.docx</w:t>
-        </w:r>
-      </w:hyperlink>
-      <w:r>
-        <w:t xml:space="preserve"> </w:t>
-      </w:r>
-    </w:p>
-    <w:p>
-      <w:pPr>
-        <w:pStyle w:val="ListParagraph"/>
-      </w:pPr>
-    </w:p>
-    <w:p>
-      <w:pPr>
-        <w:pStyle w:val="ListParagraph"/>
-        <w:numPr>
-          <w:ilvl w:val="0"/>
-          <w:numId w:val="2"/>
-        </w:numPr>
-        <w:rPr>
-          <w:sz w:val="32"/>
-          <w:szCs w:val="32"/>
-        </w:rPr>
-      </w:pPr>
-      <w:r>
-        <w:rPr>
-          <w:noProof/>
-          <w:sz w:val="32"/>
-          <w:szCs w:val="32"/>
-        </w:rPr>
         <w:drawing>
           <wp:anchor distT="0" distB="0" distL="114300" distR="114300" simplePos="0" relativeHeight="251659264" behindDoc="1" locked="0" layoutInCell="1" allowOverlap="1" wp14:anchorId="6D77E822" wp14:editId="2C115398">
             <wp:simplePos x="0" y="0"/>
@@ -3015,6 +2937,7 @@
         <w:rPr>
           <w:highlight w:val="yellow"/>
         </w:rPr>
+        <w:lastRenderedPageBreak/>
         <w:t xml:space="preserve"> </w:t>
       </w:r>
       <w:r>
@@ -3037,7 +2960,6 @@
         <w:rPr>
           <w:noProof/>
         </w:rPr>
-        <w:lastRenderedPageBreak/>
         <w:drawing>
           <wp:anchor distT="0" distB="0" distL="114300" distR="114300" simplePos="0" relativeHeight="251673600" behindDoc="0" locked="0" layoutInCell="1" allowOverlap="1" wp14:anchorId="4C45D981" wp14:editId="2EB5FD7C">
             <wp:simplePos x="0" y="0"/>
@@ -3297,7 +3219,6 @@
           <w:sz w:val="32"/>
           <w:szCs w:val="32"/>
         </w:rPr>
-        <w:lastRenderedPageBreak/>
         <w:t xml:space="preserve"> </w:t>
       </w:r>
       <w:r>
@@ -3494,97 +3415,6 @@
         </w:numPr>
       </w:pPr>
       <w:r>
-        <w:t>Before starting, make sure you have entered your</w:t>
-      </w:r>
-      <w:r>
-        <w:t xml:space="preserve"> HHMI username and password in the ‘</w:t>
-      </w:r>
-      <w:proofErr w:type="spellStart"/>
-      <w:r>
-        <w:t>auth</w:t>
-      </w:r>
-      <w:proofErr w:type="spellEnd"/>
-      <w:r>
-        <w:t xml:space="preserve">’ text file at </w:t>
-      </w:r>
-      <w:hyperlink r:id="rId32" w:history="1">
-        <w:r>
-          <w:rPr>
-            <w:rStyle w:val="Hyperlink"/>
-            <w:highlight w:val="yellow"/>
-          </w:rPr>
-          <w:t>\\dm11\mousebrainmicro\Mouselight Data Management\GUI_Branch\Database_Related_GUI_Branch\auth.txt</w:t>
-        </w:r>
-      </w:hyperlink>
-    </w:p>
-    <w:p>
-      <w:pPr>
-        <w:pStyle w:val="ListParagraph"/>
-        <w:numPr>
-          <w:ilvl w:val="1"/>
-          <w:numId w:val="2"/>
-        </w:numPr>
-      </w:pPr>
-      <w:r>
-        <w:t>Your username should be the top line, and your password should be the following line.</w:t>
-      </w:r>
-      <w:r>
-        <w:rPr>
-          <w:noProof/>
-        </w:rPr>
-        <w:t xml:space="preserve"> </w:t>
-      </w:r>
-      <w:r>
-        <w:rPr>
-          <w:noProof/>
-        </w:rPr>
-        <w:drawing>
-          <wp:inline distT="0" distB="0" distL="0" distR="0" wp14:anchorId="019E3EA9" wp14:editId="702E6350">
-            <wp:extent cx="1485714" cy="1104762"/>
-            <wp:effectExtent l="0" t="0" r="635" b="635"/>
-            <wp:docPr id="34" name="Picture 34"/>
-            <wp:cNvGraphicFramePr>
-              <a:graphicFrameLocks xmlns:a="http://schemas.openxmlformats.org/drawingml/2006/main" noChangeAspect="1"/>
-            </wp:cNvGraphicFramePr>
-            <a:graphic xmlns:a="http://schemas.openxmlformats.org/drawingml/2006/main">
-              <a:graphicData uri="http://schemas.openxmlformats.org/drawingml/2006/picture">
-                <pic:pic xmlns:pic="http://schemas.openxmlformats.org/drawingml/2006/picture">
-                  <pic:nvPicPr>
-                    <pic:cNvPr id="1" name=""/>
-                    <pic:cNvPicPr/>
-                  </pic:nvPicPr>
-                  <pic:blipFill>
-                    <a:blip r:embed="rId33"/>
-                    <a:stretch>
-                      <a:fillRect/>
-                    </a:stretch>
-                  </pic:blipFill>
-                  <pic:spPr>
-                    <a:xfrm>
-                      <a:off x="0" y="0"/>
-                      <a:ext cx="1485714" cy="1104762"/>
-                    </a:xfrm>
-                    <a:prstGeom prst="rect">
-                      <a:avLst/>
-                    </a:prstGeom>
-                  </pic:spPr>
-                </pic:pic>
-              </a:graphicData>
-            </a:graphic>
-          </wp:inline>
-        </w:drawing>
-      </w:r>
-    </w:p>
-    <w:p>
-      <w:pPr>
-        <w:pStyle w:val="ListParagraph"/>
-        <w:numPr>
-          <w:ilvl w:val="1"/>
-          <w:numId w:val="2"/>
-        </w:numPr>
-      </w:pPr>
-      <w:r>
-        <w:lastRenderedPageBreak/>
         <w:t>To post a sample data to the Neuron Browser sample manager database, select your sample from the top dropdown menu and click the ‘Enter sample data’ button.</w:t>
       </w:r>
     </w:p>
@@ -3616,547 +3446,6 @@
       </w:pPr>
       <w:r>
         <w:t>You can also post all of the complete neurons in the sample by clicking the ‘Enter all neurons in selected sample’ Button.</w:t>
-      </w:r>
-    </w:p>
-    <w:p>
-      <w:pPr>
-        <w:pStyle w:val="ListParagraph"/>
-        <w:ind w:left="1440"/>
-      </w:pPr>
-    </w:p>
-    <w:p>
-      <w:pPr>
-        <w:pStyle w:val="ListParagraph"/>
-        <w:ind w:left="1440"/>
-      </w:pPr>
-    </w:p>
-    <w:p>
-      <w:pPr>
-        <w:pStyle w:val="ListParagraph"/>
-        <w:ind w:left="1440"/>
-      </w:pPr>
-    </w:p>
-    <w:p>
-      <w:pPr>
-        <w:pStyle w:val="ListParagraph"/>
-        <w:ind w:left="1440"/>
-      </w:pPr>
-    </w:p>
-    <w:p>
-      <w:pPr>
-        <w:pStyle w:val="ListParagraph"/>
-        <w:ind w:left="1440"/>
-      </w:pPr>
-    </w:p>
-    <w:p>
-      <w:pPr>
-        <w:pStyle w:val="ListParagraph"/>
-        <w:ind w:left="1440"/>
-      </w:pPr>
-    </w:p>
-    <w:p>
-      <w:pPr>
-        <w:pStyle w:val="ListParagraph"/>
-        <w:ind w:left="1440"/>
-      </w:pPr>
-    </w:p>
-    <w:p>
-      <w:pPr>
-        <w:pStyle w:val="ListParagraph"/>
-        <w:ind w:left="1440"/>
-      </w:pPr>
-    </w:p>
-    <w:p>
-      <w:pPr>
-        <w:pStyle w:val="ListParagraph"/>
-        <w:ind w:left="1440"/>
-      </w:pPr>
-    </w:p>
-    <w:p>
-      <w:pPr>
-        <w:pStyle w:val="ListParagraph"/>
-        <w:ind w:left="1440"/>
-      </w:pPr>
-    </w:p>
-    <w:p>
-      <w:pPr>
-        <w:pStyle w:val="ListParagraph"/>
-        <w:ind w:left="1440"/>
-      </w:pPr>
-    </w:p>
-    <w:p>
-      <w:pPr>
-        <w:pStyle w:val="ListParagraph"/>
-        <w:ind w:left="1440"/>
-      </w:pPr>
-    </w:p>
-    <w:p>
-      <w:pPr>
-        <w:pStyle w:val="ListParagraph"/>
-        <w:ind w:left="1440"/>
-      </w:pPr>
-    </w:p>
-    <w:p>
-      <w:pPr>
-        <w:pStyle w:val="ListParagraph"/>
-        <w:ind w:left="1440"/>
-      </w:pPr>
-    </w:p>
-    <w:p>
-      <w:pPr>
-        <w:pStyle w:val="ListParagraph"/>
-        <w:ind w:left="1440"/>
-      </w:pPr>
-    </w:p>
-    <w:p>
-      <w:pPr>
-        <w:pStyle w:val="ListParagraph"/>
-        <w:ind w:left="1440"/>
-      </w:pPr>
-    </w:p>
-    <w:p>
-      <w:pPr>
-        <w:pStyle w:val="ListParagraph"/>
-        <w:ind w:left="1440"/>
-      </w:pPr>
-    </w:p>
-    <w:p>
-      <w:pPr>
-        <w:pStyle w:val="ListParagraph"/>
-        <w:ind w:left="1440"/>
-      </w:pPr>
-    </w:p>
-    <w:p>
-      <w:pPr>
-        <w:pStyle w:val="ListParagraph"/>
-        <w:ind w:left="1440"/>
-      </w:pPr>
-    </w:p>
-    <w:p>
-      <w:pPr>
-        <w:pStyle w:val="ListParagraph"/>
-        <w:ind w:left="1440"/>
-      </w:pPr>
-    </w:p>
-    <w:p>
-      <w:pPr>
-        <w:pStyle w:val="ListParagraph"/>
-        <w:ind w:left="1440"/>
-      </w:pPr>
-    </w:p>
-    <w:p>
-      <w:pPr>
-        <w:pStyle w:val="ListParagraph"/>
-        <w:ind w:left="1440"/>
-      </w:pPr>
-    </w:p>
-    <w:p>
-      <w:pPr>
-        <w:pStyle w:val="ListParagraph"/>
-        <w:ind w:left="1440"/>
-      </w:pPr>
-    </w:p>
-    <w:p>
-      <w:pPr>
-        <w:pStyle w:val="ListParagraph"/>
-        <w:ind w:left="1440"/>
-      </w:pPr>
-    </w:p>
-    <w:p>
-      <w:pPr>
-        <w:pStyle w:val="ListParagraph"/>
-        <w:ind w:left="1440"/>
-      </w:pPr>
-    </w:p>
-    <w:p>
-      <w:pPr>
-        <w:pStyle w:val="ListParagraph"/>
-        <w:ind w:left="1440"/>
-      </w:pPr>
-    </w:p>
-    <w:p>
-      <w:pPr>
-        <w:pStyle w:val="ListParagraph"/>
-        <w:ind w:left="1440"/>
-      </w:pPr>
-    </w:p>
-    <w:p>
-      <w:pPr>
-        <w:pStyle w:val="ListParagraph"/>
-        <w:ind w:left="1440"/>
-      </w:pPr>
-    </w:p>
-    <w:p>
-      <w:pPr>
-        <w:pStyle w:val="ListParagraph"/>
-        <w:ind w:left="1440"/>
-      </w:pPr>
-    </w:p>
-    <w:p>
-      <w:pPr>
-        <w:pStyle w:val="ListParagraph"/>
-        <w:ind w:left="1440"/>
-      </w:pPr>
-    </w:p>
-    <w:p>
-      <w:pPr>
-        <w:pStyle w:val="ListParagraph"/>
-        <w:ind w:left="1440"/>
-      </w:pPr>
-    </w:p>
-    <w:p>
-      <w:pPr>
-        <w:pStyle w:val="ListParagraph"/>
-        <w:ind w:left="1440"/>
-      </w:pPr>
-    </w:p>
-    <w:p>
-      <w:pPr>
-        <w:pStyle w:val="ListParagraph"/>
-        <w:ind w:left="1440"/>
-      </w:pPr>
-    </w:p>
-    <w:p>
-      <w:pPr>
-        <w:pStyle w:val="ListParagraph"/>
-        <w:ind w:left="1440"/>
-      </w:pPr>
-    </w:p>
-    <w:p>
-      <w:pPr>
-        <w:pStyle w:val="ListParagraph"/>
-        <w:ind w:left="1440"/>
-      </w:pPr>
-    </w:p>
-    <w:p>
-      <w:pPr>
-        <w:pStyle w:val="ListParagraph"/>
-        <w:ind w:left="1440"/>
-      </w:pPr>
-    </w:p>
-    <w:p>
-      <w:pPr>
-        <w:pStyle w:val="ListParagraph"/>
-        <w:ind w:left="1440"/>
-      </w:pPr>
-    </w:p>
-    <w:p>
-      <w:pPr>
-        <w:pStyle w:val="ListParagraph"/>
-        <w:ind w:left="1440"/>
-      </w:pPr>
-    </w:p>
-    <w:p>
-      <w:pPr>
-        <w:pStyle w:val="ListParagraph"/>
-        <w:ind w:left="1440"/>
-      </w:pPr>
-    </w:p>
-    <w:p>
-      <w:pPr>
-        <w:pStyle w:val="ListParagraph"/>
-        <w:ind w:left="1440"/>
-      </w:pPr>
-    </w:p>
-    <w:p>
-      <w:pPr>
-        <w:pStyle w:val="ListParagraph"/>
-        <w:ind w:left="1440"/>
-      </w:pPr>
-    </w:p>
-    <w:p>
-      <w:pPr>
-        <w:pStyle w:val="ListParagraph"/>
-        <w:ind w:left="1440"/>
-      </w:pPr>
-    </w:p>
-    <w:p>
-      <w:pPr>
-        <w:pStyle w:val="ListParagraph"/>
-        <w:numPr>
-          <w:ilvl w:val="0"/>
-          <w:numId w:val="2"/>
-        </w:numPr>
-        <w:ind w:left="648"/>
-        <w:rPr>
-          <w:sz w:val="32"/>
-          <w:szCs w:val="32"/>
-        </w:rPr>
-      </w:pPr>
-      <w:r>
-        <w:rPr>
-          <w:sz w:val="32"/>
-          <w:szCs w:val="32"/>
-        </w:rPr>
-        <w:lastRenderedPageBreak/>
-        <w:t xml:space="preserve"> Moving the app to a new directory</w:t>
-      </w:r>
-    </w:p>
-    <w:p>
-      <w:pPr>
-        <w:pStyle w:val="ListParagraph"/>
-        <w:numPr>
-          <w:ilvl w:val="1"/>
-          <w:numId w:val="2"/>
-        </w:numPr>
-      </w:pPr>
-      <w:r>
-        <w:t>Moving the app to a new directory is fairly simple</w:t>
-      </w:r>
-    </w:p>
-    <w:p>
-      <w:pPr>
-        <w:pStyle w:val="ListParagraph"/>
-        <w:numPr>
-          <w:ilvl w:val="1"/>
-          <w:numId w:val="2"/>
-        </w:numPr>
-      </w:pPr>
-      <w:r>
-        <w:rPr>
-          <w:noProof/>
-        </w:rPr>
-        <w:drawing>
-          <wp:anchor distT="0" distB="0" distL="114300" distR="114300" simplePos="0" relativeHeight="251679744" behindDoc="1" locked="0" layoutInCell="1" allowOverlap="1" wp14:anchorId="5BF0BB69" wp14:editId="3D529E03">
-            <wp:simplePos x="0" y="0"/>
-            <wp:positionH relativeFrom="margin">
-              <wp:align>right</wp:align>
-            </wp:positionH>
-            <wp:positionV relativeFrom="paragraph">
-              <wp:posOffset>379426</wp:posOffset>
-            </wp:positionV>
-            <wp:extent cx="5943600" cy="3385820"/>
-            <wp:effectExtent l="0" t="0" r="0" b="5080"/>
-            <wp:wrapTight wrapText="bothSides">
-              <wp:wrapPolygon edited="0">
-                <wp:start x="0" y="0"/>
-                <wp:lineTo x="0" y="21511"/>
-                <wp:lineTo x="21531" y="21511"/>
-                <wp:lineTo x="21531" y="0"/>
-                <wp:lineTo x="0" y="0"/>
-              </wp:wrapPolygon>
-            </wp:wrapTight>
-            <wp:docPr id="6" name="Picture 6"/>
-            <wp:cNvGraphicFramePr>
-              <a:graphicFrameLocks xmlns:a="http://schemas.openxmlformats.org/drawingml/2006/main" noChangeAspect="1"/>
-            </wp:cNvGraphicFramePr>
-            <a:graphic xmlns:a="http://schemas.openxmlformats.org/drawingml/2006/main">
-              <a:graphicData uri="http://schemas.openxmlformats.org/drawingml/2006/picture">
-                <pic:pic xmlns:pic="http://schemas.openxmlformats.org/drawingml/2006/picture">
-                  <pic:nvPicPr>
-                    <pic:cNvPr id="1" name=""/>
-                    <pic:cNvPicPr/>
-                  </pic:nvPicPr>
-                  <pic:blipFill>
-                    <a:blip r:embed="rId34">
-                      <a:extLst>
-                        <a:ext uri="{28A0092B-C50C-407E-A947-70E740481C1C}">
-                          <a14:useLocalDpi xmlns:a14="http://schemas.microsoft.com/office/drawing/2010/main" val="0"/>
-                        </a:ext>
-                      </a:extLst>
-                    </a:blip>
-                    <a:stretch>
-                      <a:fillRect/>
-                    </a:stretch>
-                  </pic:blipFill>
-                  <pic:spPr>
-                    <a:xfrm>
-                      <a:off x="0" y="0"/>
-                      <a:ext cx="5943600" cy="3385820"/>
-                    </a:xfrm>
-                    <a:prstGeom prst="rect">
-                      <a:avLst/>
-                    </a:prstGeom>
-                  </pic:spPr>
-                </pic:pic>
-              </a:graphicData>
-            </a:graphic>
-          </wp:anchor>
-        </w:drawing>
-      </w:r>
-      <w:r>
-        <w:t xml:space="preserve">Copy the main app folders and paste them to a new directory (you can ignore copying </w:t>
-      </w:r>
-      <w:proofErr w:type="gramStart"/>
-      <w:r>
-        <w:t>the .git</w:t>
-      </w:r>
-      <w:proofErr w:type="gramEnd"/>
-      <w:r>
-        <w:t xml:space="preserve"> folder and the .</w:t>
-      </w:r>
-      <w:proofErr w:type="spellStart"/>
-      <w:r>
-        <w:t>gitignore</w:t>
-      </w:r>
-      <w:proofErr w:type="spellEnd"/>
-      <w:r>
-        <w:t xml:space="preserve"> </w:t>
-      </w:r>
-      <w:proofErr w:type="spellStart"/>
-      <w:r>
-        <w:t>textfile</w:t>
-      </w:r>
-      <w:proofErr w:type="spellEnd"/>
-      <w:r>
-        <w:t>)</w:t>
-      </w:r>
-      <w:r>
-        <w:rPr>
-          <w:noProof/>
-        </w:rPr>
-        <w:t xml:space="preserve"> </w:t>
-      </w:r>
-    </w:p>
-    <w:p>
-      <w:pPr>
-        <w:pStyle w:val="ListParagraph"/>
-        <w:numPr>
-          <w:ilvl w:val="1"/>
-          <w:numId w:val="2"/>
-        </w:numPr>
-      </w:pPr>
-      <w:r>
-        <w:rPr>
-          <w:noProof/>
-        </w:rPr>
-        <w:t>Then, go to folder the GUI_Menu_Related\</w:t>
-      </w:r>
-      <w:r>
-        <w:rPr>
-          <w:noProof/>
-        </w:rPr>
-        <w:t>Release 1.0</w:t>
-      </w:r>
-    </w:p>
-    <w:p>
-      <w:pPr>
-        <w:pStyle w:val="ListParagraph"/>
-        <w:numPr>
-          <w:ilvl w:val="1"/>
-          <w:numId w:val="2"/>
-        </w:numPr>
-      </w:pPr>
-      <w:r>
-        <w:rPr>
-          <w:noProof/>
-        </w:rPr>
-        <w:t>R</w:t>
-      </w:r>
-      <w:r>
-        <w:rPr>
-          <w:noProof/>
-        </w:rPr>
-        <w:t>ight click the main.bat Windows batch file and open it with any text editor of your choice</w:t>
-      </w:r>
-      <w:r>
-        <w:rPr>
-          <w:noProof/>
-        </w:rPr>
-        <w:t xml:space="preserve"> </w:t>
-      </w:r>
-    </w:p>
-    <w:p>
-      <w:pPr>
-        <w:pStyle w:val="ListParagraph"/>
-        <w:ind w:left="1440"/>
-        <w:rPr>
-          <w:noProof/>
-        </w:rPr>
-      </w:pPr>
-    </w:p>
-    <w:p>
-      <w:pPr>
-        <w:pStyle w:val="ListParagraph"/>
-        <w:ind w:left="1440"/>
-      </w:pPr>
-      <w:r>
-        <w:rPr>
-          <w:noProof/>
-        </w:rPr>
-        <w:drawing>
-          <wp:anchor distT="0" distB="0" distL="114300" distR="114300" simplePos="0" relativeHeight="251680768" behindDoc="0" locked="0" layoutInCell="1" allowOverlap="1" wp14:anchorId="5DD87806" wp14:editId="548168CD">
-            <wp:simplePos x="0" y="0"/>
-            <wp:positionH relativeFrom="margin">
-              <wp:align>center</wp:align>
-            </wp:positionH>
-            <wp:positionV relativeFrom="paragraph">
-              <wp:posOffset>8890</wp:posOffset>
-            </wp:positionV>
-            <wp:extent cx="4828540" cy="2933700"/>
-            <wp:effectExtent l="0" t="0" r="0" b="0"/>
-            <wp:wrapSquare wrapText="bothSides"/>
-            <wp:docPr id="19" name="Picture 19"/>
-            <wp:cNvGraphicFramePr>
-              <a:graphicFrameLocks xmlns:a="http://schemas.openxmlformats.org/drawingml/2006/main" noChangeAspect="1"/>
-            </wp:cNvGraphicFramePr>
-            <a:graphic xmlns:a="http://schemas.openxmlformats.org/drawingml/2006/main">
-              <a:graphicData uri="http://schemas.openxmlformats.org/drawingml/2006/picture">
-                <pic:pic xmlns:pic="http://schemas.openxmlformats.org/drawingml/2006/picture">
-                  <pic:nvPicPr>
-                    <pic:cNvPr id="1" name=""/>
-                    <pic:cNvPicPr/>
-                  </pic:nvPicPr>
-                  <pic:blipFill rotWithShape="1">
-                    <a:blip r:embed="rId35">
-                      <a:extLst>
-                        <a:ext uri="{28A0092B-C50C-407E-A947-70E740481C1C}">
-                          <a14:useLocalDpi xmlns:a14="http://schemas.microsoft.com/office/drawing/2010/main" val="0"/>
-                        </a:ext>
-                      </a:extLst>
-                    </a:blip>
-                    <a:srcRect b="46035"/>
-                    <a:stretch/>
-                  </pic:blipFill>
-                  <pic:spPr bwMode="auto">
-                    <a:xfrm>
-                      <a:off x="0" y="0"/>
-                      <a:ext cx="4828540" cy="2934031"/>
-                    </a:xfrm>
-                    <a:prstGeom prst="rect">
-                      <a:avLst/>
-                    </a:prstGeom>
-                    <a:ln>
-                      <a:noFill/>
-                    </a:ln>
-                    <a:extLst>
-                      <a:ext uri="{53640926-AAD7-44D8-BBD7-CCE9431645EC}">
-                        <a14:shadowObscured xmlns:a14="http://schemas.microsoft.com/office/drawing/2010/main"/>
-                      </a:ext>
-                    </a:extLst>
-                  </pic:spPr>
-                </pic:pic>
-              </a:graphicData>
-            </a:graphic>
-            <wp14:sizeRelV relativeFrom="margin">
-              <wp14:pctHeight>0</wp14:pctHeight>
-            </wp14:sizeRelV>
-          </wp:anchor>
-        </w:drawing>
-      </w:r>
-    </w:p>
-    <w:p>
-      <w:pPr>
-        <w:pStyle w:val="ListParagraph"/>
-        <w:numPr>
-          <w:ilvl w:val="1"/>
-          <w:numId w:val="2"/>
-        </w:numPr>
-      </w:pPr>
-      <w:r>
-        <w:t>swap the old path to the main.py python file (in between quotation marks) with the new path</w:t>
-      </w:r>
-    </w:p>
-    <w:p>
-      <w:pPr>
-        <w:pStyle w:val="ListParagraph"/>
-        <w:numPr>
-          <w:ilvl w:val="1"/>
-          <w:numId w:val="2"/>
-        </w:numPr>
-      </w:pPr>
-      <w:r>
-        <w:t>You can then create a new shortcut to the main.bat file and put it in any directory to access the app</w:t>
       </w:r>
     </w:p>
     <w:sectPr>
@@ -4349,7 +3638,7 @@
   <w:abstractNum w:abstractNumId="2" w15:restartNumberingAfterBreak="0">
     <w:nsid w:val="5BD702DB"/>
     <w:multiLevelType w:val="hybridMultilevel"/>
-    <w:tmpl w:val="206C40B8"/>
+    <w:tmpl w:val="EC9C99F0"/>
     <w:lvl w:ilvl="0" w:tplc="04090011">
       <w:start w:val="1"/>
       <w:numFmt w:val="decimal"/>
@@ -4371,14 +3660,17 @@
         <w:ind w:left="1440" w:hanging="360"/>
       </w:pPr>
     </w:lvl>
-    <w:lvl w:ilvl="2" w:tplc="0409000F">
+    <w:lvl w:ilvl="2" w:tplc="04090001">
       <w:start w:val="1"/>
-      <w:numFmt w:val="decimal"/>
-      <w:lvlText w:val="%3."/>
+      <w:numFmt w:val="bullet"/>
+      <w:lvlText w:val=""/>
       <w:lvlJc w:val="left"/>
       <w:pPr>
         <w:ind w:left="2160" w:hanging="180"/>
       </w:pPr>
+      <w:rPr>
+        <w:rFonts w:ascii="Symbol" w:hAnsi="Symbol" w:hint="default"/>
+      </w:rPr>
     </w:lvl>
     <w:lvl w:ilvl="3" w:tplc="0409000F">
       <w:start w:val="1"/>
@@ -5206,7 +4498,7 @@
 </file>
 
 <file path=customXml/itemProps1.xml><?xml version="1.0" encoding="utf-8"?>
-<ds:datastoreItem xmlns:ds="http://schemas.openxmlformats.org/officeDocument/2006/customXml" ds:itemID="{02298C8D-3CF3-4094-AD25-CF3366AC08EB}">
+<ds:datastoreItem xmlns:ds="http://schemas.openxmlformats.org/officeDocument/2006/customXml" ds:itemID="{26A2246D-5764-46E5-85AC-B321E4520B4C}">
   <ds:schemaRefs>
     <ds:schemaRef ds:uri="http://schemas.openxmlformats.org/officeDocument/2006/bibliography"/>
   </ds:schemaRefs>

</xml_diff>

<commit_message>
added display range record service
</commit_message>
<xml_diff>
--- a/GUI User Instructions.docx
+++ b/GUI User Instructions.docx
@@ -322,32 +322,12 @@
     </w:p>
     <w:p>
       <w:pPr>
-        <w:pStyle w:val="ListParagraph"/>
-        <w:numPr>
-          <w:ilvl w:val="0"/>
-          <w:numId w:val="3"/>
-        </w:numPr>
         <w:spacing w:before="120" w:line="600" w:lineRule="auto"/>
-        <w:ind w:left="648"/>
-        <w:rPr>
-          <w:sz w:val="32"/>
-          <w:szCs w:val="32"/>
-        </w:rPr>
-      </w:pPr>
-      <w:r>
-        <w:rPr>
-          <w:sz w:val="32"/>
-          <w:szCs w:val="32"/>
-        </w:rPr>
-        <w:t xml:space="preserve"> Moving the app to a new directory</w:t>
-      </w:r>
-      <w:r>
-        <w:rPr>
-          <w:sz w:val="32"/>
-          <w:szCs w:val="32"/>
-        </w:rPr>
-        <w:t xml:space="preserve"> – page 17</w:t>
-      </w:r>
+        <w:rPr>
+          <w:sz w:val="32"/>
+          <w:szCs w:val="32"/>
+        </w:rPr>
+      </w:pPr>
     </w:p>
     <w:p>
       <w:pPr>
@@ -697,6 +677,50 @@
       <w:pPr>
         <w:pStyle w:val="ListParagraph"/>
         <w:numPr>
+          <w:ilvl w:val="2"/>
+          <w:numId w:val="2"/>
+        </w:numPr>
+      </w:pPr>
+      <w:r>
+        <w:rPr>
+          <w:noProof/>
+        </w:rPr>
+        <w:t xml:space="preserve">Note: if you want to install dependencies for the installation of the app that is on dm11, you will have to run the bat and </w:t>
+      </w:r>
+      <w:hyperlink r:id="rId10" w:history="1">
+        <w:r>
+          <w:rPr>
+            <w:rStyle w:val="Hyperlink"/>
+            <w:noProof/>
+          </w:rPr>
+          <w:t>install matlab engine separately</w:t>
+        </w:r>
+      </w:hyperlink>
+      <w:r>
+        <w:rPr>
+          <w:noProof/>
+        </w:rPr>
+        <w:t xml:space="preserve"> , </w:t>
+      </w:r>
+      <w:r>
+        <w:rPr>
+          <w:b/>
+          <w:noProof/>
+        </w:rPr>
+        <w:t>make sure to install it to the mldamsenv enviornment</w:t>
+      </w:r>
+      <w:r>
+        <w:rPr>
+          <w:b/>
+          <w:noProof/>
+        </w:rPr>
+        <w:t xml:space="preserve"> in the dm11 install folder</w:t>
+      </w:r>
+    </w:p>
+    <w:p>
+      <w:pPr>
+        <w:pStyle w:val="ListParagraph"/>
+        <w:numPr>
           <w:ilvl w:val="1"/>
           <w:numId w:val="2"/>
         </w:numPr>
@@ -733,8 +757,6 @@
       <w:r>
         <w:t>’</w:t>
       </w:r>
-      <w:bookmarkStart w:id="0" w:name="_GoBack"/>
-      <w:bookmarkEnd w:id="0"/>
       <w:r>
         <w:t xml:space="preserve"> in the </w:t>
       </w:r>
@@ -799,7 +821,7 @@
                     <pic:cNvPicPr/>
                   </pic:nvPicPr>
                   <pic:blipFill>
-                    <a:blip r:embed="rId10"/>
+                    <a:blip r:embed="rId11"/>
                     <a:stretch>
                       <a:fillRect/>
                     </a:stretch>
@@ -844,7 +866,6 @@
           <w:sz w:val="32"/>
           <w:szCs w:val="32"/>
         </w:rPr>
-        <w:lastRenderedPageBreak/>
         <w:drawing>
           <wp:anchor distT="0" distB="0" distL="114300" distR="114300" simplePos="0" relativeHeight="251659264" behindDoc="1" locked="0" layoutInCell="1" allowOverlap="1" wp14:anchorId="6D77E822" wp14:editId="2C115398">
             <wp:simplePos x="0" y="0"/>
@@ -877,7 +898,7 @@
                     <pic:cNvPicPr/>
                   </pic:nvPicPr>
                   <pic:blipFill>
-                    <a:blip r:embed="rId11" cstate="print">
+                    <a:blip r:embed="rId12" cstate="print">
                       <a:extLst>
                         <a:ext uri="{28A0092B-C50C-407E-A947-70E740481C1C}">
                           <a14:useLocalDpi xmlns:a14="http://schemas.microsoft.com/office/drawing/2010/main" val="0"/>
@@ -1037,7 +1058,7 @@
                     <pic:cNvPicPr/>
                   </pic:nvPicPr>
                   <pic:blipFill>
-                    <a:blip r:embed="rId12">
+                    <a:blip r:embed="rId13">
                       <a:extLst>
                         <a:ext uri="{28A0092B-C50C-407E-A947-70E740481C1C}">
                           <a14:useLocalDpi xmlns:a14="http://schemas.microsoft.com/office/drawing/2010/main" val="0"/>
@@ -1142,7 +1163,7 @@
                     <pic:cNvPicPr/>
                   </pic:nvPicPr>
                   <pic:blipFill>
-                    <a:blip r:embed="rId13"/>
+                    <a:blip r:embed="rId14"/>
                     <a:stretch>
                       <a:fillRect/>
                     </a:stretch>
@@ -1203,96 +1224,6 @@
               </wp:wrapPolygon>
             </wp:wrapTight>
             <wp:docPr id="10" name="Picture 10"/>
-            <wp:cNvGraphicFramePr>
-              <a:graphicFrameLocks xmlns:a="http://schemas.openxmlformats.org/drawingml/2006/main" noChangeAspect="1"/>
-            </wp:cNvGraphicFramePr>
-            <a:graphic xmlns:a="http://schemas.openxmlformats.org/drawingml/2006/main">
-              <a:graphicData uri="http://schemas.openxmlformats.org/drawingml/2006/picture">
-                <pic:pic xmlns:pic="http://schemas.openxmlformats.org/drawingml/2006/picture">
-                  <pic:nvPicPr>
-                    <pic:cNvPr id="1" name=""/>
-                    <pic:cNvPicPr/>
-                  </pic:nvPicPr>
-                  <pic:blipFill>
-                    <a:blip r:embed="rId14">
-                      <a:extLst>
-                        <a:ext uri="{28A0092B-C50C-407E-A947-70E740481C1C}">
-                          <a14:useLocalDpi xmlns:a14="http://schemas.microsoft.com/office/drawing/2010/main" val="0"/>
-                        </a:ext>
-                      </a:extLst>
-                    </a:blip>
-                    <a:stretch>
-                      <a:fillRect/>
-                    </a:stretch>
-                  </pic:blipFill>
-                  <pic:spPr>
-                    <a:xfrm>
-                      <a:off x="0" y="0"/>
-                      <a:ext cx="5943600" cy="3681730"/>
-                    </a:xfrm>
-                    <a:prstGeom prst="rect">
-                      <a:avLst/>
-                    </a:prstGeom>
-                  </pic:spPr>
-                </pic:pic>
-              </a:graphicData>
-            </a:graphic>
-          </wp:anchor>
-        </w:drawing>
-      </w:r>
-      <w:r>
-        <w:rPr>
-          <w:sz w:val="32"/>
-          <w:szCs w:val="32"/>
-        </w:rPr>
-        <w:t>Soma Brain Area Locator</w:t>
-      </w:r>
-    </w:p>
-    <w:p>
-      <w:pPr>
-        <w:pStyle w:val="ListParagraph"/>
-        <w:numPr>
-          <w:ilvl w:val="1"/>
-          <w:numId w:val="2"/>
-        </w:numPr>
-      </w:pPr>
-      <w:r>
-        <w:t xml:space="preserve">The Soma Brain Area Locator allows the user to check the brain area locations in which the roots of a particular neurons are encapsulated. </w:t>
-      </w:r>
-    </w:p>
-    <w:p>
-      <w:pPr>
-        <w:pStyle w:val="ListParagraph"/>
-        <w:numPr>
-          <w:ilvl w:val="1"/>
-          <w:numId w:val="2"/>
-        </w:numPr>
-      </w:pPr>
-      <w:r>
-        <w:rPr>
-          <w:noProof/>
-        </w:rPr>
-        <w:drawing>
-          <wp:anchor distT="0" distB="0" distL="114300" distR="114300" simplePos="0" relativeHeight="251661312" behindDoc="1" locked="0" layoutInCell="1" allowOverlap="1" wp14:anchorId="4373F63C" wp14:editId="52BA2BAB">
-            <wp:simplePos x="0" y="0"/>
-            <wp:positionH relativeFrom="margin">
-              <wp:align>right</wp:align>
-            </wp:positionH>
-            <wp:positionV relativeFrom="paragraph">
-              <wp:posOffset>370205</wp:posOffset>
-            </wp:positionV>
-            <wp:extent cx="5943600" cy="3681730"/>
-            <wp:effectExtent l="0" t="0" r="0" b="0"/>
-            <wp:wrapTight wrapText="bothSides">
-              <wp:wrapPolygon edited="0">
-                <wp:start x="0" y="0"/>
-                <wp:lineTo x="0" y="21458"/>
-                <wp:lineTo x="21531" y="21458"/>
-                <wp:lineTo x="21531" y="0"/>
-                <wp:lineTo x="0" y="0"/>
-              </wp:wrapPolygon>
-            </wp:wrapTight>
-            <wp:docPr id="11" name="Picture 11"/>
             <wp:cNvGraphicFramePr>
               <a:graphicFrameLocks xmlns:a="http://schemas.openxmlformats.org/drawingml/2006/main" noChangeAspect="1"/>
             </wp:cNvGraphicFramePr>
@@ -1331,53 +1262,23 @@
         </w:drawing>
       </w:r>
       <w:r>
-        <w:t>The user can select a sample and get all the soma locations of its neurons by keeping the tag dropdown menu blank and clicking the ‘Give soma location’ button.</w:t>
-      </w:r>
-      <w:r>
-        <w:rPr>
-          <w:noProof/>
-        </w:rPr>
-        <w:t xml:space="preserve"> </w:t>
-      </w:r>
-    </w:p>
-    <w:p>
-      <w:pPr>
-        <w:pStyle w:val="ListParagraph"/>
-        <w:numPr>
-          <w:ilvl w:val="1"/>
-          <w:numId w:val="2"/>
-        </w:numPr>
-      </w:pPr>
-      <w:r>
-        <w:rPr>
-          <w:noProof/>
-        </w:rPr>
-        <w:lastRenderedPageBreak/>
-        <w:t>Doing this will generat</w:t>
-      </w:r>
-      <w:r>
-        <w:rPr>
-          <w:noProof/>
-        </w:rPr>
-        <w:t>e a breakdown of each neuron consisting of</w:t>
-      </w:r>
-      <w:r>
-        <w:rPr>
-          <w:noProof/>
-        </w:rPr>
-        <w:t xml:space="preserve"> its parent sample, its tag, its curated soma location (under ‘somaloc’), and its MLCuration.m script generated soma location</w:t>
-      </w:r>
-      <w:r>
-        <w:rPr>
-          <w:noProof/>
-        </w:rPr>
-        <w:t xml:space="preserve"> (under ‘script’)</w:t>
-      </w:r>
-      <w:r>
-        <w:rPr>
-          <w:noProof/>
-        </w:rPr>
-        <w:t>.</w:t>
+        <w:rPr>
+          <w:sz w:val="32"/>
+          <w:szCs w:val="32"/>
+        </w:rPr>
+        <w:t>Soma Brain Area Locator</w:t>
+      </w:r>
+    </w:p>
+    <w:p>
+      <w:pPr>
+        <w:pStyle w:val="ListParagraph"/>
+        <w:numPr>
+          <w:ilvl w:val="1"/>
+          <w:numId w:val="2"/>
+        </w:numPr>
+      </w:pPr>
+      <w:r>
+        <w:t xml:space="preserve">The Soma Brain Area Locator allows the user to check the brain area locations in which the roots of a particular neurons are encapsulated. </w:t>
       </w:r>
     </w:p>
     <w:p>
@@ -1393,13 +1294,13 @@
           <w:noProof/>
         </w:rPr>
         <w:drawing>
-          <wp:anchor distT="0" distB="0" distL="114300" distR="114300" simplePos="0" relativeHeight="251662336" behindDoc="1" locked="0" layoutInCell="1" allowOverlap="1" wp14:anchorId="2776C66E" wp14:editId="12A7253B">
+          <wp:anchor distT="0" distB="0" distL="114300" distR="114300" simplePos="0" relativeHeight="251661312" behindDoc="1" locked="0" layoutInCell="1" allowOverlap="1" wp14:anchorId="4373F63C" wp14:editId="52BA2BAB">
             <wp:simplePos x="0" y="0"/>
             <wp:positionH relativeFrom="margin">
               <wp:align>right</wp:align>
             </wp:positionH>
             <wp:positionV relativeFrom="paragraph">
-              <wp:posOffset>362471</wp:posOffset>
+              <wp:posOffset>370205</wp:posOffset>
             </wp:positionV>
             <wp:extent cx="5943600" cy="3681730"/>
             <wp:effectExtent l="0" t="0" r="0" b="0"/>
@@ -1412,7 +1313,7 @@
                 <wp:lineTo x="0" y="0"/>
               </wp:wrapPolygon>
             </wp:wrapTight>
-            <wp:docPr id="12" name="Picture 12"/>
+            <wp:docPr id="11" name="Picture 11"/>
             <wp:cNvGraphicFramePr>
               <a:graphicFrameLocks xmlns:a="http://schemas.openxmlformats.org/drawingml/2006/main" noChangeAspect="1"/>
             </wp:cNvGraphicFramePr>
@@ -1451,6 +1352,126 @@
         </w:drawing>
       </w:r>
       <w:r>
+        <w:t>The user can select a sample and get all the soma locations of its neurons by keeping the tag dropdown menu blank and clicking the ‘Give soma location’ button.</w:t>
+      </w:r>
+      <w:r>
+        <w:rPr>
+          <w:noProof/>
+        </w:rPr>
+        <w:t xml:space="preserve"> </w:t>
+      </w:r>
+    </w:p>
+    <w:p>
+      <w:pPr>
+        <w:pStyle w:val="ListParagraph"/>
+        <w:numPr>
+          <w:ilvl w:val="1"/>
+          <w:numId w:val="2"/>
+        </w:numPr>
+      </w:pPr>
+      <w:r>
+        <w:rPr>
+          <w:noProof/>
+        </w:rPr>
+        <w:lastRenderedPageBreak/>
+        <w:t>Doing this will generat</w:t>
+      </w:r>
+      <w:r>
+        <w:rPr>
+          <w:noProof/>
+        </w:rPr>
+        <w:t>e a breakdown of each neuron consisting of</w:t>
+      </w:r>
+      <w:r>
+        <w:rPr>
+          <w:noProof/>
+        </w:rPr>
+        <w:t xml:space="preserve"> its parent sample, its tag, its curated soma location (under ‘somaloc’), and its MLCuration.m script generated soma location</w:t>
+      </w:r>
+      <w:r>
+        <w:rPr>
+          <w:noProof/>
+        </w:rPr>
+        <w:t xml:space="preserve"> (under ‘script’)</w:t>
+      </w:r>
+      <w:r>
+        <w:rPr>
+          <w:noProof/>
+        </w:rPr>
+        <w:t>.</w:t>
+      </w:r>
+    </w:p>
+    <w:p>
+      <w:pPr>
+        <w:pStyle w:val="ListParagraph"/>
+        <w:numPr>
+          <w:ilvl w:val="1"/>
+          <w:numId w:val="2"/>
+        </w:numPr>
+      </w:pPr>
+      <w:r>
+        <w:rPr>
+          <w:noProof/>
+        </w:rPr>
+        <w:drawing>
+          <wp:anchor distT="0" distB="0" distL="114300" distR="114300" simplePos="0" relativeHeight="251662336" behindDoc="1" locked="0" layoutInCell="1" allowOverlap="1" wp14:anchorId="2776C66E" wp14:editId="12A7253B">
+            <wp:simplePos x="0" y="0"/>
+            <wp:positionH relativeFrom="margin">
+              <wp:align>right</wp:align>
+            </wp:positionH>
+            <wp:positionV relativeFrom="paragraph">
+              <wp:posOffset>362471</wp:posOffset>
+            </wp:positionV>
+            <wp:extent cx="5943600" cy="3681730"/>
+            <wp:effectExtent l="0" t="0" r="0" b="0"/>
+            <wp:wrapTight wrapText="bothSides">
+              <wp:wrapPolygon edited="0">
+                <wp:start x="0" y="0"/>
+                <wp:lineTo x="0" y="21458"/>
+                <wp:lineTo x="21531" y="21458"/>
+                <wp:lineTo x="21531" y="0"/>
+                <wp:lineTo x="0" y="0"/>
+              </wp:wrapPolygon>
+            </wp:wrapTight>
+            <wp:docPr id="12" name="Picture 12"/>
+            <wp:cNvGraphicFramePr>
+              <a:graphicFrameLocks xmlns:a="http://schemas.openxmlformats.org/drawingml/2006/main" noChangeAspect="1"/>
+            </wp:cNvGraphicFramePr>
+            <a:graphic xmlns:a="http://schemas.openxmlformats.org/drawingml/2006/main">
+              <a:graphicData uri="http://schemas.openxmlformats.org/drawingml/2006/picture">
+                <pic:pic xmlns:pic="http://schemas.openxmlformats.org/drawingml/2006/picture">
+                  <pic:nvPicPr>
+                    <pic:cNvPr id="1" name=""/>
+                    <pic:cNvPicPr/>
+                  </pic:nvPicPr>
+                  <pic:blipFill>
+                    <a:blip r:embed="rId17">
+                      <a:extLst>
+                        <a:ext uri="{28A0092B-C50C-407E-A947-70E740481C1C}">
+                          <a14:useLocalDpi xmlns:a14="http://schemas.microsoft.com/office/drawing/2010/main" val="0"/>
+                        </a:ext>
+                      </a:extLst>
+                    </a:blip>
+                    <a:stretch>
+                      <a:fillRect/>
+                    </a:stretch>
+                  </pic:blipFill>
+                  <pic:spPr>
+                    <a:xfrm>
+                      <a:off x="0" y="0"/>
+                      <a:ext cx="5943600" cy="3681730"/>
+                    </a:xfrm>
+                    <a:prstGeom prst="rect">
+                      <a:avLst/>
+                    </a:prstGeom>
+                  </pic:spPr>
+                </pic:pic>
+              </a:graphicData>
+            </a:graphic>
+          </wp:anchor>
+        </w:drawing>
+      </w:r>
+      <w:r>
         <w:rPr>
           <w:noProof/>
         </w:rPr>
@@ -1501,7 +1522,7 @@
                     <pic:cNvPicPr/>
                   </pic:nvPicPr>
                   <pic:blipFill>
-                    <a:blip r:embed="rId17">
+                    <a:blip r:embed="rId18">
                       <a:extLst>
                         <a:ext uri="{28A0092B-C50C-407E-A947-70E740481C1C}">
                           <a14:useLocalDpi xmlns:a14="http://schemas.microsoft.com/office/drawing/2010/main" val="0"/>
@@ -1598,7 +1619,7 @@
                     <pic:cNvPicPr/>
                   </pic:nvPicPr>
                   <pic:blipFill>
-                    <a:blip r:embed="rId18">
+                    <a:blip r:embed="rId19">
                       <a:extLst>
                         <a:ext uri="{28A0092B-C50C-407E-A947-70E740481C1C}">
                           <a14:useLocalDpi xmlns:a14="http://schemas.microsoft.com/office/drawing/2010/main" val="0"/>
@@ -1759,7 +1780,7 @@
                     <pic:cNvPicPr/>
                   </pic:nvPicPr>
                   <pic:blipFill>
-                    <a:blip r:embed="rId19">
+                    <a:blip r:embed="rId20">
                       <a:extLst>
                         <a:ext uri="{28A0092B-C50C-407E-A947-70E740481C1C}">
                           <a14:useLocalDpi xmlns:a14="http://schemas.microsoft.com/office/drawing/2010/main" val="0"/>
@@ -1945,7 +1966,7 @@
                     <pic:cNvPicPr/>
                   </pic:nvPicPr>
                   <pic:blipFill>
-                    <a:blip r:embed="rId20">
+                    <a:blip r:embed="rId21">
                       <a:extLst>
                         <a:ext uri="{28A0092B-C50C-407E-A947-70E740481C1C}">
                           <a14:useLocalDpi xmlns:a14="http://schemas.microsoft.com/office/drawing/2010/main" val="0"/>
@@ -2097,7 +2118,7 @@
                     <pic:cNvPicPr/>
                   </pic:nvPicPr>
                   <pic:blipFill>
-                    <a:blip r:embed="rId21" cstate="print">
+                    <a:blip r:embed="rId22" cstate="print">
                       <a:extLst>
                         <a:ext uri="{28A0092B-C50C-407E-A947-70E740481C1C}">
                           <a14:useLocalDpi xmlns:a14="http://schemas.microsoft.com/office/drawing/2010/main" val="0"/>
@@ -2200,7 +2221,7 @@
                     <pic:cNvPicPr/>
                   </pic:nvPicPr>
                   <pic:blipFill>
-                    <a:blip r:embed="rId22" cstate="print">
+                    <a:blip r:embed="rId23" cstate="print">
                       <a:extLst>
                         <a:ext uri="{28A0092B-C50C-407E-A947-70E740481C1C}">
                           <a14:useLocalDpi xmlns:a14="http://schemas.microsoft.com/office/drawing/2010/main" val="0"/>
@@ -2290,7 +2311,7 @@
                     <pic:cNvPicPr/>
                   </pic:nvPicPr>
                   <pic:blipFill>
-                    <a:blip r:embed="rId23">
+                    <a:blip r:embed="rId24">
                       <a:extLst>
                         <a:ext uri="{28A0092B-C50C-407E-A947-70E740481C1C}">
                           <a14:useLocalDpi xmlns:a14="http://schemas.microsoft.com/office/drawing/2010/main" val="0"/>
@@ -2383,7 +2404,7 @@
                     <pic:cNvPicPr/>
                   </pic:nvPicPr>
                   <pic:blipFill>
-                    <a:blip r:embed="rId24">
+                    <a:blip r:embed="rId25">
                       <a:extLst>
                         <a:ext uri="{28A0092B-C50C-407E-A947-70E740481C1C}">
                           <a14:useLocalDpi xmlns:a14="http://schemas.microsoft.com/office/drawing/2010/main" val="0"/>
@@ -2525,7 +2546,7 @@
                     <pic:cNvPicPr/>
                   </pic:nvPicPr>
                   <pic:blipFill>
-                    <a:blip r:embed="rId25"/>
+                    <a:blip r:embed="rId26"/>
                     <a:stretch>
                       <a:fillRect/>
                     </a:stretch>
@@ -2605,7 +2626,7 @@
                     <pic:cNvPicPr/>
                   </pic:nvPicPr>
                   <pic:blipFill>
-                    <a:blip r:embed="rId26">
+                    <a:blip r:embed="rId27">
                       <a:extLst>
                         <a:ext uri="{28A0092B-C50C-407E-A947-70E740481C1C}">
                           <a14:useLocalDpi xmlns:a14="http://schemas.microsoft.com/office/drawing/2010/main" val="0"/>
@@ -2662,7 +2683,7 @@
         <w:lastRenderedPageBreak/>
         <w:t xml:space="preserve"> Now you need to review if the output of the MLCuration.m script is correct. Using the </w:t>
       </w:r>
-      <w:hyperlink r:id="rId27" w:anchor="atlas=1&amp;plate=100960520&amp;resolution=NaN&amp;x=2200.034907826206&amp;y=2031.849399365877&amp;zoom=-1&amp;z=8" w:history="1">
+      <w:hyperlink r:id="rId28" w:anchor="atlas=1&amp;plate=100960520&amp;resolution=NaN&amp;x=2200.034907826206&amp;y=2031.849399365877&amp;zoom=-1&amp;z=8" w:history="1">
         <w:r>
           <w:rPr>
             <w:rStyle w:val="Hyperlink"/>
@@ -2794,7 +2815,7 @@
                     <pic:cNvPicPr/>
                   </pic:nvPicPr>
                   <pic:blipFill>
-                    <a:blip r:embed="rId28">
+                    <a:blip r:embed="rId29">
                       <a:extLst>
                         <a:ext uri="{28A0092B-C50C-407E-A947-70E740481C1C}">
                           <a14:useLocalDpi xmlns:a14="http://schemas.microsoft.com/office/drawing/2010/main" val="0"/>
@@ -2990,7 +3011,7 @@
                     <pic:cNvPicPr/>
                   </pic:nvPicPr>
                   <pic:blipFill>
-                    <a:blip r:embed="rId29">
+                    <a:blip r:embed="rId30">
                       <a:extLst>
                         <a:ext uri="{28A0092B-C50C-407E-A947-70E740481C1C}">
                           <a14:useLocalDpi xmlns:a14="http://schemas.microsoft.com/office/drawing/2010/main" val="0"/>
@@ -3294,7 +3315,7 @@
                     <pic:cNvPicPr/>
                   </pic:nvPicPr>
                   <pic:blipFill>
-                    <a:blip r:embed="rId30">
+                    <a:blip r:embed="rId31">
                       <a:extLst>
                         <a:ext uri="{28A0092B-C50C-407E-A947-70E740481C1C}">
                           <a14:useLocalDpi xmlns:a14="http://schemas.microsoft.com/office/drawing/2010/main" val="0"/>
@@ -3334,40 +3355,30 @@
         </w:numPr>
       </w:pPr>
       <w:r>
-        <w:t>The Sandbox database button will lead you to a version of the Database Sample &amp; Neuron Entry service that posts data to a test version of the database. This is mainly used for development purposes and can be ignored (unless you want to make changes to the source code of the service</w:t>
-      </w:r>
-      <w:r>
-        <w:t xml:space="preserve"> – if so, please test out the changes you make on the Sandbox database before you start using them for the Production database</w:t>
-      </w:r>
-      <w:r>
-        <w:t>).</w:t>
-      </w:r>
-    </w:p>
-    <w:p>
-      <w:pPr>
-        <w:pStyle w:val="ListParagraph"/>
-        <w:numPr>
-          <w:ilvl w:val="1"/>
-          <w:numId w:val="2"/>
-        </w:numPr>
-      </w:pPr>
-      <w:r>
         <w:rPr>
           <w:noProof/>
         </w:rPr>
         <w:drawing>
-          <wp:anchor distT="0" distB="0" distL="114300" distR="114300" simplePos="0" relativeHeight="251675648" behindDoc="0" locked="0" layoutInCell="1" allowOverlap="1" wp14:anchorId="398C3D4E" wp14:editId="5418BCB1">
+          <wp:anchor distT="0" distB="0" distL="114300" distR="114300" simplePos="0" relativeHeight="251683840" behindDoc="1" locked="0" layoutInCell="1" allowOverlap="1" wp14:anchorId="0AB81762" wp14:editId="5365C292">
             <wp:simplePos x="0" y="0"/>
             <wp:positionH relativeFrom="margin">
-              <wp:posOffset>-1505</wp:posOffset>
+              <wp:align>right</wp:align>
             </wp:positionH>
             <wp:positionV relativeFrom="paragraph">
-              <wp:posOffset>258445</wp:posOffset>
+              <wp:posOffset>956696</wp:posOffset>
             </wp:positionV>
-            <wp:extent cx="5943600" cy="3600450"/>
+            <wp:extent cx="5943600" cy="3908425"/>
             <wp:effectExtent l="0" t="0" r="0" b="0"/>
-            <wp:wrapSquare wrapText="bothSides"/>
-            <wp:docPr id="33" name="Picture 33"/>
+            <wp:wrapTight wrapText="bothSides">
+              <wp:wrapPolygon edited="0">
+                <wp:start x="0" y="0"/>
+                <wp:lineTo x="0" y="21477"/>
+                <wp:lineTo x="21531" y="21477"/>
+                <wp:lineTo x="21531" y="0"/>
+                <wp:lineTo x="0" y="0"/>
+              </wp:wrapPolygon>
+            </wp:wrapTight>
+            <wp:docPr id="2" name="Picture 2"/>
             <wp:cNvGraphicFramePr>
               <a:graphicFrameLocks xmlns:a="http://schemas.openxmlformats.org/drawingml/2006/main" noChangeAspect="1"/>
             </wp:cNvGraphicFramePr>
@@ -3379,7 +3390,7 @@
                     <pic:cNvPicPr/>
                   </pic:nvPicPr>
                   <pic:blipFill>
-                    <a:blip r:embed="rId31">
+                    <a:blip r:embed="rId32">
                       <a:extLst>
                         <a:ext uri="{28A0092B-C50C-407E-A947-70E740481C1C}">
                           <a14:useLocalDpi xmlns:a14="http://schemas.microsoft.com/office/drawing/2010/main" val="0"/>
@@ -3393,7 +3404,7 @@
                   <pic:spPr>
                     <a:xfrm>
                       <a:off x="0" y="0"/>
-                      <a:ext cx="5943600" cy="3600450"/>
+                      <a:ext cx="5943600" cy="3908425"/>
                     </a:xfrm>
                     <a:prstGeom prst="rect">
                       <a:avLst/>
@@ -3406,6 +3417,24 @@
         </w:drawing>
       </w:r>
       <w:r>
+        <w:t>The Sandbox database button will lead you to a version of the Database Sample &amp; Neuron Entry service that posts data to a test version of the database. This is mainly used for development purposes and can be ignored (unless you want to make changes to the source code of the service</w:t>
+      </w:r>
+      <w:r>
+        <w:t xml:space="preserve"> – if so, please test out the changes you make on the Sandbox database before you start using them for the Production database</w:t>
+      </w:r>
+      <w:r>
+        <w:t>).</w:t>
+      </w:r>
+    </w:p>
+    <w:p>
+      <w:pPr>
+        <w:pStyle w:val="ListParagraph"/>
+        <w:numPr>
+          <w:ilvl w:val="1"/>
+          <w:numId w:val="2"/>
+        </w:numPr>
+      </w:pPr>
+      <w:r>
         <w:t xml:space="preserve">After selecting a database, you will enter the main window. </w:t>
       </w:r>
       <w:r>
@@ -3452,6 +3481,23 @@
       </w:pPr>
       <w:r>
         <w:t>You can also post all of the complete neurons in the sample by clicking the ‘Enter all neurons in selected sample’ Button.</w:t>
+      </w:r>
+    </w:p>
+    <w:p>
+      <w:pPr>
+        <w:pStyle w:val="ListParagraph"/>
+        <w:numPr>
+          <w:ilvl w:val="1"/>
+          <w:numId w:val="2"/>
+        </w:numPr>
+      </w:pPr>
+      <w:r>
+        <w:t xml:space="preserve">After posting the sample and its neurons, you can then upload them individual or you can upload all of the complete ones in the </w:t>
+      </w:r>
+      <w:bookmarkStart w:id="0" w:name="_GoBack"/>
+      <w:bookmarkEnd w:id="0"/>
+      <w:r>
+        <w:t>sample by clicking their respective buttons.</w:t>
       </w:r>
     </w:p>
     <w:sectPr>
@@ -4504,7 +4550,7 @@
 </file>
 
 <file path=customXml/itemProps1.xml><?xml version="1.0" encoding="utf-8"?>
-<ds:datastoreItem xmlns:ds="http://schemas.openxmlformats.org/officeDocument/2006/customXml" ds:itemID="{70874CA6-62D5-4D09-99EF-AB5A8F58C6A8}">
+<ds:datastoreItem xmlns:ds="http://schemas.openxmlformats.org/officeDocument/2006/customXml" ds:itemID="{7F680BF5-3CDC-47FD-BE38-CD07DB1A881B}">
   <ds:schemaRefs>
     <ds:schemaRef ds:uri="http://schemas.openxmlformats.org/officeDocument/2006/bibliography"/>
   </ds:schemaRefs>

</xml_diff>

<commit_message>
edited displayrangegui entry conditions and error messages
</commit_message>
<xml_diff>
--- a/GUI User Instructions.docx
+++ b/GUI User Instructions.docx
@@ -183,14 +183,7 @@
           <w:sz w:val="32"/>
           <w:szCs w:val="32"/>
         </w:rPr>
-        <w:t>Registration Result Folder Maker</w:t>
-      </w:r>
-      <w:r>
-        <w:rPr>
-          <w:sz w:val="32"/>
-          <w:szCs w:val="32"/>
-        </w:rPr>
-        <w:t xml:space="preserve"> – page 7</w:t>
+        <w:t>Registration Display Settings Record – page 7</w:t>
       </w:r>
     </w:p>
     <w:p>
@@ -211,7 +204,7 @@
           <w:sz w:val="32"/>
           <w:szCs w:val="32"/>
         </w:rPr>
-        <w:t>Unfinished Neuron Mover</w:t>
+        <w:t>Registration Result Folder Maker</w:t>
       </w:r>
       <w:r>
         <w:rPr>
@@ -322,12 +315,39 @@
     </w:p>
     <w:p>
       <w:pPr>
+        <w:pStyle w:val="ListParagraph"/>
+        <w:numPr>
+          <w:ilvl w:val="0"/>
+          <w:numId w:val="3"/>
+        </w:numPr>
         <w:spacing w:before="120" w:line="600" w:lineRule="auto"/>
-        <w:rPr>
-          <w:sz w:val="32"/>
-          <w:szCs w:val="32"/>
-        </w:rPr>
-      </w:pPr>
+        <w:ind w:left="648"/>
+        <w:rPr>
+          <w:sz w:val="32"/>
+          <w:szCs w:val="32"/>
+        </w:rPr>
+      </w:pPr>
+      <w:r>
+        <w:rPr>
+          <w:sz w:val="32"/>
+          <w:szCs w:val="32"/>
+        </w:rPr>
+        <w:t xml:space="preserve"> </w:t>
+      </w:r>
+      <w:r>
+        <w:rPr>
+          <w:sz w:val="32"/>
+          <w:szCs w:val="32"/>
+        </w:rPr>
+        <w:t>Unfinished Neuron Mover</w:t>
+      </w:r>
+      <w:r>
+        <w:rPr>
+          <w:sz w:val="32"/>
+          <w:szCs w:val="32"/>
+        </w:rPr>
+        <w:t xml:space="preserve"> – page 16</w:t>
+      </w:r>
     </w:p>
     <w:p>
       <w:pPr>
@@ -1568,6 +1588,47 @@
         <w:t xml:space="preserve"> dropdown men and clicking ‘Give soma location’ </w:t>
       </w:r>
     </w:p>
+    <w:p/>
+    <w:p/>
+    <w:p/>
+    <w:p>
+      <w:pPr>
+        <w:tabs>
+          <w:tab w:val="left" w:pos="3418"/>
+        </w:tabs>
+      </w:pPr>
+      <w:r>
+        <w:tab/>
+      </w:r>
+    </w:p>
+    <w:p>
+      <w:pPr>
+        <w:tabs>
+          <w:tab w:val="left" w:pos="3418"/>
+        </w:tabs>
+      </w:pPr>
+    </w:p>
+    <w:p>
+      <w:pPr>
+        <w:tabs>
+          <w:tab w:val="left" w:pos="3418"/>
+        </w:tabs>
+      </w:pPr>
+    </w:p>
+    <w:p>
+      <w:pPr>
+        <w:tabs>
+          <w:tab w:val="left" w:pos="3418"/>
+        </w:tabs>
+      </w:pPr>
+    </w:p>
+    <w:p>
+      <w:pPr>
+        <w:tabs>
+          <w:tab w:val="left" w:pos="3418"/>
+        </w:tabs>
+      </w:pPr>
+    </w:p>
     <w:p>
       <w:pPr>
         <w:pStyle w:val="ListParagraph"/>
@@ -1575,18 +1636,269 @@
           <w:ilvl w:val="0"/>
           <w:numId w:val="2"/>
         </w:numPr>
-        <w:rPr>
-          <w:sz w:val="32"/>
-          <w:szCs w:val="32"/>
-        </w:rPr>
-      </w:pPr>
-      <w:r>
-        <w:rPr>
-          <w:noProof/>
-          <w:sz w:val="32"/>
-          <w:szCs w:val="32"/>
+        <w:tabs>
+          <w:tab w:val="left" w:pos="3418"/>
+        </w:tabs>
+        <w:rPr>
+          <w:sz w:val="32"/>
+          <w:szCs w:val="32"/>
+        </w:rPr>
+      </w:pPr>
+      <w:r>
+        <w:rPr>
+          <w:noProof/>
         </w:rPr>
         <w:lastRenderedPageBreak/>
+        <w:drawing>
+          <wp:anchor distT="0" distB="0" distL="114300" distR="114300" simplePos="0" relativeHeight="251684864" behindDoc="1" locked="0" layoutInCell="1" allowOverlap="1" wp14:anchorId="26AB6F76" wp14:editId="19DFCE5F">
+            <wp:simplePos x="0" y="0"/>
+            <wp:positionH relativeFrom="margin">
+              <wp:align>right</wp:align>
+            </wp:positionH>
+            <wp:positionV relativeFrom="paragraph">
+              <wp:posOffset>269875</wp:posOffset>
+            </wp:positionV>
+            <wp:extent cx="5943600" cy="5456555"/>
+            <wp:effectExtent l="0" t="0" r="0" b="0"/>
+            <wp:wrapTight wrapText="bothSides">
+              <wp:wrapPolygon edited="0">
+                <wp:start x="0" y="0"/>
+                <wp:lineTo x="0" y="21492"/>
+                <wp:lineTo x="21531" y="21492"/>
+                <wp:lineTo x="21531" y="0"/>
+                <wp:lineTo x="0" y="0"/>
+              </wp:wrapPolygon>
+            </wp:wrapTight>
+            <wp:docPr id="6" name="Picture 6"/>
+            <wp:cNvGraphicFramePr>
+              <a:graphicFrameLocks xmlns:a="http://schemas.openxmlformats.org/drawingml/2006/main" noChangeAspect="1"/>
+            </wp:cNvGraphicFramePr>
+            <a:graphic xmlns:a="http://schemas.openxmlformats.org/drawingml/2006/main">
+              <a:graphicData uri="http://schemas.openxmlformats.org/drawingml/2006/picture">
+                <pic:pic xmlns:pic="http://schemas.openxmlformats.org/drawingml/2006/picture">
+                  <pic:nvPicPr>
+                    <pic:cNvPr id="1" name=""/>
+                    <pic:cNvPicPr/>
+                  </pic:nvPicPr>
+                  <pic:blipFill>
+                    <a:blip r:embed="rId19">
+                      <a:extLst>
+                        <a:ext uri="{28A0092B-C50C-407E-A947-70E740481C1C}">
+                          <a14:useLocalDpi xmlns:a14="http://schemas.microsoft.com/office/drawing/2010/main" val="0"/>
+                        </a:ext>
+                      </a:extLst>
+                    </a:blip>
+                    <a:stretch>
+                      <a:fillRect/>
+                    </a:stretch>
+                  </pic:blipFill>
+                  <pic:spPr>
+                    <a:xfrm>
+                      <a:off x="0" y="0"/>
+                      <a:ext cx="5943600" cy="5456555"/>
+                    </a:xfrm>
+                    <a:prstGeom prst="rect">
+                      <a:avLst/>
+                    </a:prstGeom>
+                  </pic:spPr>
+                </pic:pic>
+              </a:graphicData>
+            </a:graphic>
+          </wp:anchor>
+        </w:drawing>
+      </w:r>
+      <w:r>
+        <w:rPr>
+          <w:sz w:val="32"/>
+          <w:szCs w:val="32"/>
+        </w:rPr>
+        <w:t>Registration Display Settings Record</w:t>
+      </w:r>
+    </w:p>
+    <w:p>
+      <w:pPr>
+        <w:pStyle w:val="ListParagraph"/>
+        <w:numPr>
+          <w:ilvl w:val="1"/>
+          <w:numId w:val="2"/>
+        </w:numPr>
+        <w:tabs>
+          <w:tab w:val="left" w:pos="3418"/>
+        </w:tabs>
+        <w:rPr>
+          <w:sz w:val="32"/>
+          <w:szCs w:val="32"/>
+        </w:rPr>
+      </w:pPr>
+      <w:r>
+        <w:t>This service allows the user to store the display range settings taken from the sample registration</w:t>
+      </w:r>
+      <w:r>
+        <w:t xml:space="preserve"> process</w:t>
+      </w:r>
+      <w:r>
+        <w:t xml:space="preserve">. </w:t>
+      </w:r>
+    </w:p>
+    <w:p>
+      <w:pPr>
+        <w:pStyle w:val="ListParagraph"/>
+        <w:numPr>
+          <w:ilvl w:val="1"/>
+          <w:numId w:val="2"/>
+        </w:numPr>
+        <w:tabs>
+          <w:tab w:val="left" w:pos="3418"/>
+        </w:tabs>
+        <w:rPr>
+          <w:sz w:val="32"/>
+          <w:szCs w:val="32"/>
+        </w:rPr>
+      </w:pPr>
+      <w:r>
+        <w:t xml:space="preserve">Saves any entered settings to the displaySettings.json file found at </w:t>
+      </w:r>
+      <w:hyperlink r:id="rId20" w:history="1">
+        <w:r>
+          <w:rPr>
+            <w:rStyle w:val="Hyperlink"/>
+          </w:rPr>
+          <w:t>\\dm11\mousebrainmicro\registration\Database\</w:t>
+        </w:r>
+      </w:hyperlink>
+      <w:r>
+        <w:t xml:space="preserve"> </w:t>
+      </w:r>
+    </w:p>
+    <w:p>
+      <w:pPr>
+        <w:pStyle w:val="ListParagraph"/>
+        <w:numPr>
+          <w:ilvl w:val="1"/>
+          <w:numId w:val="2"/>
+        </w:numPr>
+        <w:tabs>
+          <w:tab w:val="left" w:pos="3418"/>
+        </w:tabs>
+        <w:rPr>
+          <w:sz w:val="32"/>
+          <w:szCs w:val="32"/>
+        </w:rPr>
+      </w:pPr>
+      <w:r>
+        <w:t>This is an important step linking sample registration and sample curation because the display range</w:t>
+      </w:r>
+      <w:r>
+        <w:t xml:space="preserve"> value</w:t>
+      </w:r>
+      <w:r>
+        <w:t xml:space="preserve"> for a sample </w:t>
+      </w:r>
+      <w:r>
+        <w:t xml:space="preserve">in the displaySettings.json </w:t>
+      </w:r>
+      <w:r>
+        <w:t>is used to run the MLCuration.m script.</w:t>
+      </w:r>
+    </w:p>
+    <w:p>
+      <w:pPr>
+        <w:pStyle w:val="ListParagraph"/>
+        <w:numPr>
+          <w:ilvl w:val="1"/>
+          <w:numId w:val="2"/>
+        </w:numPr>
+        <w:tabs>
+          <w:tab w:val="left" w:pos="3418"/>
+        </w:tabs>
+        <w:rPr>
+          <w:sz w:val="32"/>
+          <w:szCs w:val="32"/>
+        </w:rPr>
+      </w:pPr>
+      <w:r>
+        <w:t xml:space="preserve">Whoever is doing sample registration should save the display range for the sample they’re working on in here. </w:t>
+      </w:r>
+    </w:p>
+    <w:p>
+      <w:pPr>
+        <w:pStyle w:val="ListParagraph"/>
+        <w:numPr>
+          <w:ilvl w:val="1"/>
+          <w:numId w:val="2"/>
+        </w:numPr>
+        <w:tabs>
+          <w:tab w:val="left" w:pos="3418"/>
+        </w:tabs>
+        <w:rPr>
+          <w:sz w:val="32"/>
+          <w:szCs w:val="32"/>
+        </w:rPr>
+      </w:pPr>
+      <w:r>
+        <w:t xml:space="preserve">You can also copy the display range to aid in your registration (the numbers are used multiple times) by clicking the value with the left mouse button. </w:t>
+      </w:r>
+    </w:p>
+    <w:p>
+      <w:pPr>
+        <w:pStyle w:val="ListParagraph"/>
+        <w:numPr>
+          <w:ilvl w:val="1"/>
+          <w:numId w:val="2"/>
+        </w:numPr>
+        <w:tabs>
+          <w:tab w:val="left" w:pos="3418"/>
+        </w:tabs>
+        <w:rPr>
+          <w:sz w:val="32"/>
+          <w:szCs w:val="32"/>
+        </w:rPr>
+      </w:pPr>
+      <w:r>
+        <w:t>Type in the sample in YYYY-MM-DD format and enter 5 digit values for the display minimum and display maximum</w:t>
+      </w:r>
+    </w:p>
+    <w:p>
+      <w:pPr>
+        <w:pStyle w:val="ListParagraph"/>
+        <w:numPr>
+          <w:ilvl w:val="1"/>
+          <w:numId w:val="2"/>
+        </w:numPr>
+        <w:tabs>
+          <w:tab w:val="left" w:pos="3418"/>
+        </w:tabs>
+        <w:rPr>
+          <w:sz w:val="32"/>
+          <w:szCs w:val="32"/>
+        </w:rPr>
+      </w:pPr>
+      <w:r>
+        <w:t xml:space="preserve">Add new row to add a new row to the record, select a row and press update selected row to update the saved values with your entered values, or press delete selected row to remove it from the record. </w:t>
+      </w:r>
+    </w:p>
+    <w:p/>
+    <w:p/>
+    <w:p/>
+    <w:p/>
+    <w:p>
+      <w:pPr>
+        <w:pStyle w:val="ListParagraph"/>
+        <w:numPr>
+          <w:ilvl w:val="0"/>
+          <w:numId w:val="2"/>
+        </w:numPr>
+        <w:rPr>
+          <w:sz w:val="32"/>
+          <w:szCs w:val="32"/>
+        </w:rPr>
+      </w:pPr>
+      <w:r>
+        <w:rPr>
+          <w:noProof/>
+          <w:sz w:val="32"/>
+          <w:szCs w:val="32"/>
+        </w:rPr>
         <w:drawing>
           <wp:anchor distT="0" distB="0" distL="114300" distR="114300" simplePos="0" relativeHeight="251664384" behindDoc="1" locked="0" layoutInCell="1" allowOverlap="1" wp14:anchorId="21DB06D1" wp14:editId="6AA154E4">
             <wp:simplePos x="0" y="0"/>
@@ -1619,7 +1931,7 @@
                     <pic:cNvPicPr/>
                   </pic:nvPicPr>
                   <pic:blipFill>
-                    <a:blip r:embed="rId19">
+                    <a:blip r:embed="rId21">
                       <a:extLst>
                         <a:ext uri="{28A0092B-C50C-407E-A947-70E740481C1C}">
                           <a14:useLocalDpi xmlns:a14="http://schemas.microsoft.com/office/drawing/2010/main" val="0"/>
@@ -1728,186 +2040,6 @@
         <w:pStyle w:val="ListParagraph"/>
         <w:ind w:left="1440"/>
       </w:pPr>
-    </w:p>
-    <w:p>
-      <w:pPr>
-        <w:pStyle w:val="ListParagraph"/>
-        <w:numPr>
-          <w:ilvl w:val="0"/>
-          <w:numId w:val="2"/>
-        </w:numPr>
-        <w:rPr>
-          <w:sz w:val="32"/>
-          <w:szCs w:val="32"/>
-        </w:rPr>
-      </w:pPr>
-      <w:r>
-        <w:rPr>
-          <w:noProof/>
-          <w:sz w:val="32"/>
-          <w:szCs w:val="32"/>
-        </w:rPr>
-        <w:lastRenderedPageBreak/>
-        <w:drawing>
-          <wp:anchor distT="0" distB="0" distL="114300" distR="114300" simplePos="0" relativeHeight="251665408" behindDoc="1" locked="0" layoutInCell="1" allowOverlap="1" wp14:anchorId="21623C15" wp14:editId="50A7C5FF">
-            <wp:simplePos x="0" y="0"/>
-            <wp:positionH relativeFrom="margin">
-              <wp:align>right</wp:align>
-            </wp:positionH>
-            <wp:positionV relativeFrom="paragraph">
-              <wp:posOffset>289432</wp:posOffset>
-            </wp:positionV>
-            <wp:extent cx="5943600" cy="3409315"/>
-            <wp:effectExtent l="0" t="0" r="0" b="635"/>
-            <wp:wrapTight wrapText="bothSides">
-              <wp:wrapPolygon edited="0">
-                <wp:start x="0" y="0"/>
-                <wp:lineTo x="0" y="21483"/>
-                <wp:lineTo x="21531" y="21483"/>
-                <wp:lineTo x="21531" y="0"/>
-                <wp:lineTo x="0" y="0"/>
-              </wp:wrapPolygon>
-            </wp:wrapTight>
-            <wp:docPr id="15" name="Picture 15"/>
-            <wp:cNvGraphicFramePr>
-              <a:graphicFrameLocks xmlns:a="http://schemas.openxmlformats.org/drawingml/2006/main" noChangeAspect="1"/>
-            </wp:cNvGraphicFramePr>
-            <a:graphic xmlns:a="http://schemas.openxmlformats.org/drawingml/2006/main">
-              <a:graphicData uri="http://schemas.openxmlformats.org/drawingml/2006/picture">
-                <pic:pic xmlns:pic="http://schemas.openxmlformats.org/drawingml/2006/picture">
-                  <pic:nvPicPr>
-                    <pic:cNvPr id="1" name=""/>
-                    <pic:cNvPicPr/>
-                  </pic:nvPicPr>
-                  <pic:blipFill>
-                    <a:blip r:embed="rId20">
-                      <a:extLst>
-                        <a:ext uri="{28A0092B-C50C-407E-A947-70E740481C1C}">
-                          <a14:useLocalDpi xmlns:a14="http://schemas.microsoft.com/office/drawing/2010/main" val="0"/>
-                        </a:ext>
-                      </a:extLst>
-                    </a:blip>
-                    <a:stretch>
-                      <a:fillRect/>
-                    </a:stretch>
-                  </pic:blipFill>
-                  <pic:spPr>
-                    <a:xfrm>
-                      <a:off x="0" y="0"/>
-                      <a:ext cx="5943600" cy="3409315"/>
-                    </a:xfrm>
-                    <a:prstGeom prst="rect">
-                      <a:avLst/>
-                    </a:prstGeom>
-                  </pic:spPr>
-                </pic:pic>
-              </a:graphicData>
-            </a:graphic>
-          </wp:anchor>
-        </w:drawing>
-      </w:r>
-      <w:r>
-        <w:rPr>
-          <w:sz w:val="32"/>
-          <w:szCs w:val="32"/>
-        </w:rPr>
-        <w:t>Unfinished Neuron Mover</w:t>
-      </w:r>
-    </w:p>
-    <w:p>
-      <w:pPr>
-        <w:pStyle w:val="ListParagraph"/>
-        <w:numPr>
-          <w:ilvl w:val="1"/>
-          <w:numId w:val="2"/>
-        </w:numPr>
-      </w:pPr>
-      <w:r>
-        <w:t xml:space="preserve">This service is </w:t>
-      </w:r>
-      <w:r>
-        <w:rPr>
-          <w:b/>
-        </w:rPr>
-        <w:t>ONLY TO BE USED AFTER YOU ARE SURE THE SAMPLE IS COMPLETED AND YOU ARE NOT GOING BACK TO IT.</w:t>
-      </w:r>
-    </w:p>
-    <w:p>
-      <w:pPr>
-        <w:pStyle w:val="ListParagraph"/>
-        <w:numPr>
-          <w:ilvl w:val="1"/>
-          <w:numId w:val="2"/>
-        </w:numPr>
-      </w:pPr>
-      <w:r>
-        <w:t xml:space="preserve">Use this service to move all of the unfinished neurons </w:t>
-      </w:r>
-      <w:r>
-        <w:t xml:space="preserve">in </w:t>
-      </w:r>
-      <w:r>
-        <w:t xml:space="preserve">a sample folder </w:t>
-      </w:r>
-      <w:r>
-        <w:t>inside the “</w:t>
-      </w:r>
-      <w:r>
-        <w:rPr>
-          <w:u w:val="single"/>
-        </w:rPr>
-        <w:t>\\dm11\mousebrainmicro</w:t>
-      </w:r>
-      <w:r>
-        <w:rPr>
-          <w:u w:val="single"/>
-        </w:rPr>
-        <w:t>\shared_tracing\Finished_Neurons</w:t>
-      </w:r>
-      <w:r>
-        <w:t>” directory to its corresponding sample folder in the “</w:t>
-      </w:r>
-      <w:r>
-        <w:rPr>
-          <w:u w:val="single"/>
-        </w:rPr>
-        <w:t>\\dm11\mousebrainmicro\shared_tracing\Unfinished_Neurons</w:t>
-      </w:r>
-      <w:r>
-        <w:t>” directory</w:t>
-      </w:r>
-    </w:p>
-    <w:p>
-      <w:pPr>
-        <w:pStyle w:val="ListParagraph"/>
-        <w:numPr>
-          <w:ilvl w:val="1"/>
-          <w:numId w:val="2"/>
-        </w:numPr>
-      </w:pPr>
-      <w:r>
-        <w:t>Unfinished neurons are defined as all neurons which exist in the sample folder and do not appear in the ‘Consensus complete’ report retrieved from the Neuron Worksheet Report Generator. (</w:t>
-      </w:r>
-      <w:proofErr w:type="spellStart"/>
-      <w:r>
-        <w:t>ie</w:t>
-      </w:r>
-      <w:proofErr w:type="spellEnd"/>
-      <w:r>
-        <w:t>: they don’t have a consensus date on the Active Neuron Worksheet)</w:t>
-      </w:r>
-    </w:p>
-    <w:p>
-      <w:pPr>
-        <w:pStyle w:val="ListParagraph"/>
-        <w:numPr>
-          <w:ilvl w:val="1"/>
-          <w:numId w:val="2"/>
-        </w:numPr>
-      </w:pPr>
-      <w:r>
-        <w:t>To move the unfinished neurons, simply select the sample from the dropdown menu and click ‘Move neurons now’</w:t>
-      </w:r>
     </w:p>
     <w:p>
       <w:pPr>
@@ -1966,7 +2098,7 @@
                     <pic:cNvPicPr/>
                   </pic:nvPicPr>
                   <pic:blipFill>
-                    <a:blip r:embed="rId21">
+                    <a:blip r:embed="rId22">
                       <a:extLst>
                         <a:ext uri="{28A0092B-C50C-407E-A947-70E740481C1C}">
                           <a14:useLocalDpi xmlns:a14="http://schemas.microsoft.com/office/drawing/2010/main" val="0"/>
@@ -2118,7 +2250,7 @@
                     <pic:cNvPicPr/>
                   </pic:nvPicPr>
                   <pic:blipFill>
-                    <a:blip r:embed="rId22" cstate="print">
+                    <a:blip r:embed="rId23" cstate="print">
                       <a:extLst>
                         <a:ext uri="{28A0092B-C50C-407E-A947-70E740481C1C}">
                           <a14:useLocalDpi xmlns:a14="http://schemas.microsoft.com/office/drawing/2010/main" val="0"/>
@@ -2221,7 +2353,7 @@
                     <pic:cNvPicPr/>
                   </pic:nvPicPr>
                   <pic:blipFill>
-                    <a:blip r:embed="rId23" cstate="print">
+                    <a:blip r:embed="rId24" cstate="print">
                       <a:extLst>
                         <a:ext uri="{28A0092B-C50C-407E-A947-70E740481C1C}">
                           <a14:useLocalDpi xmlns:a14="http://schemas.microsoft.com/office/drawing/2010/main" val="0"/>
@@ -2311,7 +2443,7 @@
                     <pic:cNvPicPr/>
                   </pic:nvPicPr>
                   <pic:blipFill>
-                    <a:blip r:embed="rId24">
+                    <a:blip r:embed="rId25">
                       <a:extLst>
                         <a:ext uri="{28A0092B-C50C-407E-A947-70E740481C1C}">
                           <a14:useLocalDpi xmlns:a14="http://schemas.microsoft.com/office/drawing/2010/main" val="0"/>
@@ -2404,7 +2536,7 @@
                     <pic:cNvPicPr/>
                   </pic:nvPicPr>
                   <pic:blipFill>
-                    <a:blip r:embed="rId25">
+                    <a:blip r:embed="rId26">
                       <a:extLst>
                         <a:ext uri="{28A0092B-C50C-407E-A947-70E740481C1C}">
                           <a14:useLocalDpi xmlns:a14="http://schemas.microsoft.com/office/drawing/2010/main" val="0"/>
@@ -2546,7 +2678,7 @@
                     <pic:cNvPicPr/>
                   </pic:nvPicPr>
                   <pic:blipFill>
-                    <a:blip r:embed="rId26"/>
+                    <a:blip r:embed="rId27"/>
                     <a:stretch>
                       <a:fillRect/>
                     </a:stretch>
@@ -2626,7 +2758,7 @@
                     <pic:cNvPicPr/>
                   </pic:nvPicPr>
                   <pic:blipFill>
-                    <a:blip r:embed="rId27">
+                    <a:blip r:embed="rId28">
                       <a:extLst>
                         <a:ext uri="{28A0092B-C50C-407E-A947-70E740481C1C}">
                           <a14:useLocalDpi xmlns:a14="http://schemas.microsoft.com/office/drawing/2010/main" val="0"/>
@@ -2683,7 +2815,7 @@
         <w:lastRenderedPageBreak/>
         <w:t xml:space="preserve"> Now you need to review if the output of the MLCuration.m script is correct. Using the </w:t>
       </w:r>
-      <w:hyperlink r:id="rId28" w:anchor="atlas=1&amp;plate=100960520&amp;resolution=NaN&amp;x=2200.034907826206&amp;y=2031.849399365877&amp;zoom=-1&amp;z=8" w:history="1">
+      <w:hyperlink r:id="rId29" w:anchor="atlas=1&amp;plate=100960520&amp;resolution=NaN&amp;x=2200.034907826206&amp;y=2031.849399365877&amp;zoom=-1&amp;z=8" w:history="1">
         <w:r>
           <w:rPr>
             <w:rStyle w:val="Hyperlink"/>
@@ -2815,7 +2947,7 @@
                     <pic:cNvPicPr/>
                   </pic:nvPicPr>
                   <pic:blipFill>
-                    <a:blip r:embed="rId29">
+                    <a:blip r:embed="rId30">
                       <a:extLst>
                         <a:ext uri="{28A0092B-C50C-407E-A947-70E740481C1C}">
                           <a14:useLocalDpi xmlns:a14="http://schemas.microsoft.com/office/drawing/2010/main" val="0"/>
@@ -3011,7 +3143,7 @@
                     <pic:cNvPicPr/>
                   </pic:nvPicPr>
                   <pic:blipFill>
-                    <a:blip r:embed="rId30">
+                    <a:blip r:embed="rId31">
                       <a:extLst>
                         <a:ext uri="{28A0092B-C50C-407E-A947-70E740481C1C}">
                           <a14:useLocalDpi xmlns:a14="http://schemas.microsoft.com/office/drawing/2010/main" val="0"/>
@@ -3315,7 +3447,7 @@
                     <pic:cNvPicPr/>
                   </pic:nvPicPr>
                   <pic:blipFill>
-                    <a:blip r:embed="rId31">
+                    <a:blip r:embed="rId32">
                       <a:extLst>
                         <a:ext uri="{28A0092B-C50C-407E-A947-70E740481C1C}">
                           <a14:useLocalDpi xmlns:a14="http://schemas.microsoft.com/office/drawing/2010/main" val="0"/>
@@ -3390,7 +3522,7 @@
                     <pic:cNvPicPr/>
                   </pic:nvPicPr>
                   <pic:blipFill>
-                    <a:blip r:embed="rId32">
+                    <a:blip r:embed="rId33">
                       <a:extLst>
                         <a:ext uri="{28A0092B-C50C-407E-A947-70E740481C1C}">
                           <a14:useLocalDpi xmlns:a14="http://schemas.microsoft.com/office/drawing/2010/main" val="0"/>
@@ -3492,14 +3624,189 @@
         </w:numPr>
       </w:pPr>
       <w:r>
-        <w:t xml:space="preserve">After posting the sample and its neurons, you can then upload them individual or you can upload all of the complete ones in the </w:t>
+        <w:t>After posting the sample and its neurons, you can then upload them individual or you can upload all of the complete ones in the sample by clicking th</w:t>
+      </w:r>
+      <w:r>
+        <w:t>eir respective button</w:t>
+      </w:r>
+    </w:p>
+    <w:p>
+      <w:pPr>
+        <w:pStyle w:val="ListParagraph"/>
+        <w:numPr>
+          <w:ilvl w:val="0"/>
+          <w:numId w:val="2"/>
+        </w:numPr>
+        <w:rPr>
+          <w:sz w:val="32"/>
+          <w:szCs w:val="32"/>
+        </w:rPr>
+      </w:pPr>
+      <w:r>
+        <w:rPr>
+          <w:noProof/>
+          <w:sz w:val="32"/>
+          <w:szCs w:val="32"/>
+        </w:rPr>
+        <w:lastRenderedPageBreak/>
+        <w:drawing>
+          <wp:anchor distT="0" distB="0" distL="114300" distR="114300" simplePos="0" relativeHeight="251686912" behindDoc="1" locked="0" layoutInCell="1" allowOverlap="1" wp14:anchorId="59EBC1F6" wp14:editId="447CE524">
+            <wp:simplePos x="0" y="0"/>
+            <wp:positionH relativeFrom="margin">
+              <wp:align>right</wp:align>
+            </wp:positionH>
+            <wp:positionV relativeFrom="paragraph">
+              <wp:posOffset>289432</wp:posOffset>
+            </wp:positionV>
+            <wp:extent cx="5943600" cy="3409315"/>
+            <wp:effectExtent l="0" t="0" r="0" b="635"/>
+            <wp:wrapTight wrapText="bothSides">
+              <wp:wrapPolygon edited="0">
+                <wp:start x="0" y="0"/>
+                <wp:lineTo x="0" y="21483"/>
+                <wp:lineTo x="21531" y="21483"/>
+                <wp:lineTo x="21531" y="0"/>
+                <wp:lineTo x="0" y="0"/>
+              </wp:wrapPolygon>
+            </wp:wrapTight>
+            <wp:docPr id="15" name="Picture 15"/>
+            <wp:cNvGraphicFramePr>
+              <a:graphicFrameLocks xmlns:a="http://schemas.openxmlformats.org/drawingml/2006/main" noChangeAspect="1"/>
+            </wp:cNvGraphicFramePr>
+            <a:graphic xmlns:a="http://schemas.openxmlformats.org/drawingml/2006/main">
+              <a:graphicData uri="http://schemas.openxmlformats.org/drawingml/2006/picture">
+                <pic:pic xmlns:pic="http://schemas.openxmlformats.org/drawingml/2006/picture">
+                  <pic:nvPicPr>
+                    <pic:cNvPr id="1" name=""/>
+                    <pic:cNvPicPr/>
+                  </pic:nvPicPr>
+                  <pic:blipFill>
+                    <a:blip r:embed="rId34">
+                      <a:extLst>
+                        <a:ext uri="{28A0092B-C50C-407E-A947-70E740481C1C}">
+                          <a14:useLocalDpi xmlns:a14="http://schemas.microsoft.com/office/drawing/2010/main" val="0"/>
+                        </a:ext>
+                      </a:extLst>
+                    </a:blip>
+                    <a:stretch>
+                      <a:fillRect/>
+                    </a:stretch>
+                  </pic:blipFill>
+                  <pic:spPr>
+                    <a:xfrm>
+                      <a:off x="0" y="0"/>
+                      <a:ext cx="5943600" cy="3409315"/>
+                    </a:xfrm>
+                    <a:prstGeom prst="rect">
+                      <a:avLst/>
+                    </a:prstGeom>
+                  </pic:spPr>
+                </pic:pic>
+              </a:graphicData>
+            </a:graphic>
+          </wp:anchor>
+        </w:drawing>
+      </w:r>
+      <w:r>
+        <w:rPr>
+          <w:sz w:val="32"/>
+          <w:szCs w:val="32"/>
+        </w:rPr>
+        <w:t>Unfinished Neuron Mover</w:t>
+      </w:r>
+    </w:p>
+    <w:p>
+      <w:pPr>
+        <w:pStyle w:val="ListParagraph"/>
+        <w:numPr>
+          <w:ilvl w:val="1"/>
+          <w:numId w:val="2"/>
+        </w:numPr>
+      </w:pPr>
+      <w:r>
+        <w:t xml:space="preserve">This service is </w:t>
+      </w:r>
+      <w:r>
+        <w:rPr>
+          <w:b/>
+        </w:rPr>
+        <w:t>ONLY TO BE USED AFTER YOU ARE SURE THE SAMPLE IS COMPLETED AND YOU ARE NOT GOING BACK TO IT.</w:t>
+      </w:r>
+    </w:p>
+    <w:p>
+      <w:pPr>
+        <w:pStyle w:val="ListParagraph"/>
+        <w:numPr>
+          <w:ilvl w:val="1"/>
+          <w:numId w:val="2"/>
+        </w:numPr>
+      </w:pPr>
+      <w:r>
+        <w:t>Use this service to move all of the unfinished neurons in a sample folder inside the “</w:t>
+      </w:r>
+      <w:r>
+        <w:rPr>
+          <w:u w:val="single"/>
+        </w:rPr>
+        <w:t>\\dm11\mousebrainmicro</w:t>
+      </w:r>
+      <w:r>
+        <w:rPr>
+          <w:u w:val="single"/>
+        </w:rPr>
+        <w:t>\shared_tracing\Finished_Neurons</w:t>
+      </w:r>
+      <w:r>
+        <w:t>” directory to its corresponding sample folder in the “</w:t>
+      </w:r>
+      <w:r>
+        <w:rPr>
+          <w:u w:val="single"/>
+        </w:rPr>
+        <w:t>\\dm11\mousebrainmicro\shared_tracing\Unfinished_Neurons</w:t>
+      </w:r>
+      <w:r>
+        <w:t>” directory</w:t>
+      </w:r>
+    </w:p>
+    <w:p>
+      <w:pPr>
+        <w:pStyle w:val="ListParagraph"/>
+        <w:numPr>
+          <w:ilvl w:val="1"/>
+          <w:numId w:val="2"/>
+        </w:numPr>
+      </w:pPr>
+      <w:r>
+        <w:t>Unfinished neurons are defined as all neurons which exist in the sample folder and do not appear in the ‘Consensus complete’ report retrieved from the Neuron Worksheet Report Generator. (</w:t>
+      </w:r>
+      <w:proofErr w:type="spellStart"/>
+      <w:r>
+        <w:t>ie</w:t>
+      </w:r>
+      <w:proofErr w:type="spellEnd"/>
+      <w:r>
+        <w:t>: th</w:t>
       </w:r>
       <w:bookmarkStart w:id="0" w:name="_GoBack"/>
       <w:bookmarkEnd w:id="0"/>
       <w:r>
-        <w:t>sample by clicking their respective buttons.</w:t>
-      </w:r>
-    </w:p>
+        <w:t>ey don’t have a consensus date on the Active Neuron Worksheet)</w:t>
+      </w:r>
+    </w:p>
+    <w:p>
+      <w:pPr>
+        <w:pStyle w:val="ListParagraph"/>
+        <w:numPr>
+          <w:ilvl w:val="1"/>
+          <w:numId w:val="2"/>
+        </w:numPr>
+      </w:pPr>
+      <w:r>
+        <w:t>To move the unfinished neurons, simply select the sample from the dropdown menu and click ‘Move neurons now’</w:t>
+      </w:r>
+    </w:p>
+    <w:p/>
     <w:sectPr>
       <w:pgSz w:w="12240" w:h="15840"/>
       <w:pgMar w:top="1440" w:right="1440" w:bottom="288" w:left="1440" w:header="720" w:footer="720" w:gutter="0"/>
@@ -3513,6 +3820,92 @@
 <file path=word/numbering.xml><?xml version="1.0" encoding="utf-8"?>
 <w:numbering xmlns:wpc="http://schemas.microsoft.com/office/word/2010/wordprocessingCanvas" xmlns:cx="http://schemas.microsoft.com/office/drawing/2014/chartex" xmlns:cx1="http://schemas.microsoft.com/office/drawing/2015/9/8/chartex" xmlns:cx2="http://schemas.microsoft.com/office/drawing/2015/10/21/chartex" xmlns:mc="http://schemas.openxmlformats.org/markup-compatibility/2006" xmlns:o="urn:schemas-microsoft-com:office:office" xmlns:r="http://schemas.openxmlformats.org/officeDocument/2006/relationships" xmlns:m="http://schemas.openxmlformats.org/officeDocument/2006/math" xmlns:v="urn:schemas-microsoft-com:vml" xmlns:wp14="http://schemas.microsoft.com/office/word/2010/wordprocessingDrawing" xmlns:wp="http://schemas.openxmlformats.org/drawingml/2006/wordprocessingDrawing" xmlns:w10="urn:schemas-microsoft-com:office:word" xmlns:w="http://schemas.openxmlformats.org/wordprocessingml/2006/main" xmlns:w14="http://schemas.microsoft.com/office/word/2010/wordml" xmlns:w15="http://schemas.microsoft.com/office/word/2012/wordml" xmlns:w16se="http://schemas.microsoft.com/office/word/2015/wordml/symex" xmlns:wpg="http://schemas.microsoft.com/office/word/2010/wordprocessingGroup" xmlns:wpi="http://schemas.microsoft.com/office/word/2010/wordprocessingInk" xmlns:wne="http://schemas.microsoft.com/office/word/2006/wordml" xmlns:wps="http://schemas.microsoft.com/office/word/2010/wordprocessingShape" mc:Ignorable="w14 w15 w16se wp14">
   <w:abstractNum w:abstractNumId="0" w15:restartNumberingAfterBreak="0">
+    <w:nsid w:val="133C09E8"/>
+    <w:multiLevelType w:val="hybridMultilevel"/>
+    <w:tmpl w:val="296C8746"/>
+    <w:lvl w:ilvl="0" w:tplc="04090011">
+      <w:start w:val="1"/>
+      <w:numFmt w:val="decimal"/>
+      <w:lvlText w:val="%1)"/>
+      <w:lvlJc w:val="left"/>
+      <w:pPr>
+        <w:ind w:left="720" w:hanging="360"/>
+      </w:pPr>
+    </w:lvl>
+    <w:lvl w:ilvl="1" w:tplc="04090019" w:tentative="1">
+      <w:start w:val="1"/>
+      <w:numFmt w:val="lowerLetter"/>
+      <w:lvlText w:val="%2."/>
+      <w:lvlJc w:val="left"/>
+      <w:pPr>
+        <w:ind w:left="1440" w:hanging="360"/>
+      </w:pPr>
+    </w:lvl>
+    <w:lvl w:ilvl="2" w:tplc="0409001B" w:tentative="1">
+      <w:start w:val="1"/>
+      <w:numFmt w:val="lowerRoman"/>
+      <w:lvlText w:val="%3."/>
+      <w:lvlJc w:val="right"/>
+      <w:pPr>
+        <w:ind w:left="2160" w:hanging="180"/>
+      </w:pPr>
+    </w:lvl>
+    <w:lvl w:ilvl="3" w:tplc="0409000F" w:tentative="1">
+      <w:start w:val="1"/>
+      <w:numFmt w:val="decimal"/>
+      <w:lvlText w:val="%4."/>
+      <w:lvlJc w:val="left"/>
+      <w:pPr>
+        <w:ind w:left="2880" w:hanging="360"/>
+      </w:pPr>
+    </w:lvl>
+    <w:lvl w:ilvl="4" w:tplc="04090019" w:tentative="1">
+      <w:start w:val="1"/>
+      <w:numFmt w:val="lowerLetter"/>
+      <w:lvlText w:val="%5."/>
+      <w:lvlJc w:val="left"/>
+      <w:pPr>
+        <w:ind w:left="3600" w:hanging="360"/>
+      </w:pPr>
+    </w:lvl>
+    <w:lvl w:ilvl="5" w:tplc="0409001B" w:tentative="1">
+      <w:start w:val="1"/>
+      <w:numFmt w:val="lowerRoman"/>
+      <w:lvlText w:val="%6."/>
+      <w:lvlJc w:val="right"/>
+      <w:pPr>
+        <w:ind w:left="4320" w:hanging="180"/>
+      </w:pPr>
+    </w:lvl>
+    <w:lvl w:ilvl="6" w:tplc="0409000F" w:tentative="1">
+      <w:start w:val="1"/>
+      <w:numFmt w:val="decimal"/>
+      <w:lvlText w:val="%7."/>
+      <w:lvlJc w:val="left"/>
+      <w:pPr>
+        <w:ind w:left="5040" w:hanging="360"/>
+      </w:pPr>
+    </w:lvl>
+    <w:lvl w:ilvl="7" w:tplc="04090019" w:tentative="1">
+      <w:start w:val="1"/>
+      <w:numFmt w:val="lowerLetter"/>
+      <w:lvlText w:val="%8."/>
+      <w:lvlJc w:val="left"/>
+      <w:pPr>
+        <w:ind w:left="5760" w:hanging="360"/>
+      </w:pPr>
+    </w:lvl>
+    <w:lvl w:ilvl="8" w:tplc="0409001B" w:tentative="1">
+      <w:start w:val="1"/>
+      <w:numFmt w:val="lowerRoman"/>
+      <w:lvlText w:val="%9."/>
+      <w:lvlJc w:val="right"/>
+      <w:pPr>
+        <w:ind w:left="6480" w:hanging="180"/>
+      </w:pPr>
+    </w:lvl>
+  </w:abstractNum>
+  <w:abstractNum w:abstractNumId="1" w15:restartNumberingAfterBreak="0">
     <w:nsid w:val="1533045A"/>
     <w:multiLevelType w:val="hybridMultilevel"/>
     <w:tmpl w:val="296C8746"/>
@@ -3598,7 +3991,7 @@
       </w:pPr>
     </w:lvl>
   </w:abstractNum>
-  <w:abstractNum w:abstractNumId="1" w15:restartNumberingAfterBreak="0">
+  <w:abstractNum w:abstractNumId="2" w15:restartNumberingAfterBreak="0">
     <w:nsid w:val="279545A8"/>
     <w:multiLevelType w:val="hybridMultilevel"/>
     <w:tmpl w:val="B218D668"/>
@@ -3687,10 +4080,10 @@
       </w:pPr>
     </w:lvl>
   </w:abstractNum>
-  <w:abstractNum w:abstractNumId="2" w15:restartNumberingAfterBreak="0">
+  <w:abstractNum w:abstractNumId="3" w15:restartNumberingAfterBreak="0">
     <w:nsid w:val="5BD702DB"/>
     <w:multiLevelType w:val="hybridMultilevel"/>
-    <w:tmpl w:val="EC9C99F0"/>
+    <w:tmpl w:val="EEC82182"/>
     <w:lvl w:ilvl="0" w:tplc="04090011">
       <w:start w:val="1"/>
       <w:numFmt w:val="decimal"/>
@@ -3703,7 +4096,7 @@
         <w:rFonts w:hint="default"/>
       </w:rPr>
     </w:lvl>
-    <w:lvl w:ilvl="1" w:tplc="04090019">
+    <w:lvl w:ilvl="1" w:tplc="CCEAAE6E">
       <w:start w:val="1"/>
       <w:numFmt w:val="lowerLetter"/>
       <w:lvlText w:val="%2."/>
@@ -3711,6 +4104,10 @@
       <w:pPr>
         <w:ind w:left="1440" w:hanging="360"/>
       </w:pPr>
+      <w:rPr>
+        <w:sz w:val="22"/>
+        <w:szCs w:val="22"/>
+      </w:rPr>
     </w:lvl>
     <w:lvl w:ilvl="2" w:tplc="04090001">
       <w:start w:val="1"/>
@@ -3780,12 +4177,15 @@
     </w:lvl>
   </w:abstractNum>
   <w:num w:numId="1">
+    <w:abstractNumId w:val="2"/>
+  </w:num>
+  <w:num w:numId="2">
+    <w:abstractNumId w:val="3"/>
+  </w:num>
+  <w:num w:numId="3">
     <w:abstractNumId w:val="1"/>
   </w:num>
-  <w:num w:numId="2">
-    <w:abstractNumId w:val="2"/>
-  </w:num>
-  <w:num w:numId="3">
+  <w:num w:numId="4">
     <w:abstractNumId w:val="0"/>
   </w:num>
 </w:numbering>
@@ -4550,7 +4950,7 @@
 </file>
 
 <file path=customXml/itemProps1.xml><?xml version="1.0" encoding="utf-8"?>
-<ds:datastoreItem xmlns:ds="http://schemas.openxmlformats.org/officeDocument/2006/customXml" ds:itemID="{7F680BF5-3CDC-47FD-BE38-CD07DB1A881B}">
+<ds:datastoreItem xmlns:ds="http://schemas.openxmlformats.org/officeDocument/2006/customXml" ds:itemID="{4A780F3A-86F9-405C-A367-2E5C49F90DCB}">
   <ds:schemaRefs>
     <ds:schemaRef ds:uri="http://schemas.openxmlformats.org/officeDocument/2006/bibliography"/>
   </ds:schemaRefs>

</xml_diff>

<commit_message>
updated instructions and documentation
</commit_message>
<xml_diff>
--- a/GUI User Instructions.docx
+++ b/GUI User Instructions.docx
@@ -4,6 +4,9 @@
   <w:body>
     <w:p>
       <w:r>
+        <w:t>C</w:t>
+      </w:r>
+      <w:r>
         <w:t>**This file contains basic user instructions for navigating the GUI, for the code documentation</w:t>
       </w:r>
       <w:r>
@@ -324,16 +327,7 @@
           <w:sz w:val="32"/>
           <w:szCs w:val="32"/>
         </w:rPr>
-        <w:t xml:space="preserve"> – p</w:t>
-      </w:r>
-      <w:bookmarkStart w:id="0" w:name="_GoBack"/>
-      <w:bookmarkEnd w:id="0"/>
-      <w:r>
-        <w:rPr>
-          <w:sz w:val="32"/>
-          <w:szCs w:val="32"/>
-        </w:rPr>
-        <w:t>age 10</w:t>
+        <w:t xml:space="preserve"> – page 10</w:t>
       </w:r>
     </w:p>
     <w:p>
@@ -1031,26 +1025,43 @@
         </w:rPr>
       </w:pPr>
       <w:r>
-        <w:t>Chromedriver version 91 is currently in the directory, if you have installed google chrome version 91, you don’t need to do anything else</w:t>
-      </w:r>
-    </w:p>
-    <w:p>
-      <w:pPr>
-        <w:pStyle w:val="ListParagraph"/>
-        <w:numPr>
-          <w:ilvl w:val="1"/>
-          <w:numId w:val="2"/>
-        </w:numPr>
-        <w:rPr>
-          <w:sz w:val="32"/>
-          <w:szCs w:val="32"/>
-        </w:rPr>
-      </w:pPr>
-      <w:r>
-        <w:t>If you have a newer version o</w:t>
-      </w:r>
-      <w:r>
-        <w:t>f chrome, you will get a warning in the command window behind the app window</w:t>
+        <w:t>Chromedriver version 91 is currently in the directory, if you have installed goo</w:t>
+      </w:r>
+      <w:bookmarkStart w:id="0" w:name="_GoBack"/>
+      <w:bookmarkEnd w:id="0"/>
+      <w:r>
+        <w:t>gle chrome version 91, you don’t need to do anything else</w:t>
+      </w:r>
+      <w:r>
+        <w:t>.</w:t>
+      </w:r>
+    </w:p>
+    <w:p>
+      <w:pPr>
+        <w:pStyle w:val="ListParagraph"/>
+        <w:numPr>
+          <w:ilvl w:val="1"/>
+          <w:numId w:val="2"/>
+        </w:numPr>
+        <w:rPr>
+          <w:sz w:val="32"/>
+          <w:szCs w:val="32"/>
+        </w:rPr>
+      </w:pPr>
+      <w:r>
+        <w:t>Chrome 91 is the latest version of</w:t>
+      </w:r>
+      <w:r>
+        <w:t xml:space="preserve"> chrome at the time of writing. </w:t>
+      </w:r>
+      <w:r>
+        <w:t>If you have a newer version</w:t>
+      </w:r>
+      <w:r>
+        <w:t>, you will get a warning in the command window behind the app window</w:t>
+      </w:r>
+      <w:r>
+        <w:t>.</w:t>
       </w:r>
     </w:p>
     <w:p>
@@ -5210,7 +5221,7 @@
 </file>
 
 <file path=customXml/itemProps1.xml><?xml version="1.0" encoding="utf-8"?>
-<ds:datastoreItem xmlns:ds="http://schemas.openxmlformats.org/officeDocument/2006/customXml" ds:itemID="{D790741D-1E4F-40C4-9251-396FB38717EE}">
+<ds:datastoreItem xmlns:ds="http://schemas.openxmlformats.org/officeDocument/2006/customXml" ds:itemID="{189651BB-7746-4DEE-9D58-EC32516A572C}">
   <ds:schemaRefs>
     <ds:schemaRef ds:uri="http://schemas.openxmlformats.org/officeDocument/2006/bibliography"/>
   </ds:schemaRefs>

</xml_diff>

<commit_message>
added missing automatic authentication exception
</commit_message>
<xml_diff>
--- a/GUI User Instructions.docx
+++ b/GUI User Instructions.docx
@@ -859,7 +859,15 @@
         <w:rPr>
           <w:noProof/>
         </w:rPr>
-        <w:t>You can then run the app via the Startapp.bat file, which links the virtual environment installation of python to the app’s main script</w:t>
+        <w:t>You can then run the app via the Startapp.bat file</w:t>
+      </w:r>
+      <w:bookmarkStart w:id="0" w:name="_GoBack"/>
+      <w:bookmarkEnd w:id="0"/>
+      <w:r>
+        <w:rPr>
+          <w:noProof/>
+        </w:rPr>
+        <w:t>, which links the virtual environment installation of python to the app’s main script</w:t>
       </w:r>
     </w:p>
     <w:p>
@@ -874,7 +882,10 @@
         <w:t xml:space="preserve">Before starting, </w:t>
       </w:r>
       <w:r>
-        <w:t xml:space="preserve">create a </w:t>
+        <w:t>enable automatic authentication by creating</w:t>
+      </w:r>
+      <w:r>
+        <w:t xml:space="preserve"> a </w:t>
       </w:r>
       <w:r>
         <w:t>text file named ‘auth’</w:t>
@@ -1025,12 +1036,7 @@
         </w:rPr>
       </w:pPr>
       <w:r>
-        <w:t>Chromedriver version 91 is currently in the directory, if you have installed goo</w:t>
-      </w:r>
-      <w:bookmarkStart w:id="0" w:name="_GoBack"/>
-      <w:bookmarkEnd w:id="0"/>
-      <w:r>
-        <w:t>gle chrome version 91, you don’t need to do anything else</w:t>
+        <w:t>Chromedriver version 91 is currently in the directory, if you have installed google chrome version 91, you don’t need to do anything else</w:t>
       </w:r>
       <w:r>
         <w:t>.</w:t>
@@ -5221,7 +5227,7 @@
 </file>
 
 <file path=customXml/itemProps1.xml><?xml version="1.0" encoding="utf-8"?>
-<ds:datastoreItem xmlns:ds="http://schemas.openxmlformats.org/officeDocument/2006/customXml" ds:itemID="{189651BB-7746-4DEE-9D58-EC32516A572C}">
+<ds:datastoreItem xmlns:ds="http://schemas.openxmlformats.org/officeDocument/2006/customXml" ds:itemID="{D4B3DCE3-99E9-49FE-B712-21041F5AB1D5}">
   <ds:schemaRefs>
     <ds:schemaRef ds:uri="http://schemas.openxmlformats.org/officeDocument/2006/bibliography"/>
   </ds:schemaRefs>

</xml_diff>

<commit_message>
added hyperlinks to table of contents
</commit_message>
<xml_diff>
--- a/GUI User Instructions.docx
+++ b/GUI User Instructions.docx
@@ -53,8 +53,20 @@
           <w:sz w:val="32"/>
           <w:szCs w:val="32"/>
         </w:rPr>
-        <w:t xml:space="preserve"> – page 2</w:t>
-      </w:r>
+        <w:t xml:space="preserve"> – </w:t>
+      </w:r>
+      <w:hyperlink w:anchor="one" w:history="1">
+        <w:r>
+          <w:rPr>
+            <w:rStyle w:val="Hyperlink"/>
+            <w:sz w:val="32"/>
+            <w:szCs w:val="32"/>
+          </w:rPr>
+          <w:t>page 2</w:t>
+        </w:r>
+      </w:hyperlink>
+      <w:bookmarkStart w:id="0" w:name="_GoBack"/>
+      <w:bookmarkEnd w:id="0"/>
     </w:p>
     <w:p>
       <w:pPr>
@@ -81,8 +93,18 @@
           <w:sz w:val="32"/>
           <w:szCs w:val="32"/>
         </w:rPr>
-        <w:t>the app + dependencies – page 2</w:t>
-      </w:r>
+        <w:t xml:space="preserve">the app + dependencies – </w:t>
+      </w:r>
+      <w:hyperlink w:anchor="two" w:history="1">
+        <w:r>
+          <w:rPr>
+            <w:rStyle w:val="Hyperlink"/>
+            <w:sz w:val="32"/>
+            <w:szCs w:val="32"/>
+          </w:rPr>
+          <w:t>page 2</w:t>
+        </w:r>
+      </w:hyperlink>
     </w:p>
     <w:p>
       <w:pPr>
@@ -123,8 +145,18 @@
           <w:sz w:val="32"/>
           <w:szCs w:val="32"/>
         </w:rPr>
-        <w:t xml:space="preserve"> – page 3</w:t>
-      </w:r>
+        <w:t xml:space="preserve"> – </w:t>
+      </w:r>
+      <w:hyperlink w:anchor="three" w:history="1">
+        <w:r>
+          <w:rPr>
+            <w:rStyle w:val="Hyperlink"/>
+            <w:sz w:val="32"/>
+            <w:szCs w:val="32"/>
+          </w:rPr>
+          <w:t>page 3</w:t>
+        </w:r>
+      </w:hyperlink>
     </w:p>
     <w:p>
       <w:pPr>
@@ -151,8 +183,18 @@
           <w:sz w:val="32"/>
           <w:szCs w:val="32"/>
         </w:rPr>
-        <w:t xml:space="preserve"> – page 3</w:t>
-      </w:r>
+        <w:t xml:space="preserve"> – </w:t>
+      </w:r>
+      <w:hyperlink w:anchor="four" w:history="1">
+        <w:r>
+          <w:rPr>
+            <w:rStyle w:val="Hyperlink"/>
+            <w:sz w:val="32"/>
+            <w:szCs w:val="32"/>
+          </w:rPr>
+          <w:t>page 3</w:t>
+        </w:r>
+      </w:hyperlink>
     </w:p>
     <w:p>
       <w:pPr>
@@ -179,8 +221,18 @@
           <w:sz w:val="32"/>
           <w:szCs w:val="32"/>
         </w:rPr>
-        <w:t xml:space="preserve"> – page 4</w:t>
-      </w:r>
+        <w:t xml:space="preserve"> – </w:t>
+      </w:r>
+      <w:hyperlink w:anchor="five" w:history="1">
+        <w:r>
+          <w:rPr>
+            <w:rStyle w:val="Hyperlink"/>
+            <w:sz w:val="32"/>
+            <w:szCs w:val="32"/>
+          </w:rPr>
+          <w:t>page 4</w:t>
+        </w:r>
+      </w:hyperlink>
     </w:p>
     <w:p>
       <w:pPr>
@@ -207,8 +259,18 @@
           <w:sz w:val="32"/>
           <w:szCs w:val="32"/>
         </w:rPr>
-        <w:t xml:space="preserve"> – page 5</w:t>
-      </w:r>
+        <w:t xml:space="preserve"> – </w:t>
+      </w:r>
+      <w:hyperlink w:anchor="six" w:history="1">
+        <w:r>
+          <w:rPr>
+            <w:rStyle w:val="Hyperlink"/>
+            <w:sz w:val="32"/>
+            <w:szCs w:val="32"/>
+          </w:rPr>
+          <w:t>page 5</w:t>
+        </w:r>
+      </w:hyperlink>
     </w:p>
     <w:p>
       <w:pPr>
@@ -228,8 +290,18 @@
           <w:sz w:val="32"/>
           <w:szCs w:val="32"/>
         </w:rPr>
-        <w:t>Registration Display Settings Record – page 7</w:t>
-      </w:r>
+        <w:t xml:space="preserve">Registration Display Settings Record – </w:t>
+      </w:r>
+      <w:hyperlink w:anchor="seven" w:history="1">
+        <w:r>
+          <w:rPr>
+            <w:rStyle w:val="Hyperlink"/>
+            <w:sz w:val="32"/>
+            <w:szCs w:val="32"/>
+          </w:rPr>
+          <w:t>page 7</w:t>
+        </w:r>
+      </w:hyperlink>
     </w:p>
     <w:p>
       <w:pPr>
@@ -256,8 +328,18 @@
           <w:sz w:val="32"/>
           <w:szCs w:val="32"/>
         </w:rPr>
-        <w:t xml:space="preserve"> – page 8</w:t>
-      </w:r>
+        <w:t xml:space="preserve"> – </w:t>
+      </w:r>
+      <w:hyperlink w:anchor="eight" w:history="1">
+        <w:r>
+          <w:rPr>
+            <w:rStyle w:val="Hyperlink"/>
+            <w:sz w:val="32"/>
+            <w:szCs w:val="32"/>
+          </w:rPr>
+          <w:t>page 8</w:t>
+        </w:r>
+      </w:hyperlink>
     </w:p>
     <w:p>
       <w:pPr>
@@ -284,15 +366,26 @@
           <w:sz w:val="32"/>
           <w:szCs w:val="32"/>
         </w:rPr>
-        <w:t xml:space="preserve"> – page </w:t>
-      </w:r>
-      <w:r>
-        <w:rPr>
-          <w:sz w:val="32"/>
-          <w:szCs w:val="32"/>
-        </w:rPr>
-        <w:t>9</w:t>
-      </w:r>
+        <w:t xml:space="preserve"> – </w:t>
+      </w:r>
+      <w:hyperlink w:anchor="nine" w:history="1">
+        <w:r>
+          <w:rPr>
+            <w:rStyle w:val="Hyperlink"/>
+            <w:sz w:val="32"/>
+            <w:szCs w:val="32"/>
+          </w:rPr>
+          <w:t xml:space="preserve">page </w:t>
+        </w:r>
+        <w:r>
+          <w:rPr>
+            <w:rStyle w:val="Hyperlink"/>
+            <w:sz w:val="32"/>
+            <w:szCs w:val="32"/>
+          </w:rPr>
+          <w:t>9</w:t>
+        </w:r>
+      </w:hyperlink>
     </w:p>
     <w:p>
       <w:pPr>
@@ -327,8 +420,18 @@
           <w:sz w:val="32"/>
           <w:szCs w:val="32"/>
         </w:rPr>
-        <w:t xml:space="preserve"> – page 10</w:t>
-      </w:r>
+        <w:t xml:space="preserve"> – </w:t>
+      </w:r>
+      <w:hyperlink w:anchor="ten" w:history="1">
+        <w:r>
+          <w:rPr>
+            <w:rStyle w:val="Hyperlink"/>
+            <w:sz w:val="32"/>
+            <w:szCs w:val="32"/>
+          </w:rPr>
+          <w:t>page 10</w:t>
+        </w:r>
+      </w:hyperlink>
     </w:p>
     <w:p>
       <w:pPr>
@@ -363,8 +466,18 @@
           <w:sz w:val="32"/>
           <w:szCs w:val="32"/>
         </w:rPr>
-        <w:t xml:space="preserve"> – page 15</w:t>
-      </w:r>
+        <w:t xml:space="preserve"> – </w:t>
+      </w:r>
+      <w:hyperlink w:anchor="eleven" w:history="1">
+        <w:r>
+          <w:rPr>
+            <w:rStyle w:val="Hyperlink"/>
+            <w:sz w:val="32"/>
+            <w:szCs w:val="32"/>
+          </w:rPr>
+          <w:t>page 15</w:t>
+        </w:r>
+      </w:hyperlink>
     </w:p>
     <w:p>
       <w:pPr>
@@ -399,8 +512,18 @@
           <w:sz w:val="32"/>
           <w:szCs w:val="32"/>
         </w:rPr>
-        <w:t xml:space="preserve"> – page 16</w:t>
-      </w:r>
+        <w:t xml:space="preserve"> – </w:t>
+      </w:r>
+      <w:hyperlink w:anchor="twelve" w:history="1">
+        <w:r>
+          <w:rPr>
+            <w:rStyle w:val="Hyperlink"/>
+            <w:sz w:val="32"/>
+            <w:szCs w:val="32"/>
+          </w:rPr>
+          <w:t>page 16</w:t>
+        </w:r>
+      </w:hyperlink>
     </w:p>
     <w:p>
       <w:pPr>
@@ -425,6 +548,8 @@
           <w:szCs w:val="32"/>
         </w:rPr>
       </w:pPr>
+      <w:bookmarkStart w:id="1" w:name="one"/>
+      <w:bookmarkEnd w:id="1"/>
       <w:r>
         <w:rPr>
           <w:sz w:val="32"/>
@@ -469,6 +594,8 @@
           <w:szCs w:val="32"/>
         </w:rPr>
       </w:pPr>
+      <w:bookmarkStart w:id="2" w:name="two"/>
+      <w:bookmarkEnd w:id="2"/>
       <w:r>
         <w:rPr>
           <w:sz w:val="32"/>
@@ -797,144 +924,15 @@
         <w:rPr>
           <w:noProof/>
         </w:rPr>
-        <w:drawing>
-          <wp:anchor distT="0" distB="0" distL="114300" distR="114300" simplePos="0" relativeHeight="251687936" behindDoc="1" locked="0" layoutInCell="1" allowOverlap="1" wp14:anchorId="441CDF8F" wp14:editId="22B9597A">
-            <wp:simplePos x="0" y="0"/>
-            <wp:positionH relativeFrom="column">
-              <wp:posOffset>123825</wp:posOffset>
-            </wp:positionH>
-            <wp:positionV relativeFrom="paragraph">
-              <wp:posOffset>77470</wp:posOffset>
-            </wp:positionV>
-            <wp:extent cx="1485265" cy="1104265"/>
-            <wp:effectExtent l="0" t="0" r="635" b="635"/>
-            <wp:wrapTight wrapText="bothSides">
-              <wp:wrapPolygon edited="0">
-                <wp:start x="0" y="0"/>
-                <wp:lineTo x="0" y="21240"/>
-                <wp:lineTo x="21332" y="21240"/>
-                <wp:lineTo x="21332" y="0"/>
-                <wp:lineTo x="0" y="0"/>
-              </wp:wrapPolygon>
-            </wp:wrapTight>
-            <wp:docPr id="34" name="Picture 34"/>
-            <wp:cNvGraphicFramePr>
-              <a:graphicFrameLocks xmlns:a="http://schemas.openxmlformats.org/drawingml/2006/main" noChangeAspect="1"/>
-            </wp:cNvGraphicFramePr>
-            <a:graphic xmlns:a="http://schemas.openxmlformats.org/drawingml/2006/main">
-              <a:graphicData uri="http://schemas.openxmlformats.org/drawingml/2006/picture">
-                <pic:pic xmlns:pic="http://schemas.openxmlformats.org/drawingml/2006/picture">
-                  <pic:nvPicPr>
-                    <pic:cNvPr id="1" name=""/>
-                    <pic:cNvPicPr/>
-                  </pic:nvPicPr>
-                  <pic:blipFill>
-                    <a:blip r:embed="rId11">
-                      <a:extLst>
-                        <a:ext uri="{28A0092B-C50C-407E-A947-70E740481C1C}">
-                          <a14:useLocalDpi xmlns:a14="http://schemas.microsoft.com/office/drawing/2010/main" val="0"/>
-                        </a:ext>
-                      </a:extLst>
-                    </a:blip>
-                    <a:stretch>
-                      <a:fillRect/>
-                    </a:stretch>
-                  </pic:blipFill>
-                  <pic:spPr>
-                    <a:xfrm>
-                      <a:off x="0" y="0"/>
-                      <a:ext cx="1485265" cy="1104265"/>
-                    </a:xfrm>
-                    <a:prstGeom prst="rect">
-                      <a:avLst/>
-                    </a:prstGeom>
-                  </pic:spPr>
-                </pic:pic>
-              </a:graphicData>
-            </a:graphic>
-          </wp:anchor>
-        </w:drawing>
-      </w:r>
-      <w:r>
-        <w:rPr>
-          <w:noProof/>
-        </w:rPr>
-        <w:t>You can then run the app via the Startapp.bat file</w:t>
-      </w:r>
-      <w:bookmarkStart w:id="0" w:name="_GoBack"/>
-      <w:bookmarkEnd w:id="0"/>
-      <w:r>
-        <w:rPr>
-          <w:noProof/>
-        </w:rPr>
-        <w:t>, which links the virtual environment installation of python to the app’s main script</w:t>
-      </w:r>
-    </w:p>
-    <w:p>
-      <w:pPr>
-        <w:pStyle w:val="ListParagraph"/>
-        <w:numPr>
-          <w:ilvl w:val="1"/>
-          <w:numId w:val="2"/>
-        </w:numPr>
-      </w:pPr>
-      <w:r>
-        <w:t xml:space="preserve">Before starting, </w:t>
-      </w:r>
-      <w:r>
-        <w:t>enable automatic authentication by creating</w:t>
-      </w:r>
-      <w:r>
-        <w:t xml:space="preserve"> a </w:t>
-      </w:r>
-      <w:r>
-        <w:t>text file named ‘auth’</w:t>
-      </w:r>
-      <w:r>
-        <w:t xml:space="preserve"> in the </w:t>
-      </w:r>
-      <w:r>
-        <w:rPr>
-          <w:b/>
-        </w:rPr>
-        <w:t>Database_Related_GUI_Branch</w:t>
-      </w:r>
-      <w:r>
-        <w:rPr>
-          <w:b/>
-        </w:rPr>
-        <w:t xml:space="preserve"> </w:t>
-      </w:r>
-      <w:r>
-        <w:t>folder. Then,</w:t>
-      </w:r>
-      <w:r>
-        <w:t xml:space="preserve"> enter your HHMI username and password in the file</w:t>
-      </w:r>
-      <w:r>
-        <w:t>.</w:t>
-      </w:r>
-    </w:p>
-    <w:p>
-      <w:pPr>
-        <w:pStyle w:val="ListParagraph"/>
-        <w:numPr>
-          <w:ilvl w:val="1"/>
-          <w:numId w:val="2"/>
-        </w:numPr>
-      </w:pPr>
-      <w:r>
-        <w:t>Your username should be the top line, and your password should be the following line.</w:t>
-      </w:r>
-      <w:r>
-        <w:rPr>
-          <w:noProof/>
-        </w:rPr>
-        <w:t xml:space="preserve"> </w:t>
+        <w:t>You can then run the app via the Startapp.bat file, which links the virtual environment installation of python to the app’s main script</w:t>
       </w:r>
     </w:p>
     <w:p/>
     <w:p/>
+    <w:p/>
+    <w:p/>
+    <w:p/>
+    <w:p/>
     <w:p>
       <w:pPr>
         <w:pStyle w:val="ListParagraph"/>
@@ -947,6 +945,8 @@
           <w:szCs w:val="32"/>
         </w:rPr>
       </w:pPr>
+      <w:bookmarkStart w:id="3" w:name="three"/>
+      <w:bookmarkEnd w:id="3"/>
       <w:r>
         <w:rPr>
           <w:sz w:val="32"/>
@@ -971,7 +971,7 @@
       <w:r>
         <w:t xml:space="preserve">Download google chrome from </w:t>
       </w:r>
-      <w:hyperlink r:id="rId12" w:history="1">
+      <w:hyperlink r:id="rId11" w:history="1">
         <w:r>
           <w:rPr>
             <w:rStyle w:val="Hyperlink"/>
@@ -1011,7 +1011,7 @@
       <w:r>
         <w:t xml:space="preserve">The directory for Chromedriver.exe is </w:t>
       </w:r>
-      <w:hyperlink r:id="rId13" w:history="1">
+      <w:hyperlink r:id="rId12" w:history="1">
         <w:r>
           <w:rPr>
             <w:rStyle w:val="Hyperlink"/>
@@ -1118,7 +1118,7 @@
                     <pic:cNvPicPr/>
                   </pic:nvPicPr>
                   <pic:blipFill>
-                    <a:blip r:embed="rId14">
+                    <a:blip r:embed="rId13">
                       <a:extLst>
                         <a:ext uri="{28A0092B-C50C-407E-A947-70E740481C1C}">
                           <a14:useLocalDpi xmlns:a14="http://schemas.microsoft.com/office/drawing/2010/main" val="0"/>
@@ -1150,7 +1150,7 @@
           </wp:anchor>
         </w:drawing>
       </w:r>
-      <w:hyperlink r:id="rId15" w:history="1">
+      <w:hyperlink r:id="rId14" w:history="1">
         <w:r>
           <w:rPr>
             <w:rStyle w:val="Hyperlink"/>
@@ -1180,6 +1180,8 @@
           <w:szCs w:val="32"/>
         </w:rPr>
       </w:pPr>
+      <w:bookmarkStart w:id="4" w:name="four"/>
+      <w:bookmarkEnd w:id="4"/>
       <w:r>
         <w:rPr>
           <w:noProof/>
@@ -1218,7 +1220,7 @@
                     <pic:cNvPicPr/>
                   </pic:nvPicPr>
                   <pic:blipFill>
-                    <a:blip r:embed="rId16" cstate="print">
+                    <a:blip r:embed="rId15" cstate="print">
                       <a:extLst>
                         <a:ext uri="{28A0092B-C50C-407E-A947-70E740481C1C}">
                           <a14:useLocalDpi xmlns:a14="http://schemas.microsoft.com/office/drawing/2010/main" val="0"/>
@@ -1329,6 +1331,8 @@
           <w:szCs w:val="32"/>
         </w:rPr>
       </w:pPr>
+      <w:bookmarkStart w:id="5" w:name="five"/>
+      <w:bookmarkEnd w:id="5"/>
       <w:r>
         <w:rPr>
           <w:noProof/>
@@ -1360,7 +1364,7 @@
                     <pic:cNvPicPr/>
                   </pic:nvPicPr>
                   <pic:blipFill>
-                    <a:blip r:embed="rId17">
+                    <a:blip r:embed="rId16">
                       <a:extLst>
                         <a:ext uri="{28A0092B-C50C-407E-A947-70E740481C1C}">
                           <a14:useLocalDpi xmlns:a14="http://schemas.microsoft.com/office/drawing/2010/main" val="0"/>
@@ -1465,7 +1469,7 @@
                     <pic:cNvPicPr/>
                   </pic:nvPicPr>
                   <pic:blipFill>
-                    <a:blip r:embed="rId18"/>
+                    <a:blip r:embed="rId17"/>
                     <a:stretch>
                       <a:fillRect/>
                     </a:stretch>
@@ -1498,6 +1502,8 @@
           <w:szCs w:val="32"/>
         </w:rPr>
       </w:pPr>
+      <w:bookmarkStart w:id="6" w:name="six"/>
+      <w:bookmarkEnd w:id="6"/>
       <w:r>
         <w:rPr>
           <w:noProof/>
@@ -1526,6 +1532,96 @@
               </wp:wrapPolygon>
             </wp:wrapTight>
             <wp:docPr id="10" name="Picture 10"/>
+            <wp:cNvGraphicFramePr>
+              <a:graphicFrameLocks xmlns:a="http://schemas.openxmlformats.org/drawingml/2006/main" noChangeAspect="1"/>
+            </wp:cNvGraphicFramePr>
+            <a:graphic xmlns:a="http://schemas.openxmlformats.org/drawingml/2006/main">
+              <a:graphicData uri="http://schemas.openxmlformats.org/drawingml/2006/picture">
+                <pic:pic xmlns:pic="http://schemas.openxmlformats.org/drawingml/2006/picture">
+                  <pic:nvPicPr>
+                    <pic:cNvPr id="1" name=""/>
+                    <pic:cNvPicPr/>
+                  </pic:nvPicPr>
+                  <pic:blipFill>
+                    <a:blip r:embed="rId18">
+                      <a:extLst>
+                        <a:ext uri="{28A0092B-C50C-407E-A947-70E740481C1C}">
+                          <a14:useLocalDpi xmlns:a14="http://schemas.microsoft.com/office/drawing/2010/main" val="0"/>
+                        </a:ext>
+                      </a:extLst>
+                    </a:blip>
+                    <a:stretch>
+                      <a:fillRect/>
+                    </a:stretch>
+                  </pic:blipFill>
+                  <pic:spPr>
+                    <a:xfrm>
+                      <a:off x="0" y="0"/>
+                      <a:ext cx="5943600" cy="3681730"/>
+                    </a:xfrm>
+                    <a:prstGeom prst="rect">
+                      <a:avLst/>
+                    </a:prstGeom>
+                  </pic:spPr>
+                </pic:pic>
+              </a:graphicData>
+            </a:graphic>
+          </wp:anchor>
+        </w:drawing>
+      </w:r>
+      <w:r>
+        <w:rPr>
+          <w:sz w:val="32"/>
+          <w:szCs w:val="32"/>
+        </w:rPr>
+        <w:t>Soma Brain Area Locator</w:t>
+      </w:r>
+    </w:p>
+    <w:p>
+      <w:pPr>
+        <w:pStyle w:val="ListParagraph"/>
+        <w:numPr>
+          <w:ilvl w:val="1"/>
+          <w:numId w:val="2"/>
+        </w:numPr>
+      </w:pPr>
+      <w:r>
+        <w:t xml:space="preserve">The Soma Brain Area Locator allows the user to check the brain area locations in which the roots of a particular neurons are encapsulated. </w:t>
+      </w:r>
+    </w:p>
+    <w:p>
+      <w:pPr>
+        <w:pStyle w:val="ListParagraph"/>
+        <w:numPr>
+          <w:ilvl w:val="1"/>
+          <w:numId w:val="2"/>
+        </w:numPr>
+      </w:pPr>
+      <w:r>
+        <w:rPr>
+          <w:noProof/>
+        </w:rPr>
+        <w:drawing>
+          <wp:anchor distT="0" distB="0" distL="114300" distR="114300" simplePos="0" relativeHeight="251661312" behindDoc="1" locked="0" layoutInCell="1" allowOverlap="1" wp14:anchorId="4373F63C" wp14:editId="52BA2BAB">
+            <wp:simplePos x="0" y="0"/>
+            <wp:positionH relativeFrom="margin">
+              <wp:align>right</wp:align>
+            </wp:positionH>
+            <wp:positionV relativeFrom="paragraph">
+              <wp:posOffset>370205</wp:posOffset>
+            </wp:positionV>
+            <wp:extent cx="5943600" cy="3681730"/>
+            <wp:effectExtent l="0" t="0" r="0" b="0"/>
+            <wp:wrapTight wrapText="bothSides">
+              <wp:wrapPolygon edited="0">
+                <wp:start x="0" y="0"/>
+                <wp:lineTo x="0" y="21458"/>
+                <wp:lineTo x="21531" y="21458"/>
+                <wp:lineTo x="21531" y="0"/>
+                <wp:lineTo x="0" y="0"/>
+              </wp:wrapPolygon>
+            </wp:wrapTight>
+            <wp:docPr id="11" name="Picture 11"/>
             <wp:cNvGraphicFramePr>
               <a:graphicFrameLocks xmlns:a="http://schemas.openxmlformats.org/drawingml/2006/main" noChangeAspect="1"/>
             </wp:cNvGraphicFramePr>
@@ -1564,23 +1660,53 @@
         </w:drawing>
       </w:r>
       <w:r>
-        <w:rPr>
-          <w:sz w:val="32"/>
-          <w:szCs w:val="32"/>
-        </w:rPr>
-        <w:t>Soma Brain Area Locator</w:t>
-      </w:r>
-    </w:p>
-    <w:p>
-      <w:pPr>
-        <w:pStyle w:val="ListParagraph"/>
-        <w:numPr>
-          <w:ilvl w:val="1"/>
-          <w:numId w:val="2"/>
-        </w:numPr>
-      </w:pPr>
-      <w:r>
-        <w:t xml:space="preserve">The Soma Brain Area Locator allows the user to check the brain area locations in which the roots of a particular neurons are encapsulated. </w:t>
+        <w:t>The user can select a sample and get all the soma locations of its neurons by keeping the tag dropdown menu blank and clicking the ‘Give soma location’ button.</w:t>
+      </w:r>
+      <w:r>
+        <w:rPr>
+          <w:noProof/>
+        </w:rPr>
+        <w:t xml:space="preserve"> </w:t>
+      </w:r>
+    </w:p>
+    <w:p>
+      <w:pPr>
+        <w:pStyle w:val="ListParagraph"/>
+        <w:numPr>
+          <w:ilvl w:val="1"/>
+          <w:numId w:val="2"/>
+        </w:numPr>
+      </w:pPr>
+      <w:r>
+        <w:rPr>
+          <w:noProof/>
+        </w:rPr>
+        <w:lastRenderedPageBreak/>
+        <w:t>Doing this will generat</w:t>
+      </w:r>
+      <w:r>
+        <w:rPr>
+          <w:noProof/>
+        </w:rPr>
+        <w:t>e a breakdown of each neuron consisting of</w:t>
+      </w:r>
+      <w:r>
+        <w:rPr>
+          <w:noProof/>
+        </w:rPr>
+        <w:t xml:space="preserve"> its parent sample, its tag, its curated soma location (under ‘somaloc’), and its MLCuration.m script generated soma location</w:t>
+      </w:r>
+      <w:r>
+        <w:rPr>
+          <w:noProof/>
+        </w:rPr>
+        <w:t xml:space="preserve"> (under ‘script’)</w:t>
+      </w:r>
+      <w:r>
+        <w:rPr>
+          <w:noProof/>
+        </w:rPr>
+        <w:t>.</w:t>
       </w:r>
     </w:p>
     <w:p>
@@ -1596,13 +1722,13 @@
           <w:noProof/>
         </w:rPr>
         <w:drawing>
-          <wp:anchor distT="0" distB="0" distL="114300" distR="114300" simplePos="0" relativeHeight="251661312" behindDoc="1" locked="0" layoutInCell="1" allowOverlap="1" wp14:anchorId="4373F63C" wp14:editId="52BA2BAB">
+          <wp:anchor distT="0" distB="0" distL="114300" distR="114300" simplePos="0" relativeHeight="251662336" behindDoc="1" locked="0" layoutInCell="1" allowOverlap="1" wp14:anchorId="2776C66E" wp14:editId="12A7253B">
             <wp:simplePos x="0" y="0"/>
             <wp:positionH relativeFrom="margin">
               <wp:align>right</wp:align>
             </wp:positionH>
             <wp:positionV relativeFrom="paragraph">
-              <wp:posOffset>370205</wp:posOffset>
+              <wp:posOffset>362471</wp:posOffset>
             </wp:positionV>
             <wp:extent cx="5943600" cy="3681730"/>
             <wp:effectExtent l="0" t="0" r="0" b="0"/>
@@ -1615,7 +1741,7 @@
                 <wp:lineTo x="0" y="0"/>
               </wp:wrapPolygon>
             </wp:wrapTight>
-            <wp:docPr id="11" name="Picture 11"/>
+            <wp:docPr id="12" name="Picture 12"/>
             <wp:cNvGraphicFramePr>
               <a:graphicFrameLocks xmlns:a="http://schemas.openxmlformats.org/drawingml/2006/main" noChangeAspect="1"/>
             </wp:cNvGraphicFramePr>
@@ -1654,126 +1780,6 @@
         </w:drawing>
       </w:r>
       <w:r>
-        <w:t>The user can select a sample and get all the soma locations of its neurons by keeping the tag dropdown menu blank and clicking the ‘Give soma location’ button.</w:t>
-      </w:r>
-      <w:r>
-        <w:rPr>
-          <w:noProof/>
-        </w:rPr>
-        <w:t xml:space="preserve"> </w:t>
-      </w:r>
-    </w:p>
-    <w:p>
-      <w:pPr>
-        <w:pStyle w:val="ListParagraph"/>
-        <w:numPr>
-          <w:ilvl w:val="1"/>
-          <w:numId w:val="2"/>
-        </w:numPr>
-      </w:pPr>
-      <w:r>
-        <w:rPr>
-          <w:noProof/>
-        </w:rPr>
-        <w:lastRenderedPageBreak/>
-        <w:t>Doing this will generat</w:t>
-      </w:r>
-      <w:r>
-        <w:rPr>
-          <w:noProof/>
-        </w:rPr>
-        <w:t>e a breakdown of each neuron consisting of</w:t>
-      </w:r>
-      <w:r>
-        <w:rPr>
-          <w:noProof/>
-        </w:rPr>
-        <w:t xml:space="preserve"> its parent sample, its tag, its curated soma location (under ‘somaloc’), and its MLCuration.m script generated soma location</w:t>
-      </w:r>
-      <w:r>
-        <w:rPr>
-          <w:noProof/>
-        </w:rPr>
-        <w:t xml:space="preserve"> (under ‘script’)</w:t>
-      </w:r>
-      <w:r>
-        <w:rPr>
-          <w:noProof/>
-        </w:rPr>
-        <w:t>.</w:t>
-      </w:r>
-    </w:p>
-    <w:p>
-      <w:pPr>
-        <w:pStyle w:val="ListParagraph"/>
-        <w:numPr>
-          <w:ilvl w:val="1"/>
-          <w:numId w:val="2"/>
-        </w:numPr>
-      </w:pPr>
-      <w:r>
-        <w:rPr>
-          <w:noProof/>
-        </w:rPr>
-        <w:drawing>
-          <wp:anchor distT="0" distB="0" distL="114300" distR="114300" simplePos="0" relativeHeight="251662336" behindDoc="1" locked="0" layoutInCell="1" allowOverlap="1" wp14:anchorId="2776C66E" wp14:editId="12A7253B">
-            <wp:simplePos x="0" y="0"/>
-            <wp:positionH relativeFrom="margin">
-              <wp:align>right</wp:align>
-            </wp:positionH>
-            <wp:positionV relativeFrom="paragraph">
-              <wp:posOffset>362471</wp:posOffset>
-            </wp:positionV>
-            <wp:extent cx="5943600" cy="3681730"/>
-            <wp:effectExtent l="0" t="0" r="0" b="0"/>
-            <wp:wrapTight wrapText="bothSides">
-              <wp:wrapPolygon edited="0">
-                <wp:start x="0" y="0"/>
-                <wp:lineTo x="0" y="21458"/>
-                <wp:lineTo x="21531" y="21458"/>
-                <wp:lineTo x="21531" y="0"/>
-                <wp:lineTo x="0" y="0"/>
-              </wp:wrapPolygon>
-            </wp:wrapTight>
-            <wp:docPr id="12" name="Picture 12"/>
-            <wp:cNvGraphicFramePr>
-              <a:graphicFrameLocks xmlns:a="http://schemas.openxmlformats.org/drawingml/2006/main" noChangeAspect="1"/>
-            </wp:cNvGraphicFramePr>
-            <a:graphic xmlns:a="http://schemas.openxmlformats.org/drawingml/2006/main">
-              <a:graphicData uri="http://schemas.openxmlformats.org/drawingml/2006/picture">
-                <pic:pic xmlns:pic="http://schemas.openxmlformats.org/drawingml/2006/picture">
-                  <pic:nvPicPr>
-                    <pic:cNvPr id="1" name=""/>
-                    <pic:cNvPicPr/>
-                  </pic:nvPicPr>
-                  <pic:blipFill>
-                    <a:blip r:embed="rId21">
-                      <a:extLst>
-                        <a:ext uri="{28A0092B-C50C-407E-A947-70E740481C1C}">
-                          <a14:useLocalDpi xmlns:a14="http://schemas.microsoft.com/office/drawing/2010/main" val="0"/>
-                        </a:ext>
-                      </a:extLst>
-                    </a:blip>
-                    <a:stretch>
-                      <a:fillRect/>
-                    </a:stretch>
-                  </pic:blipFill>
-                  <pic:spPr>
-                    <a:xfrm>
-                      <a:off x="0" y="0"/>
-                      <a:ext cx="5943600" cy="3681730"/>
-                    </a:xfrm>
-                    <a:prstGeom prst="rect">
-                      <a:avLst/>
-                    </a:prstGeom>
-                  </pic:spPr>
-                </pic:pic>
-              </a:graphicData>
-            </a:graphic>
-          </wp:anchor>
-        </w:drawing>
-      </w:r>
-      <w:r>
         <w:rPr>
           <w:noProof/>
         </w:rPr>
@@ -1824,7 +1830,7 @@
                     <pic:cNvPicPr/>
                   </pic:nvPicPr>
                   <pic:blipFill>
-                    <a:blip r:embed="rId22">
+                    <a:blip r:embed="rId21">
                       <a:extLst>
                         <a:ext uri="{28A0092B-C50C-407E-A947-70E740481C1C}">
                           <a14:useLocalDpi xmlns:a14="http://schemas.microsoft.com/office/drawing/2010/main" val="0"/>
@@ -1926,6 +1932,8 @@
           <w:szCs w:val="32"/>
         </w:rPr>
       </w:pPr>
+      <w:bookmarkStart w:id="7" w:name="seven"/>
+      <w:bookmarkEnd w:id="7"/>
       <w:r>
         <w:rPr>
           <w:noProof/>
@@ -1963,7 +1971,7 @@
                     <pic:cNvPicPr/>
                   </pic:nvPicPr>
                   <pic:blipFill>
-                    <a:blip r:embed="rId23">
+                    <a:blip r:embed="rId22">
                       <a:extLst>
                         <a:ext uri="{28A0092B-C50C-407E-A947-70E740481C1C}">
                           <a14:useLocalDpi xmlns:a14="http://schemas.microsoft.com/office/drawing/2010/main" val="0"/>
@@ -2040,7 +2048,7 @@
       <w:r>
         <w:t xml:space="preserve">Saves any entered settings to the displaySettings.json file found at </w:t>
       </w:r>
-      <w:hyperlink r:id="rId24" w:history="1">
+      <w:hyperlink r:id="rId23" w:history="1">
         <w:r>
           <w:rPr>
             <w:rStyle w:val="Hyperlink"/>
@@ -2156,13 +2164,13 @@
         </w:rPr>
       </w:pPr>
       <w:r>
-        <w:t xml:space="preserve">Add new row to add a new row to the record, select a row and press update selected row to update the saved values with your entered values, or press delete selected row to remove it from the record. </w:t>
+        <w:t>Add new row to add a new row to the record, select a row and press update selected row to update the saved values with your entered values, or press delete selected ro</w:t>
+      </w:r>
+      <w:r>
+        <w:t>w to remove it from the record.</w:t>
       </w:r>
     </w:p>
     <w:p/>
-    <w:p/>
-    <w:p/>
-    <w:p/>
     <w:p>
       <w:pPr>
         <w:pStyle w:val="ListParagraph"/>
@@ -2175,12 +2183,15 @@
           <w:szCs w:val="32"/>
         </w:rPr>
       </w:pPr>
-      <w:r>
-        <w:rPr>
-          <w:noProof/>
-          <w:sz w:val="32"/>
-          <w:szCs w:val="32"/>
-        </w:rPr>
+      <w:bookmarkStart w:id="8" w:name="eight"/>
+      <w:bookmarkEnd w:id="8"/>
+      <w:r>
+        <w:rPr>
+          <w:noProof/>
+          <w:sz w:val="32"/>
+          <w:szCs w:val="32"/>
+        </w:rPr>
+        <w:lastRenderedPageBreak/>
         <w:drawing>
           <wp:anchor distT="0" distB="0" distL="114300" distR="114300" simplePos="0" relativeHeight="251664384" behindDoc="1" locked="0" layoutInCell="1" allowOverlap="1" wp14:anchorId="21DB06D1" wp14:editId="6AA154E4">
             <wp:simplePos x="0" y="0"/>
@@ -2213,7 +2224,7 @@
                     <pic:cNvPicPr/>
                   </pic:nvPicPr>
                   <pic:blipFill>
-                    <a:blip r:embed="rId25">
+                    <a:blip r:embed="rId24">
                       <a:extLst>
                         <a:ext uri="{28A0092B-C50C-407E-A947-70E740481C1C}">
                           <a14:useLocalDpi xmlns:a14="http://schemas.microsoft.com/office/drawing/2010/main" val="0"/>
@@ -2341,6 +2352,8 @@
           <w:szCs w:val="32"/>
         </w:rPr>
       </w:pPr>
+      <w:bookmarkStart w:id="9" w:name="nine"/>
+      <w:bookmarkEnd w:id="9"/>
       <w:r>
         <w:rPr>
           <w:noProof/>
@@ -2380,7 +2393,7 @@
                     <pic:cNvPicPr/>
                   </pic:nvPicPr>
                   <pic:blipFill>
-                    <a:blip r:embed="rId26">
+                    <a:blip r:embed="rId25">
                       <a:extLst>
                         <a:ext uri="{28A0092B-C50C-407E-A947-70E740481C1C}">
                           <a14:useLocalDpi xmlns:a14="http://schemas.microsoft.com/office/drawing/2010/main" val="0"/>
@@ -2490,6 +2503,7 @@
           <w:ilvl w:val="0"/>
           <w:numId w:val="2"/>
         </w:numPr>
+        <w:ind w:left="648"/>
         <w:rPr>
           <w:sz w:val="32"/>
           <w:szCs w:val="32"/>
@@ -2532,7 +2546,7 @@
                     <pic:cNvPicPr/>
                   </pic:nvPicPr>
                   <pic:blipFill>
-                    <a:blip r:embed="rId27" cstate="print">
+                    <a:blip r:embed="rId26" cstate="print">
                       <a:extLst>
                         <a:ext uri="{28A0092B-C50C-407E-A947-70E740481C1C}">
                           <a14:useLocalDpi xmlns:a14="http://schemas.microsoft.com/office/drawing/2010/main" val="0"/>
@@ -2567,6 +2581,8 @@
       <w:r>
         <w:t xml:space="preserve"> </w:t>
       </w:r>
+      <w:bookmarkStart w:id="10" w:name="ten"/>
+      <w:bookmarkEnd w:id="10"/>
       <w:r>
         <w:rPr>
           <w:sz w:val="32"/>
@@ -2635,7 +2651,7 @@
                     <pic:cNvPicPr/>
                   </pic:nvPicPr>
                   <pic:blipFill>
-                    <a:blip r:embed="rId28" cstate="print">
+                    <a:blip r:embed="rId27" cstate="print">
                       <a:extLst>
                         <a:ext uri="{28A0092B-C50C-407E-A947-70E740481C1C}">
                           <a14:useLocalDpi xmlns:a14="http://schemas.microsoft.com/office/drawing/2010/main" val="0"/>
@@ -2725,7 +2741,7 @@
                     <pic:cNvPicPr/>
                   </pic:nvPicPr>
                   <pic:blipFill>
-                    <a:blip r:embed="rId29">
+                    <a:blip r:embed="rId28">
                       <a:extLst>
                         <a:ext uri="{28A0092B-C50C-407E-A947-70E740481C1C}">
                           <a14:useLocalDpi xmlns:a14="http://schemas.microsoft.com/office/drawing/2010/main" val="0"/>
@@ -2818,7 +2834,7 @@
                     <pic:cNvPicPr/>
                   </pic:nvPicPr>
                   <pic:blipFill>
-                    <a:blip r:embed="rId30">
+                    <a:blip r:embed="rId29">
                       <a:extLst>
                         <a:ext uri="{28A0092B-C50C-407E-A947-70E740481C1C}">
                           <a14:useLocalDpi xmlns:a14="http://schemas.microsoft.com/office/drawing/2010/main" val="0"/>
@@ -2960,7 +2976,7 @@
                     <pic:cNvPicPr/>
                   </pic:nvPicPr>
                   <pic:blipFill>
-                    <a:blip r:embed="rId31"/>
+                    <a:blip r:embed="rId30"/>
                     <a:stretch>
                       <a:fillRect/>
                     </a:stretch>
@@ -3040,7 +3056,7 @@
                     <pic:cNvPicPr/>
                   </pic:nvPicPr>
                   <pic:blipFill>
-                    <a:blip r:embed="rId32">
+                    <a:blip r:embed="rId31">
                       <a:extLst>
                         <a:ext uri="{28A0092B-C50C-407E-A947-70E740481C1C}">
                           <a14:useLocalDpi xmlns:a14="http://schemas.microsoft.com/office/drawing/2010/main" val="0"/>
@@ -3097,7 +3113,7 @@
         <w:lastRenderedPageBreak/>
         <w:t xml:space="preserve"> Now you need to review if the output of the MLCuration.m script is correct. Using the </w:t>
       </w:r>
-      <w:hyperlink r:id="rId33" w:anchor="atlas=1&amp;plate=100960520&amp;resolution=NaN&amp;x=2200.034907826206&amp;y=2031.849399365877&amp;zoom=-1&amp;z=8" w:history="1">
+      <w:hyperlink r:id="rId32" w:anchor="atlas=1&amp;plate=100960520&amp;resolution=NaN&amp;x=2200.034907826206&amp;y=2031.849399365877&amp;zoom=-1&amp;z=8" w:history="1">
         <w:r>
           <w:rPr>
             <w:rStyle w:val="Hyperlink"/>
@@ -3218,6 +3234,202 @@
             <wp:effectExtent l="0" t="0" r="1270" b="635"/>
             <wp:wrapSquare wrapText="bothSides"/>
             <wp:docPr id="30" name="Picture 30"/>
+            <wp:cNvGraphicFramePr>
+              <a:graphicFrameLocks xmlns:a="http://schemas.openxmlformats.org/drawingml/2006/main" noChangeAspect="1"/>
+            </wp:cNvGraphicFramePr>
+            <a:graphic xmlns:a="http://schemas.openxmlformats.org/drawingml/2006/main">
+              <a:graphicData uri="http://schemas.openxmlformats.org/drawingml/2006/picture">
+                <pic:pic xmlns:pic="http://schemas.openxmlformats.org/drawingml/2006/picture">
+                  <pic:nvPicPr>
+                    <pic:cNvPr id="1" name=""/>
+                    <pic:cNvPicPr/>
+                  </pic:nvPicPr>
+                  <pic:blipFill>
+                    <a:blip r:embed="rId33">
+                      <a:extLst>
+                        <a:ext uri="{28A0092B-C50C-407E-A947-70E740481C1C}">
+                          <a14:useLocalDpi xmlns:a14="http://schemas.microsoft.com/office/drawing/2010/main" val="0"/>
+                        </a:ext>
+                      </a:extLst>
+                    </a:blip>
+                    <a:stretch>
+                      <a:fillRect/>
+                    </a:stretch>
+                  </pic:blipFill>
+                  <pic:spPr>
+                    <a:xfrm>
+                      <a:off x="0" y="0"/>
+                      <a:ext cx="5904230" cy="3561715"/>
+                    </a:xfrm>
+                    <a:prstGeom prst="rect">
+                      <a:avLst/>
+                    </a:prstGeom>
+                  </pic:spPr>
+                </pic:pic>
+              </a:graphicData>
+            </a:graphic>
+          </wp:anchor>
+        </w:drawing>
+      </w:r>
+      <w:r>
+        <w:rPr>
+          <w:noProof/>
+        </w:rPr>
+        <w:t>Your entry into the ‘Final Decision’ entrybox will be aided by a popup menu containing all brain areas defined by the Allen Mouse Brain Atlas ontology</w:t>
+      </w:r>
+      <w:r>
+        <w:rPr>
+          <w:noProof/>
+        </w:rPr>
+        <w:t xml:space="preserve"> that will appear when you begin typing</w:t>
+      </w:r>
+      <w:r>
+        <w:rPr>
+          <w:noProof/>
+        </w:rPr>
+        <w:t xml:space="preserve">. </w:t>
+      </w:r>
+      <w:r>
+        <w:rPr>
+          <w:noProof/>
+        </w:rPr>
+        <w:t>As you type, the number of selections that appear will be narrowed down to best predict your entry.</w:t>
+      </w:r>
+      <w:r>
+        <w:rPr>
+          <w:noProof/>
+        </w:rPr>
+        <w:t xml:space="preserve"> </w:t>
+      </w:r>
+    </w:p>
+    <w:p>
+      <w:pPr>
+        <w:pStyle w:val="ListParagraph"/>
+        <w:numPr>
+          <w:ilvl w:val="2"/>
+          <w:numId w:val="2"/>
+        </w:numPr>
+        <w:ind w:left="2052"/>
+      </w:pPr>
+      <w:r>
+        <w:t xml:space="preserve"> </w:t>
+      </w:r>
+      <w:r>
+        <w:t xml:space="preserve">You </w:t>
+      </w:r>
+      <w:r>
+        <w:rPr>
+          <w:b/>
+        </w:rPr>
+        <w:t>must</w:t>
+      </w:r>
+      <w:r>
+        <w:t xml:space="preserve"> select your entry from the popup menu or else you will get an error message once you try to click ‘Update selected’. This is done by design to prevent typos from going into the Neuron Browser database since the ‘Final Decision’ entry will eventually be the one that is entered into the database</w:t>
+      </w:r>
+      <w:r>
+        <w:t xml:space="preserve"> (if not blank).</w:t>
+      </w:r>
+    </w:p>
+    <w:p>
+      <w:pPr>
+        <w:pStyle w:val="ListParagraph"/>
+        <w:numPr>
+          <w:ilvl w:val="2"/>
+          <w:numId w:val="2"/>
+        </w:numPr>
+        <w:ind w:left="2052"/>
+      </w:pPr>
+      <w:r>
+        <w:t xml:space="preserve"> Optionally, you can enter additional comments concerning the neuron in the ‘Additional comments’ section.</w:t>
+      </w:r>
+    </w:p>
+    <w:p>
+      <w:pPr>
+        <w:pStyle w:val="ListParagraph"/>
+        <w:numPr>
+          <w:ilvl w:val="2"/>
+          <w:numId w:val="2"/>
+        </w:numPr>
+        <w:ind w:left="2052"/>
+      </w:pPr>
+      <w:r>
+        <w:t xml:space="preserve"> After you have finished entering your data for a specific neuron, click ‘Update selected’ to update the review table. You can then click ‘Save and export selected’ to save the neuron you are currently entering data for; or you can move on to the next step and click ‘Save and export all’ later on.</w:t>
+      </w:r>
+    </w:p>
+    <w:p>
+      <w:pPr>
+        <w:pStyle w:val="ListParagraph"/>
+        <w:numPr>
+          <w:ilvl w:val="2"/>
+          <w:numId w:val="2"/>
+        </w:numPr>
+        <w:ind w:left="2052"/>
+      </w:pPr>
+      <w:r>
+        <w:t xml:space="preserve"> </w:t>
+      </w:r>
+      <w:r>
+        <w:t>Repeat</w:t>
+      </w:r>
+      <w:r>
+        <w:t xml:space="preserve"> the soma compartment review</w:t>
+      </w:r>
+      <w:r>
+        <w:t xml:space="preserve"> for every neuron that you have queued for review.</w:t>
+      </w:r>
+    </w:p>
+    <w:p>
+      <w:pPr>
+        <w:pStyle w:val="ListParagraph"/>
+        <w:numPr>
+          <w:ilvl w:val="2"/>
+          <w:numId w:val="2"/>
+        </w:numPr>
+        <w:ind w:left="2052"/>
+        <w:rPr>
+          <w:highlight w:val="yellow"/>
+        </w:rPr>
+      </w:pPr>
+      <w:r>
+        <w:rPr>
+          <w:highlight w:val="yellow"/>
+        </w:rPr>
+        <w:lastRenderedPageBreak/>
+        <w:t xml:space="preserve"> </w:t>
+      </w:r>
+      <w:r>
+        <w:rPr>
+          <w:highlight w:val="yellow"/>
+        </w:rPr>
+        <w:t>MAKE SURE TO SAVE YOUR WORK!!</w:t>
+      </w:r>
+    </w:p>
+    <w:p>
+      <w:pPr>
+        <w:pStyle w:val="ListParagraph"/>
+        <w:numPr>
+          <w:ilvl w:val="2"/>
+          <w:numId w:val="2"/>
+        </w:numPr>
+        <w:ind w:left="2052"/>
+      </w:pPr>
+      <w:r>
+        <w:rPr>
+          <w:noProof/>
+        </w:rPr>
+        <w:drawing>
+          <wp:anchor distT="0" distB="0" distL="114300" distR="114300" simplePos="0" relativeHeight="251673600" behindDoc="0" locked="0" layoutInCell="1" allowOverlap="1" wp14:anchorId="4C45D981" wp14:editId="2EB5FD7C">
+            <wp:simplePos x="0" y="0"/>
+            <wp:positionH relativeFrom="margin">
+              <wp:posOffset>1236209</wp:posOffset>
+            </wp:positionH>
+            <wp:positionV relativeFrom="paragraph">
+              <wp:posOffset>553064</wp:posOffset>
+            </wp:positionV>
+            <wp:extent cx="4409440" cy="2571115"/>
+            <wp:effectExtent l="0" t="0" r="0" b="635"/>
+            <wp:wrapSquare wrapText="bothSides"/>
+            <wp:docPr id="31" name="Picture 31"/>
             <wp:cNvGraphicFramePr>
               <a:graphicFrameLocks xmlns:a="http://schemas.openxmlformats.org/drawingml/2006/main" noChangeAspect="1"/>
             </wp:cNvGraphicFramePr>
@@ -3243,7 +3455,7 @@
                   <pic:spPr>
                     <a:xfrm>
                       <a:off x="0" y="0"/>
-                      <a:ext cx="5904230" cy="3561715"/>
+                      <a:ext cx="4409440" cy="2571115"/>
                     </a:xfrm>
                     <a:prstGeom prst="rect">
                       <a:avLst/>
@@ -3256,28 +3468,7 @@
         </w:drawing>
       </w:r>
       <w:r>
-        <w:rPr>
-          <w:noProof/>
-        </w:rPr>
-        <w:t>Your entry into the ‘Final Decision’ entrybox will be aided by a popup menu containing all brain areas defined by the Allen Mouse Brain Atlas ontology</w:t>
-      </w:r>
-      <w:r>
-        <w:rPr>
-          <w:noProof/>
-        </w:rPr>
-        <w:t xml:space="preserve"> that will appear when you begin typing</w:t>
-      </w:r>
-      <w:r>
-        <w:rPr>
-          <w:noProof/>
-        </w:rPr>
-        <w:t xml:space="preserve">. </w:t>
-      </w:r>
-      <w:r>
-        <w:rPr>
-          <w:noProof/>
-        </w:rPr>
-        <w:t>As you type, the number of selections that appear will be narrowed down to best predict your entry.</w:t>
+        <w:t xml:space="preserve"> You can either save each neuron individually after you finish entering its data or save all of the data you have entered so far by clicking the ‘Save and export all’ button.</w:t>
       </w:r>
       <w:r>
         <w:rPr>
@@ -3296,124 +3487,240 @@
         <w:ind w:left="2052"/>
       </w:pPr>
       <w:r>
+        <w:t xml:space="preserve"> After the curation process is complete, you can then enter the data into the Neuron Browser database automatically using the ‘Database Sample &amp; Neuron Entry’ service.</w:t>
+      </w:r>
+    </w:p>
+    <w:p>
+      <w:pPr>
+        <w:pStyle w:val="ListParagraph"/>
+        <w:ind w:left="2052"/>
+      </w:pPr>
+    </w:p>
+    <w:p>
+      <w:pPr>
+        <w:pStyle w:val="ListParagraph"/>
+        <w:ind w:left="2052"/>
+      </w:pPr>
+    </w:p>
+    <w:p>
+      <w:pPr>
+        <w:pStyle w:val="ListParagraph"/>
+        <w:ind w:left="2052"/>
+      </w:pPr>
+    </w:p>
+    <w:p>
+      <w:pPr>
+        <w:pStyle w:val="ListParagraph"/>
+        <w:ind w:left="2052"/>
+      </w:pPr>
+    </w:p>
+    <w:p>
+      <w:pPr>
+        <w:pStyle w:val="ListParagraph"/>
+        <w:ind w:left="2052"/>
+      </w:pPr>
+    </w:p>
+    <w:p>
+      <w:pPr>
+        <w:pStyle w:val="ListParagraph"/>
+        <w:ind w:left="2052"/>
+      </w:pPr>
+    </w:p>
+    <w:p>
+      <w:pPr>
+        <w:pStyle w:val="ListParagraph"/>
+        <w:ind w:left="2052"/>
+      </w:pPr>
+    </w:p>
+    <w:p>
+      <w:pPr>
+        <w:pStyle w:val="ListParagraph"/>
+        <w:ind w:left="2052"/>
+      </w:pPr>
+    </w:p>
+    <w:p>
+      <w:pPr>
+        <w:pStyle w:val="ListParagraph"/>
+        <w:ind w:left="2052"/>
+      </w:pPr>
+    </w:p>
+    <w:p>
+      <w:pPr>
+        <w:pStyle w:val="ListParagraph"/>
+        <w:ind w:left="2052"/>
+      </w:pPr>
+    </w:p>
+    <w:p>
+      <w:pPr>
+        <w:pStyle w:val="ListParagraph"/>
+        <w:ind w:left="2052"/>
+      </w:pPr>
+    </w:p>
+    <w:p>
+      <w:pPr>
+        <w:pStyle w:val="ListParagraph"/>
+        <w:ind w:left="2052"/>
+      </w:pPr>
+    </w:p>
+    <w:p>
+      <w:pPr>
+        <w:pStyle w:val="ListParagraph"/>
+        <w:ind w:left="2052"/>
+      </w:pPr>
+    </w:p>
+    <w:p>
+      <w:pPr>
+        <w:pStyle w:val="ListParagraph"/>
+        <w:ind w:left="2052"/>
+      </w:pPr>
+    </w:p>
+    <w:p>
+      <w:pPr>
+        <w:pStyle w:val="ListParagraph"/>
+        <w:ind w:left="2052"/>
+      </w:pPr>
+    </w:p>
+    <w:p>
+      <w:pPr>
+        <w:pStyle w:val="ListParagraph"/>
+        <w:ind w:left="2052"/>
+      </w:pPr>
+    </w:p>
+    <w:p>
+      <w:pPr>
+        <w:pStyle w:val="ListParagraph"/>
+        <w:ind w:left="2052"/>
+      </w:pPr>
+    </w:p>
+    <w:p>
+      <w:pPr>
+        <w:pStyle w:val="ListParagraph"/>
+        <w:ind w:left="2052"/>
+      </w:pPr>
+    </w:p>
+    <w:p>
+      <w:pPr>
+        <w:pStyle w:val="ListParagraph"/>
+        <w:ind w:left="2052"/>
+      </w:pPr>
+    </w:p>
+    <w:p>
+      <w:pPr>
+        <w:pStyle w:val="ListParagraph"/>
+        <w:ind w:left="2052"/>
+      </w:pPr>
+    </w:p>
+    <w:p>
+      <w:pPr>
+        <w:pStyle w:val="ListParagraph"/>
+        <w:ind w:left="2052"/>
+      </w:pPr>
+    </w:p>
+    <w:p>
+      <w:pPr>
+        <w:pStyle w:val="ListParagraph"/>
+        <w:ind w:left="2052"/>
+      </w:pPr>
+    </w:p>
+    <w:p>
+      <w:pPr>
+        <w:pStyle w:val="ListParagraph"/>
+        <w:ind w:left="2052"/>
+      </w:pPr>
+    </w:p>
+    <w:p>
+      <w:pPr>
+        <w:pStyle w:val="ListParagraph"/>
+        <w:ind w:left="2052"/>
+      </w:pPr>
+    </w:p>
+    <w:p>
+      <w:pPr>
+        <w:pStyle w:val="ListParagraph"/>
+        <w:ind w:left="2052"/>
+      </w:pPr>
+    </w:p>
+    <w:p>
+      <w:pPr>
+        <w:pStyle w:val="ListParagraph"/>
+        <w:ind w:left="2052"/>
+      </w:pPr>
+    </w:p>
+    <w:p>
+      <w:pPr>
+        <w:pStyle w:val="ListParagraph"/>
+        <w:ind w:left="2052"/>
+      </w:pPr>
+    </w:p>
+    <w:p>
+      <w:pPr>
+        <w:pStyle w:val="ListParagraph"/>
+        <w:ind w:left="2052"/>
+      </w:pPr>
+    </w:p>
+    <w:p>
+      <w:pPr>
+        <w:pStyle w:val="ListParagraph"/>
+        <w:numPr>
+          <w:ilvl w:val="0"/>
+          <w:numId w:val="2"/>
+        </w:numPr>
+        <w:ind w:left="648"/>
+        <w:rPr>
+          <w:sz w:val="32"/>
+          <w:szCs w:val="32"/>
+        </w:rPr>
+      </w:pPr>
+      <w:r>
+        <w:rPr>
+          <w:sz w:val="32"/>
+          <w:szCs w:val="32"/>
+        </w:rPr>
         <w:t xml:space="preserve"> </w:t>
       </w:r>
-      <w:r>
-        <w:t xml:space="preserve">You </w:t>
-      </w:r>
-      <w:r>
-        <w:rPr>
-          <w:b/>
-        </w:rPr>
-        <w:t>must</w:t>
-      </w:r>
-      <w:r>
-        <w:t xml:space="preserve"> select your entry from the popup menu or else you will get an error message once you try to click ‘Update selected’. This is done by design to prevent typos from going into the Neuron Browser database since the ‘Final Decision’ entry will eventually be the one that is entered into the database</w:t>
-      </w:r>
-      <w:r>
-        <w:t xml:space="preserve"> (if not blank).</w:t>
-      </w:r>
-    </w:p>
-    <w:p>
-      <w:pPr>
-        <w:pStyle w:val="ListParagraph"/>
-        <w:numPr>
-          <w:ilvl w:val="2"/>
-          <w:numId w:val="2"/>
-        </w:numPr>
-        <w:ind w:left="2052"/>
-      </w:pPr>
-      <w:r>
-        <w:t xml:space="preserve"> Optionally, you can enter additional comments concerning the neuron in the ‘Additional comments’ section.</w:t>
-      </w:r>
-    </w:p>
-    <w:p>
-      <w:pPr>
-        <w:pStyle w:val="ListParagraph"/>
-        <w:numPr>
-          <w:ilvl w:val="2"/>
-          <w:numId w:val="2"/>
-        </w:numPr>
-        <w:ind w:left="2052"/>
-      </w:pPr>
-      <w:r>
-        <w:t xml:space="preserve"> After you have finished entering your data for a specific neuron, click ‘Update selected’ to update the review table. You can then click ‘Save and export selected’ to save the neuron you are currently entering data for; or you can move on to the next step and click ‘Save and export all’ later on.</w:t>
-      </w:r>
-    </w:p>
-    <w:p>
-      <w:pPr>
-        <w:pStyle w:val="ListParagraph"/>
-        <w:numPr>
-          <w:ilvl w:val="2"/>
-          <w:numId w:val="2"/>
-        </w:numPr>
-        <w:ind w:left="2052"/>
-      </w:pPr>
-      <w:r>
-        <w:t xml:space="preserve"> </w:t>
-      </w:r>
-      <w:r>
-        <w:t>Repeat</w:t>
-      </w:r>
-      <w:r>
-        <w:t xml:space="preserve"> the soma compartment review</w:t>
-      </w:r>
-      <w:r>
-        <w:t xml:space="preserve"> for every neuron that you have queued for review.</w:t>
-      </w:r>
-    </w:p>
-    <w:p>
-      <w:pPr>
-        <w:pStyle w:val="ListParagraph"/>
-        <w:numPr>
-          <w:ilvl w:val="2"/>
-          <w:numId w:val="2"/>
-        </w:numPr>
-        <w:ind w:left="2052"/>
-        <w:rPr>
-          <w:highlight w:val="yellow"/>
-        </w:rPr>
-      </w:pPr>
-      <w:r>
-        <w:rPr>
-          <w:highlight w:val="yellow"/>
-        </w:rPr>
-        <w:lastRenderedPageBreak/>
-        <w:t xml:space="preserve"> </w:t>
-      </w:r>
-      <w:r>
-        <w:rPr>
-          <w:highlight w:val="yellow"/>
-        </w:rPr>
-        <w:t>MAKE SURE TO SAVE YOUR WORK!!</w:t>
-      </w:r>
-    </w:p>
-    <w:p>
-      <w:pPr>
-        <w:pStyle w:val="ListParagraph"/>
-        <w:numPr>
-          <w:ilvl w:val="2"/>
-          <w:numId w:val="2"/>
-        </w:numPr>
-        <w:ind w:left="2052"/>
+      <w:bookmarkStart w:id="11" w:name="eleven"/>
+      <w:bookmarkEnd w:id="11"/>
+      <w:r>
+        <w:rPr>
+          <w:sz w:val="32"/>
+          <w:szCs w:val="32"/>
+        </w:rPr>
+        <w:t>Database Sample &amp; Neuron Entry</w:t>
+      </w:r>
+    </w:p>
+    <w:p>
+      <w:pPr>
+        <w:pStyle w:val="ListParagraph"/>
+        <w:numPr>
+          <w:ilvl w:val="1"/>
+          <w:numId w:val="2"/>
+        </w:numPr>
       </w:pPr>
       <w:r>
         <w:rPr>
           <w:noProof/>
         </w:rPr>
         <w:drawing>
-          <wp:anchor distT="0" distB="0" distL="114300" distR="114300" simplePos="0" relativeHeight="251673600" behindDoc="0" locked="0" layoutInCell="1" allowOverlap="1" wp14:anchorId="4C45D981" wp14:editId="2EB5FD7C">
+          <wp:anchor distT="0" distB="0" distL="114300" distR="114300" simplePos="0" relativeHeight="251691008" behindDoc="1" locked="0" layoutInCell="1" allowOverlap="1" wp14:anchorId="35069D6A" wp14:editId="59D1A893">
             <wp:simplePos x="0" y="0"/>
-            <wp:positionH relativeFrom="margin">
-              <wp:posOffset>1236209</wp:posOffset>
+            <wp:positionH relativeFrom="column">
+              <wp:posOffset>577970</wp:posOffset>
             </wp:positionH>
             <wp:positionV relativeFrom="paragraph">
-              <wp:posOffset>553064</wp:posOffset>
+              <wp:posOffset>227366</wp:posOffset>
             </wp:positionV>
-            <wp:extent cx="4409440" cy="2571115"/>
-            <wp:effectExtent l="0" t="0" r="0" b="635"/>
-            <wp:wrapSquare wrapText="bothSides"/>
-            <wp:docPr id="31" name="Picture 31"/>
+            <wp:extent cx="1485265" cy="1104265"/>
+            <wp:effectExtent l="0" t="0" r="635" b="635"/>
+            <wp:wrapTight wrapText="bothSides">
+              <wp:wrapPolygon edited="0">
+                <wp:start x="0" y="0"/>
+                <wp:lineTo x="0" y="21240"/>
+                <wp:lineTo x="21332" y="21240"/>
+                <wp:lineTo x="21332" y="0"/>
+                <wp:lineTo x="0" y="0"/>
+              </wp:wrapPolygon>
+            </wp:wrapTight>
+            <wp:docPr id="34" name="Picture 34"/>
             <wp:cNvGraphicFramePr>
               <a:graphicFrameLocks xmlns:a="http://schemas.openxmlformats.org/drawingml/2006/main" noChangeAspect="1"/>
             </wp:cNvGraphicFramePr>
@@ -3439,7 +3746,7 @@
                   <pic:spPr>
                     <a:xfrm>
                       <a:off x="0" y="0"/>
-                      <a:ext cx="4409440" cy="2571115"/>
+                      <a:ext cx="1485265" cy="1104265"/>
                     </a:xfrm>
                     <a:prstGeom prst="rect">
                       <a:avLst/>
@@ -3452,222 +3759,59 @@
         </w:drawing>
       </w:r>
       <w:r>
-        <w:t xml:space="preserve"> You can either save each neuron individually after you finish entering its data or save all of the data you have entered so far by clicking the ‘Save and export all’ button.</w:t>
-      </w:r>
-      <w:r>
-        <w:rPr>
-          <w:noProof/>
+        <w:t xml:space="preserve">Before starting, </w:t>
+      </w:r>
+      <w:r>
+        <w:t xml:space="preserve">enable automatic authentication by creating a text file named ‘auth’ in the </w:t>
+      </w:r>
+      <w:r>
+        <w:rPr>
+          <w:b/>
+        </w:rPr>
+        <w:t>Database_Related_GUI_Branch</w:t>
+      </w:r>
+      <w:r>
+        <w:rPr>
+          <w:b/>
         </w:rPr>
         <w:t xml:space="preserve"> </w:t>
       </w:r>
-    </w:p>
-    <w:p>
-      <w:pPr>
-        <w:pStyle w:val="ListParagraph"/>
-        <w:numPr>
-          <w:ilvl w:val="2"/>
-          <w:numId w:val="2"/>
-        </w:numPr>
-        <w:ind w:left="2052"/>
-      </w:pPr>
-      <w:r>
-        <w:t xml:space="preserve"> After the curation process is complete, you can then enter the data into the Neuron Browser database automatically using the ‘Database Sample &amp; Neuron Entry’ service.</w:t>
-      </w:r>
-    </w:p>
-    <w:p>
-      <w:pPr>
-        <w:pStyle w:val="ListParagraph"/>
-        <w:ind w:left="2052"/>
-      </w:pPr>
-    </w:p>
-    <w:p>
-      <w:pPr>
-        <w:pStyle w:val="ListParagraph"/>
-        <w:ind w:left="2052"/>
-      </w:pPr>
-    </w:p>
-    <w:p>
-      <w:pPr>
-        <w:pStyle w:val="ListParagraph"/>
-        <w:ind w:left="2052"/>
-      </w:pPr>
-    </w:p>
-    <w:p>
-      <w:pPr>
-        <w:pStyle w:val="ListParagraph"/>
-        <w:ind w:left="2052"/>
-      </w:pPr>
-    </w:p>
-    <w:p>
-      <w:pPr>
-        <w:pStyle w:val="ListParagraph"/>
-        <w:ind w:left="2052"/>
-      </w:pPr>
-    </w:p>
-    <w:p>
-      <w:pPr>
-        <w:pStyle w:val="ListParagraph"/>
-        <w:ind w:left="2052"/>
-      </w:pPr>
-    </w:p>
-    <w:p>
-      <w:pPr>
-        <w:pStyle w:val="ListParagraph"/>
-        <w:ind w:left="2052"/>
-      </w:pPr>
-    </w:p>
-    <w:p>
-      <w:pPr>
-        <w:pStyle w:val="ListParagraph"/>
-        <w:ind w:left="2052"/>
-      </w:pPr>
-    </w:p>
-    <w:p>
-      <w:pPr>
-        <w:pStyle w:val="ListParagraph"/>
-        <w:ind w:left="2052"/>
-      </w:pPr>
-    </w:p>
-    <w:p>
-      <w:pPr>
-        <w:pStyle w:val="ListParagraph"/>
-        <w:ind w:left="2052"/>
-      </w:pPr>
-    </w:p>
-    <w:p>
-      <w:pPr>
-        <w:pStyle w:val="ListParagraph"/>
-        <w:ind w:left="2052"/>
-      </w:pPr>
-    </w:p>
-    <w:p>
-      <w:pPr>
-        <w:pStyle w:val="ListParagraph"/>
-        <w:ind w:left="2052"/>
-      </w:pPr>
-    </w:p>
-    <w:p>
-      <w:pPr>
-        <w:pStyle w:val="ListParagraph"/>
-        <w:ind w:left="2052"/>
-      </w:pPr>
-    </w:p>
-    <w:p>
-      <w:pPr>
-        <w:pStyle w:val="ListParagraph"/>
-        <w:ind w:left="2052"/>
-      </w:pPr>
-    </w:p>
-    <w:p>
-      <w:pPr>
-        <w:pStyle w:val="ListParagraph"/>
-        <w:ind w:left="2052"/>
-      </w:pPr>
-    </w:p>
-    <w:p>
-      <w:pPr>
-        <w:pStyle w:val="ListParagraph"/>
-        <w:ind w:left="2052"/>
-      </w:pPr>
-    </w:p>
-    <w:p>
-      <w:pPr>
-        <w:pStyle w:val="ListParagraph"/>
-        <w:ind w:left="2052"/>
-      </w:pPr>
-    </w:p>
-    <w:p>
-      <w:pPr>
-        <w:pStyle w:val="ListParagraph"/>
-        <w:ind w:left="2052"/>
-      </w:pPr>
-    </w:p>
-    <w:p>
-      <w:pPr>
-        <w:pStyle w:val="ListParagraph"/>
-        <w:ind w:left="2052"/>
-      </w:pPr>
-    </w:p>
-    <w:p>
-      <w:pPr>
-        <w:pStyle w:val="ListParagraph"/>
-        <w:ind w:left="2052"/>
-      </w:pPr>
-    </w:p>
-    <w:p>
-      <w:pPr>
-        <w:pStyle w:val="ListParagraph"/>
-        <w:ind w:left="2052"/>
-      </w:pPr>
-    </w:p>
-    <w:p>
-      <w:pPr>
-        <w:pStyle w:val="ListParagraph"/>
-        <w:ind w:left="2052"/>
-      </w:pPr>
-    </w:p>
-    <w:p>
-      <w:pPr>
-        <w:pStyle w:val="ListParagraph"/>
-        <w:ind w:left="2052"/>
-      </w:pPr>
-    </w:p>
-    <w:p>
-      <w:pPr>
-        <w:pStyle w:val="ListParagraph"/>
-        <w:ind w:left="2052"/>
-      </w:pPr>
-    </w:p>
-    <w:p>
-      <w:pPr>
-        <w:pStyle w:val="ListParagraph"/>
-        <w:ind w:left="2052"/>
-      </w:pPr>
-    </w:p>
-    <w:p>
-      <w:pPr>
-        <w:pStyle w:val="ListParagraph"/>
-        <w:ind w:left="2052"/>
-      </w:pPr>
-    </w:p>
-    <w:p>
-      <w:pPr>
-        <w:pStyle w:val="ListParagraph"/>
-        <w:ind w:left="2052"/>
-      </w:pPr>
-    </w:p>
-    <w:p>
-      <w:pPr>
-        <w:pStyle w:val="ListParagraph"/>
-        <w:ind w:left="2052"/>
-      </w:pPr>
-    </w:p>
-    <w:p>
-      <w:pPr>
-        <w:pStyle w:val="ListParagraph"/>
-        <w:numPr>
-          <w:ilvl w:val="0"/>
-          <w:numId w:val="2"/>
-        </w:numPr>
-        <w:ind w:left="648"/>
-        <w:rPr>
-          <w:sz w:val="32"/>
-          <w:szCs w:val="32"/>
-        </w:rPr>
-      </w:pPr>
-      <w:r>
-        <w:rPr>
-          <w:sz w:val="32"/>
-          <w:szCs w:val="32"/>
+      <w:r>
+        <w:t>folder. Then, enter your HHMI username and password in the file.</w:t>
+      </w:r>
+    </w:p>
+    <w:p>
+      <w:pPr>
+        <w:pStyle w:val="ListParagraph"/>
+        <w:numPr>
+          <w:ilvl w:val="1"/>
+          <w:numId w:val="2"/>
+        </w:numPr>
+      </w:pPr>
+      <w:r>
+        <w:t>Your username should be the top line, and your password should be the following line.</w:t>
+      </w:r>
+      <w:r>
+        <w:rPr>
+          <w:noProof/>
         </w:rPr>
         <w:t xml:space="preserve"> </w:t>
       </w:r>
-      <w:r>
-        <w:rPr>
-          <w:sz w:val="32"/>
-          <w:szCs w:val="32"/>
-        </w:rPr>
-        <w:t>Database Sample &amp; Neuron Entry</w:t>
+    </w:p>
+    <w:p>
+      <w:pPr>
+        <w:pStyle w:val="ListParagraph"/>
+        <w:numPr>
+          <w:ilvl w:val="1"/>
+          <w:numId w:val="2"/>
+        </w:numPr>
+        <w:rPr>
+          <w:sz w:val="32"/>
+          <w:szCs w:val="32"/>
+        </w:rPr>
+      </w:pPr>
+      <w:r>
+        <w:t>If this step is skipped, the user will have to manually enter their username and password into the browser when it pops up on sample data entry</w:t>
       </w:r>
     </w:p>
     <w:p>
@@ -3864,6 +4008,7 @@
         </w:numPr>
       </w:pPr>
       <w:r>
+        <w:lastRenderedPageBreak/>
         <w:t>To post a sample data to the Neuron Browser sample manager database, select your sample from the top dropdown menu and click the ‘Enter sample data’ button.</w:t>
       </w:r>
     </w:p>
@@ -3915,22 +4060,28 @@
     <w:p>
       <w:pPr>
         <w:pStyle w:val="ListParagraph"/>
+        <w:ind w:left="1440"/>
+      </w:pPr>
+    </w:p>
+    <w:p>
+      <w:pPr>
+        <w:pStyle w:val="ListParagraph"/>
         <w:numPr>
           <w:ilvl w:val="0"/>
           <w:numId w:val="2"/>
         </w:numPr>
-        <w:rPr>
-          <w:sz w:val="32"/>
-          <w:szCs w:val="32"/>
-        </w:rPr>
-      </w:pPr>
-      <w:r>
-        <w:rPr>
-          <w:noProof/>
-          <w:sz w:val="32"/>
-          <w:szCs w:val="32"/>
-        </w:rPr>
-        <w:lastRenderedPageBreak/>
+        <w:ind w:left="648"/>
+        <w:rPr>
+          <w:sz w:val="32"/>
+          <w:szCs w:val="32"/>
+        </w:rPr>
+      </w:pPr>
+      <w:r>
+        <w:rPr>
+          <w:noProof/>
+          <w:sz w:val="32"/>
+          <w:szCs w:val="32"/>
+        </w:rPr>
         <w:drawing>
           <wp:anchor distT="0" distB="0" distL="114300" distR="114300" simplePos="0" relativeHeight="251686912" behindDoc="1" locked="0" layoutInCell="1" allowOverlap="1" wp14:anchorId="59EBC1F6" wp14:editId="447CE524">
             <wp:simplePos x="0" y="0"/>
@@ -3989,6 +4140,15 @@
           </wp:anchor>
         </w:drawing>
       </w:r>
+      <w:r>
+        <w:rPr>
+          <w:sz w:val="32"/>
+          <w:szCs w:val="32"/>
+        </w:rPr>
+        <w:t xml:space="preserve"> </w:t>
+      </w:r>
+      <w:bookmarkStart w:id="12" w:name="twelve"/>
+      <w:bookmarkEnd w:id="12"/>
       <w:r>
         <w:rPr>
           <w:sz w:val="32"/>
@@ -5227,7 +5387,7 @@
 </file>
 
 <file path=customXml/itemProps1.xml><?xml version="1.0" encoding="utf-8"?>
-<ds:datastoreItem xmlns:ds="http://schemas.openxmlformats.org/officeDocument/2006/customXml" ds:itemID="{D4B3DCE3-99E9-49FE-B712-21041F5AB1D5}">
+<ds:datastoreItem xmlns:ds="http://schemas.openxmlformats.org/officeDocument/2006/customXml" ds:itemID="{C174338C-9F82-448C-98FE-422CCA59D935}">
   <ds:schemaRefs>
     <ds:schemaRef ds:uri="http://schemas.openxmlformats.org/officeDocument/2006/bibliography"/>
   </ds:schemaRefs>

</xml_diff>

<commit_message>
updated user instructions and documentation
</commit_message>
<xml_diff>
--- a/GUI User Instructions.docx
+++ b/GUI User Instructions.docx
@@ -65,8 +65,6 @@
           <w:t>page 2</w:t>
         </w:r>
       </w:hyperlink>
-      <w:bookmarkStart w:id="0" w:name="_GoBack"/>
-      <w:bookmarkEnd w:id="0"/>
     </w:p>
     <w:p>
       <w:pPr>
@@ -548,8 +546,8 @@
           <w:szCs w:val="32"/>
         </w:rPr>
       </w:pPr>
-      <w:bookmarkStart w:id="1" w:name="one"/>
-      <w:bookmarkEnd w:id="1"/>
+      <w:bookmarkStart w:id="0" w:name="one"/>
+      <w:bookmarkEnd w:id="0"/>
       <w:r>
         <w:rPr>
           <w:sz w:val="32"/>
@@ -594,8 +592,8 @@
           <w:szCs w:val="32"/>
         </w:rPr>
       </w:pPr>
-      <w:bookmarkStart w:id="2" w:name="two"/>
-      <w:bookmarkEnd w:id="2"/>
+      <w:bookmarkStart w:id="1" w:name="two"/>
+      <w:bookmarkEnd w:id="1"/>
       <w:r>
         <w:rPr>
           <w:sz w:val="32"/>
@@ -626,6 +624,8 @@
       <w:r>
         <w:t xml:space="preserve"> and scroll all the way down to select the Windows installer (64bit) for Python 3.8.10</w:t>
       </w:r>
+      <w:bookmarkStart w:id="2" w:name="_GoBack"/>
+      <w:bookmarkEnd w:id="2"/>
     </w:p>
     <w:p>
       <w:pPr>
@@ -830,6 +830,28 @@
       <w:pPr>
         <w:pStyle w:val="ListParagraph"/>
         <w:numPr>
+          <w:ilvl w:val="2"/>
+          <w:numId w:val="2"/>
+        </w:numPr>
+      </w:pPr>
+      <w:r>
+        <w:rPr>
+          <w:b/>
+          <w:noProof/>
+        </w:rPr>
+        <w:t>Note: If you are not working with an administrator account, you will need to run installdependencies.bat as admin</w:t>
+      </w:r>
+      <w:r>
+        <w:rPr>
+          <w:noProof/>
+        </w:rPr>
+        <w:t>. Right click the file and click “Run as Administrator”</w:t>
+      </w:r>
+    </w:p>
+    <w:p>
+      <w:pPr>
+        <w:pStyle w:val="ListParagraph"/>
+        <w:numPr>
           <w:ilvl w:val="1"/>
           <w:numId w:val="2"/>
         </w:numPr>
@@ -927,8 +949,6 @@
         <w:t>You can then run the app via the Startapp.bat file, which links the virtual environment installation of python to the app’s main script</w:t>
       </w:r>
     </w:p>
-    <w:p/>
-    <w:p/>
     <w:p/>
     <w:p/>
     <w:p/>
@@ -5387,7 +5407,7 @@
 </file>
 
 <file path=customXml/itemProps1.xml><?xml version="1.0" encoding="utf-8"?>
-<ds:datastoreItem xmlns:ds="http://schemas.openxmlformats.org/officeDocument/2006/customXml" ds:itemID="{C174338C-9F82-448C-98FE-422CCA59D935}">
+<ds:datastoreItem xmlns:ds="http://schemas.openxmlformats.org/officeDocument/2006/customXml" ds:itemID="{FB766AC8-7D16-4FEB-AA39-B8615BA2DC23}">
   <ds:schemaRefs>
     <ds:schemaRef ds:uri="http://schemas.openxmlformats.org/officeDocument/2006/bibliography"/>
   </ds:schemaRefs>

</xml_diff>

<commit_message>
Updated User Instructions & readme; Updated startapp batch; Linked User Instructions doc & Protocols doc to help menu in app
</commit_message>
<xml_diff>
--- a/GUI User Instructions.docx
+++ b/GUI User Instructions.docx
@@ -3,11 +3,11 @@
 <w:document xmlns:wpc="http://schemas.microsoft.com/office/word/2010/wordprocessingCanvas" xmlns:cx="http://schemas.microsoft.com/office/drawing/2014/chartex" xmlns:cx1="http://schemas.microsoft.com/office/drawing/2015/9/8/chartex" xmlns:cx2="http://schemas.microsoft.com/office/drawing/2015/10/21/chartex" xmlns:mc="http://schemas.openxmlformats.org/markup-compatibility/2006" xmlns:o="urn:schemas-microsoft-com:office:office" xmlns:r="http://schemas.openxmlformats.org/officeDocument/2006/relationships" xmlns:m="http://schemas.openxmlformats.org/officeDocument/2006/math" xmlns:v="urn:schemas-microsoft-com:vml" xmlns:wp14="http://schemas.microsoft.com/office/word/2010/wordprocessingDrawing" xmlns:wp="http://schemas.openxmlformats.org/drawingml/2006/wordprocessingDrawing" xmlns:w10="urn:schemas-microsoft-com:office:word" xmlns:w="http://schemas.openxmlformats.org/wordprocessingml/2006/main" xmlns:w14="http://schemas.microsoft.com/office/word/2010/wordml" xmlns:w15="http://schemas.microsoft.com/office/word/2012/wordml" xmlns:w16se="http://schemas.microsoft.com/office/word/2015/wordml/symex" xmlns:wpg="http://schemas.microsoft.com/office/word/2010/wordprocessingGroup" xmlns:wpi="http://schemas.microsoft.com/office/word/2010/wordprocessingInk" xmlns:wne="http://schemas.microsoft.com/office/word/2006/wordml" xmlns:wps="http://schemas.microsoft.com/office/word/2010/wordprocessingShape" mc:Ignorable="w14 w15 w16se wp14">
   <w:body>
     <w:p>
-      <w:r>
-        <w:t>C</w:t>
-      </w:r>
-      <w:r>
-        <w:t>**This file contains basic user instructions for navigating the GUI, for the code documentation</w:t>
+      <w:pPr>
+        <w:jc w:val="center"/>
+      </w:pPr>
+      <w:r>
+        <w:t>This file contains basic user instructions for navigating the GUI, for the code documentation</w:t>
       </w:r>
       <w:r>
         <w:t>, check out the readme.txt file</w:t>
@@ -37,21 +37,21 @@
         </w:numPr>
         <w:spacing w:line="600" w:lineRule="auto"/>
         <w:rPr>
-          <w:sz w:val="32"/>
-          <w:szCs w:val="32"/>
-        </w:rPr>
-      </w:pPr>
-      <w:r>
-        <w:rPr>
-          <w:sz w:val="32"/>
-          <w:szCs w:val="32"/>
+          <w:sz w:val="28"/>
+          <w:szCs w:val="28"/>
+        </w:rPr>
+      </w:pPr>
+      <w:r>
+        <w:rPr>
+          <w:sz w:val="28"/>
+          <w:szCs w:val="28"/>
         </w:rPr>
         <w:t>Installing MATLAB</w:t>
       </w:r>
       <w:r>
         <w:rPr>
-          <w:sz w:val="32"/>
-          <w:szCs w:val="32"/>
+          <w:sz w:val="28"/>
+          <w:szCs w:val="28"/>
         </w:rPr>
         <w:t xml:space="preserve"> – </w:t>
       </w:r>
@@ -59,10 +59,26 @@
         <w:r>
           <w:rPr>
             <w:rStyle w:val="Hyperlink"/>
-            <w:sz w:val="32"/>
-            <w:szCs w:val="32"/>
+            <w:sz w:val="28"/>
+            <w:szCs w:val="28"/>
           </w:rPr>
-          <w:t>page 2</w:t>
+          <w:t>page</w:t>
+        </w:r>
+        <w:r>
+          <w:rPr>
+            <w:rStyle w:val="Hyperlink"/>
+            <w:sz w:val="28"/>
+            <w:szCs w:val="28"/>
+          </w:rPr>
+          <w:t xml:space="preserve"> </w:t>
+        </w:r>
+        <w:r>
+          <w:rPr>
+            <w:rStyle w:val="Hyperlink"/>
+            <w:sz w:val="28"/>
+            <w:szCs w:val="28"/>
+          </w:rPr>
+          <w:t>2</w:t>
         </w:r>
       </w:hyperlink>
     </w:p>
@@ -75,32 +91,41 @@
         </w:numPr>
         <w:spacing w:line="600" w:lineRule="auto"/>
         <w:rPr>
-          <w:sz w:val="32"/>
-          <w:szCs w:val="32"/>
-        </w:rPr>
-      </w:pPr>
-      <w:r>
-        <w:rPr>
-          <w:sz w:val="32"/>
-          <w:szCs w:val="32"/>
-        </w:rPr>
-        <w:t xml:space="preserve">Installing </w:t>
-      </w:r>
-      <w:r>
-        <w:rPr>
-          <w:sz w:val="32"/>
-          <w:szCs w:val="32"/>
-        </w:rPr>
-        <w:t xml:space="preserve">the app + dependencies – </w:t>
+          <w:sz w:val="28"/>
+          <w:szCs w:val="28"/>
+        </w:rPr>
+      </w:pPr>
+      <w:r>
+        <w:rPr>
+          <w:sz w:val="28"/>
+          <w:szCs w:val="28"/>
+        </w:rPr>
+        <w:t xml:space="preserve">Installing the app + dependencies – </w:t>
       </w:r>
       <w:hyperlink w:anchor="two" w:history="1">
         <w:r>
           <w:rPr>
             <w:rStyle w:val="Hyperlink"/>
-            <w:sz w:val="32"/>
-            <w:szCs w:val="32"/>
+            <w:sz w:val="28"/>
+            <w:szCs w:val="28"/>
           </w:rPr>
-          <w:t>page 2</w:t>
+          <w:t>pag</w:t>
+        </w:r>
+        <w:r>
+          <w:rPr>
+            <w:rStyle w:val="Hyperlink"/>
+            <w:sz w:val="28"/>
+            <w:szCs w:val="28"/>
+          </w:rPr>
+          <w:t>e</w:t>
+        </w:r>
+        <w:r>
+          <w:rPr>
+            <w:rStyle w:val="Hyperlink"/>
+            <w:sz w:val="28"/>
+            <w:szCs w:val="28"/>
+          </w:rPr>
+          <w:t xml:space="preserve"> 2</w:t>
         </w:r>
       </w:hyperlink>
     </w:p>
@@ -113,35 +138,35 @@
         </w:numPr>
         <w:spacing w:line="600" w:lineRule="auto"/>
         <w:rPr>
-          <w:sz w:val="32"/>
-          <w:szCs w:val="32"/>
-        </w:rPr>
-      </w:pPr>
-      <w:r>
-        <w:rPr>
-          <w:sz w:val="32"/>
-          <w:szCs w:val="32"/>
+          <w:sz w:val="28"/>
+          <w:szCs w:val="28"/>
+        </w:rPr>
+      </w:pPr>
+      <w:r>
+        <w:rPr>
+          <w:sz w:val="28"/>
+          <w:szCs w:val="28"/>
         </w:rPr>
         <w:t>Installing Chrome &amp; download</w:t>
       </w:r>
       <w:r>
         <w:rPr>
-          <w:sz w:val="32"/>
-          <w:szCs w:val="32"/>
+          <w:sz w:val="28"/>
+          <w:szCs w:val="28"/>
         </w:rPr>
         <w:t>ing C</w:t>
       </w:r>
       <w:r>
         <w:rPr>
-          <w:sz w:val="32"/>
-          <w:szCs w:val="32"/>
+          <w:sz w:val="28"/>
+          <w:szCs w:val="28"/>
         </w:rPr>
         <w:t>hromedriver</w:t>
       </w:r>
       <w:r>
         <w:rPr>
-          <w:sz w:val="32"/>
-          <w:szCs w:val="32"/>
+          <w:sz w:val="28"/>
+          <w:szCs w:val="28"/>
         </w:rPr>
         <w:t xml:space="preserve"> – </w:t>
       </w:r>
@@ -149,10 +174,26 @@
         <w:r>
           <w:rPr>
             <w:rStyle w:val="Hyperlink"/>
-            <w:sz w:val="32"/>
-            <w:szCs w:val="32"/>
+            <w:sz w:val="28"/>
+            <w:szCs w:val="28"/>
           </w:rPr>
-          <w:t>page 3</w:t>
+          <w:t>pa</w:t>
+        </w:r>
+        <w:r>
+          <w:rPr>
+            <w:rStyle w:val="Hyperlink"/>
+            <w:sz w:val="28"/>
+            <w:szCs w:val="28"/>
+          </w:rPr>
+          <w:t>g</w:t>
+        </w:r>
+        <w:r>
+          <w:rPr>
+            <w:rStyle w:val="Hyperlink"/>
+            <w:sz w:val="28"/>
+            <w:szCs w:val="28"/>
+          </w:rPr>
+          <w:t>e 3</w:t>
         </w:r>
       </w:hyperlink>
     </w:p>
@@ -165,21 +206,21 @@
         </w:numPr>
         <w:spacing w:line="600" w:lineRule="auto"/>
         <w:rPr>
-          <w:sz w:val="32"/>
-          <w:szCs w:val="32"/>
-        </w:rPr>
-      </w:pPr>
-      <w:r>
-        <w:rPr>
-          <w:sz w:val="32"/>
-          <w:szCs w:val="32"/>
+          <w:sz w:val="28"/>
+          <w:szCs w:val="28"/>
+        </w:rPr>
+      </w:pPr>
+      <w:r>
+        <w:rPr>
+          <w:sz w:val="28"/>
+          <w:szCs w:val="28"/>
         </w:rPr>
         <w:t>Welcome Screen</w:t>
       </w:r>
       <w:r>
         <w:rPr>
-          <w:sz w:val="32"/>
-          <w:szCs w:val="32"/>
+          <w:sz w:val="28"/>
+          <w:szCs w:val="28"/>
         </w:rPr>
         <w:t xml:space="preserve"> – </w:t>
       </w:r>
@@ -187,10 +228,26 @@
         <w:r>
           <w:rPr>
             <w:rStyle w:val="Hyperlink"/>
-            <w:sz w:val="32"/>
-            <w:szCs w:val="32"/>
+            <w:sz w:val="28"/>
+            <w:szCs w:val="28"/>
           </w:rPr>
-          <w:t>page 3</w:t>
+          <w:t>pag</w:t>
+        </w:r>
+        <w:r>
+          <w:rPr>
+            <w:rStyle w:val="Hyperlink"/>
+            <w:sz w:val="28"/>
+            <w:szCs w:val="28"/>
+          </w:rPr>
+          <w:t>e</w:t>
+        </w:r>
+        <w:r>
+          <w:rPr>
+            <w:rStyle w:val="Hyperlink"/>
+            <w:sz w:val="28"/>
+            <w:szCs w:val="28"/>
+          </w:rPr>
+          <w:t xml:space="preserve"> 3</w:t>
         </w:r>
       </w:hyperlink>
     </w:p>
@@ -203,21 +260,24 @@
         </w:numPr>
         <w:spacing w:line="600" w:lineRule="auto"/>
         <w:rPr>
-          <w:sz w:val="32"/>
-          <w:szCs w:val="32"/>
-        </w:rPr>
-      </w:pPr>
-      <w:r>
-        <w:rPr>
-          <w:sz w:val="32"/>
-          <w:szCs w:val="32"/>
+          <w:rStyle w:val="Hyperlink"/>
+          <w:color w:val="auto"/>
+          <w:sz w:val="28"/>
+          <w:szCs w:val="28"/>
+          <w:u w:val="none"/>
+        </w:rPr>
+      </w:pPr>
+      <w:r>
+        <w:rPr>
+          <w:sz w:val="28"/>
+          <w:szCs w:val="28"/>
         </w:rPr>
         <w:t>Neuron Worksheet Report Generator</w:t>
       </w:r>
       <w:r>
         <w:rPr>
-          <w:sz w:val="32"/>
-          <w:szCs w:val="32"/>
+          <w:sz w:val="28"/>
+          <w:szCs w:val="28"/>
         </w:rPr>
         <w:t xml:space="preserve"> – </w:t>
       </w:r>
@@ -225,10 +285,26 @@
         <w:r>
           <w:rPr>
             <w:rStyle w:val="Hyperlink"/>
-            <w:sz w:val="32"/>
-            <w:szCs w:val="32"/>
+            <w:sz w:val="28"/>
+            <w:szCs w:val="28"/>
           </w:rPr>
-          <w:t>page 4</w:t>
+          <w:t>page</w:t>
+        </w:r>
+        <w:r>
+          <w:rPr>
+            <w:rStyle w:val="Hyperlink"/>
+            <w:sz w:val="28"/>
+            <w:szCs w:val="28"/>
+          </w:rPr>
+          <w:t xml:space="preserve"> </w:t>
+        </w:r>
+        <w:r>
+          <w:rPr>
+            <w:rStyle w:val="Hyperlink"/>
+            <w:sz w:val="28"/>
+            <w:szCs w:val="28"/>
+          </w:rPr>
+          <w:t>4</w:t>
         </w:r>
       </w:hyperlink>
     </w:p>
@@ -241,32 +317,60 @@
         </w:numPr>
         <w:spacing w:line="600" w:lineRule="auto"/>
         <w:rPr>
-          <w:sz w:val="32"/>
-          <w:szCs w:val="32"/>
-        </w:rPr>
-      </w:pPr>
-      <w:r>
-        <w:rPr>
-          <w:sz w:val="32"/>
-          <w:szCs w:val="32"/>
-        </w:rPr>
-        <w:t>Soma Brain Area Locator</w:t>
-      </w:r>
-      <w:r>
-        <w:rPr>
-          <w:sz w:val="32"/>
-          <w:szCs w:val="32"/>
-        </w:rPr>
-        <w:t xml:space="preserve"> – </w:t>
+          <w:rStyle w:val="Hyperlink"/>
+          <w:color w:val="auto"/>
+          <w:sz w:val="28"/>
+          <w:szCs w:val="28"/>
+          <w:u w:val="none"/>
+        </w:rPr>
+      </w:pPr>
+      <w:r>
+        <w:rPr>
+          <w:sz w:val="28"/>
+          <w:szCs w:val="28"/>
+        </w:rPr>
+        <w:t xml:space="preserve">Soma Brain Area Locator – </w:t>
       </w:r>
       <w:hyperlink w:anchor="six" w:history="1">
         <w:r>
           <w:rPr>
             <w:rStyle w:val="Hyperlink"/>
-            <w:sz w:val="32"/>
-            <w:szCs w:val="32"/>
+            <w:sz w:val="28"/>
+            <w:szCs w:val="28"/>
           </w:rPr>
-          <w:t>page 5</w:t>
+          <w:t>pa</w:t>
+        </w:r>
+        <w:r>
+          <w:rPr>
+            <w:rStyle w:val="Hyperlink"/>
+            <w:sz w:val="28"/>
+            <w:szCs w:val="28"/>
+          </w:rPr>
+          <w:t>g</w:t>
+        </w:r>
+        <w:r>
+          <w:rPr>
+            <w:rStyle w:val="Hyperlink"/>
+            <w:sz w:val="28"/>
+            <w:szCs w:val="28"/>
+          </w:rPr>
+          <w:t>e</w:t>
+        </w:r>
+        <w:r>
+          <w:rPr>
+            <w:rStyle w:val="Hyperlink"/>
+            <w:sz w:val="28"/>
+            <w:szCs w:val="28"/>
+          </w:rPr>
+          <w:t xml:space="preserve"> </w:t>
+        </w:r>
+        <w:r>
+          <w:rPr>
+            <w:rStyle w:val="Hyperlink"/>
+            <w:sz w:val="28"/>
+            <w:szCs w:val="28"/>
+          </w:rPr>
+          <w:t>5</w:t>
         </w:r>
       </w:hyperlink>
     </w:p>
@@ -277,16 +381,67 @@
           <w:ilvl w:val="0"/>
           <w:numId w:val="3"/>
         </w:numPr>
+        <w:spacing w:before="120" w:line="600" w:lineRule="auto"/>
+        <w:ind w:left="648"/>
+        <w:rPr>
+          <w:rStyle w:val="Hyperlink"/>
+          <w:color w:val="auto"/>
+          <w:sz w:val="28"/>
+          <w:szCs w:val="28"/>
+          <w:u w:val="none"/>
+        </w:rPr>
+      </w:pPr>
+      <w:r>
+        <w:rPr>
+          <w:sz w:val="28"/>
+          <w:szCs w:val="28"/>
+        </w:rPr>
+        <w:t xml:space="preserve">Unfinished Neuron Mover – </w:t>
+      </w:r>
+      <w:hyperlink w:anchor="twelve" w:history="1">
+        <w:r>
+          <w:rPr>
+            <w:rStyle w:val="Hyperlink"/>
+            <w:sz w:val="28"/>
+            <w:szCs w:val="28"/>
+          </w:rPr>
+          <w:t>pag</w:t>
+        </w:r>
+        <w:r>
+          <w:rPr>
+            <w:rStyle w:val="Hyperlink"/>
+            <w:sz w:val="28"/>
+            <w:szCs w:val="28"/>
+          </w:rPr>
+          <w:t>e</w:t>
+        </w:r>
+        <w:r>
+          <w:rPr>
+            <w:rStyle w:val="Hyperlink"/>
+            <w:sz w:val="28"/>
+            <w:szCs w:val="28"/>
+          </w:rPr>
+          <w:t xml:space="preserve"> 7</w:t>
+        </w:r>
+      </w:hyperlink>
+    </w:p>
+    <w:p>
+      <w:pPr>
+        <w:pStyle w:val="ListParagraph"/>
+        <w:numPr>
+          <w:ilvl w:val="0"/>
+          <w:numId w:val="3"/>
+        </w:numPr>
         <w:spacing w:line="600" w:lineRule="auto"/>
         <w:rPr>
-          <w:sz w:val="32"/>
-          <w:szCs w:val="32"/>
-        </w:rPr>
-      </w:pPr>
-      <w:r>
-        <w:rPr>
-          <w:sz w:val="32"/>
-          <w:szCs w:val="32"/>
+          <w:sz w:val="28"/>
+          <w:szCs w:val="28"/>
+        </w:rPr>
+      </w:pPr>
+      <w:r>
+        <w:rPr>
+          <w:sz w:val="28"/>
+          <w:szCs w:val="28"/>
         </w:rPr>
         <w:t xml:space="preserve">Registration Display Settings Record – </w:t>
       </w:r>
@@ -294,10 +449,26 @@
         <w:r>
           <w:rPr>
             <w:rStyle w:val="Hyperlink"/>
-            <w:sz w:val="32"/>
-            <w:szCs w:val="32"/>
+            <w:sz w:val="28"/>
+            <w:szCs w:val="28"/>
           </w:rPr>
-          <w:t>page 7</w:t>
+          <w:t>pa</w:t>
+        </w:r>
+        <w:r>
+          <w:rPr>
+            <w:rStyle w:val="Hyperlink"/>
+            <w:sz w:val="28"/>
+            <w:szCs w:val="28"/>
+          </w:rPr>
+          <w:t>g</w:t>
+        </w:r>
+        <w:r>
+          <w:rPr>
+            <w:rStyle w:val="Hyperlink"/>
+            <w:sz w:val="28"/>
+            <w:szCs w:val="28"/>
+          </w:rPr>
+          <w:t>e 8</w:t>
         </w:r>
       </w:hyperlink>
     </w:p>
@@ -310,21 +481,24 @@
         </w:numPr>
         <w:spacing w:line="600" w:lineRule="auto"/>
         <w:rPr>
-          <w:sz w:val="32"/>
-          <w:szCs w:val="32"/>
-        </w:rPr>
-      </w:pPr>
-      <w:r>
-        <w:rPr>
-          <w:sz w:val="32"/>
-          <w:szCs w:val="32"/>
+          <w:rStyle w:val="Hyperlink"/>
+          <w:color w:val="auto"/>
+          <w:sz w:val="28"/>
+          <w:szCs w:val="28"/>
+          <w:u w:val="none"/>
+        </w:rPr>
+      </w:pPr>
+      <w:r>
+        <w:rPr>
+          <w:sz w:val="28"/>
+          <w:szCs w:val="28"/>
         </w:rPr>
         <w:t>Registration Result Folder Maker</w:t>
       </w:r>
       <w:r>
         <w:rPr>
-          <w:sz w:val="32"/>
-          <w:szCs w:val="32"/>
+          <w:sz w:val="28"/>
+          <w:szCs w:val="28"/>
         </w:rPr>
         <w:t xml:space="preserve"> – </w:t>
       </w:r>
@@ -332,10 +506,26 @@
         <w:r>
           <w:rPr>
             <w:rStyle w:val="Hyperlink"/>
-            <w:sz w:val="32"/>
-            <w:szCs w:val="32"/>
+            <w:sz w:val="28"/>
+            <w:szCs w:val="28"/>
           </w:rPr>
-          <w:t>page 8</w:t>
+          <w:t>pag</w:t>
+        </w:r>
+        <w:r>
+          <w:rPr>
+            <w:rStyle w:val="Hyperlink"/>
+            <w:sz w:val="28"/>
+            <w:szCs w:val="28"/>
+          </w:rPr>
+          <w:t>e</w:t>
+        </w:r>
+        <w:r>
+          <w:rPr>
+            <w:rStyle w:val="Hyperlink"/>
+            <w:sz w:val="28"/>
+            <w:szCs w:val="28"/>
+          </w:rPr>
+          <w:t xml:space="preserve"> 9</w:t>
         </w:r>
       </w:hyperlink>
     </w:p>
@@ -347,22 +537,74 @@
           <w:numId w:val="3"/>
         </w:numPr>
         <w:spacing w:line="600" w:lineRule="auto"/>
-        <w:rPr>
-          <w:sz w:val="32"/>
-          <w:szCs w:val="32"/>
-        </w:rPr>
-      </w:pPr>
-      <w:r>
-        <w:rPr>
-          <w:sz w:val="32"/>
-          <w:szCs w:val="32"/>
+        <w:ind w:left="648"/>
+        <w:rPr>
+          <w:sz w:val="28"/>
+          <w:szCs w:val="28"/>
+        </w:rPr>
+      </w:pPr>
+      <w:r>
+        <w:rPr>
+          <w:rStyle w:val="Hyperlink"/>
+          <w:color w:val="auto"/>
+          <w:sz w:val="28"/>
+          <w:szCs w:val="28"/>
+          <w:u w:val="none"/>
+        </w:rPr>
+        <w:t xml:space="preserve">Registration Database Folder Maker – </w:t>
+      </w:r>
+      <w:hyperlink w:anchor="add1" w:history="1">
+        <w:r>
+          <w:rPr>
+            <w:rStyle w:val="Hyperlink"/>
+            <w:sz w:val="28"/>
+            <w:szCs w:val="28"/>
+          </w:rPr>
+          <w:t>pag</w:t>
+        </w:r>
+        <w:r>
+          <w:rPr>
+            <w:rStyle w:val="Hyperlink"/>
+            <w:sz w:val="28"/>
+            <w:szCs w:val="28"/>
+          </w:rPr>
+          <w:t>e</w:t>
+        </w:r>
+        <w:r>
+          <w:rPr>
+            <w:rStyle w:val="Hyperlink"/>
+            <w:sz w:val="28"/>
+            <w:szCs w:val="28"/>
+          </w:rPr>
+          <w:t xml:space="preserve"> 9</w:t>
+        </w:r>
+      </w:hyperlink>
+    </w:p>
+    <w:p>
+      <w:pPr>
+        <w:pStyle w:val="ListParagraph"/>
+        <w:numPr>
+          <w:ilvl w:val="0"/>
+          <w:numId w:val="3"/>
+        </w:numPr>
+        <w:spacing w:line="600" w:lineRule="auto"/>
+        <w:ind w:left="648"/>
+        <w:rPr>
+          <w:sz w:val="28"/>
+          <w:szCs w:val="28"/>
+        </w:rPr>
+      </w:pPr>
+      <w:r>
+        <w:rPr>
+          <w:sz w:val="28"/>
+          <w:szCs w:val="28"/>
         </w:rPr>
         <w:t>Temporary Curation Folder Maker</w:t>
       </w:r>
       <w:r>
         <w:rPr>
-          <w:sz w:val="32"/>
-          <w:szCs w:val="32"/>
+          <w:sz w:val="28"/>
+          <w:szCs w:val="28"/>
         </w:rPr>
         <w:t xml:space="preserve"> – </w:t>
       </w:r>
@@ -370,167 +612,177 @@
         <w:r>
           <w:rPr>
             <w:rStyle w:val="Hyperlink"/>
-            <w:sz w:val="32"/>
-            <w:szCs w:val="32"/>
+            <w:sz w:val="28"/>
+            <w:szCs w:val="28"/>
+          </w:rPr>
+          <w:t>pag</w:t>
+        </w:r>
+        <w:r>
+          <w:rPr>
+            <w:rStyle w:val="Hyperlink"/>
+            <w:sz w:val="28"/>
+            <w:szCs w:val="28"/>
+          </w:rPr>
+          <w:t>e</w:t>
+        </w:r>
+        <w:r>
+          <w:rPr>
+            <w:rStyle w:val="Hyperlink"/>
+            <w:sz w:val="28"/>
+            <w:szCs w:val="28"/>
+          </w:rPr>
+          <w:t xml:space="preserve"> 10</w:t>
+        </w:r>
+      </w:hyperlink>
+    </w:p>
+    <w:p>
+      <w:pPr>
+        <w:pStyle w:val="ListParagraph"/>
+        <w:numPr>
+          <w:ilvl w:val="0"/>
+          <w:numId w:val="3"/>
+        </w:numPr>
+        <w:spacing w:line="600" w:lineRule="auto"/>
+        <w:ind w:left="648"/>
+        <w:rPr>
+          <w:sz w:val="28"/>
+          <w:szCs w:val="28"/>
+        </w:rPr>
+      </w:pPr>
+      <w:r>
+        <w:rPr>
+          <w:sz w:val="28"/>
+          <w:szCs w:val="28"/>
+        </w:rPr>
+        <w:t xml:space="preserve"> </w:t>
+      </w:r>
+      <w:r>
+        <w:rPr>
+          <w:sz w:val="28"/>
+          <w:szCs w:val="28"/>
+        </w:rPr>
+        <w:t>Curation Helper</w:t>
+      </w:r>
+      <w:r>
+        <w:rPr>
+          <w:sz w:val="28"/>
+          <w:szCs w:val="28"/>
+        </w:rPr>
+        <w:t xml:space="preserve"> – </w:t>
+      </w:r>
+      <w:hyperlink w:anchor="ten" w:history="1">
+        <w:r>
+          <w:rPr>
+            <w:rStyle w:val="Hyperlink"/>
+            <w:sz w:val="28"/>
+            <w:szCs w:val="28"/>
+          </w:rPr>
+          <w:t>p</w:t>
+        </w:r>
+        <w:r>
+          <w:rPr>
+            <w:rStyle w:val="Hyperlink"/>
+            <w:sz w:val="28"/>
+            <w:szCs w:val="28"/>
+          </w:rPr>
+          <w:t>a</w:t>
+        </w:r>
+        <w:r>
+          <w:rPr>
+            <w:rStyle w:val="Hyperlink"/>
+            <w:sz w:val="28"/>
+            <w:szCs w:val="28"/>
+          </w:rPr>
+          <w:t>ge</w:t>
+        </w:r>
+        <w:r>
+          <w:rPr>
+            <w:rStyle w:val="Hyperlink"/>
+            <w:sz w:val="28"/>
+            <w:szCs w:val="28"/>
+          </w:rPr>
+          <w:t xml:space="preserve"> </w:t>
+        </w:r>
+        <w:r>
+          <w:rPr>
+            <w:rStyle w:val="Hyperlink"/>
+            <w:sz w:val="28"/>
+            <w:szCs w:val="28"/>
+          </w:rPr>
+          <w:t>11</w:t>
+        </w:r>
+      </w:hyperlink>
+    </w:p>
+    <w:p>
+      <w:pPr>
+        <w:pStyle w:val="ListParagraph"/>
+        <w:numPr>
+          <w:ilvl w:val="0"/>
+          <w:numId w:val="3"/>
+        </w:numPr>
+        <w:spacing w:before="120" w:line="600" w:lineRule="auto"/>
+        <w:ind w:left="648"/>
+        <w:rPr>
+          <w:sz w:val="28"/>
+          <w:szCs w:val="28"/>
+        </w:rPr>
+      </w:pPr>
+      <w:r>
+        <w:rPr>
+          <w:sz w:val="28"/>
+          <w:szCs w:val="28"/>
+        </w:rPr>
+        <w:t xml:space="preserve"> </w:t>
+      </w:r>
+      <w:r>
+        <w:rPr>
+          <w:sz w:val="28"/>
+          <w:szCs w:val="28"/>
+        </w:rPr>
+        <w:t>Database Sample and Neuron Entry</w:t>
+      </w:r>
+      <w:r>
+        <w:rPr>
+          <w:sz w:val="28"/>
+          <w:szCs w:val="28"/>
+        </w:rPr>
+        <w:t xml:space="preserve"> – </w:t>
+      </w:r>
+      <w:hyperlink w:anchor="eleven" w:history="1">
+        <w:r>
+          <w:rPr>
+            <w:rStyle w:val="Hyperlink"/>
+            <w:sz w:val="28"/>
+            <w:szCs w:val="28"/>
           </w:rPr>
           <w:t xml:space="preserve">page </w:t>
         </w:r>
         <w:r>
           <w:rPr>
             <w:rStyle w:val="Hyperlink"/>
-            <w:sz w:val="32"/>
-            <w:szCs w:val="32"/>
+            <w:sz w:val="28"/>
+            <w:szCs w:val="28"/>
           </w:rPr>
-          <w:t>9</w:t>
+          <w:t>1</w:t>
         </w:r>
-      </w:hyperlink>
-    </w:p>
-    <w:p>
-      <w:pPr>
-        <w:pStyle w:val="ListParagraph"/>
-        <w:numPr>
-          <w:ilvl w:val="0"/>
-          <w:numId w:val="3"/>
-        </w:numPr>
-        <w:spacing w:line="600" w:lineRule="auto"/>
-        <w:ind w:left="648"/>
-        <w:rPr>
-          <w:sz w:val="32"/>
-          <w:szCs w:val="32"/>
-        </w:rPr>
-      </w:pPr>
-      <w:r>
-        <w:rPr>
-          <w:sz w:val="32"/>
-          <w:szCs w:val="32"/>
-        </w:rPr>
-        <w:t xml:space="preserve"> </w:t>
-      </w:r>
-      <w:r>
-        <w:rPr>
-          <w:sz w:val="32"/>
-          <w:szCs w:val="32"/>
-        </w:rPr>
-        <w:t>Curation Helper</w:t>
-      </w:r>
-      <w:r>
-        <w:rPr>
-          <w:sz w:val="32"/>
-          <w:szCs w:val="32"/>
-        </w:rPr>
-        <w:t xml:space="preserve"> – </w:t>
-      </w:r>
-      <w:hyperlink w:anchor="ten" w:history="1">
         <w:r>
           <w:rPr>
             <w:rStyle w:val="Hyperlink"/>
-            <w:sz w:val="32"/>
-            <w:szCs w:val="32"/>
+            <w:sz w:val="28"/>
+            <w:szCs w:val="28"/>
           </w:rPr>
-          <w:t>page 10</w:t>
+          <w:t>6</w:t>
         </w:r>
       </w:hyperlink>
     </w:p>
     <w:p>
       <w:pPr>
         <w:pStyle w:val="ListParagraph"/>
-        <w:numPr>
-          <w:ilvl w:val="0"/>
-          <w:numId w:val="3"/>
-        </w:numPr>
         <w:spacing w:before="120" w:line="600" w:lineRule="auto"/>
         <w:ind w:left="648"/>
         <w:rPr>
-          <w:sz w:val="32"/>
-          <w:szCs w:val="32"/>
-        </w:rPr>
-      </w:pPr>
-      <w:r>
-        <w:rPr>
-          <w:sz w:val="32"/>
-          <w:szCs w:val="32"/>
-        </w:rPr>
-        <w:t xml:space="preserve"> </w:t>
-      </w:r>
-      <w:r>
-        <w:rPr>
-          <w:sz w:val="32"/>
-          <w:szCs w:val="32"/>
-        </w:rPr>
-        <w:t>Database Sample and Neuron Entry</w:t>
-      </w:r>
-      <w:r>
-        <w:rPr>
-          <w:sz w:val="32"/>
-          <w:szCs w:val="32"/>
-        </w:rPr>
-        <w:t xml:space="preserve"> – </w:t>
-      </w:r>
-      <w:hyperlink w:anchor="eleven" w:history="1">
-        <w:r>
-          <w:rPr>
-            <w:rStyle w:val="Hyperlink"/>
-            <w:sz w:val="32"/>
-            <w:szCs w:val="32"/>
-          </w:rPr>
-          <w:t>page 15</w:t>
-        </w:r>
-      </w:hyperlink>
-    </w:p>
-    <w:p>
-      <w:pPr>
-        <w:pStyle w:val="ListParagraph"/>
-        <w:numPr>
-          <w:ilvl w:val="0"/>
-          <w:numId w:val="3"/>
-        </w:numPr>
-        <w:spacing w:before="120" w:line="600" w:lineRule="auto"/>
-        <w:ind w:left="648"/>
-        <w:rPr>
-          <w:sz w:val="32"/>
-          <w:szCs w:val="32"/>
-        </w:rPr>
-      </w:pPr>
-      <w:r>
-        <w:rPr>
-          <w:sz w:val="32"/>
-          <w:szCs w:val="32"/>
-        </w:rPr>
-        <w:t xml:space="preserve"> </w:t>
-      </w:r>
-      <w:r>
-        <w:rPr>
-          <w:sz w:val="32"/>
-          <w:szCs w:val="32"/>
-        </w:rPr>
-        <w:t>Unfinished Neuron Mover</w:t>
-      </w:r>
-      <w:r>
-        <w:rPr>
-          <w:sz w:val="32"/>
-          <w:szCs w:val="32"/>
-        </w:rPr>
-        <w:t xml:space="preserve"> – </w:t>
-      </w:r>
-      <w:hyperlink w:anchor="twelve" w:history="1">
-        <w:r>
-          <w:rPr>
-            <w:rStyle w:val="Hyperlink"/>
-            <w:sz w:val="32"/>
-            <w:szCs w:val="32"/>
-          </w:rPr>
-          <w:t>page 16</w:t>
-        </w:r>
-      </w:hyperlink>
-    </w:p>
-    <w:p>
-      <w:pPr>
-        <w:pStyle w:val="ListParagraph"/>
-        <w:spacing w:before="120" w:line="600" w:lineRule="auto"/>
-        <w:ind w:left="648"/>
-        <w:rPr>
-          <w:sz w:val="32"/>
-          <w:szCs w:val="32"/>
+          <w:sz w:val="28"/>
+          <w:szCs w:val="28"/>
         </w:rPr>
       </w:pPr>
     </w:p>
@@ -624,8 +876,6 @@
       <w:r>
         <w:t xml:space="preserve"> and scroll all the way down to select the Windows installer (64bit) for Python 3.8.10</w:t>
       </w:r>
-      <w:bookmarkStart w:id="2" w:name="_GoBack"/>
-      <w:bookmarkEnd w:id="2"/>
     </w:p>
     <w:p>
       <w:pPr>
@@ -801,13 +1051,27 @@
           <w:b/>
           <w:noProof/>
         </w:rPr>
-        <w:t xml:space="preserve">same folder that you installed MATLAB, if you used the default install path this should be </w:t>
+        <w:t>same folder that you installed MATLAB, if you used the default install path</w:t>
       </w:r>
       <w:r>
         <w:rPr>
           <w:b/>
           <w:noProof/>
         </w:rPr>
+        <w:t xml:space="preserve"> for MATLAB,</w:t>
+      </w:r>
+      <w:r>
+        <w:rPr>
+          <w:b/>
+          <w:noProof/>
+        </w:rPr>
+        <w:t xml:space="preserve"> this should be </w:t>
+      </w:r>
+      <w:r>
+        <w:rPr>
+          <w:b/>
+          <w:noProof/>
+        </w:rPr>
         <w:t>C:\Program Files</w:t>
       </w:r>
     </w:p>
@@ -902,7 +1166,13 @@
         <w:rPr>
           <w:noProof/>
         </w:rPr>
-        <w:t xml:space="preserve">Note: if you want to install dependencies for the installation of the app that is on dm11, you will have to run the bat and </w:t>
+        <w:t>Optional</w:t>
+      </w:r>
+      <w:r>
+        <w:rPr>
+          <w:noProof/>
+        </w:rPr>
+        <w:t xml:space="preserve">: if you want to install dependencies for the installation of the app that is on dm11, you will have to run the bat and </w:t>
       </w:r>
       <w:hyperlink r:id="rId10" w:history="1">
         <w:r>
@@ -965,8 +1235,8 @@
           <w:szCs w:val="32"/>
         </w:rPr>
       </w:pPr>
-      <w:bookmarkStart w:id="3" w:name="three"/>
-      <w:bookmarkEnd w:id="3"/>
+      <w:bookmarkStart w:id="2" w:name="three"/>
+      <w:bookmarkEnd w:id="2"/>
       <w:r>
         <w:rPr>
           <w:sz w:val="32"/>
@@ -1075,54 +1345,26 @@
         </w:rPr>
       </w:pPr>
       <w:r>
-        <w:t>Chrome 91 is the latest version of</w:t>
-      </w:r>
-      <w:r>
-        <w:t xml:space="preserve"> chrome at the time of writing. </w:t>
-      </w:r>
-      <w:r>
-        <w:t>If you have a newer version</w:t>
-      </w:r>
-      <w:r>
-        <w:t>, you will get a warning in the command window behind the app window</w:t>
-      </w:r>
-      <w:r>
-        <w:t>.</w:t>
-      </w:r>
-    </w:p>
-    <w:p>
-      <w:pPr>
-        <w:pStyle w:val="ListParagraph"/>
-        <w:numPr>
-          <w:ilvl w:val="1"/>
-          <w:numId w:val="2"/>
-        </w:numPr>
-        <w:rPr>
-          <w:sz w:val="32"/>
-          <w:szCs w:val="32"/>
-        </w:rPr>
-      </w:pPr>
-      <w:r>
         <w:rPr>
           <w:noProof/>
         </w:rPr>
         <w:drawing>
-          <wp:anchor distT="0" distB="0" distL="114300" distR="114300" simplePos="0" relativeHeight="251688960" behindDoc="1" locked="0" layoutInCell="1" allowOverlap="1" wp14:anchorId="24B683AB" wp14:editId="08E5FA7C">
+          <wp:anchor distT="0" distB="0" distL="114300" distR="114300" simplePos="0" relativeHeight="251688960" behindDoc="1" locked="0" layoutInCell="1" allowOverlap="1" wp14:anchorId="2E940E8F" wp14:editId="00FF4D62">
             <wp:simplePos x="0" y="0"/>
             <wp:positionH relativeFrom="margin">
-              <wp:posOffset>212564</wp:posOffset>
+              <wp:align>center</wp:align>
             </wp:positionH>
             <wp:positionV relativeFrom="paragraph">
-              <wp:posOffset>175260</wp:posOffset>
+              <wp:posOffset>374386</wp:posOffset>
             </wp:positionV>
-            <wp:extent cx="5943600" cy="2051685"/>
-            <wp:effectExtent l="0" t="0" r="0" b="5715"/>
+            <wp:extent cx="7138670" cy="2463800"/>
+            <wp:effectExtent l="0" t="0" r="5080" b="0"/>
             <wp:wrapTight wrapText="bothSides">
               <wp:wrapPolygon edited="0">
                 <wp:start x="0" y="0"/>
-                <wp:lineTo x="0" y="21460"/>
-                <wp:lineTo x="21531" y="21460"/>
-                <wp:lineTo x="21531" y="0"/>
+                <wp:lineTo x="0" y="21377"/>
+                <wp:lineTo x="21558" y="21377"/>
+                <wp:lineTo x="21558" y="0"/>
                 <wp:lineTo x="0" y="0"/>
               </wp:wrapPolygon>
             </wp:wrapTight>
@@ -1152,7 +1394,7 @@
                   <pic:spPr>
                     <a:xfrm>
                       <a:off x="0" y="0"/>
-                      <a:ext cx="5943600" cy="2051685"/>
+                      <a:ext cx="7138670" cy="2463800"/>
                     </a:xfrm>
                     <a:prstGeom prst="rect">
                       <a:avLst/>
@@ -1170,23 +1412,414 @@
           </wp:anchor>
         </w:drawing>
       </w:r>
+      <w:r>
+        <w:rPr>
+          <w:noProof/>
+        </w:rPr>
+        <mc:AlternateContent>
+          <mc:Choice Requires="wps">
+            <w:drawing>
+              <wp:anchor distT="0" distB="0" distL="114300" distR="114300" simplePos="0" relativeHeight="251697152" behindDoc="0" locked="0" layoutInCell="1" allowOverlap="1" wp14:anchorId="6CD1A574" wp14:editId="41C55524">
+                <wp:simplePos x="0" y="0"/>
+                <wp:positionH relativeFrom="column">
+                  <wp:posOffset>-571500</wp:posOffset>
+                </wp:positionH>
+                <wp:positionV relativeFrom="paragraph">
+                  <wp:posOffset>2105025</wp:posOffset>
+                </wp:positionV>
+                <wp:extent cx="3581400" cy="9525"/>
+                <wp:effectExtent l="0" t="0" r="19050" b="28575"/>
+                <wp:wrapNone/>
+                <wp:docPr id="19" name="Straight Connector 19"/>
+                <wp:cNvGraphicFramePr/>
+                <a:graphic xmlns:a="http://schemas.openxmlformats.org/drawingml/2006/main">
+                  <a:graphicData uri="http://schemas.microsoft.com/office/word/2010/wordprocessingShape">
+                    <wps:wsp>
+                      <wps:cNvCnPr/>
+                      <wps:spPr>
+                        <a:xfrm>
+                          <a:off x="0" y="0"/>
+                          <a:ext cx="3581400" cy="9525"/>
+                        </a:xfrm>
+                        <a:prstGeom prst="line">
+                          <a:avLst/>
+                        </a:prstGeom>
+                        <a:ln>
+                          <a:solidFill>
+                            <a:srgbClr val="FF0000"/>
+                          </a:solidFill>
+                        </a:ln>
+                      </wps:spPr>
+                      <wps:style>
+                        <a:lnRef idx="1">
+                          <a:schemeClr val="accent1"/>
+                        </a:lnRef>
+                        <a:fillRef idx="0">
+                          <a:schemeClr val="accent1"/>
+                        </a:fillRef>
+                        <a:effectRef idx="0">
+                          <a:schemeClr val="accent1"/>
+                        </a:effectRef>
+                        <a:fontRef idx="minor">
+                          <a:schemeClr val="tx1"/>
+                        </a:fontRef>
+                      </wps:style>
+                      <wps:bodyPr/>
+                    </wps:wsp>
+                  </a:graphicData>
+                </a:graphic>
+                <wp14:sizeRelH relativeFrom="margin">
+                  <wp14:pctWidth>0</wp14:pctWidth>
+                </wp14:sizeRelH>
+                <wp14:sizeRelV relativeFrom="margin">
+                  <wp14:pctHeight>0</wp14:pctHeight>
+                </wp14:sizeRelV>
+              </wp:anchor>
+            </w:drawing>
+          </mc:Choice>
+          <mc:Fallback>
+            <w:pict>
+              <v:line w14:anchorId="77322FBA" id="Straight Connector 19" o:spid="_x0000_s1026" style="position:absolute;z-index:251697152;visibility:visible;mso-wrap-style:square;mso-width-percent:0;mso-height-percent:0;mso-wrap-distance-left:9pt;mso-wrap-distance-top:0;mso-wrap-distance-right:9pt;mso-wrap-distance-bottom:0;mso-position-horizontal:absolute;mso-position-horizontal-relative:text;mso-position-vertical:absolute;mso-position-vertical-relative:text;mso-width-percent:0;mso-height-percent:0;mso-width-relative:margin;mso-height-relative:margin" from="-45pt,165.75pt" to="237pt,166.5pt" o:gfxdata="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" strokecolor="red" strokeweight=".5pt">
+                <v:stroke joinstyle="miter"/>
+              </v:line>
+            </w:pict>
+          </mc:Fallback>
+        </mc:AlternateContent>
+      </w:r>
+      <w:r>
+        <w:rPr>
+          <w:noProof/>
+        </w:rPr>
+        <mc:AlternateContent>
+          <mc:Choice Requires="wps">
+            <w:drawing>
+              <wp:anchor distT="0" distB="0" distL="114300" distR="114300" simplePos="0" relativeHeight="251698176" behindDoc="0" locked="0" layoutInCell="1" allowOverlap="1" wp14:anchorId="4A60259D" wp14:editId="658FC236">
+                <wp:simplePos x="0" y="0"/>
+                <wp:positionH relativeFrom="column">
+                  <wp:posOffset>-590550</wp:posOffset>
+                </wp:positionH>
+                <wp:positionV relativeFrom="paragraph">
+                  <wp:posOffset>2238375</wp:posOffset>
+                </wp:positionV>
+                <wp:extent cx="5743575" cy="0"/>
+                <wp:effectExtent l="0" t="0" r="28575" b="19050"/>
+                <wp:wrapNone/>
+                <wp:docPr id="21" name="Straight Connector 21"/>
+                <wp:cNvGraphicFramePr/>
+                <a:graphic xmlns:a="http://schemas.openxmlformats.org/drawingml/2006/main">
+                  <a:graphicData uri="http://schemas.microsoft.com/office/word/2010/wordprocessingShape">
+                    <wps:wsp>
+                      <wps:cNvCnPr/>
+                      <wps:spPr>
+                        <a:xfrm>
+                          <a:off x="0" y="0"/>
+                          <a:ext cx="5743575" cy="0"/>
+                        </a:xfrm>
+                        <a:prstGeom prst="line">
+                          <a:avLst/>
+                        </a:prstGeom>
+                        <a:ln>
+                          <a:solidFill>
+                            <a:srgbClr val="FF0000"/>
+                          </a:solidFill>
+                        </a:ln>
+                      </wps:spPr>
+                      <wps:style>
+                        <a:lnRef idx="1">
+                          <a:schemeClr val="accent1"/>
+                        </a:lnRef>
+                        <a:fillRef idx="0">
+                          <a:schemeClr val="accent1"/>
+                        </a:fillRef>
+                        <a:effectRef idx="0">
+                          <a:schemeClr val="accent1"/>
+                        </a:effectRef>
+                        <a:fontRef idx="minor">
+                          <a:schemeClr val="tx1"/>
+                        </a:fontRef>
+                      </wps:style>
+                      <wps:bodyPr/>
+                    </wps:wsp>
+                  </a:graphicData>
+                </a:graphic>
+              </wp:anchor>
+            </w:drawing>
+          </mc:Choice>
+          <mc:Fallback>
+            <w:pict>
+              <v:line w14:anchorId="089F422C" id="Straight Connector 21" o:spid="_x0000_s1026" style="position:absolute;z-index:251698176;visibility:visible;mso-wrap-style:square;mso-wrap-distance-left:9pt;mso-wrap-distance-top:0;mso-wrap-distance-right:9pt;mso-wrap-distance-bottom:0;mso-position-horizontal:absolute;mso-position-horizontal-relative:text;mso-position-vertical:absolute;mso-position-vertical-relative:text" from="-46.5pt,176.25pt" to="405.75pt,176.25pt" o:gfxdata="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" strokecolor="red" strokeweight=".5pt">
+                <v:stroke joinstyle="miter"/>
+              </v:line>
+            </w:pict>
+          </mc:Fallback>
+        </mc:AlternateContent>
+      </w:r>
+      <w:r>
+        <w:rPr>
+          <w:noProof/>
+        </w:rPr>
+        <mc:AlternateContent>
+          <mc:Choice Requires="wps">
+            <w:drawing>
+              <wp:anchor distT="0" distB="0" distL="114300" distR="114300" simplePos="0" relativeHeight="251699200" behindDoc="0" locked="0" layoutInCell="1" allowOverlap="1" wp14:anchorId="571A8B13" wp14:editId="3056429A">
+                <wp:simplePos x="0" y="0"/>
+                <wp:positionH relativeFrom="column">
+                  <wp:posOffset>-581025</wp:posOffset>
+                </wp:positionH>
+                <wp:positionV relativeFrom="paragraph">
+                  <wp:posOffset>2343150</wp:posOffset>
+                </wp:positionV>
+                <wp:extent cx="5686425" cy="28575"/>
+                <wp:effectExtent l="0" t="0" r="28575" b="28575"/>
+                <wp:wrapNone/>
+                <wp:docPr id="22" name="Straight Connector 22"/>
+                <wp:cNvGraphicFramePr/>
+                <a:graphic xmlns:a="http://schemas.openxmlformats.org/drawingml/2006/main">
+                  <a:graphicData uri="http://schemas.microsoft.com/office/word/2010/wordprocessingShape">
+                    <wps:wsp>
+                      <wps:cNvCnPr/>
+                      <wps:spPr>
+                        <a:xfrm>
+                          <a:off x="0" y="0"/>
+                          <a:ext cx="5686425" cy="28575"/>
+                        </a:xfrm>
+                        <a:prstGeom prst="line">
+                          <a:avLst/>
+                        </a:prstGeom>
+                        <a:ln>
+                          <a:solidFill>
+                            <a:srgbClr val="FF0000"/>
+                          </a:solidFill>
+                        </a:ln>
+                      </wps:spPr>
+                      <wps:style>
+                        <a:lnRef idx="1">
+                          <a:schemeClr val="accent1"/>
+                        </a:lnRef>
+                        <a:fillRef idx="0">
+                          <a:schemeClr val="accent1"/>
+                        </a:fillRef>
+                        <a:effectRef idx="0">
+                          <a:schemeClr val="accent1"/>
+                        </a:effectRef>
+                        <a:fontRef idx="minor">
+                          <a:schemeClr val="tx1"/>
+                        </a:fontRef>
+                      </wps:style>
+                      <wps:bodyPr/>
+                    </wps:wsp>
+                  </a:graphicData>
+                </a:graphic>
+              </wp:anchor>
+            </w:drawing>
+          </mc:Choice>
+          <mc:Fallback>
+            <w:pict>
+              <v:line w14:anchorId="11C02006" id="Straight Connector 22" o:spid="_x0000_s1026" style="position:absolute;z-index:251699200;visibility:visible;mso-wrap-style:square;mso-wrap-distance-left:9pt;mso-wrap-distance-top:0;mso-wrap-distance-right:9pt;mso-wrap-distance-bottom:0;mso-position-horizontal:absolute;mso-position-horizontal-relative:text;mso-position-vertical:absolute;mso-position-vertical-relative:text" from="-45.75pt,184.5pt" to="402pt,186.75pt" o:gfxdata="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" strokecolor="red" strokeweight=".5pt">
+                <v:stroke joinstyle="miter"/>
+              </v:line>
+            </w:pict>
+          </mc:Fallback>
+        </mc:AlternateContent>
+      </w:r>
+      <w:r>
+        <w:rPr>
+          <w:noProof/>
+        </w:rPr>
+        <mc:AlternateContent>
+          <mc:Choice Requires="wps">
+            <w:drawing>
+              <wp:anchor distT="0" distB="0" distL="114300" distR="114300" simplePos="0" relativeHeight="251696128" behindDoc="0" locked="0" layoutInCell="1" allowOverlap="1" wp14:anchorId="7845DA98" wp14:editId="2ADFF274">
+                <wp:simplePos x="0" y="0"/>
+                <wp:positionH relativeFrom="column">
+                  <wp:posOffset>-590550</wp:posOffset>
+                </wp:positionH>
+                <wp:positionV relativeFrom="paragraph">
+                  <wp:posOffset>1990725</wp:posOffset>
+                </wp:positionV>
+                <wp:extent cx="2676525" cy="19050"/>
+                <wp:effectExtent l="0" t="0" r="28575" b="19050"/>
+                <wp:wrapNone/>
+                <wp:docPr id="8" name="Straight Connector 8"/>
+                <wp:cNvGraphicFramePr/>
+                <a:graphic xmlns:a="http://schemas.openxmlformats.org/drawingml/2006/main">
+                  <a:graphicData uri="http://schemas.microsoft.com/office/word/2010/wordprocessingShape">
+                    <wps:wsp>
+                      <wps:cNvCnPr/>
+                      <wps:spPr>
+                        <a:xfrm>
+                          <a:off x="0" y="0"/>
+                          <a:ext cx="2676525" cy="19050"/>
+                        </a:xfrm>
+                        <a:prstGeom prst="line">
+                          <a:avLst/>
+                        </a:prstGeom>
+                        <a:ln>
+                          <a:solidFill>
+                            <a:srgbClr val="FF0000"/>
+                          </a:solidFill>
+                        </a:ln>
+                      </wps:spPr>
+                      <wps:style>
+                        <a:lnRef idx="1">
+                          <a:schemeClr val="accent1"/>
+                        </a:lnRef>
+                        <a:fillRef idx="0">
+                          <a:schemeClr val="accent1"/>
+                        </a:fillRef>
+                        <a:effectRef idx="0">
+                          <a:schemeClr val="accent1"/>
+                        </a:effectRef>
+                        <a:fontRef idx="minor">
+                          <a:schemeClr val="tx1"/>
+                        </a:fontRef>
+                      </wps:style>
+                      <wps:bodyPr/>
+                    </wps:wsp>
+                  </a:graphicData>
+                </a:graphic>
+              </wp:anchor>
+            </w:drawing>
+          </mc:Choice>
+          <mc:Fallback>
+            <w:pict>
+              <v:line w14:anchorId="79B5336A" id="Straight Connector 8" o:spid="_x0000_s1026" style="position:absolute;z-index:251696128;visibility:visible;mso-wrap-style:square;mso-wrap-distance-left:9pt;mso-wrap-distance-top:0;mso-wrap-distance-right:9pt;mso-wrap-distance-bottom:0;mso-position-horizontal:absolute;mso-position-horizontal-relative:text;mso-position-vertical:absolute;mso-position-vertical-relative:text" from="-46.5pt,156.75pt" to="164.25pt,158.25pt" o:gfxdata="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" strokecolor="red" strokeweight=".5pt">
+                <v:stroke joinstyle="miter"/>
+              </v:line>
+            </w:pict>
+          </mc:Fallback>
+        </mc:AlternateContent>
+      </w:r>
+      <w:r>
+        <w:rPr>
+          <w:noProof/>
+        </w:rPr>
+        <mc:AlternateContent>
+          <mc:Choice Requires="wps">
+            <w:drawing>
+              <wp:anchor distT="0" distB="0" distL="114300" distR="114300" simplePos="0" relativeHeight="251695104" behindDoc="0" locked="0" layoutInCell="1" allowOverlap="1" wp14:anchorId="6C652215" wp14:editId="7ED96694">
+                <wp:simplePos x="0" y="0"/>
+                <wp:positionH relativeFrom="column">
+                  <wp:posOffset>-600075</wp:posOffset>
+                </wp:positionH>
+                <wp:positionV relativeFrom="paragraph">
+                  <wp:posOffset>1875790</wp:posOffset>
+                </wp:positionV>
+                <wp:extent cx="6972300" cy="9525"/>
+                <wp:effectExtent l="0" t="0" r="19050" b="28575"/>
+                <wp:wrapNone/>
+                <wp:docPr id="7" name="Straight Connector 7"/>
+                <wp:cNvGraphicFramePr/>
+                <a:graphic xmlns:a="http://schemas.openxmlformats.org/drawingml/2006/main">
+                  <a:graphicData uri="http://schemas.microsoft.com/office/word/2010/wordprocessingShape">
+                    <wps:wsp>
+                      <wps:cNvCnPr/>
+                      <wps:spPr>
+                        <a:xfrm>
+                          <a:off x="0" y="0"/>
+                          <a:ext cx="6972300" cy="9525"/>
+                        </a:xfrm>
+                        <a:prstGeom prst="line">
+                          <a:avLst/>
+                        </a:prstGeom>
+                        <a:ln>
+                          <a:solidFill>
+                            <a:srgbClr val="FF0000"/>
+                          </a:solidFill>
+                        </a:ln>
+                      </wps:spPr>
+                      <wps:style>
+                        <a:lnRef idx="1">
+                          <a:schemeClr val="accent1"/>
+                        </a:lnRef>
+                        <a:fillRef idx="0">
+                          <a:schemeClr val="accent1"/>
+                        </a:fillRef>
+                        <a:effectRef idx="0">
+                          <a:schemeClr val="accent1"/>
+                        </a:effectRef>
+                        <a:fontRef idx="minor">
+                          <a:schemeClr val="tx1"/>
+                        </a:fontRef>
+                      </wps:style>
+                      <wps:bodyPr/>
+                    </wps:wsp>
+                  </a:graphicData>
+                </a:graphic>
+                <wp14:sizeRelH relativeFrom="margin">
+                  <wp14:pctWidth>0</wp14:pctWidth>
+                </wp14:sizeRelH>
+                <wp14:sizeRelV relativeFrom="margin">
+                  <wp14:pctHeight>0</wp14:pctHeight>
+                </wp14:sizeRelV>
+              </wp:anchor>
+            </w:drawing>
+          </mc:Choice>
+          <mc:Fallback>
+            <w:pict>
+              <v:line w14:anchorId="3C10E762" id="Straight Connector 7" o:spid="_x0000_s1026" style="position:absolute;z-index:251695104;visibility:visible;mso-wrap-style:square;mso-width-percent:0;mso-height-percent:0;mso-wrap-distance-left:9pt;mso-wrap-distance-top:0;mso-wrap-distance-right:9pt;mso-wrap-distance-bottom:0;mso-position-horizontal:absolute;mso-position-horizontal-relative:text;mso-position-vertical:absolute;mso-position-vertical-relative:text;mso-width-percent:0;mso-height-percent:0;mso-width-relative:margin;mso-height-relative:margin" from="-47.25pt,147.7pt" to="501.75pt,148.45pt" o:gfxdata="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" strokecolor="red" strokeweight=".5pt">
+                <v:stroke joinstyle="miter"/>
+              </v:line>
+            </w:pict>
+          </mc:Fallback>
+        </mc:AlternateContent>
+      </w:r>
+      <w:r>
+        <w:t>Chrome 91 is the latest version of</w:t>
+      </w:r>
+      <w:r>
+        <w:t xml:space="preserve"> chrome at the time of writing. </w:t>
+      </w:r>
+      <w:r>
+        <w:t>If you have a newer version</w:t>
+      </w:r>
+      <w:r>
+        <w:t>, you will get a warning in the command window behind the app window</w:t>
+      </w:r>
+      <w:r>
+        <w:t>:</w:t>
+      </w:r>
+    </w:p>
+    <w:p>
+      <w:pPr>
+        <w:pStyle w:val="ListParagraph"/>
+        <w:numPr>
+          <w:ilvl w:val="1"/>
+          <w:numId w:val="2"/>
+        </w:numPr>
+        <w:spacing w:line="480" w:lineRule="auto"/>
+        <w:rPr>
+          <w:sz w:val="32"/>
+          <w:szCs w:val="32"/>
+        </w:rPr>
+      </w:pPr>
       <w:hyperlink r:id="rId14" w:history="1">
         <w:r>
           <w:rPr>
             <w:rStyle w:val="Hyperlink"/>
           </w:rPr>
-          <w:t>Download the latest Chromedriver</w:t>
+          <w:t xml:space="preserve">Download the latest </w:t>
         </w:r>
+        <w:proofErr w:type="spellStart"/>
+        <w:r>
+          <w:rPr>
+            <w:rStyle w:val="Hyperlink"/>
+          </w:rPr>
+          <w:t>Chromedriver</w:t>
+        </w:r>
+        <w:proofErr w:type="spellEnd"/>
       </w:hyperlink>
       <w:r>
-        <w:t xml:space="preserve"> and unpack it to the Chromedriver directory</w:t>
-      </w:r>
-    </w:p>
-    <w:p>
-      <w:pPr>
-        <w:pStyle w:val="ListParagraph"/>
-        <w:ind w:left="1440"/>
-      </w:pPr>
+        <w:t xml:space="preserve"> and unpack it to the </w:t>
+      </w:r>
+      <w:proofErr w:type="spellStart"/>
+      <w:r>
+        <w:t>Chromedriver</w:t>
+      </w:r>
+      <w:proofErr w:type="spellEnd"/>
+      <w:r>
+        <w:t xml:space="preserve"> directory</w:t>
+      </w:r>
     </w:p>
     <w:p>
       <w:pPr>
@@ -1200,31 +1833,29 @@
           <w:szCs w:val="32"/>
         </w:rPr>
       </w:pPr>
-      <w:bookmarkStart w:id="4" w:name="four"/>
-      <w:bookmarkEnd w:id="4"/>
-      <w:r>
-        <w:rPr>
-          <w:noProof/>
-          <w:sz w:val="32"/>
-          <w:szCs w:val="32"/>
+      <w:bookmarkStart w:id="3" w:name="four"/>
+      <w:bookmarkEnd w:id="3"/>
+      <w:r>
+        <w:rPr>
+          <w:noProof/>
         </w:rPr>
         <w:drawing>
-          <wp:anchor distT="0" distB="0" distL="114300" distR="114300" simplePos="0" relativeHeight="251659264" behindDoc="1" locked="0" layoutInCell="1" allowOverlap="1" wp14:anchorId="6D77E822" wp14:editId="2C115398">
+          <wp:anchor distT="0" distB="0" distL="114300" distR="114300" simplePos="0" relativeHeight="251692032" behindDoc="1" locked="0" layoutInCell="1" allowOverlap="1" wp14:anchorId="6A3EA940" wp14:editId="00EFEA66">
             <wp:simplePos x="0" y="0"/>
             <wp:positionH relativeFrom="margin">
-              <wp:align>center</wp:align>
+              <wp:align>right</wp:align>
             </wp:positionH>
             <wp:positionV relativeFrom="paragraph">
-              <wp:posOffset>282218</wp:posOffset>
+              <wp:posOffset>259994</wp:posOffset>
             </wp:positionV>
-            <wp:extent cx="7105650" cy="3472180"/>
+            <wp:extent cx="5943600" cy="2974975"/>
             <wp:effectExtent l="0" t="0" r="0" b="0"/>
             <wp:wrapTight wrapText="bothSides">
               <wp:wrapPolygon edited="0">
                 <wp:start x="0" y="0"/>
-                <wp:lineTo x="0" y="21450"/>
-                <wp:lineTo x="21542" y="21450"/>
-                <wp:lineTo x="21542" y="0"/>
+                <wp:lineTo x="0" y="21439"/>
+                <wp:lineTo x="21531" y="21439"/>
+                <wp:lineTo x="21531" y="0"/>
                 <wp:lineTo x="0" y="0"/>
               </wp:wrapPolygon>
             </wp:wrapTight>
@@ -1240,7 +1871,7 @@
                     <pic:cNvPicPr/>
                   </pic:nvPicPr>
                   <pic:blipFill>
-                    <a:blip r:embed="rId15" cstate="print">
+                    <a:blip r:embed="rId15">
                       <a:extLst>
                         <a:ext uri="{28A0092B-C50C-407E-A947-70E740481C1C}">
                           <a14:useLocalDpi xmlns:a14="http://schemas.microsoft.com/office/drawing/2010/main" val="0"/>
@@ -1254,7 +1885,7 @@
                   <pic:spPr>
                     <a:xfrm>
                       <a:off x="0" y="0"/>
-                      <a:ext cx="7105650" cy="3472180"/>
+                      <a:ext cx="5943600" cy="2974975"/>
                     </a:xfrm>
                     <a:prstGeom prst="rect">
                       <a:avLst/>
@@ -1263,12 +1894,6 @@
                 </pic:pic>
               </a:graphicData>
             </a:graphic>
-            <wp14:sizeRelH relativeFrom="margin">
-              <wp14:pctWidth>0</wp14:pctWidth>
-            </wp14:sizeRelH>
-            <wp14:sizeRelV relativeFrom="margin">
-              <wp14:pctHeight>0</wp14:pctHeight>
-            </wp14:sizeRelV>
           </wp:anchor>
         </w:drawing>
       </w:r>
@@ -1300,7 +1925,13 @@
         <w:rPr>
           <w:noProof/>
         </w:rPr>
-        <w:t xml:space="preserve">Upon starting MLDAMS, you will first see the welcome screen with the buttons for all the available services laid out horizontally. </w:t>
+        <w:t xml:space="preserve">Upon starting MLDAMS, you will first see the welcome screen with the buttons for all the available services </w:t>
+      </w:r>
+      <w:r>
+        <w:rPr>
+          <w:noProof/>
+        </w:rPr>
+        <w:t>categorized by type.</w:t>
       </w:r>
     </w:p>
     <w:p>
@@ -1337,6 +1968,12 @@
           <w:noProof/>
         </w:rPr>
         <w:t xml:space="preserve"> menu via the File tab&gt;Main Men</w:t>
+      </w:r>
+      <w:r>
+        <w:rPr>
+          <w:noProof/>
+        </w:rPr>
+        <w:t>u</w:t>
       </w:r>
     </w:p>
     <w:p>
@@ -1351,8 +1988,8 @@
           <w:szCs w:val="32"/>
         </w:rPr>
       </w:pPr>
-      <w:bookmarkStart w:id="5" w:name="five"/>
-      <w:bookmarkEnd w:id="5"/>
+      <w:bookmarkStart w:id="4" w:name="five"/>
+      <w:bookmarkEnd w:id="4"/>
       <w:r>
         <w:rPr>
           <w:noProof/>
@@ -1361,7 +1998,7 @@
         </w:rPr>
         <w:lastRenderedPageBreak/>
         <w:drawing>
-          <wp:anchor distT="0" distB="0" distL="114300" distR="114300" simplePos="0" relativeHeight="251658240" behindDoc="0" locked="0" layoutInCell="1" allowOverlap="1" wp14:anchorId="5E27CC29" wp14:editId="37D02779">
+          <wp:anchor distT="0" distB="0" distL="114300" distR="114300" simplePos="0" relativeHeight="251658240" behindDoc="0" locked="0" layoutInCell="1" allowOverlap="1" wp14:anchorId="0A47D17C" wp14:editId="003C40C4">
             <wp:simplePos x="0" y="0"/>
             <wp:positionH relativeFrom="margin">
               <wp:posOffset>171450</wp:posOffset>
@@ -1522,8 +2159,8 @@
           <w:szCs w:val="32"/>
         </w:rPr>
       </w:pPr>
-      <w:bookmarkStart w:id="6" w:name="six"/>
-      <w:bookmarkEnd w:id="6"/>
+      <w:bookmarkStart w:id="5" w:name="six"/>
+      <w:bookmarkEnd w:id="5"/>
       <w:r>
         <w:rPr>
           <w:noProof/>
@@ -1606,7 +2243,13 @@
         </w:numPr>
       </w:pPr>
       <w:r>
-        <w:t xml:space="preserve">The Soma Brain Area Locator allows the user to check the brain area locations in which the roots of a particular neurons are encapsulated. </w:t>
+        <w:t>The Soma Brain Area Locator allows the user to check the brain area l</w:t>
+      </w:r>
+      <w:r>
+        <w:t>ocations in which the roots of</w:t>
+      </w:r>
+      <w:r>
+        <w:t xml:space="preserve"> particular neurons are encapsulated. </w:t>
       </w:r>
     </w:p>
     <w:p>
@@ -1680,7 +2323,13 @@
         </w:drawing>
       </w:r>
       <w:r>
-        <w:t>The user can select a sample and get all the soma locations of its neurons by keeping the tag dropdown menu blank and clicking the ‘Give soma location’ button.</w:t>
+        <w:t>The user can select a sample and get all the soma locations of</w:t>
+      </w:r>
+      <w:r>
+        <w:t xml:space="preserve"> all</w:t>
+      </w:r>
+      <w:r>
+        <w:t xml:space="preserve"> its neurons by keeping the tag dropdown menu blank and clicking the ‘Give soma location’ button.</w:t>
       </w:r>
       <w:r>
         <w:rPr>
@@ -1911,17 +2560,249 @@
     </w:p>
     <w:p>
       <w:pPr>
-        <w:tabs>
-          <w:tab w:val="left" w:pos="3418"/>
-        </w:tabs>
-      </w:pPr>
-    </w:p>
-    <w:p>
-      <w:pPr>
-        <w:tabs>
-          <w:tab w:val="left" w:pos="3418"/>
-        </w:tabs>
-      </w:pPr>
+        <w:pStyle w:val="ListParagraph"/>
+        <w:numPr>
+          <w:ilvl w:val="0"/>
+          <w:numId w:val="2"/>
+        </w:numPr>
+        <w:rPr>
+          <w:sz w:val="32"/>
+          <w:szCs w:val="32"/>
+        </w:rPr>
+      </w:pPr>
+      <w:r>
+        <w:rPr>
+          <w:noProof/>
+        </w:rPr>
+        <w:lastRenderedPageBreak/>
+        <w:drawing>
+          <wp:anchor distT="0" distB="0" distL="114300" distR="114300" simplePos="0" relativeHeight="251694080" behindDoc="1" locked="0" layoutInCell="1" allowOverlap="1" wp14:anchorId="4BD6F96F" wp14:editId="112C00FA">
+            <wp:simplePos x="0" y="0"/>
+            <wp:positionH relativeFrom="margin">
+              <wp:align>right</wp:align>
+            </wp:positionH>
+            <wp:positionV relativeFrom="paragraph">
+              <wp:posOffset>289432</wp:posOffset>
+            </wp:positionV>
+            <wp:extent cx="5943600" cy="3409315"/>
+            <wp:effectExtent l="0" t="0" r="0" b="635"/>
+            <wp:wrapTight wrapText="bothSides">
+              <wp:wrapPolygon edited="0">
+                <wp:start x="0" y="0"/>
+                <wp:lineTo x="0" y="21483"/>
+                <wp:lineTo x="21531" y="21483"/>
+                <wp:lineTo x="21531" y="0"/>
+                <wp:lineTo x="0" y="0"/>
+              </wp:wrapPolygon>
+            </wp:wrapTight>
+            <wp:docPr id="15" name="Picture 15"/>
+            <wp:cNvGraphicFramePr>
+              <a:graphicFrameLocks xmlns:a="http://schemas.openxmlformats.org/drawingml/2006/main" noChangeAspect="1"/>
+            </wp:cNvGraphicFramePr>
+            <a:graphic xmlns:a="http://schemas.openxmlformats.org/drawingml/2006/main">
+              <a:graphicData uri="http://schemas.openxmlformats.org/drawingml/2006/picture">
+                <pic:pic xmlns:pic="http://schemas.openxmlformats.org/drawingml/2006/picture">
+                  <pic:nvPicPr>
+                    <pic:cNvPr id="1" name=""/>
+                    <pic:cNvPicPr/>
+                  </pic:nvPicPr>
+                  <pic:blipFill>
+                    <a:blip r:embed="rId22">
+                      <a:extLst>
+                        <a:ext uri="{28A0092B-C50C-407E-A947-70E740481C1C}">
+                          <a14:useLocalDpi xmlns:a14="http://schemas.microsoft.com/office/drawing/2010/main" val="0"/>
+                        </a:ext>
+                      </a:extLst>
+                    </a:blip>
+                    <a:stretch>
+                      <a:fillRect/>
+                    </a:stretch>
+                  </pic:blipFill>
+                  <pic:spPr>
+                    <a:xfrm>
+                      <a:off x="0" y="0"/>
+                      <a:ext cx="5943600" cy="3409315"/>
+                    </a:xfrm>
+                    <a:prstGeom prst="rect">
+                      <a:avLst/>
+                    </a:prstGeom>
+                  </pic:spPr>
+                </pic:pic>
+              </a:graphicData>
+            </a:graphic>
+          </wp:anchor>
+        </w:drawing>
+      </w:r>
+      <w:bookmarkStart w:id="6" w:name="twelve"/>
+      <w:bookmarkEnd w:id="6"/>
+      <w:r>
+        <w:rPr>
+          <w:sz w:val="32"/>
+          <w:szCs w:val="32"/>
+        </w:rPr>
+        <w:t>Unfinished Neuron Mover</w:t>
+      </w:r>
+    </w:p>
+    <w:p>
+      <w:pPr>
+        <w:pStyle w:val="ListParagraph"/>
+        <w:numPr>
+          <w:ilvl w:val="1"/>
+          <w:numId w:val="2"/>
+        </w:numPr>
+      </w:pPr>
+      <w:r>
+        <w:t xml:space="preserve">This service is </w:t>
+      </w:r>
+      <w:r>
+        <w:rPr>
+          <w:b/>
+        </w:rPr>
+        <w:t>ONLY TO BE USED AFTER YOU ARE SURE THE SAMPLE IS COMPLETED AND YOU ARE NOT GOING BACK TO IT.</w:t>
+      </w:r>
+    </w:p>
+    <w:p>
+      <w:pPr>
+        <w:pStyle w:val="ListParagraph"/>
+        <w:numPr>
+          <w:ilvl w:val="1"/>
+          <w:numId w:val="2"/>
+        </w:numPr>
+      </w:pPr>
+      <w:r>
+        <w:t>Use this service to move all of the unfinished neurons in a sample folder inside the “</w:t>
+      </w:r>
+      <w:r>
+        <w:rPr>
+          <w:u w:val="single"/>
+        </w:rPr>
+        <w:t>\\dm11\</w:t>
+      </w:r>
+      <w:proofErr w:type="spellStart"/>
+      <w:r>
+        <w:rPr>
+          <w:u w:val="single"/>
+        </w:rPr>
+        <w:t>mousebrainmicro</w:t>
+      </w:r>
+      <w:proofErr w:type="spellEnd"/>
+      <w:r>
+        <w:rPr>
+          <w:u w:val="single"/>
+        </w:rPr>
+        <w:t>\</w:t>
+      </w:r>
+      <w:proofErr w:type="spellStart"/>
+      <w:r>
+        <w:rPr>
+          <w:u w:val="single"/>
+        </w:rPr>
+        <w:t>shared_tracing</w:t>
+      </w:r>
+      <w:proofErr w:type="spellEnd"/>
+      <w:r>
+        <w:rPr>
+          <w:u w:val="single"/>
+        </w:rPr>
+        <w:t>\</w:t>
+      </w:r>
+      <w:proofErr w:type="spellStart"/>
+      <w:r>
+        <w:rPr>
+          <w:u w:val="single"/>
+        </w:rPr>
+        <w:t>Finished_Neurons</w:t>
+      </w:r>
+      <w:proofErr w:type="spellEnd"/>
+      <w:r>
+        <w:t>” directory to its corresponding sample folder in the “</w:t>
+      </w:r>
+      <w:r>
+        <w:rPr>
+          <w:u w:val="single"/>
+        </w:rPr>
+        <w:t>\\dm11\</w:t>
+      </w:r>
+      <w:proofErr w:type="spellStart"/>
+      <w:r>
+        <w:rPr>
+          <w:u w:val="single"/>
+        </w:rPr>
+        <w:t>mousebrainmicro</w:t>
+      </w:r>
+      <w:proofErr w:type="spellEnd"/>
+      <w:r>
+        <w:rPr>
+          <w:u w:val="single"/>
+        </w:rPr>
+        <w:t>\</w:t>
+      </w:r>
+      <w:proofErr w:type="spellStart"/>
+      <w:r>
+        <w:rPr>
+          <w:u w:val="single"/>
+        </w:rPr>
+        <w:t>shared_tracing</w:t>
+      </w:r>
+      <w:proofErr w:type="spellEnd"/>
+      <w:r>
+        <w:rPr>
+          <w:u w:val="single"/>
+        </w:rPr>
+        <w:t>\</w:t>
+      </w:r>
+      <w:proofErr w:type="spellStart"/>
+      <w:r>
+        <w:rPr>
+          <w:u w:val="single"/>
+        </w:rPr>
+        <w:t>Unfinished_Neurons</w:t>
+      </w:r>
+      <w:proofErr w:type="spellEnd"/>
+      <w:r>
+        <w:t>” directory</w:t>
+      </w:r>
+    </w:p>
+    <w:p>
+      <w:pPr>
+        <w:pStyle w:val="ListParagraph"/>
+        <w:numPr>
+          <w:ilvl w:val="1"/>
+          <w:numId w:val="2"/>
+        </w:numPr>
+      </w:pPr>
+      <w:r>
+        <w:t>Unfinished neurons are defined as all neurons which exist in the sample folder and do not appear in the ‘Consensus complete’ report retrieved from the Neuron Worksheet Report Generator. (</w:t>
+      </w:r>
+      <w:proofErr w:type="spellStart"/>
+      <w:r>
+        <w:t>ie</w:t>
+      </w:r>
+      <w:proofErr w:type="spellEnd"/>
+      <w:r>
+        <w:t>: they don’t have a consensus date on the Active Neuron Worksheet)</w:t>
+      </w:r>
+    </w:p>
+    <w:p>
+      <w:pPr>
+        <w:pStyle w:val="ListParagraph"/>
+        <w:numPr>
+          <w:ilvl w:val="1"/>
+          <w:numId w:val="2"/>
+        </w:numPr>
+      </w:pPr>
+      <w:r>
+        <w:t>To move</w:t>
+      </w:r>
+      <w:r>
+        <w:t xml:space="preserve"> the unfinished neurons, </w:t>
+      </w:r>
+      <w:r>
+        <w:t>select the sample from the dropdown menu and click ‘Move neurons now’</w:t>
+      </w:r>
+      <w:r>
+        <w:t>.</w:t>
+      </w:r>
     </w:p>
     <w:p>
       <w:pPr>
@@ -1991,7 +2872,7 @@
                     <pic:cNvPicPr/>
                   </pic:nvPicPr>
                   <pic:blipFill>
-                    <a:blip r:embed="rId22">
+                    <a:blip r:embed="rId23">
                       <a:extLst>
                         <a:ext uri="{28A0092B-C50C-407E-A947-70E740481C1C}">
                           <a14:useLocalDpi xmlns:a14="http://schemas.microsoft.com/office/drawing/2010/main" val="0"/>
@@ -2047,7 +2928,13 @@
         <w:t xml:space="preserve"> process</w:t>
       </w:r>
       <w:r>
-        <w:t xml:space="preserve">. </w:t>
+        <w:t>.</w:t>
+      </w:r>
+      <w:r>
+        <w:t xml:space="preserve"> (Step 6 of landmark registration prep)</w:t>
+      </w:r>
+      <w:r>
+        <w:t xml:space="preserve"> </w:t>
       </w:r>
     </w:p>
     <w:p>
@@ -2068,7 +2955,7 @@
       <w:r>
         <w:t xml:space="preserve">Saves any entered settings to the displaySettings.json file found at </w:t>
       </w:r>
-      <w:hyperlink r:id="rId23" w:history="1">
+      <w:hyperlink r:id="rId24" w:history="1">
         <w:r>
           <w:rPr>
             <w:rStyle w:val="Hyperlink"/>
@@ -2244,7 +3131,7 @@
                     <pic:cNvPicPr/>
                   </pic:nvPicPr>
                   <pic:blipFill>
-                    <a:blip r:embed="rId24">
+                    <a:blip r:embed="rId25">
                       <a:extLst>
                         <a:ext uri="{28A0092B-C50C-407E-A947-70E740481C1C}">
                           <a14:useLocalDpi xmlns:a14="http://schemas.microsoft.com/office/drawing/2010/main" val="0"/>
@@ -2297,7 +3184,20 @@
         <w:rPr>
           <w:noProof/>
         </w:rPr>
-        <w:t xml:space="preserve">s service helps the user with the ‘Creating Final Displacement Field’ step of </w:t>
+        <w:t xml:space="preserve">s service helps the user with the </w:t>
+      </w:r>
+      <w:r>
+        <w:rPr>
+          <w:b/>
+          <w:noProof/>
+        </w:rPr>
+        <w:t xml:space="preserve">‘Creating Final Displacement Field’ </w:t>
+      </w:r>
+      <w:r>
+        <w:rPr>
+          <w:noProof/>
+        </w:rPr>
+        <w:t xml:space="preserve">step of </w:t>
       </w:r>
       <w:r>
         <w:rPr>
@@ -2323,17 +3223,29 @@
       <w:r>
         <w:t>It essentially creates a folder inside the sample registration parent folder called ‘Result’, which contains all the necessary files to create the final displacement field</w:t>
       </w:r>
-    </w:p>
-    <w:p>
-      <w:pPr>
-        <w:pStyle w:val="ListParagraph"/>
-        <w:numPr>
-          <w:ilvl w:val="1"/>
-          <w:numId w:val="2"/>
-        </w:numPr>
-      </w:pPr>
-      <w:r>
-        <w:t>To create the result folder, click the ‘Select a directory’ button and select the parent folder of the registration from the file dialogue (which will automatically open to the main registration folder)</w:t>
+      <w:r>
+        <w:t>.</w:t>
+      </w:r>
+    </w:p>
+    <w:p>
+      <w:pPr>
+        <w:pStyle w:val="ListParagraph"/>
+        <w:numPr>
+          <w:ilvl w:val="1"/>
+          <w:numId w:val="2"/>
+        </w:numPr>
+      </w:pPr>
+      <w:r>
+        <w:t xml:space="preserve">To create the result folder, click the ‘Select a directory’ button and select the </w:t>
+      </w:r>
+      <w:r>
+        <w:t>sample registration folder</w:t>
+      </w:r>
+      <w:r>
+        <w:t xml:space="preserve"> from the file dialogue (which will automatically open to the main registration folder)</w:t>
+      </w:r>
+      <w:r>
+        <w:t>.</w:t>
       </w:r>
     </w:p>
     <w:p>
@@ -2347,6 +3259,9 @@
       <w:r>
         <w:t>After selecting the sample folder, click ‘Make Result Directory’</w:t>
       </w:r>
+      <w:r>
+        <w:t>.</w:t>
+      </w:r>
     </w:p>
     <w:p>
       <w:pPr>
@@ -2357,23 +3272,221 @@
     <w:p>
       <w:pPr>
         <w:pStyle w:val="ListParagraph"/>
-        <w:ind w:left="1440"/>
-      </w:pPr>
-    </w:p>
-    <w:p>
-      <w:pPr>
-        <w:pStyle w:val="ListParagraph"/>
         <w:numPr>
           <w:ilvl w:val="0"/>
           <w:numId w:val="2"/>
         </w:numPr>
+        <w:ind w:left="648"/>
         <w:rPr>
           <w:sz w:val="32"/>
           <w:szCs w:val="32"/>
         </w:rPr>
       </w:pPr>
-      <w:bookmarkStart w:id="9" w:name="nine"/>
+      <w:r>
+        <w:rPr>
+          <w:noProof/>
+          <w:sz w:val="32"/>
+          <w:szCs w:val="32"/>
+        </w:rPr>
+        <w:t xml:space="preserve"> </w:t>
+      </w:r>
+      <w:bookmarkStart w:id="9" w:name="add1"/>
       <w:bookmarkEnd w:id="9"/>
+      <w:r>
+        <w:rPr>
+          <w:noProof/>
+          <w:sz w:val="32"/>
+          <w:szCs w:val="32"/>
+        </w:rPr>
+        <w:t xml:space="preserve">Registration </w:t>
+      </w:r>
+      <w:r>
+        <w:rPr>
+          <w:noProof/>
+          <w:sz w:val="32"/>
+          <w:szCs w:val="32"/>
+        </w:rPr>
+        <w:t>Database</w:t>
+      </w:r>
+      <w:r>
+        <w:rPr>
+          <w:noProof/>
+          <w:sz w:val="32"/>
+          <w:szCs w:val="32"/>
+        </w:rPr>
+        <w:t xml:space="preserve"> Folder Maker</w:t>
+      </w:r>
+    </w:p>
+    <w:p>
+      <w:pPr>
+        <w:pStyle w:val="ListParagraph"/>
+        <w:numPr>
+          <w:ilvl w:val="1"/>
+          <w:numId w:val="2"/>
+        </w:numPr>
+      </w:pPr>
+      <w:r>
+        <w:rPr>
+          <w:noProof/>
+        </w:rPr>
+        <w:t>This service helps the user with the ‘</w:t>
+      </w:r>
+      <w:r>
+        <w:rPr>
+          <w:b/>
+        </w:rPr>
+        <w:t>Copy files to database folder</w:t>
+      </w:r>
+      <w:r>
+        <w:rPr>
+          <w:noProof/>
+        </w:rPr>
+        <w:t xml:space="preserve">’ </w:t>
+      </w:r>
+      <w:r>
+        <w:rPr>
+          <w:noProof/>
+        </w:rPr>
+        <w:t>step of the sample registration process</w:t>
+      </w:r>
+      <w:r>
+        <w:rPr>
+          <w:noProof/>
+        </w:rPr>
+        <w:t xml:space="preserve"> and has a nearly identical layout to the Registration Result Folder Maker</w:t>
+      </w:r>
+      <w:r>
+        <w:rPr>
+          <w:noProof/>
+        </w:rPr>
+        <w:t>.</w:t>
+      </w:r>
+    </w:p>
+    <w:p>
+      <w:pPr>
+        <w:pStyle w:val="ListParagraph"/>
+        <w:numPr>
+          <w:ilvl w:val="1"/>
+          <w:numId w:val="2"/>
+        </w:numPr>
+      </w:pPr>
+      <w:r>
+        <w:t>It</w:t>
+      </w:r>
+      <w:r>
+        <w:t xml:space="preserve"> creates a </w:t>
+      </w:r>
+      <w:r>
+        <w:t xml:space="preserve">sample folder inside the Database directory at </w:t>
+      </w:r>
+      <w:hyperlink r:id="rId26" w:history="1">
+        <w:r>
+          <w:rPr>
+            <w:rStyle w:val="Hyperlink"/>
+          </w:rPr>
+          <w:t>\\dm11\mousebrainmicro\registration\Database</w:t>
+        </w:r>
+      </w:hyperlink>
+      <w:r>
+        <w:t xml:space="preserve">, which contains all the necessary files </w:t>
+      </w:r>
+      <w:r>
+        <w:t>for uploading completed samples to Neuron Browser and translating their tracings to the Allen CCF coordinates.</w:t>
+      </w:r>
+    </w:p>
+    <w:p>
+      <w:pPr>
+        <w:pStyle w:val="ListParagraph"/>
+        <w:numPr>
+          <w:ilvl w:val="1"/>
+          <w:numId w:val="2"/>
+        </w:numPr>
+      </w:pPr>
+      <w:r>
+        <w:t xml:space="preserve">To create the </w:t>
+      </w:r>
+      <w:r>
+        <w:t>Database</w:t>
+      </w:r>
+      <w:r>
+        <w:t xml:space="preserve"> folder, click the ‘Select a directory’ button and select the</w:t>
+      </w:r>
+      <w:r>
+        <w:t xml:space="preserve"> </w:t>
+      </w:r>
+      <w:r>
+        <w:t>sample registration folder from the file dialogue (which will automatically open to the main registration folder)</w:t>
+      </w:r>
+      <w:r>
+        <w:t>.</w:t>
+      </w:r>
+    </w:p>
+    <w:p>
+      <w:pPr>
+        <w:pStyle w:val="ListParagraph"/>
+        <w:numPr>
+          <w:ilvl w:val="1"/>
+          <w:numId w:val="2"/>
+        </w:numPr>
+      </w:pPr>
+      <w:r>
+        <w:t>After selecting the s</w:t>
+      </w:r>
+      <w:r>
+        <w:t>ample folder, click ‘Make Database</w:t>
+      </w:r>
+      <w:r>
+        <w:t xml:space="preserve"> Directory’</w:t>
+      </w:r>
+      <w:r>
+        <w:t>.</w:t>
+      </w:r>
+    </w:p>
+    <w:p>
+      <w:pPr>
+        <w:pStyle w:val="ListParagraph"/>
+        <w:numPr>
+          <w:ilvl w:val="1"/>
+          <w:numId w:val="2"/>
+        </w:numPr>
+      </w:pPr>
+      <w:r>
+        <w:t>Since the files being copied are several gigabytes</w:t>
+      </w:r>
+      <w:r>
+        <w:t xml:space="preserve"> in size</w:t>
+      </w:r>
+      <w:r>
+        <w:t xml:space="preserve">, this copy will take several minutes. A loading bar will appear until the copying is complete. </w:t>
+      </w:r>
+    </w:p>
+    <w:p>
+      <w:pPr>
+        <w:pStyle w:val="ListParagraph"/>
+        <w:ind w:left="1440"/>
+      </w:pPr>
+    </w:p>
+    <w:p>
+      <w:pPr>
+        <w:pStyle w:val="ListParagraph"/>
+        <w:ind w:left="1440"/>
+      </w:pPr>
+    </w:p>
+    <w:p>
+      <w:pPr>
+        <w:pStyle w:val="ListParagraph"/>
+        <w:numPr>
+          <w:ilvl w:val="0"/>
+          <w:numId w:val="2"/>
+        </w:numPr>
+        <w:ind w:left="648"/>
+        <w:rPr>
+          <w:sz w:val="32"/>
+          <w:szCs w:val="32"/>
+        </w:rPr>
+      </w:pPr>
+      <w:bookmarkStart w:id="10" w:name="nine"/>
+      <w:bookmarkEnd w:id="10"/>
       <w:r>
         <w:rPr>
           <w:noProof/>
@@ -2413,7 +3526,7 @@
                     <pic:cNvPicPr/>
                   </pic:nvPicPr>
                   <pic:blipFill>
-                    <a:blip r:embed="rId25">
+                    <a:blip r:embed="rId27">
                       <a:extLst>
                         <a:ext uri="{28A0092B-C50C-407E-A947-70E740481C1C}">
                           <a14:useLocalDpi xmlns:a14="http://schemas.microsoft.com/office/drawing/2010/main" val="0"/>
@@ -2444,6 +3557,13 @@
           <w:sz w:val="32"/>
           <w:szCs w:val="32"/>
         </w:rPr>
+        <w:t xml:space="preserve"> </w:t>
+      </w:r>
+      <w:r>
+        <w:rPr>
+          <w:sz w:val="32"/>
+          <w:szCs w:val="32"/>
+        </w:rPr>
         <w:t>Temporary Curation Folder Maker</w:t>
       </w:r>
     </w:p>
@@ -2501,7 +3621,13 @@
         </w:numPr>
       </w:pPr>
       <w:r>
-        <w:t>After selecting a sample, click the ‘Make temporary folder’ button.</w:t>
+        <w:t xml:space="preserve">After selecting a sample, click the ‘Make temporary </w:t>
+      </w:r>
+      <w:r>
+        <w:t xml:space="preserve">curation </w:t>
+      </w:r>
+      <w:r>
+        <w:t>folder’ button.</w:t>
       </w:r>
     </w:p>
     <w:p>
@@ -2566,7 +3692,7 @@
                     <pic:cNvPicPr/>
                   </pic:nvPicPr>
                   <pic:blipFill>
-                    <a:blip r:embed="rId26" cstate="print">
+                    <a:blip r:embed="rId28" cstate="print">
                       <a:extLst>
                         <a:ext uri="{28A0092B-C50C-407E-A947-70E740481C1C}">
                           <a14:useLocalDpi xmlns:a14="http://schemas.microsoft.com/office/drawing/2010/main" val="0"/>
@@ -2601,8 +3727,8 @@
       <w:r>
         <w:t xml:space="preserve"> </w:t>
       </w:r>
-      <w:bookmarkStart w:id="10" w:name="ten"/>
-      <w:bookmarkEnd w:id="10"/>
+      <w:bookmarkStart w:id="11" w:name="ten"/>
+      <w:bookmarkEnd w:id="11"/>
       <w:r>
         <w:rPr>
           <w:sz w:val="32"/>
@@ -2643,6 +3769,83 @@
           <w:numId w:val="2"/>
         </w:numPr>
       </w:pPr>
+      <w:r>
+        <w:rPr>
+          <w:noProof/>
+        </w:rPr>
+        <mc:AlternateContent>
+          <mc:Choice Requires="wps">
+            <w:drawing>
+              <wp:anchor distT="0" distB="0" distL="114300" distR="114300" simplePos="0" relativeHeight="251700224" behindDoc="0" locked="0" layoutInCell="1" allowOverlap="1">
+                <wp:simplePos x="0" y="0"/>
+                <wp:positionH relativeFrom="margin">
+                  <wp:align>left</wp:align>
+                </wp:positionH>
+                <wp:positionV relativeFrom="paragraph">
+                  <wp:posOffset>311988</wp:posOffset>
+                </wp:positionV>
+                <wp:extent cx="888521" cy="3010619"/>
+                <wp:effectExtent l="0" t="0" r="26035" b="18415"/>
+                <wp:wrapNone/>
+                <wp:docPr id="24" name="Oval 24"/>
+                <wp:cNvGraphicFramePr/>
+                <a:graphic xmlns:a="http://schemas.openxmlformats.org/drawingml/2006/main">
+                  <a:graphicData uri="http://schemas.microsoft.com/office/word/2010/wordprocessingShape">
+                    <wps:wsp>
+                      <wps:cNvSpPr/>
+                      <wps:spPr>
+                        <a:xfrm>
+                          <a:off x="0" y="0"/>
+                          <a:ext cx="888521" cy="3010619"/>
+                        </a:xfrm>
+                        <a:prstGeom prst="ellipse">
+                          <a:avLst/>
+                        </a:prstGeom>
+                        <a:noFill/>
+                        <a:ln>
+                          <a:solidFill>
+                            <a:srgbClr val="FF0000"/>
+                          </a:solidFill>
+                        </a:ln>
+                      </wps:spPr>
+                      <wps:style>
+                        <a:lnRef idx="2">
+                          <a:schemeClr val="accent1">
+                            <a:shade val="50000"/>
+                          </a:schemeClr>
+                        </a:lnRef>
+                        <a:fillRef idx="1">
+                          <a:schemeClr val="accent1"/>
+                        </a:fillRef>
+                        <a:effectRef idx="0">
+                          <a:schemeClr val="accent1"/>
+                        </a:effectRef>
+                        <a:fontRef idx="minor">
+                          <a:schemeClr val="lt1"/>
+                        </a:fontRef>
+                      </wps:style>
+                      <wps:bodyPr rot="0" spcFirstLastPara="0" vertOverflow="overflow" horzOverflow="overflow" vert="horz" wrap="square" lIns="91440" tIns="45720" rIns="91440" bIns="45720" numCol="1" spcCol="0" rtlCol="0" fromWordArt="0" anchor="ctr" anchorCtr="0" forceAA="0" compatLnSpc="1">
+                        <a:prstTxWarp prst="textNoShape">
+                          <a:avLst/>
+                        </a:prstTxWarp>
+                        <a:noAutofit/>
+                      </wps:bodyPr>
+                    </wps:wsp>
+                  </a:graphicData>
+                </a:graphic>
+              </wp:anchor>
+            </w:drawing>
+          </mc:Choice>
+          <mc:Fallback>
+            <w:pict>
+              <v:oval w14:anchorId="152C2E72" id="Oval 24" o:spid="_x0000_s1026" style="position:absolute;margin-left:0;margin-top:24.55pt;width:69.95pt;height:237.05pt;z-index:251700224;visibility:visible;mso-wrap-style:square;mso-wrap-distance-left:9pt;mso-wrap-distance-top:0;mso-wrap-distance-right:9pt;mso-wrap-distance-bottom:0;mso-position-horizontal:left;mso-position-horizontal-relative:margin;mso-position-vertical:absolute;mso-position-vertical-relative:text;v-text-anchor:middle" o:gfxdata="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" filled="f" strokecolor="red" strokeweight="1pt">
+                <v:stroke joinstyle="miter"/>
+                <w10:wrap anchorx="margin"/>
+              </v:oval>
+            </w:pict>
+          </mc:Fallback>
+        </mc:AlternateContent>
+      </w:r>
       <w:r>
         <w:rPr>
           <w:noProof/>
@@ -2671,7 +3874,7 @@
                     <pic:cNvPicPr/>
                   </pic:nvPicPr>
                   <pic:blipFill>
-                    <a:blip r:embed="rId27" cstate="print">
+                    <a:blip r:embed="rId29" cstate="print">
                       <a:extLst>
                         <a:ext uri="{28A0092B-C50C-407E-A947-70E740481C1C}">
                           <a14:useLocalDpi xmlns:a14="http://schemas.microsoft.com/office/drawing/2010/main" val="0"/>
@@ -2761,7 +3964,7 @@
                     <pic:cNvPicPr/>
                   </pic:nvPicPr>
                   <pic:blipFill>
-                    <a:blip r:embed="rId28">
+                    <a:blip r:embed="rId30">
                       <a:extLst>
                         <a:ext uri="{28A0092B-C50C-407E-A947-70E740481C1C}">
                           <a14:useLocalDpi xmlns:a14="http://schemas.microsoft.com/office/drawing/2010/main" val="0"/>
@@ -2815,7 +4018,18 @@
         </w:numPr>
       </w:pPr>
       <w:r>
-        <w:t xml:space="preserve">Be aware that clicking a neuron in the ‘Queued for review’ column will not select it for data entry, but rather unqueue it </w:t>
+        <w:t>Be aware that clicking a neuron in the ‘Queued for review’ column will not select it for da</w:t>
+      </w:r>
+      <w:r>
+        <w:t xml:space="preserve">ta entry, but rather </w:t>
+      </w:r>
+      <w:proofErr w:type="spellStart"/>
+      <w:r>
+        <w:t>unqueue</w:t>
+      </w:r>
+      <w:proofErr w:type="spellEnd"/>
+      <w:r>
+        <w:t xml:space="preserve"> it.</w:t>
       </w:r>
     </w:p>
     <w:p>
@@ -2854,7 +4068,7 @@
                     <pic:cNvPicPr/>
                   </pic:nvPicPr>
                   <pic:blipFill>
-                    <a:blip r:embed="rId29">
+                    <a:blip r:embed="rId31">
                       <a:extLst>
                         <a:ext uri="{28A0092B-C50C-407E-A947-70E740481C1C}">
                           <a14:useLocalDpi xmlns:a14="http://schemas.microsoft.com/office/drawing/2010/main" val="0"/>
@@ -2890,7 +4104,7 @@
         <w:rPr>
           <w:noProof/>
         </w:rPr>
-        <w:t xml:space="preserve"> </w:t>
+        <w:t>.</w:t>
       </w:r>
     </w:p>
     <w:p>
@@ -2996,7 +4210,7 @@
                     <pic:cNvPicPr/>
                   </pic:nvPicPr>
                   <pic:blipFill>
-                    <a:blip r:embed="rId30"/>
+                    <a:blip r:embed="rId32"/>
                     <a:stretch>
                       <a:fillRect/>
                     </a:stretch>
@@ -3076,7 +4290,7 @@
                     <pic:cNvPicPr/>
                   </pic:nvPicPr>
                   <pic:blipFill>
-                    <a:blip r:embed="rId31">
+                    <a:blip r:embed="rId33">
                       <a:extLst>
                         <a:ext uri="{28A0092B-C50C-407E-A947-70E740481C1C}">
                           <a14:useLocalDpi xmlns:a14="http://schemas.microsoft.com/office/drawing/2010/main" val="0"/>
@@ -3109,7 +4323,13 @@
         </w:drawing>
       </w:r>
       <w:r>
-        <w:t>After the script is done running the ‘Compartment from Script’ column will be populated automatically</w:t>
+        <w:t>After the script is done running</w:t>
+      </w:r>
+      <w:r>
+        <w:t>,</w:t>
+      </w:r>
+      <w:r>
+        <w:t xml:space="preserve"> the ‘Compartment from Script’ column will be populated automatically</w:t>
       </w:r>
       <w:r>
         <w:rPr>
@@ -3133,7 +4353,7 @@
         <w:lastRenderedPageBreak/>
         <w:t xml:space="preserve"> Now you need to review if the output of the MLCuration.m script is correct. Using the </w:t>
       </w:r>
-      <w:hyperlink r:id="rId32" w:anchor="atlas=1&amp;plate=100960520&amp;resolution=NaN&amp;x=2200.034907826206&amp;y=2031.849399365877&amp;zoom=-1&amp;z=8" w:history="1">
+      <w:hyperlink r:id="rId34" w:anchor="atlas=1&amp;plate=100960520&amp;resolution=NaN&amp;x=2200.034907826206&amp;y=2031.849399365877&amp;zoom=-1&amp;z=8" w:history="1">
         <w:r>
           <w:rPr>
             <w:rStyle w:val="Hyperlink"/>
@@ -3265,7 +4485,7 @@
                     <pic:cNvPicPr/>
                   </pic:nvPicPr>
                   <pic:blipFill>
-                    <a:blip r:embed="rId33">
+                    <a:blip r:embed="rId35">
                       <a:extLst>
                         <a:ext uri="{28A0092B-C50C-407E-A947-70E740481C1C}">
                           <a14:useLocalDpi xmlns:a14="http://schemas.microsoft.com/office/drawing/2010/main" val="0"/>
@@ -3301,7 +4521,37 @@
         <w:rPr>
           <w:noProof/>
         </w:rPr>
-        <w:t xml:space="preserve"> that will appear when you begin typing</w:t>
+        <w:t>,</w:t>
+      </w:r>
+      <w:r>
+        <w:rPr>
+          <w:noProof/>
+        </w:rPr>
+        <w:t xml:space="preserve"> </w:t>
+      </w:r>
+      <w:r>
+        <w:rPr>
+          <w:noProof/>
+        </w:rPr>
+        <w:t>which</w:t>
+      </w:r>
+      <w:r>
+        <w:rPr>
+          <w:noProof/>
+        </w:rPr>
+        <w:t xml:space="preserve"> appear</w:t>
+      </w:r>
+      <w:r>
+        <w:rPr>
+          <w:noProof/>
+        </w:rPr>
+        <w:t>s</w:t>
+      </w:r>
+      <w:r>
+        <w:rPr>
+          <w:noProof/>
+        </w:rPr>
+        <w:t xml:space="preserve"> when you begin typing</w:t>
       </w:r>
       <w:r>
         <w:rPr>
@@ -3461,7 +4711,7 @@
                     <pic:cNvPicPr/>
                   </pic:nvPicPr>
                   <pic:blipFill>
-                    <a:blip r:embed="rId34">
+                    <a:blip r:embed="rId36">
                       <a:extLst>
                         <a:ext uri="{28A0092B-C50C-407E-A947-70E740481C1C}">
                           <a14:useLocalDpi xmlns:a14="http://schemas.microsoft.com/office/drawing/2010/main" val="0"/>
@@ -3660,24 +4910,7 @@
         <w:ind w:left="2052"/>
       </w:pPr>
     </w:p>
-    <w:p>
-      <w:pPr>
-        <w:pStyle w:val="ListParagraph"/>
-        <w:ind w:left="2052"/>
-      </w:pPr>
-    </w:p>
-    <w:p>
-      <w:pPr>
-        <w:pStyle w:val="ListParagraph"/>
-        <w:ind w:left="2052"/>
-      </w:pPr>
-    </w:p>
-    <w:p>
-      <w:pPr>
-        <w:pStyle w:val="ListParagraph"/>
-        <w:ind w:left="2052"/>
-      </w:pPr>
-    </w:p>
+    <w:p/>
     <w:p>
       <w:pPr>
         <w:pStyle w:val="ListParagraph"/>
@@ -3696,10 +4929,11 @@
           <w:sz w:val="32"/>
           <w:szCs w:val="32"/>
         </w:rPr>
+        <w:lastRenderedPageBreak/>
         <w:t xml:space="preserve"> </w:t>
       </w:r>
-      <w:bookmarkStart w:id="11" w:name="eleven"/>
-      <w:bookmarkEnd w:id="11"/>
+      <w:bookmarkStart w:id="12" w:name="eleven"/>
+      <w:bookmarkEnd w:id="12"/>
       <w:r>
         <w:rPr>
           <w:sz w:val="32"/>
@@ -3752,7 +4986,7 @@
                     <pic:cNvPicPr/>
                   </pic:nvPicPr>
                   <pic:blipFill>
-                    <a:blip r:embed="rId35">
+                    <a:blip r:embed="rId37">
                       <a:extLst>
                         <a:ext uri="{28A0092B-C50C-407E-A947-70E740481C1C}">
                           <a14:useLocalDpi xmlns:a14="http://schemas.microsoft.com/office/drawing/2010/main" val="0"/>
@@ -3831,7 +5065,16 @@
         </w:rPr>
       </w:pPr>
       <w:r>
-        <w:t>If this step is skipped, the user will have to manually enter their username and password into the browser when it pops up on sample data entry</w:t>
+        <w:t xml:space="preserve">If this step is skipped, the user will have to manually enter their username and password into the browser </w:t>
+      </w:r>
+      <w:r>
+        <w:t xml:space="preserve">every time </w:t>
+      </w:r>
+      <w:r>
+        <w:t>when it pops up on sample data entry</w:t>
+      </w:r>
+      <w:r>
+        <w:t>.</w:t>
       </w:r>
     </w:p>
     <w:p>
@@ -3893,7 +5136,7 @@
                     <pic:cNvPicPr/>
                   </pic:nvPicPr>
                   <pic:blipFill>
-                    <a:blip r:embed="rId36">
+                    <a:blip r:embed="rId38">
                       <a:extLst>
                         <a:ext uri="{28A0092B-C50C-407E-A947-70E740481C1C}">
                           <a14:useLocalDpi xmlns:a14="http://schemas.microsoft.com/office/drawing/2010/main" val="0"/>
@@ -3968,7 +5211,7 @@
                     <pic:cNvPicPr/>
                   </pic:nvPicPr>
                   <pic:blipFill>
-                    <a:blip r:embed="rId37">
+                    <a:blip r:embed="rId39">
                       <a:extLst>
                         <a:ext uri="{28A0092B-C50C-407E-A947-70E740481C1C}">
                           <a14:useLocalDpi xmlns:a14="http://schemas.microsoft.com/office/drawing/2010/main" val="0"/>
@@ -4028,23 +5271,28 @@
         </w:numPr>
       </w:pPr>
       <w:r>
+        <w:t>To post a sample data to the Neuron Browser sample manager database, select your sample from the top dropdown menu and click the ‘Enter sample data’ button.</w:t>
+      </w:r>
+    </w:p>
+    <w:p>
+      <w:pPr>
+        <w:pStyle w:val="ListParagraph"/>
+        <w:numPr>
+          <w:ilvl w:val="1"/>
+          <w:numId w:val="2"/>
+        </w:numPr>
+      </w:pPr>
+      <w:r>
         <w:lastRenderedPageBreak/>
-        <w:t>To post a sample data to the Neuron Browser sample manager database, select your sample from the top dropdown menu and click the ‘Enter sample data’ button.</w:t>
-      </w:r>
-    </w:p>
-    <w:p>
-      <w:pPr>
-        <w:pStyle w:val="ListParagraph"/>
-        <w:numPr>
-          <w:ilvl w:val="1"/>
-          <w:numId w:val="2"/>
-        </w:numPr>
-      </w:pPr>
-      <w:r>
         <w:t xml:space="preserve">You can then post neurons to the sample </w:t>
       </w:r>
       <w:r>
-        <w:t>you just posted individually by selecting them from the second dropdown menu and clicking the ‘Enter selected neuron’ Button</w:t>
+        <w:t xml:space="preserve">you </w:t>
+      </w:r>
+      <w:bookmarkStart w:id="13" w:name="_GoBack"/>
+      <w:bookmarkEnd w:id="13"/>
+      <w:r>
+        <w:t>just posted individually by selecting them from the second dropdown menu and clicking the ‘Enter selected neuron’ Button</w:t>
       </w:r>
       <w:r>
         <w:t>.</w:t>
@@ -4071,10 +5319,28 @@
         </w:numPr>
       </w:pPr>
       <w:r>
-        <w:t>After posting the sample and its neurons, you can then upload them individual or you can upload all of the complete ones in the sample by clicking th</w:t>
-      </w:r>
-      <w:r>
-        <w:t>eir respective button</w:t>
+        <w:t>After posting the sample and its neur</w:t>
+      </w:r>
+      <w:r>
+        <w:t>ons, you can then upload the neuron SWCs</w:t>
+      </w:r>
+      <w:r>
+        <w:t xml:space="preserve"> individual</w:t>
+      </w:r>
+      <w:r>
+        <w:t>ly by clicking “Upload selected neuron SWCs”</w:t>
+      </w:r>
+      <w:r>
+        <w:t xml:space="preserve"> or you can upload all of the</w:t>
+      </w:r>
+      <w:r>
+        <w:t>m</w:t>
+      </w:r>
+      <w:r>
+        <w:t xml:space="preserve"> by clicking </w:t>
+      </w:r>
+      <w:r>
+        <w:t>“Upload all sample neuron SWCs”.</w:t>
       </w:r>
     </w:p>
     <w:p>
@@ -4082,186 +5348,6 @@
         <w:pStyle w:val="ListParagraph"/>
         <w:ind w:left="1440"/>
       </w:pPr>
-    </w:p>
-    <w:p>
-      <w:pPr>
-        <w:pStyle w:val="ListParagraph"/>
-        <w:numPr>
-          <w:ilvl w:val="0"/>
-          <w:numId w:val="2"/>
-        </w:numPr>
-        <w:ind w:left="648"/>
-        <w:rPr>
-          <w:sz w:val="32"/>
-          <w:szCs w:val="32"/>
-        </w:rPr>
-      </w:pPr>
-      <w:r>
-        <w:rPr>
-          <w:noProof/>
-          <w:sz w:val="32"/>
-          <w:szCs w:val="32"/>
-        </w:rPr>
-        <w:drawing>
-          <wp:anchor distT="0" distB="0" distL="114300" distR="114300" simplePos="0" relativeHeight="251686912" behindDoc="1" locked="0" layoutInCell="1" allowOverlap="1" wp14:anchorId="59EBC1F6" wp14:editId="447CE524">
-            <wp:simplePos x="0" y="0"/>
-            <wp:positionH relativeFrom="margin">
-              <wp:align>right</wp:align>
-            </wp:positionH>
-            <wp:positionV relativeFrom="paragraph">
-              <wp:posOffset>289432</wp:posOffset>
-            </wp:positionV>
-            <wp:extent cx="5943600" cy="3409315"/>
-            <wp:effectExtent l="0" t="0" r="0" b="635"/>
-            <wp:wrapTight wrapText="bothSides">
-              <wp:wrapPolygon edited="0">
-                <wp:start x="0" y="0"/>
-                <wp:lineTo x="0" y="21483"/>
-                <wp:lineTo x="21531" y="21483"/>
-                <wp:lineTo x="21531" y="0"/>
-                <wp:lineTo x="0" y="0"/>
-              </wp:wrapPolygon>
-            </wp:wrapTight>
-            <wp:docPr id="15" name="Picture 15"/>
-            <wp:cNvGraphicFramePr>
-              <a:graphicFrameLocks xmlns:a="http://schemas.openxmlformats.org/drawingml/2006/main" noChangeAspect="1"/>
-            </wp:cNvGraphicFramePr>
-            <a:graphic xmlns:a="http://schemas.openxmlformats.org/drawingml/2006/main">
-              <a:graphicData uri="http://schemas.openxmlformats.org/drawingml/2006/picture">
-                <pic:pic xmlns:pic="http://schemas.openxmlformats.org/drawingml/2006/picture">
-                  <pic:nvPicPr>
-                    <pic:cNvPr id="1" name=""/>
-                    <pic:cNvPicPr/>
-                  </pic:nvPicPr>
-                  <pic:blipFill>
-                    <a:blip r:embed="rId38">
-                      <a:extLst>
-                        <a:ext uri="{28A0092B-C50C-407E-A947-70E740481C1C}">
-                          <a14:useLocalDpi xmlns:a14="http://schemas.microsoft.com/office/drawing/2010/main" val="0"/>
-                        </a:ext>
-                      </a:extLst>
-                    </a:blip>
-                    <a:stretch>
-                      <a:fillRect/>
-                    </a:stretch>
-                  </pic:blipFill>
-                  <pic:spPr>
-                    <a:xfrm>
-                      <a:off x="0" y="0"/>
-                      <a:ext cx="5943600" cy="3409315"/>
-                    </a:xfrm>
-                    <a:prstGeom prst="rect">
-                      <a:avLst/>
-                    </a:prstGeom>
-                  </pic:spPr>
-                </pic:pic>
-              </a:graphicData>
-            </a:graphic>
-          </wp:anchor>
-        </w:drawing>
-      </w:r>
-      <w:r>
-        <w:rPr>
-          <w:sz w:val="32"/>
-          <w:szCs w:val="32"/>
-        </w:rPr>
-        <w:t xml:space="preserve"> </w:t>
-      </w:r>
-      <w:bookmarkStart w:id="12" w:name="twelve"/>
-      <w:bookmarkEnd w:id="12"/>
-      <w:r>
-        <w:rPr>
-          <w:sz w:val="32"/>
-          <w:szCs w:val="32"/>
-        </w:rPr>
-        <w:t>Unfinished Neuron Mover</w:t>
-      </w:r>
-    </w:p>
-    <w:p>
-      <w:pPr>
-        <w:pStyle w:val="ListParagraph"/>
-        <w:numPr>
-          <w:ilvl w:val="1"/>
-          <w:numId w:val="2"/>
-        </w:numPr>
-      </w:pPr>
-      <w:r>
-        <w:t xml:space="preserve">This service is </w:t>
-      </w:r>
-      <w:r>
-        <w:rPr>
-          <w:b/>
-        </w:rPr>
-        <w:t>ONLY TO BE USED AFTER YOU ARE SURE THE SAMPLE IS COMPLETED AND YOU ARE NOT GOING BACK TO IT.</w:t>
-      </w:r>
-    </w:p>
-    <w:p>
-      <w:pPr>
-        <w:pStyle w:val="ListParagraph"/>
-        <w:numPr>
-          <w:ilvl w:val="1"/>
-          <w:numId w:val="2"/>
-        </w:numPr>
-      </w:pPr>
-      <w:r>
-        <w:t>Use this service to move all of the unfinished neurons in a sample folder inside the “</w:t>
-      </w:r>
-      <w:r>
-        <w:rPr>
-          <w:u w:val="single"/>
-        </w:rPr>
-        <w:t>\\dm11\mousebrainmicro</w:t>
-      </w:r>
-      <w:r>
-        <w:rPr>
-          <w:u w:val="single"/>
-        </w:rPr>
-        <w:t>\shared_tracing\Finished_Neurons</w:t>
-      </w:r>
-      <w:r>
-        <w:t>” directory to its corresponding sample folder in the “</w:t>
-      </w:r>
-      <w:r>
-        <w:rPr>
-          <w:u w:val="single"/>
-        </w:rPr>
-        <w:t>\\dm11\mousebrainmicro\shared_tracing\Unfinished_Neurons</w:t>
-      </w:r>
-      <w:r>
-        <w:t>” directory</w:t>
-      </w:r>
-    </w:p>
-    <w:p>
-      <w:pPr>
-        <w:pStyle w:val="ListParagraph"/>
-        <w:numPr>
-          <w:ilvl w:val="1"/>
-          <w:numId w:val="2"/>
-        </w:numPr>
-      </w:pPr>
-      <w:r>
-        <w:t>Unfinished neurons are defined as all neurons which exist in the sample folder and do not appear in the ‘Consensus complete’ report retrieved from the Neuron Worksheet Report Generator. (</w:t>
-      </w:r>
-      <w:proofErr w:type="spellStart"/>
-      <w:r>
-        <w:t>ie</w:t>
-      </w:r>
-      <w:proofErr w:type="spellEnd"/>
-      <w:r>
-        <w:t>: they don’t have a consensus date on the Active Neuron Worksheet)</w:t>
-      </w:r>
-    </w:p>
-    <w:p>
-      <w:pPr>
-        <w:pStyle w:val="ListParagraph"/>
-        <w:numPr>
-          <w:ilvl w:val="1"/>
-          <w:numId w:val="2"/>
-        </w:numPr>
-      </w:pPr>
-      <w:r>
-        <w:t>To move the unfinished neurons, simply select the sample from the dropdown menu and click ‘Move neurons now’</w:t>
-      </w:r>
     </w:p>
     <w:p/>
     <w:sectPr>
@@ -4277,268 +5363,7 @@
 <file path=word/numbering.xml><?xml version="1.0" encoding="utf-8"?>
 <w:numbering xmlns:wpc="http://schemas.microsoft.com/office/word/2010/wordprocessingCanvas" xmlns:cx="http://schemas.microsoft.com/office/drawing/2014/chartex" xmlns:cx1="http://schemas.microsoft.com/office/drawing/2015/9/8/chartex" xmlns:cx2="http://schemas.microsoft.com/office/drawing/2015/10/21/chartex" xmlns:mc="http://schemas.openxmlformats.org/markup-compatibility/2006" xmlns:o="urn:schemas-microsoft-com:office:office" xmlns:r="http://schemas.openxmlformats.org/officeDocument/2006/relationships" xmlns:m="http://schemas.openxmlformats.org/officeDocument/2006/math" xmlns:v="urn:schemas-microsoft-com:vml" xmlns:wp14="http://schemas.microsoft.com/office/word/2010/wordprocessingDrawing" xmlns:wp="http://schemas.openxmlformats.org/drawingml/2006/wordprocessingDrawing" xmlns:w10="urn:schemas-microsoft-com:office:word" xmlns:w="http://schemas.openxmlformats.org/wordprocessingml/2006/main" xmlns:w14="http://schemas.microsoft.com/office/word/2010/wordml" xmlns:w15="http://schemas.microsoft.com/office/word/2012/wordml" xmlns:w16se="http://schemas.microsoft.com/office/word/2015/wordml/symex" xmlns:wpg="http://schemas.microsoft.com/office/word/2010/wordprocessingGroup" xmlns:wpi="http://schemas.microsoft.com/office/word/2010/wordprocessingInk" xmlns:wne="http://schemas.microsoft.com/office/word/2006/wordml" xmlns:wps="http://schemas.microsoft.com/office/word/2010/wordprocessingShape" mc:Ignorable="w14 w15 w16se wp14">
   <w:abstractNum w:abstractNumId="0" w15:restartNumberingAfterBreak="0">
-    <w:nsid w:val="133C09E8"/>
-    <w:multiLevelType w:val="hybridMultilevel"/>
-    <w:tmpl w:val="296C8746"/>
-    <w:lvl w:ilvl="0" w:tplc="04090011">
-      <w:start w:val="1"/>
-      <w:numFmt w:val="decimal"/>
-      <w:lvlText w:val="%1)"/>
-      <w:lvlJc w:val="left"/>
-      <w:pPr>
-        <w:ind w:left="720" w:hanging="360"/>
-      </w:pPr>
-    </w:lvl>
-    <w:lvl w:ilvl="1" w:tplc="04090019" w:tentative="1">
-      <w:start w:val="1"/>
-      <w:numFmt w:val="lowerLetter"/>
-      <w:lvlText w:val="%2."/>
-      <w:lvlJc w:val="left"/>
-      <w:pPr>
-        <w:ind w:left="1440" w:hanging="360"/>
-      </w:pPr>
-    </w:lvl>
-    <w:lvl w:ilvl="2" w:tplc="0409001B" w:tentative="1">
-      <w:start w:val="1"/>
-      <w:numFmt w:val="lowerRoman"/>
-      <w:lvlText w:val="%3."/>
-      <w:lvlJc w:val="right"/>
-      <w:pPr>
-        <w:ind w:left="2160" w:hanging="180"/>
-      </w:pPr>
-    </w:lvl>
-    <w:lvl w:ilvl="3" w:tplc="0409000F" w:tentative="1">
-      <w:start w:val="1"/>
-      <w:numFmt w:val="decimal"/>
-      <w:lvlText w:val="%4."/>
-      <w:lvlJc w:val="left"/>
-      <w:pPr>
-        <w:ind w:left="2880" w:hanging="360"/>
-      </w:pPr>
-    </w:lvl>
-    <w:lvl w:ilvl="4" w:tplc="04090019" w:tentative="1">
-      <w:start w:val="1"/>
-      <w:numFmt w:val="lowerLetter"/>
-      <w:lvlText w:val="%5."/>
-      <w:lvlJc w:val="left"/>
-      <w:pPr>
-        <w:ind w:left="3600" w:hanging="360"/>
-      </w:pPr>
-    </w:lvl>
-    <w:lvl w:ilvl="5" w:tplc="0409001B" w:tentative="1">
-      <w:start w:val="1"/>
-      <w:numFmt w:val="lowerRoman"/>
-      <w:lvlText w:val="%6."/>
-      <w:lvlJc w:val="right"/>
-      <w:pPr>
-        <w:ind w:left="4320" w:hanging="180"/>
-      </w:pPr>
-    </w:lvl>
-    <w:lvl w:ilvl="6" w:tplc="0409000F" w:tentative="1">
-      <w:start w:val="1"/>
-      <w:numFmt w:val="decimal"/>
-      <w:lvlText w:val="%7."/>
-      <w:lvlJc w:val="left"/>
-      <w:pPr>
-        <w:ind w:left="5040" w:hanging="360"/>
-      </w:pPr>
-    </w:lvl>
-    <w:lvl w:ilvl="7" w:tplc="04090019" w:tentative="1">
-      <w:start w:val="1"/>
-      <w:numFmt w:val="lowerLetter"/>
-      <w:lvlText w:val="%8."/>
-      <w:lvlJc w:val="left"/>
-      <w:pPr>
-        <w:ind w:left="5760" w:hanging="360"/>
-      </w:pPr>
-    </w:lvl>
-    <w:lvl w:ilvl="8" w:tplc="0409001B" w:tentative="1">
-      <w:start w:val="1"/>
-      <w:numFmt w:val="lowerRoman"/>
-      <w:lvlText w:val="%9."/>
-      <w:lvlJc w:val="right"/>
-      <w:pPr>
-        <w:ind w:left="6480" w:hanging="180"/>
-      </w:pPr>
-    </w:lvl>
-  </w:abstractNum>
-  <w:abstractNum w:abstractNumId="1" w15:restartNumberingAfterBreak="0">
-    <w:nsid w:val="1533045A"/>
-    <w:multiLevelType w:val="hybridMultilevel"/>
-    <w:tmpl w:val="296C8746"/>
-    <w:lvl w:ilvl="0" w:tplc="04090011">
-      <w:start w:val="1"/>
-      <w:numFmt w:val="decimal"/>
-      <w:lvlText w:val="%1)"/>
-      <w:lvlJc w:val="left"/>
-      <w:pPr>
-        <w:ind w:left="720" w:hanging="360"/>
-      </w:pPr>
-    </w:lvl>
-    <w:lvl w:ilvl="1" w:tplc="04090019" w:tentative="1">
-      <w:start w:val="1"/>
-      <w:numFmt w:val="lowerLetter"/>
-      <w:lvlText w:val="%2."/>
-      <w:lvlJc w:val="left"/>
-      <w:pPr>
-        <w:ind w:left="1440" w:hanging="360"/>
-      </w:pPr>
-    </w:lvl>
-    <w:lvl w:ilvl="2" w:tplc="0409001B" w:tentative="1">
-      <w:start w:val="1"/>
-      <w:numFmt w:val="lowerRoman"/>
-      <w:lvlText w:val="%3."/>
-      <w:lvlJc w:val="right"/>
-      <w:pPr>
-        <w:ind w:left="2160" w:hanging="180"/>
-      </w:pPr>
-    </w:lvl>
-    <w:lvl w:ilvl="3" w:tplc="0409000F" w:tentative="1">
-      <w:start w:val="1"/>
-      <w:numFmt w:val="decimal"/>
-      <w:lvlText w:val="%4."/>
-      <w:lvlJc w:val="left"/>
-      <w:pPr>
-        <w:ind w:left="2880" w:hanging="360"/>
-      </w:pPr>
-    </w:lvl>
-    <w:lvl w:ilvl="4" w:tplc="04090019" w:tentative="1">
-      <w:start w:val="1"/>
-      <w:numFmt w:val="lowerLetter"/>
-      <w:lvlText w:val="%5."/>
-      <w:lvlJc w:val="left"/>
-      <w:pPr>
-        <w:ind w:left="3600" w:hanging="360"/>
-      </w:pPr>
-    </w:lvl>
-    <w:lvl w:ilvl="5" w:tplc="0409001B" w:tentative="1">
-      <w:start w:val="1"/>
-      <w:numFmt w:val="lowerRoman"/>
-      <w:lvlText w:val="%6."/>
-      <w:lvlJc w:val="right"/>
-      <w:pPr>
-        <w:ind w:left="4320" w:hanging="180"/>
-      </w:pPr>
-    </w:lvl>
-    <w:lvl w:ilvl="6" w:tplc="0409000F" w:tentative="1">
-      <w:start w:val="1"/>
-      <w:numFmt w:val="decimal"/>
-      <w:lvlText w:val="%7."/>
-      <w:lvlJc w:val="left"/>
-      <w:pPr>
-        <w:ind w:left="5040" w:hanging="360"/>
-      </w:pPr>
-    </w:lvl>
-    <w:lvl w:ilvl="7" w:tplc="04090019" w:tentative="1">
-      <w:start w:val="1"/>
-      <w:numFmt w:val="lowerLetter"/>
-      <w:lvlText w:val="%8."/>
-      <w:lvlJc w:val="left"/>
-      <w:pPr>
-        <w:ind w:left="5760" w:hanging="360"/>
-      </w:pPr>
-    </w:lvl>
-    <w:lvl w:ilvl="8" w:tplc="0409001B" w:tentative="1">
-      <w:start w:val="1"/>
-      <w:numFmt w:val="lowerRoman"/>
-      <w:lvlText w:val="%9."/>
-      <w:lvlJc w:val="right"/>
-      <w:pPr>
-        <w:ind w:left="6480" w:hanging="180"/>
-      </w:pPr>
-    </w:lvl>
-  </w:abstractNum>
-  <w:abstractNum w:abstractNumId="2" w15:restartNumberingAfterBreak="0">
-    <w:nsid w:val="279545A8"/>
-    <w:multiLevelType w:val="hybridMultilevel"/>
-    <w:tmpl w:val="B218D668"/>
-    <w:lvl w:ilvl="0" w:tplc="04090011">
-      <w:start w:val="1"/>
-      <w:numFmt w:val="decimal"/>
-      <w:lvlText w:val="%1)"/>
-      <w:lvlJc w:val="left"/>
-      <w:pPr>
-        <w:ind w:left="720" w:hanging="360"/>
-      </w:pPr>
-      <w:rPr>
-        <w:rFonts w:hint="default"/>
-      </w:rPr>
-    </w:lvl>
-    <w:lvl w:ilvl="1" w:tplc="04090019" w:tentative="1">
-      <w:start w:val="1"/>
-      <w:numFmt w:val="lowerLetter"/>
-      <w:lvlText w:val="%2."/>
-      <w:lvlJc w:val="left"/>
-      <w:pPr>
-        <w:ind w:left="1440" w:hanging="360"/>
-      </w:pPr>
-    </w:lvl>
-    <w:lvl w:ilvl="2" w:tplc="0409001B" w:tentative="1">
-      <w:start w:val="1"/>
-      <w:numFmt w:val="lowerRoman"/>
-      <w:lvlText w:val="%3."/>
-      <w:lvlJc w:val="right"/>
-      <w:pPr>
-        <w:ind w:left="2160" w:hanging="180"/>
-      </w:pPr>
-    </w:lvl>
-    <w:lvl w:ilvl="3" w:tplc="0409000F" w:tentative="1">
-      <w:start w:val="1"/>
-      <w:numFmt w:val="decimal"/>
-      <w:lvlText w:val="%4."/>
-      <w:lvlJc w:val="left"/>
-      <w:pPr>
-        <w:ind w:left="2880" w:hanging="360"/>
-      </w:pPr>
-    </w:lvl>
-    <w:lvl w:ilvl="4" w:tplc="04090019" w:tentative="1">
-      <w:start w:val="1"/>
-      <w:numFmt w:val="lowerLetter"/>
-      <w:lvlText w:val="%5."/>
-      <w:lvlJc w:val="left"/>
-      <w:pPr>
-        <w:ind w:left="3600" w:hanging="360"/>
-      </w:pPr>
-    </w:lvl>
-    <w:lvl w:ilvl="5" w:tplc="0409001B" w:tentative="1">
-      <w:start w:val="1"/>
-      <w:numFmt w:val="lowerRoman"/>
-      <w:lvlText w:val="%6."/>
-      <w:lvlJc w:val="right"/>
-      <w:pPr>
-        <w:ind w:left="4320" w:hanging="180"/>
-      </w:pPr>
-    </w:lvl>
-    <w:lvl w:ilvl="6" w:tplc="0409000F" w:tentative="1">
-      <w:start w:val="1"/>
-      <w:numFmt w:val="decimal"/>
-      <w:lvlText w:val="%7."/>
-      <w:lvlJc w:val="left"/>
-      <w:pPr>
-        <w:ind w:left="5040" w:hanging="360"/>
-      </w:pPr>
-    </w:lvl>
-    <w:lvl w:ilvl="7" w:tplc="04090019" w:tentative="1">
-      <w:start w:val="1"/>
-      <w:numFmt w:val="lowerLetter"/>
-      <w:lvlText w:val="%8."/>
-      <w:lvlJc w:val="left"/>
-      <w:pPr>
-        <w:ind w:left="5760" w:hanging="360"/>
-      </w:pPr>
-    </w:lvl>
-    <w:lvl w:ilvl="8" w:tplc="0409001B" w:tentative="1">
-      <w:start w:val="1"/>
-      <w:numFmt w:val="lowerRoman"/>
-      <w:lvlText w:val="%9."/>
-      <w:lvlJc w:val="right"/>
-      <w:pPr>
-        <w:ind w:left="6480" w:hanging="180"/>
-      </w:pPr>
-    </w:lvl>
-  </w:abstractNum>
-  <w:abstractNum w:abstractNumId="3" w15:restartNumberingAfterBreak="0">
-    <w:nsid w:val="5BD702DB"/>
+    <w:nsid w:val="07F902F1"/>
     <w:multiLevelType w:val="hybridMultilevel"/>
     <w:tmpl w:val="EEC82182"/>
     <w:lvl w:ilvl="0" w:tplc="04090011">
@@ -4633,16 +5458,376 @@
       </w:pPr>
     </w:lvl>
   </w:abstractNum>
+  <w:abstractNum w:abstractNumId="1" w15:restartNumberingAfterBreak="0">
+    <w:nsid w:val="133C09E8"/>
+    <w:multiLevelType w:val="hybridMultilevel"/>
+    <w:tmpl w:val="296C8746"/>
+    <w:lvl w:ilvl="0" w:tplc="04090011">
+      <w:start w:val="1"/>
+      <w:numFmt w:val="decimal"/>
+      <w:lvlText w:val="%1)"/>
+      <w:lvlJc w:val="left"/>
+      <w:pPr>
+        <w:ind w:left="720" w:hanging="360"/>
+      </w:pPr>
+    </w:lvl>
+    <w:lvl w:ilvl="1" w:tplc="04090019" w:tentative="1">
+      <w:start w:val="1"/>
+      <w:numFmt w:val="lowerLetter"/>
+      <w:lvlText w:val="%2."/>
+      <w:lvlJc w:val="left"/>
+      <w:pPr>
+        <w:ind w:left="1440" w:hanging="360"/>
+      </w:pPr>
+    </w:lvl>
+    <w:lvl w:ilvl="2" w:tplc="0409001B" w:tentative="1">
+      <w:start w:val="1"/>
+      <w:numFmt w:val="lowerRoman"/>
+      <w:lvlText w:val="%3."/>
+      <w:lvlJc w:val="right"/>
+      <w:pPr>
+        <w:ind w:left="2160" w:hanging="180"/>
+      </w:pPr>
+    </w:lvl>
+    <w:lvl w:ilvl="3" w:tplc="0409000F" w:tentative="1">
+      <w:start w:val="1"/>
+      <w:numFmt w:val="decimal"/>
+      <w:lvlText w:val="%4."/>
+      <w:lvlJc w:val="left"/>
+      <w:pPr>
+        <w:ind w:left="2880" w:hanging="360"/>
+      </w:pPr>
+    </w:lvl>
+    <w:lvl w:ilvl="4" w:tplc="04090019" w:tentative="1">
+      <w:start w:val="1"/>
+      <w:numFmt w:val="lowerLetter"/>
+      <w:lvlText w:val="%5."/>
+      <w:lvlJc w:val="left"/>
+      <w:pPr>
+        <w:ind w:left="3600" w:hanging="360"/>
+      </w:pPr>
+    </w:lvl>
+    <w:lvl w:ilvl="5" w:tplc="0409001B" w:tentative="1">
+      <w:start w:val="1"/>
+      <w:numFmt w:val="lowerRoman"/>
+      <w:lvlText w:val="%6."/>
+      <w:lvlJc w:val="right"/>
+      <w:pPr>
+        <w:ind w:left="4320" w:hanging="180"/>
+      </w:pPr>
+    </w:lvl>
+    <w:lvl w:ilvl="6" w:tplc="0409000F" w:tentative="1">
+      <w:start w:val="1"/>
+      <w:numFmt w:val="decimal"/>
+      <w:lvlText w:val="%7."/>
+      <w:lvlJc w:val="left"/>
+      <w:pPr>
+        <w:ind w:left="5040" w:hanging="360"/>
+      </w:pPr>
+    </w:lvl>
+    <w:lvl w:ilvl="7" w:tplc="04090019" w:tentative="1">
+      <w:start w:val="1"/>
+      <w:numFmt w:val="lowerLetter"/>
+      <w:lvlText w:val="%8."/>
+      <w:lvlJc w:val="left"/>
+      <w:pPr>
+        <w:ind w:left="5760" w:hanging="360"/>
+      </w:pPr>
+    </w:lvl>
+    <w:lvl w:ilvl="8" w:tplc="0409001B" w:tentative="1">
+      <w:start w:val="1"/>
+      <w:numFmt w:val="lowerRoman"/>
+      <w:lvlText w:val="%9."/>
+      <w:lvlJc w:val="right"/>
+      <w:pPr>
+        <w:ind w:left="6480" w:hanging="180"/>
+      </w:pPr>
+    </w:lvl>
+  </w:abstractNum>
+  <w:abstractNum w:abstractNumId="2" w15:restartNumberingAfterBreak="0">
+    <w:nsid w:val="1533045A"/>
+    <w:multiLevelType w:val="hybridMultilevel"/>
+    <w:tmpl w:val="296C8746"/>
+    <w:lvl w:ilvl="0" w:tplc="04090011">
+      <w:start w:val="1"/>
+      <w:numFmt w:val="decimal"/>
+      <w:lvlText w:val="%1)"/>
+      <w:lvlJc w:val="left"/>
+      <w:pPr>
+        <w:ind w:left="720" w:hanging="360"/>
+      </w:pPr>
+    </w:lvl>
+    <w:lvl w:ilvl="1" w:tplc="04090019" w:tentative="1">
+      <w:start w:val="1"/>
+      <w:numFmt w:val="lowerLetter"/>
+      <w:lvlText w:val="%2."/>
+      <w:lvlJc w:val="left"/>
+      <w:pPr>
+        <w:ind w:left="1440" w:hanging="360"/>
+      </w:pPr>
+    </w:lvl>
+    <w:lvl w:ilvl="2" w:tplc="0409001B" w:tentative="1">
+      <w:start w:val="1"/>
+      <w:numFmt w:val="lowerRoman"/>
+      <w:lvlText w:val="%3."/>
+      <w:lvlJc w:val="right"/>
+      <w:pPr>
+        <w:ind w:left="2160" w:hanging="180"/>
+      </w:pPr>
+    </w:lvl>
+    <w:lvl w:ilvl="3" w:tplc="0409000F" w:tentative="1">
+      <w:start w:val="1"/>
+      <w:numFmt w:val="decimal"/>
+      <w:lvlText w:val="%4."/>
+      <w:lvlJc w:val="left"/>
+      <w:pPr>
+        <w:ind w:left="2880" w:hanging="360"/>
+      </w:pPr>
+    </w:lvl>
+    <w:lvl w:ilvl="4" w:tplc="04090019" w:tentative="1">
+      <w:start w:val="1"/>
+      <w:numFmt w:val="lowerLetter"/>
+      <w:lvlText w:val="%5."/>
+      <w:lvlJc w:val="left"/>
+      <w:pPr>
+        <w:ind w:left="3600" w:hanging="360"/>
+      </w:pPr>
+    </w:lvl>
+    <w:lvl w:ilvl="5" w:tplc="0409001B" w:tentative="1">
+      <w:start w:val="1"/>
+      <w:numFmt w:val="lowerRoman"/>
+      <w:lvlText w:val="%6."/>
+      <w:lvlJc w:val="right"/>
+      <w:pPr>
+        <w:ind w:left="4320" w:hanging="180"/>
+      </w:pPr>
+    </w:lvl>
+    <w:lvl w:ilvl="6" w:tplc="0409000F" w:tentative="1">
+      <w:start w:val="1"/>
+      <w:numFmt w:val="decimal"/>
+      <w:lvlText w:val="%7."/>
+      <w:lvlJc w:val="left"/>
+      <w:pPr>
+        <w:ind w:left="5040" w:hanging="360"/>
+      </w:pPr>
+    </w:lvl>
+    <w:lvl w:ilvl="7" w:tplc="04090019" w:tentative="1">
+      <w:start w:val="1"/>
+      <w:numFmt w:val="lowerLetter"/>
+      <w:lvlText w:val="%8."/>
+      <w:lvlJc w:val="left"/>
+      <w:pPr>
+        <w:ind w:left="5760" w:hanging="360"/>
+      </w:pPr>
+    </w:lvl>
+    <w:lvl w:ilvl="8" w:tplc="0409001B" w:tentative="1">
+      <w:start w:val="1"/>
+      <w:numFmt w:val="lowerRoman"/>
+      <w:lvlText w:val="%9."/>
+      <w:lvlJc w:val="right"/>
+      <w:pPr>
+        <w:ind w:left="6480" w:hanging="180"/>
+      </w:pPr>
+    </w:lvl>
+  </w:abstractNum>
+  <w:abstractNum w:abstractNumId="3" w15:restartNumberingAfterBreak="0">
+    <w:nsid w:val="279545A8"/>
+    <w:multiLevelType w:val="hybridMultilevel"/>
+    <w:tmpl w:val="B218D668"/>
+    <w:lvl w:ilvl="0" w:tplc="04090011">
+      <w:start w:val="1"/>
+      <w:numFmt w:val="decimal"/>
+      <w:lvlText w:val="%1)"/>
+      <w:lvlJc w:val="left"/>
+      <w:pPr>
+        <w:ind w:left="720" w:hanging="360"/>
+      </w:pPr>
+      <w:rPr>
+        <w:rFonts w:hint="default"/>
+      </w:rPr>
+    </w:lvl>
+    <w:lvl w:ilvl="1" w:tplc="04090019" w:tentative="1">
+      <w:start w:val="1"/>
+      <w:numFmt w:val="lowerLetter"/>
+      <w:lvlText w:val="%2."/>
+      <w:lvlJc w:val="left"/>
+      <w:pPr>
+        <w:ind w:left="1440" w:hanging="360"/>
+      </w:pPr>
+    </w:lvl>
+    <w:lvl w:ilvl="2" w:tplc="0409001B" w:tentative="1">
+      <w:start w:val="1"/>
+      <w:numFmt w:val="lowerRoman"/>
+      <w:lvlText w:val="%3."/>
+      <w:lvlJc w:val="right"/>
+      <w:pPr>
+        <w:ind w:left="2160" w:hanging="180"/>
+      </w:pPr>
+    </w:lvl>
+    <w:lvl w:ilvl="3" w:tplc="0409000F" w:tentative="1">
+      <w:start w:val="1"/>
+      <w:numFmt w:val="decimal"/>
+      <w:lvlText w:val="%4."/>
+      <w:lvlJc w:val="left"/>
+      <w:pPr>
+        <w:ind w:left="2880" w:hanging="360"/>
+      </w:pPr>
+    </w:lvl>
+    <w:lvl w:ilvl="4" w:tplc="04090019" w:tentative="1">
+      <w:start w:val="1"/>
+      <w:numFmt w:val="lowerLetter"/>
+      <w:lvlText w:val="%5."/>
+      <w:lvlJc w:val="left"/>
+      <w:pPr>
+        <w:ind w:left="3600" w:hanging="360"/>
+      </w:pPr>
+    </w:lvl>
+    <w:lvl w:ilvl="5" w:tplc="0409001B" w:tentative="1">
+      <w:start w:val="1"/>
+      <w:numFmt w:val="lowerRoman"/>
+      <w:lvlText w:val="%6."/>
+      <w:lvlJc w:val="right"/>
+      <w:pPr>
+        <w:ind w:left="4320" w:hanging="180"/>
+      </w:pPr>
+    </w:lvl>
+    <w:lvl w:ilvl="6" w:tplc="0409000F" w:tentative="1">
+      <w:start w:val="1"/>
+      <w:numFmt w:val="decimal"/>
+      <w:lvlText w:val="%7."/>
+      <w:lvlJc w:val="left"/>
+      <w:pPr>
+        <w:ind w:left="5040" w:hanging="360"/>
+      </w:pPr>
+    </w:lvl>
+    <w:lvl w:ilvl="7" w:tplc="04090019" w:tentative="1">
+      <w:start w:val="1"/>
+      <w:numFmt w:val="lowerLetter"/>
+      <w:lvlText w:val="%8."/>
+      <w:lvlJc w:val="left"/>
+      <w:pPr>
+        <w:ind w:left="5760" w:hanging="360"/>
+      </w:pPr>
+    </w:lvl>
+    <w:lvl w:ilvl="8" w:tplc="0409001B" w:tentative="1">
+      <w:start w:val="1"/>
+      <w:numFmt w:val="lowerRoman"/>
+      <w:lvlText w:val="%9."/>
+      <w:lvlJc w:val="right"/>
+      <w:pPr>
+        <w:ind w:left="6480" w:hanging="180"/>
+      </w:pPr>
+    </w:lvl>
+  </w:abstractNum>
+  <w:abstractNum w:abstractNumId="4" w15:restartNumberingAfterBreak="0">
+    <w:nsid w:val="5BD702DB"/>
+    <w:multiLevelType w:val="hybridMultilevel"/>
+    <w:tmpl w:val="EEC82182"/>
+    <w:lvl w:ilvl="0" w:tplc="04090011">
+      <w:start w:val="1"/>
+      <w:numFmt w:val="decimal"/>
+      <w:lvlText w:val="%1)"/>
+      <w:lvlJc w:val="left"/>
+      <w:pPr>
+        <w:ind w:left="720" w:hanging="360"/>
+      </w:pPr>
+      <w:rPr>
+        <w:rFonts w:hint="default"/>
+      </w:rPr>
+    </w:lvl>
+    <w:lvl w:ilvl="1" w:tplc="CCEAAE6E">
+      <w:start w:val="1"/>
+      <w:numFmt w:val="lowerLetter"/>
+      <w:lvlText w:val="%2."/>
+      <w:lvlJc w:val="left"/>
+      <w:pPr>
+        <w:ind w:left="1440" w:hanging="360"/>
+      </w:pPr>
+      <w:rPr>
+        <w:sz w:val="22"/>
+        <w:szCs w:val="22"/>
+      </w:rPr>
+    </w:lvl>
+    <w:lvl w:ilvl="2" w:tplc="04090001">
+      <w:start w:val="1"/>
+      <w:numFmt w:val="bullet"/>
+      <w:lvlText w:val=""/>
+      <w:lvlJc w:val="left"/>
+      <w:pPr>
+        <w:ind w:left="2160" w:hanging="180"/>
+      </w:pPr>
+      <w:rPr>
+        <w:rFonts w:ascii="Symbol" w:hAnsi="Symbol" w:hint="default"/>
+      </w:rPr>
+    </w:lvl>
+    <w:lvl w:ilvl="3" w:tplc="0409000F">
+      <w:start w:val="1"/>
+      <w:numFmt w:val="decimal"/>
+      <w:lvlText w:val="%4."/>
+      <w:lvlJc w:val="left"/>
+      <w:pPr>
+        <w:ind w:left="2880" w:hanging="360"/>
+      </w:pPr>
+    </w:lvl>
+    <w:lvl w:ilvl="4" w:tplc="04090019" w:tentative="1">
+      <w:start w:val="1"/>
+      <w:numFmt w:val="lowerLetter"/>
+      <w:lvlText w:val="%5."/>
+      <w:lvlJc w:val="left"/>
+      <w:pPr>
+        <w:ind w:left="3600" w:hanging="360"/>
+      </w:pPr>
+    </w:lvl>
+    <w:lvl w:ilvl="5" w:tplc="0409001B" w:tentative="1">
+      <w:start w:val="1"/>
+      <w:numFmt w:val="lowerRoman"/>
+      <w:lvlText w:val="%6."/>
+      <w:lvlJc w:val="right"/>
+      <w:pPr>
+        <w:ind w:left="4320" w:hanging="180"/>
+      </w:pPr>
+    </w:lvl>
+    <w:lvl w:ilvl="6" w:tplc="0409000F" w:tentative="1">
+      <w:start w:val="1"/>
+      <w:numFmt w:val="decimal"/>
+      <w:lvlText w:val="%7."/>
+      <w:lvlJc w:val="left"/>
+      <w:pPr>
+        <w:ind w:left="5040" w:hanging="360"/>
+      </w:pPr>
+    </w:lvl>
+    <w:lvl w:ilvl="7" w:tplc="04090019" w:tentative="1">
+      <w:start w:val="1"/>
+      <w:numFmt w:val="lowerLetter"/>
+      <w:lvlText w:val="%8."/>
+      <w:lvlJc w:val="left"/>
+      <w:pPr>
+        <w:ind w:left="5760" w:hanging="360"/>
+      </w:pPr>
+    </w:lvl>
+    <w:lvl w:ilvl="8" w:tplc="0409001B" w:tentative="1">
+      <w:start w:val="1"/>
+      <w:numFmt w:val="lowerRoman"/>
+      <w:lvlText w:val="%9."/>
+      <w:lvlJc w:val="right"/>
+      <w:pPr>
+        <w:ind w:left="6480" w:hanging="180"/>
+      </w:pPr>
+    </w:lvl>
+  </w:abstractNum>
   <w:num w:numId="1">
+    <w:abstractNumId w:val="3"/>
+  </w:num>
+  <w:num w:numId="2">
+    <w:abstractNumId w:val="4"/>
+  </w:num>
+  <w:num w:numId="3">
     <w:abstractNumId w:val="2"/>
   </w:num>
-  <w:num w:numId="2">
-    <w:abstractNumId w:val="3"/>
-  </w:num>
-  <w:num w:numId="3">
+  <w:num w:numId="4">
     <w:abstractNumId w:val="1"/>
   </w:num>
-  <w:num w:numId="4">
+  <w:num w:numId="5">
     <w:abstractNumId w:val="0"/>
   </w:num>
 </w:numbering>
@@ -5407,7 +6592,7 @@
 </file>
 
 <file path=customXml/itemProps1.xml><?xml version="1.0" encoding="utf-8"?>
-<ds:datastoreItem xmlns:ds="http://schemas.openxmlformats.org/officeDocument/2006/customXml" ds:itemID="{FB766AC8-7D16-4FEB-AA39-B8615BA2DC23}">
+<ds:datastoreItem xmlns:ds="http://schemas.openxmlformats.org/officeDocument/2006/customXml" ds:itemID="{C40FC352-4568-4D94-8E15-63F334E77B4C}">
   <ds:schemaRefs>
     <ds:schemaRef ds:uri="http://schemas.openxmlformats.org/officeDocument/2006/bibliography"/>
   </ds:schemaRefs>

</xml_diff>